<commit_message>
Replace ParteI_Requisiti.docx - Aggiornamento grafici I*
</commit_message>
<xml_diff>
--- a/requisiti/ParteI_Requisiti.docx
+++ b/requisiti/ParteI_Requisiti.docx
@@ -284,7 +284,6 @@
           <w:sz w:val="96"/>
         </w:rPr>
       </w:pPr>
-      <w:proofErr w:type="spellStart"/>
       <w:r>
         <w:rPr>
           <w:b/>
@@ -293,7 +292,6 @@
         </w:rPr>
         <w:t>AuthOK</w:t>
       </w:r>
-      <w:proofErr w:type="spellEnd"/>
     </w:p>
     <w:p>
       <w:pPr>
@@ -383,28 +381,12 @@
           <w:sz w:val="28"/>
         </w:rPr>
       </w:pPr>
-      <w:proofErr w:type="spellStart"/>
       <w:r>
         <w:rPr>
           <w:sz w:val="28"/>
         </w:rPr>
-        <w:t>Gumus</w:t>
-      </w:r>
-      <w:proofErr w:type="spellEnd"/>
-      <w:r>
-        <w:rPr>
-          <w:sz w:val="28"/>
-        </w:rPr>
-        <w:t xml:space="preserve"> </w:t>
-      </w:r>
-      <w:proofErr w:type="spellStart"/>
-      <w:r>
-        <w:rPr>
-          <w:sz w:val="28"/>
-        </w:rPr>
-        <w:t>Tayfun</w:t>
-      </w:r>
-      <w:proofErr w:type="spellEnd"/>
+        <w:t>Gumus Tayfun</w:t>
+      </w:r>
     </w:p>
     <w:p>
       <w:pPr>
@@ -522,7 +504,7 @@
             </w:rPr>
             <w:fldChar w:fldCharType="separate"/>
           </w:r>
-          <w:hyperlink w:anchor="_Toc496730317" w:history="1">
+          <w:hyperlink w:anchor="_Toc497389119" w:history="1">
             <w:r>
               <w:rPr>
                 <w:rStyle w:val="Collegamentoipertestuale"/>
@@ -550,7 +532,7 @@
                 <w:noProof/>
                 <w:webHidden/>
               </w:rPr>
-              <w:instrText xml:space="preserve"> PAGEREF _Toc496730317 \h </w:instrText>
+              <w:instrText xml:space="preserve"> PAGEREF _Toc497389119 \h </w:instrText>
             </w:r>
             <w:r>
               <w:rPr>
@@ -598,7 +580,7 @@
               <w:lang w:eastAsia="it-IT"/>
             </w:rPr>
           </w:pPr>
-          <w:hyperlink w:anchor="_Toc496730318" w:history="1">
+          <w:hyperlink w:anchor="_Toc497389120" w:history="1">
             <w:r>
               <w:rPr>
                 <w:rStyle w:val="Collegamentoipertestuale"/>
@@ -626,7 +608,7 @@
                 <w:noProof/>
                 <w:webHidden/>
               </w:rPr>
-              <w:instrText xml:space="preserve"> PAGEREF _Toc496730318 \h </w:instrText>
+              <w:instrText xml:space="preserve"> PAGEREF _Toc497389120 \h </w:instrText>
             </w:r>
             <w:r>
               <w:rPr>
@@ -674,7 +656,7 @@
               <w:lang w:eastAsia="it-IT"/>
             </w:rPr>
           </w:pPr>
-          <w:hyperlink w:anchor="_Toc496730319" w:history="1">
+          <w:hyperlink w:anchor="_Toc497389121" w:history="1">
             <w:r>
               <w:rPr>
                 <w:rStyle w:val="Collegamentoipertestuale"/>
@@ -702,7 +684,7 @@
                 <w:noProof/>
                 <w:webHidden/>
               </w:rPr>
-              <w:instrText xml:space="preserve"> PAGEREF _Toc496730319 \h </w:instrText>
+              <w:instrText xml:space="preserve"> PAGEREF _Toc497389121 \h </w:instrText>
             </w:r>
             <w:r>
               <w:rPr>
@@ -750,7 +732,7 @@
               <w:lang w:eastAsia="it-IT"/>
             </w:rPr>
           </w:pPr>
-          <w:hyperlink w:anchor="_Toc496730320" w:history="1">
+          <w:hyperlink w:anchor="_Toc497389122" w:history="1">
             <w:r>
               <w:rPr>
                 <w:rStyle w:val="Collegamentoipertestuale"/>
@@ -778,7 +760,7 @@
                 <w:noProof/>
                 <w:webHidden/>
               </w:rPr>
-              <w:instrText xml:space="preserve"> PAGEREF _Toc496730320 \h </w:instrText>
+              <w:instrText xml:space="preserve"> PAGEREF _Toc497389122 \h </w:instrText>
             </w:r>
             <w:r>
               <w:rPr>
@@ -826,7 +808,7 @@
               <w:lang w:eastAsia="it-IT"/>
             </w:rPr>
           </w:pPr>
-          <w:hyperlink w:anchor="_Toc496730321" w:history="1">
+          <w:hyperlink w:anchor="_Toc497389123" w:history="1">
             <w:r>
               <w:rPr>
                 <w:rStyle w:val="Collegamentoipertestuale"/>
@@ -854,7 +836,7 @@
                 <w:noProof/>
                 <w:webHidden/>
               </w:rPr>
-              <w:instrText xml:space="preserve"> PAGEREF _Toc496730321 \h </w:instrText>
+              <w:instrText xml:space="preserve"> PAGEREF _Toc497389123 \h </w:instrText>
             </w:r>
             <w:r>
               <w:rPr>
@@ -903,7 +885,7 @@
               <w:lang w:eastAsia="it-IT"/>
             </w:rPr>
           </w:pPr>
-          <w:hyperlink w:anchor="_Toc496730322" w:history="1">
+          <w:hyperlink w:anchor="_Toc497389124" w:history="1">
             <w:r>
               <w:rPr>
                 <w:rStyle w:val="Collegamentoipertestuale"/>
@@ -931,7 +913,7 @@
                 <w:noProof/>
                 <w:webHidden/>
               </w:rPr>
-              <w:instrText xml:space="preserve"> PAGEREF _Toc496730322 \h </w:instrText>
+              <w:instrText xml:space="preserve"> PAGEREF _Toc497389124 \h </w:instrText>
             </w:r>
             <w:r>
               <w:rPr>
@@ -980,7 +962,7 @@
               <w:lang w:eastAsia="it-IT"/>
             </w:rPr>
           </w:pPr>
-          <w:hyperlink w:anchor="_Toc496730323" w:history="1">
+          <w:hyperlink w:anchor="_Toc497389125" w:history="1">
             <w:r>
               <w:rPr>
                 <w:rStyle w:val="Collegamentoipertestuale"/>
@@ -1008,7 +990,7 @@
                 <w:noProof/>
                 <w:webHidden/>
               </w:rPr>
-              <w:instrText xml:space="preserve"> PAGEREF _Toc496730323 \h </w:instrText>
+              <w:instrText xml:space="preserve"> PAGEREF _Toc497389125 \h </w:instrText>
             </w:r>
             <w:r>
               <w:rPr>
@@ -1057,7 +1039,7 @@
               <w:lang w:eastAsia="it-IT"/>
             </w:rPr>
           </w:pPr>
-          <w:hyperlink w:anchor="_Toc496730324" w:history="1">
+          <w:hyperlink w:anchor="_Toc497389126" w:history="1">
             <w:r>
               <w:rPr>
                 <w:rStyle w:val="Collegamentoipertestuale"/>
@@ -1085,7 +1067,7 @@
                 <w:noProof/>
                 <w:webHidden/>
               </w:rPr>
-              <w:instrText xml:space="preserve"> PAGEREF _Toc496730324 \h </w:instrText>
+              <w:instrText xml:space="preserve"> PAGEREF _Toc497389126 \h </w:instrText>
             </w:r>
             <w:r>
               <w:rPr>
@@ -1133,7 +1115,7 @@
               <w:lang w:eastAsia="it-IT"/>
             </w:rPr>
           </w:pPr>
-          <w:hyperlink w:anchor="_Toc496730325" w:history="1">
+          <w:hyperlink w:anchor="_Toc497389127" w:history="1">
             <w:r>
               <w:rPr>
                 <w:rStyle w:val="Collegamentoipertestuale"/>
@@ -1161,7 +1143,7 @@
                 <w:noProof/>
                 <w:webHidden/>
               </w:rPr>
-              <w:instrText xml:space="preserve"> PAGEREF _Toc496730325 \h </w:instrText>
+              <w:instrText xml:space="preserve"> PAGEREF _Toc497389127 \h </w:instrText>
             </w:r>
             <w:r>
               <w:rPr>
@@ -1209,14 +1191,14 @@
               <w:lang w:eastAsia="it-IT"/>
             </w:rPr>
           </w:pPr>
-          <w:hyperlink w:anchor="_Toc496730326" w:history="1">
+          <w:hyperlink w:anchor="_Toc497389128" w:history="1">
             <w:r>
               <w:rPr>
                 <w:rStyle w:val="Collegamentoipertestuale"/>
                 <w:rFonts w:ascii="Calibri" w:hAnsi="Calibri"/>
                 <w:noProof/>
               </w:rPr>
-              <w:t>SRM – Server</w:t>
+              <w:t>SRM – Autorizzatore</w:t>
             </w:r>
             <w:r>
               <w:rPr>
@@ -1237,7 +1219,7 @@
                 <w:noProof/>
                 <w:webHidden/>
               </w:rPr>
-              <w:instrText xml:space="preserve"> PAGEREF _Toc496730326 \h </w:instrText>
+              <w:instrText xml:space="preserve"> PAGEREF _Toc497389128 \h </w:instrText>
             </w:r>
             <w:r>
               <w:rPr>
@@ -1285,7 +1267,7 @@
               <w:lang w:eastAsia="it-IT"/>
             </w:rPr>
           </w:pPr>
-          <w:hyperlink w:anchor="_Toc496730327" w:history="1">
+          <w:hyperlink w:anchor="_Toc497389129" w:history="1">
             <w:r>
               <w:rPr>
                 <w:rStyle w:val="Collegamentoipertestuale"/>
@@ -1313,7 +1295,7 @@
                 <w:noProof/>
                 <w:webHidden/>
               </w:rPr>
-              <w:instrText xml:space="preserve"> PAGEREF _Toc496730327 \h </w:instrText>
+              <w:instrText xml:space="preserve"> PAGEREF _Toc497389129 \h </w:instrText>
             </w:r>
             <w:r>
               <w:rPr>
@@ -1385,7 +1367,7 @@
           <w:b/>
         </w:rPr>
       </w:pPr>
-      <w:bookmarkStart w:id="0" w:name="_Toc496730317"/>
+      <w:bookmarkStart w:id="0" w:name="_Toc497389119"/>
       <w:r>
         <w:rPr>
           <w:rFonts w:ascii="Calibri" w:hAnsi="Calibri"/>
@@ -1400,14 +1382,12 @@
       <w:r>
         <w:t>Il nostro progetto è “</w:t>
       </w:r>
-      <w:proofErr w:type="spellStart"/>
       <w:r>
         <w:rPr>
           <w:color w:val="FF0000"/>
         </w:rPr>
         <w:t>AuthOK</w:t>
       </w:r>
-      <w:proofErr w:type="spellEnd"/>
       <w:r>
         <w:t>”, un sistema di autenticazione basato sull’architettura client server.</w:t>
       </w:r>
@@ -1507,52 +1487,12 @@
         </w:numPr>
       </w:pPr>
       <w:r>
-        <w:t xml:space="preserve">Chiedere un </w:t>
-      </w:r>
-      <w:proofErr w:type="spellStart"/>
-      <w:r>
-        <w:t>token</w:t>
-      </w:r>
-      <w:proofErr w:type="spellEnd"/>
-      <w:r>
-        <w:t xml:space="preserve"> di accesso a una risorsa: il sistema riceve la richiesta con il codice della risorsa e la chiave utente, verifica se la chiave è compatibile con il livello di risorsa richiesto e in caso positivo genera un </w:t>
-      </w:r>
-      <w:proofErr w:type="spellStart"/>
-      <w:r>
-        <w:t>token</w:t>
-      </w:r>
-      <w:proofErr w:type="spellEnd"/>
-      <w:r>
-        <w:t xml:space="preserve"> della durata di 24 ore per accedere alla risorsa.</w:t>
-      </w:r>
-    </w:p>
-    <w:p>
-      <w:r>
-        <w:t xml:space="preserve">Una risorsa può verificare sul sistema in ogni momento la validità di un </w:t>
-      </w:r>
-      <w:proofErr w:type="spellStart"/>
-      <w:r>
-        <w:t>token</w:t>
-      </w:r>
-      <w:proofErr w:type="spellEnd"/>
-      <w:r>
-        <w:t xml:space="preserve">: dato </w:t>
-      </w:r>
-      <w:proofErr w:type="spellStart"/>
-      <w:r>
-        <w:t>token</w:t>
-      </w:r>
-      <w:proofErr w:type="spellEnd"/>
-      <w:r>
-        <w:t xml:space="preserve"> valido, il sistema restituisce per quanto tempo è ancora valido. Dato un </w:t>
-      </w:r>
-      <w:proofErr w:type="spellStart"/>
-      <w:r>
-        <w:t>token</w:t>
-      </w:r>
-      <w:proofErr w:type="spellEnd"/>
-      <w:r>
-        <w:t xml:space="preserve"> scaduto o inesistente, il sistema restituisce errore.</w:t>
+        <w:t>Chiedere un token di accesso a una risorsa: il sistema riceve la richiesta con il codice della risorsa e la chiave utente, verifica se la chiave è compatibile con il livello di risorsa richiesto e in caso positivo genera un token della durata di 24 ore per accedere alla risorsa.</w:t>
+      </w:r>
+    </w:p>
+    <w:p>
+      <w:r>
+        <w:t>Una risorsa può verificare sul sistema in ogni momento la validità di un token: dato token valido, il sistema restituisce per quanto tempo è ancora valido. Dato un token scaduto o inesistente, il sistema restituisce errore.</w:t>
       </w:r>
     </w:p>
     <w:p>
@@ -1577,7 +1517,7 @@
           <w:sz w:val="32"/>
         </w:rPr>
       </w:pPr>
-      <w:bookmarkStart w:id="1" w:name="_Toc496730318"/>
+      <w:bookmarkStart w:id="1" w:name="_Toc497389120"/>
       <w:r>
         <w:rPr>
           <w:rFonts w:ascii="Calibri" w:hAnsi="Calibri"/>
@@ -1613,7 +1553,7 @@
           <w:sz w:val="32"/>
         </w:rPr>
       </w:pPr>
-      <w:bookmarkStart w:id="2" w:name="_Toc496730319"/>
+      <w:bookmarkStart w:id="2" w:name="_Toc497389121"/>
       <w:r>
         <w:rPr>
           <w:rFonts w:ascii="Calibri" w:hAnsi="Calibri"/>
@@ -1642,7 +1582,7 @@
           <w:sz w:val="32"/>
         </w:rPr>
       </w:pPr>
-      <w:bookmarkStart w:id="3" w:name="_Toc496730320"/>
+      <w:bookmarkStart w:id="3" w:name="_Toc497389122"/>
       <w:r>
         <w:rPr>
           <w:rFonts w:ascii="Calibri" w:hAnsi="Calibri"/>
@@ -1671,7 +1611,6 @@
           <w:sz w:val="32"/>
         </w:rPr>
       </w:pPr>
-      <w:bookmarkStart w:id="4" w:name="_Toc496730321"/>
     </w:p>
     <w:p>
       <w:pPr>
@@ -1683,6 +1622,7 @@
           <w:sz w:val="32"/>
         </w:rPr>
       </w:pPr>
+      <w:bookmarkStart w:id="4" w:name="_Toc497389123"/>
       <w:r>
         <w:rPr>
           <w:rFonts w:ascii="Calibri" w:hAnsi="Calibri"/>
@@ -1697,15 +1637,7 @@
     <w:p/>
     <w:p>
       <w:r>
-        <w:t xml:space="preserve">Al fine di effettuare l’analisi dei requisiti siamo scesi nel dettaglio utilizzando gli strumenti che ci sono stati forniti. In parallelo alla redazione di un Data Dictionary, nel quale vengono descritte in modo più approfondito le entità principali del progetto, abbiamo sviluppato l’SDM e l’SRM del Goal </w:t>
-      </w:r>
-      <w:proofErr w:type="spellStart"/>
-      <w:r>
-        <w:t>Diagram</w:t>
-      </w:r>
-      <w:proofErr w:type="spellEnd"/>
-      <w:r>
-        <w:t>. Al loro interno abbiamo scelto attori, obiettivi, relazioni strategiche e, dopo aver esteso i vari agenti e ruoli, ne abbiamo definito le attività principali.</w:t>
+        <w:t>Al fine di effettuare l’analisi dei requisiti siamo scesi nel dettaglio utilizzando gli strumenti che ci sono stati forniti. In parallelo alla redazione di un Data Dictionary, nel quale vengono descritte in modo più approfondito le entità principali del progetto, abbiamo sviluppato l’SDM e l’SRM del Goal Diagram. Al loro interno abbiamo scelto attori, obiettivi, relazioni strategiche e, dopo aver esteso i vari agenti e ruoli, ne abbiamo definito le attività principali.</w:t>
       </w:r>
     </w:p>
     <w:p>
@@ -1722,7 +1654,7 @@
           <w:b/>
         </w:rPr>
       </w:pPr>
-      <w:bookmarkStart w:id="5" w:name="_Toc496730322"/>
+      <w:bookmarkStart w:id="5" w:name="_Toc497389124"/>
       <w:r>
         <w:rPr>
           <w:rFonts w:ascii="Calibri" w:hAnsi="Calibri"/>
@@ -1790,14 +1722,12 @@
       <w:r>
         <w:t xml:space="preserve"> necessaria per l’autenticazione, e il </w:t>
       </w:r>
-      <w:proofErr w:type="spellStart"/>
       <w:r>
         <w:rPr>
           <w:b/>
         </w:rPr>
         <w:t>token</w:t>
       </w:r>
-      <w:proofErr w:type="spellEnd"/>
       <w:r>
         <w:t xml:space="preserve">. </w:t>
       </w:r>
@@ -1883,24 +1813,15 @@
           <w:b/>
         </w:rPr>
       </w:pPr>
-      <w:bookmarkStart w:id="6" w:name="_Toc496730323"/>
+      <w:bookmarkStart w:id="6" w:name="_Toc497389125"/>
       <w:r>
         <w:rPr>
           <w:rFonts w:ascii="Calibri" w:hAnsi="Calibri"/>
           <w:b/>
         </w:rPr>
-        <w:t xml:space="preserve">Goal </w:t>
-      </w:r>
-      <w:proofErr w:type="spellStart"/>
-      <w:r>
-        <w:rPr>
-          <w:rFonts w:ascii="Calibri" w:hAnsi="Calibri"/>
-          <w:b/>
-        </w:rPr>
-        <w:t>Diagram</w:t>
+        <w:t>Goal Diagram</w:t>
       </w:r>
       <w:bookmarkEnd w:id="6"/>
-      <w:proofErr w:type="spellEnd"/>
     </w:p>
     <w:p>
       <w:pPr>
@@ -1917,15 +1838,7 @@
     </w:p>
     <w:p>
       <w:r>
-        <w:t xml:space="preserve">La stesura di un Goal </w:t>
-      </w:r>
-      <w:proofErr w:type="spellStart"/>
-      <w:r>
-        <w:t>Diagram</w:t>
-      </w:r>
-      <w:proofErr w:type="spellEnd"/>
-      <w:r>
-        <w:t xml:space="preserve"> ci permette di descrivere come, secondo la nostra visione, l’intero sistema debba essere strutturato.</w:t>
+        <w:t>La stesura di un Goal Diagram ci permette di descrivere come, secondo la nostra visione, l’intero sistema debba essere strutturato.</w:t>
       </w:r>
     </w:p>
     <w:p>
@@ -1948,7 +1861,7 @@
           <w:szCs w:val="26"/>
         </w:rPr>
       </w:pPr>
-      <w:bookmarkStart w:id="7" w:name="_Toc496730324"/>
+      <w:bookmarkStart w:id="7" w:name="_Toc497389126"/>
       <w:r>
         <w:rPr>
           <w:rFonts w:ascii="Calibri" w:hAnsi="Calibri"/>
@@ -1997,7 +1910,6 @@
         </w:rPr>
         <w:t xml:space="preserve"> </w:t>
       </w:r>
-      <w:proofErr w:type="spellStart"/>
       <w:r>
         <w:rPr>
           <w:rFonts w:ascii="Calibri" w:hAnsi="Calibri"/>
@@ -2008,20 +1920,7 @@
           <w:sz w:val="32"/>
           <w:szCs w:val="26"/>
         </w:rPr>
-        <w:t>Dependency</w:t>
-      </w:r>
-      <w:proofErr w:type="spellEnd"/>
-      <w:r>
-        <w:rPr>
-          <w:rFonts w:ascii="Calibri" w:hAnsi="Calibri"/>
-          <w:b/>
-          <w:color w:val="000000" w:themeColor="text1"/>
-          <w:spacing w:val="0"/>
-          <w:kern w:val="0"/>
-          <w:sz w:val="32"/>
-          <w:szCs w:val="26"/>
-        </w:rPr>
-        <w:t xml:space="preserve"> Model</w:t>
+        <w:t>Dependency Model</w:t>
       </w:r>
       <w:r>
         <w:rPr>
@@ -2170,186 +2069,6 @@
         <w:t>la realizzazione del sistema di autenticazione. Otteniamo così il grafico SDM seguente:</w:t>
       </w:r>
     </w:p>
-    <w:p/>
-    <w:p/>
-    <w:p/>
-    <w:p/>
-    <w:p/>
-    <w:p/>
-    <w:p/>
-    <w:p/>
-    <w:p>
-      <w:r>
-        <w:t xml:space="preserve">Abbiamo scelto una serie di obiettivi per il client che in questo caso specifico può </w:t>
-      </w:r>
-      <w:r>
-        <w:rPr>
-          <w:b/>
-        </w:rPr>
-        <w:t>richiedere nuove autorizzazioni</w:t>
-      </w:r>
-      <w:r>
-        <w:t xml:space="preserve"> così come </w:t>
-      </w:r>
-      <w:r>
-        <w:rPr>
-          <w:b/>
-        </w:rPr>
-        <w:t>revocarle</w:t>
-      </w:r>
-      <w:r>
-        <w:t xml:space="preserve"> oppure </w:t>
-      </w:r>
-      <w:r>
-        <w:rPr>
-          <w:b/>
-        </w:rPr>
-        <w:t xml:space="preserve">richiedere un </w:t>
-      </w:r>
-      <w:proofErr w:type="spellStart"/>
-      <w:r>
-        <w:rPr>
-          <w:b/>
-        </w:rPr>
-        <w:t>token</w:t>
-      </w:r>
-      <w:proofErr w:type="spellEnd"/>
-      <w:r>
-        <w:t xml:space="preserve"> per l’accesso a una risorsa. Il client potrà inoltre interagire con la Riso</w:t>
-      </w:r>
-      <w:r>
-        <w:t>rsa</w:t>
-      </w:r>
-      <w:r>
-        <w:t xml:space="preserve">, terzo attore che abbiamo aggiunto per questo caso specifico del sistema di autorizzazioni, al fine di richiederne l’accesso. Il server in presenza di richieste da parte del client di una nuova autorizzazione potrà fornire una Chiave segreta oppure, qualora riceva una richiesta per un </w:t>
-      </w:r>
-      <w:proofErr w:type="spellStart"/>
-      <w:r>
-        <w:t>token</w:t>
-      </w:r>
-      <w:proofErr w:type="spellEnd"/>
-      <w:r>
-        <w:t xml:space="preserve"> di accesso</w:t>
-      </w:r>
-      <w:r>
-        <w:t>,</w:t>
-      </w:r>
-      <w:r>
-        <w:t xml:space="preserve"> provvedere alla verifica </w:t>
-      </w:r>
-      <w:r>
-        <w:t xml:space="preserve">e fornire un </w:t>
-      </w:r>
-      <w:proofErr w:type="spellStart"/>
-      <w:r>
-        <w:t>t</w:t>
-      </w:r>
-      <w:r>
-        <w:t>oken</w:t>
-      </w:r>
-      <w:proofErr w:type="spellEnd"/>
-      <w:r>
-        <w:t xml:space="preserve"> di accesso. Abbiamo inoltre inserito tra gli obiettivi del server quello di mostrare l’elenco delle risorse disponibili. La risorsa inoltre in corrispondenza di una richiesta di accesso da parte del client potrà verificare la validità del </w:t>
-      </w:r>
-      <w:proofErr w:type="spellStart"/>
-      <w:r>
-        <w:t>token</w:t>
-      </w:r>
-      <w:proofErr w:type="spellEnd"/>
-      <w:r>
-        <w:t xml:space="preserve"> con il server.</w:t>
-      </w:r>
-    </w:p>
-    <w:p/>
-    <w:p>
-      <w:r>
-        <w:t xml:space="preserve">Dopo aver </w:t>
-      </w:r>
-      <w:r>
-        <w:t>analizzato</w:t>
-      </w:r>
-      <w:r>
-        <w:t xml:space="preserve"> ogni singolo attore </w:t>
-      </w:r>
-      <w:r>
-        <w:t xml:space="preserve">per soddisfare la necessità di rappresentare le motivazioni delle dipendenze in SDM e le dipendenze interne oltre che a quelle tra gli attori procediamo con la costruzione </w:t>
-      </w:r>
-      <w:r>
-        <w:t>dell’</w:t>
-      </w:r>
-      <w:r>
-        <w:rPr>
-          <w:b/>
-        </w:rPr>
-        <w:t>SRM</w:t>
-      </w:r>
-      <w:r>
-        <w:rPr>
-          <w:b/>
-        </w:rPr>
-        <w:t xml:space="preserve"> (Strategic </w:t>
-      </w:r>
-      <w:proofErr w:type="spellStart"/>
-      <w:r>
-        <w:rPr>
-          <w:b/>
-        </w:rPr>
-        <w:t>Rationale</w:t>
-      </w:r>
-      <w:proofErr w:type="spellEnd"/>
-      <w:r>
-        <w:rPr>
-          <w:b/>
-        </w:rPr>
-        <w:t xml:space="preserve"> Model)</w:t>
-      </w:r>
-      <w:r>
-        <w:rPr>
-          <w:b/>
-        </w:rPr>
-        <w:t xml:space="preserve"> </w:t>
-      </w:r>
-      <w:r>
-        <w:t>che riportiamo scomposto nei diversi attori.</w:t>
-      </w:r>
-      <w:r>
-        <w:t xml:space="preserve"> </w:t>
-      </w:r>
-    </w:p>
-    <w:p/>
-    <w:p/>
-    <w:p>
-      <w:pPr>
-        <w:pStyle w:val="Titolo2"/>
-        <w:rPr>
-          <w:rFonts w:ascii="Calibri" w:hAnsi="Calibri"/>
-          <w:b/>
-          <w:color w:val="000000" w:themeColor="text1"/>
-          <w:sz w:val="32"/>
-        </w:rPr>
-      </w:pPr>
-      <w:bookmarkStart w:id="8" w:name="_Toc496730325"/>
-      <w:r>
-        <w:rPr>
-          <w:rFonts w:ascii="Calibri" w:hAnsi="Calibri"/>
-          <w:b/>
-          <w:color w:val="000000" w:themeColor="text1"/>
-          <w:sz w:val="32"/>
-        </w:rPr>
-        <w:t>SR</w:t>
-      </w:r>
-      <w:r>
-        <w:rPr>
-          <w:rFonts w:ascii="Calibri" w:hAnsi="Calibri"/>
-          <w:b/>
-          <w:color w:val="000000" w:themeColor="text1"/>
-          <w:sz w:val="32"/>
-        </w:rPr>
-        <w:t>M – Client</w:t>
-      </w:r>
-      <w:bookmarkEnd w:id="8"/>
-    </w:p>
-    <w:p/>
     <w:p>
       <w:r>
         <w:rPr>
@@ -2357,10 +2076,10 @@
           <w:lang w:eastAsia="it-IT"/>
         </w:rPr>
         <w:drawing>
-          <wp:inline distT="0" distB="0" distL="0" distR="0" wp14:anchorId="473DBCA8" wp14:editId="40FC1649">
-            <wp:extent cx="6302518" cy="5346686"/>
-            <wp:effectExtent l="0" t="0" r="0" b="0"/>
-            <wp:docPr id="5" name="Immagine 5" descr="ProgettoRivisto/SRMclient.png"/>
+          <wp:inline distT="0" distB="0" distL="0" distR="0" wp14:anchorId="650FABEB" wp14:editId="0105B908">
+            <wp:extent cx="6115685" cy="2727960"/>
+            <wp:effectExtent l="0" t="0" r="5715" b="0"/>
+            <wp:docPr id="11" name="Immagine 11" descr="../../../Downloads/SwengProject/TemaA_SDM.png"/>
             <wp:cNvGraphicFramePr>
               <a:graphicFrameLocks xmlns:a="http://schemas.openxmlformats.org/drawingml/2006/main" noChangeAspect="1"/>
             </wp:cNvGraphicFramePr>
@@ -2368,7 +2087,7 @@
               <a:graphicData uri="http://schemas.openxmlformats.org/drawingml/2006/picture">
                 <pic:pic xmlns:pic="http://schemas.openxmlformats.org/drawingml/2006/picture">
                   <pic:nvPicPr>
-                    <pic:cNvPr id="0" name="Picture 3" descr="ProgettoRivisto/SRMclient.png"/>
+                    <pic:cNvPr id="0" name="Picture 4" descr="../../../Downloads/SwengProject/TemaA_SDM.png"/>
                     <pic:cNvPicPr>
                       <a:picLocks noChangeAspect="1" noChangeArrowheads="1"/>
                     </pic:cNvPicPr>
@@ -2389,7 +2108,7 @@
                   <pic:spPr bwMode="auto">
                     <a:xfrm>
                       <a:off x="0" y="0"/>
-                      <a:ext cx="6331046" cy="5370888"/>
+                      <a:ext cx="6115685" cy="2727960"/>
                     </a:xfrm>
                     <a:prstGeom prst="rect">
                       <a:avLst/>
@@ -2406,114 +2125,232 @@
         </w:drawing>
       </w:r>
     </w:p>
-    <w:p>
-      <w:r>
-        <w:t xml:space="preserve">Il primo </w:t>
-      </w:r>
-      <w:r>
-        <w:t>goal</w:t>
-      </w:r>
-      <w:r>
-        <w:t xml:space="preserve"> da soddisfare per il Client è “</w:t>
-      </w:r>
-      <w:r>
-        <w:rPr>
-          <w:b/>
-        </w:rPr>
-        <w:t xml:space="preserve">Richiedere </w:t>
-      </w:r>
-      <w:r>
-        <w:rPr>
-          <w:b/>
-        </w:rPr>
-        <w:t>autorizzazione</w:t>
-      </w:r>
-      <w:r>
-        <w:t>”. Per fare ciò si dovrà p</w:t>
-      </w:r>
-      <w:r>
-        <w:t xml:space="preserve">rocedere con l’esecuzione </w:t>
-      </w:r>
-      <w:proofErr w:type="gramStart"/>
-      <w:r>
-        <w:t>dei task</w:t>
-      </w:r>
-      <w:proofErr w:type="gramEnd"/>
+    <w:p/>
+    <w:p/>
+    <w:p/>
+    <w:p/>
+    <w:p/>
+    <w:p>
+      <w:r>
+        <w:t>Abbiamo scelt</w:t>
+      </w:r>
+      <w:r>
+        <w:t xml:space="preserve">o una serie di obiettivi </w:t>
+      </w:r>
+      <w:r>
+        <w:t xml:space="preserve">che in questo caso specifico </w:t>
+      </w:r>
+      <w:r>
+        <w:t>saranno</w:t>
+      </w:r>
       <w:r>
         <w:t xml:space="preserve"> </w:t>
       </w:r>
       <w:r>
-        <w:t xml:space="preserve">che portano alla compilazione di una richiesta. </w:t>
-      </w:r>
-      <w:r>
-        <w:t xml:space="preserve">Poiché nelle specifiche non viene precisato tale aspetto, ammettiamo che un utente qualsiasi possa autorizzare chiunque. </w:t>
-      </w:r>
-      <w:r>
-        <w:t>Il client ha inoltre la possibilità</w:t>
+        <w:rPr>
+          <w:b/>
+        </w:rPr>
+        <w:t>ottenere</w:t>
+      </w:r>
+      <w:r>
+        <w:rPr>
+          <w:b/>
+        </w:rPr>
+        <w:t xml:space="preserve"> autorizzazion</w:t>
+      </w:r>
+      <w:r>
+        <w:rPr>
+          <w:b/>
+        </w:rPr>
+        <w:t>i</w:t>
+      </w:r>
+      <w:r>
+        <w:t xml:space="preserve"> così come </w:t>
+      </w:r>
+      <w:r>
+        <w:rPr>
+          <w:b/>
+        </w:rPr>
+        <w:t>revocare autorizzazioni</w:t>
+      </w:r>
+      <w:r>
+        <w:rPr>
+          <w:b/>
+        </w:rPr>
+        <w:t>,</w:t>
       </w:r>
       <w:r>
         <w:t xml:space="preserve"> </w:t>
       </w:r>
       <w:r>
-        <w:t>di “</w:t>
-      </w:r>
-      <w:r>
-        <w:rPr>
-          <w:b/>
-        </w:rPr>
-        <w:t>Revocare autorizzazione</w:t>
-      </w:r>
-      <w:r>
-        <w:t>”</w:t>
-      </w:r>
-      <w:r>
-        <w:t xml:space="preserve"> che identifichiamo come secondo goal</w:t>
-      </w:r>
-      <w:r>
-        <w:t>.</w:t>
-      </w:r>
-      <w:r>
-        <w:t xml:space="preserve"> Per accedere ad una risorsa sarà necessario “</w:t>
-      </w:r>
-      <w:r>
-        <w:rPr>
-          <w:b/>
-        </w:rPr>
-        <w:t xml:space="preserve">Ottenere un </w:t>
-      </w:r>
-      <w:proofErr w:type="spellStart"/>
-      <w:r>
-        <w:rPr>
-          <w:b/>
-        </w:rPr>
-        <w:t>token</w:t>
-      </w:r>
-      <w:proofErr w:type="spellEnd"/>
-      <w:r>
-        <w:t>”</w:t>
-      </w:r>
-      <w:r>
-        <w:t xml:space="preserve"> (terzo goal)</w:t>
-      </w:r>
-      <w:r>
-        <w:t>, obiettivo raggiungibile dopo aver fornito una chiave</w:t>
-      </w:r>
-      <w:r>
-        <w:t xml:space="preserve"> segreta</w:t>
-      </w:r>
-      <w:r>
-        <w:t xml:space="preserve">. Il client ha inoltre la possibilità </w:t>
-      </w:r>
-      <w:r>
-        <w:t xml:space="preserve">di “Accedere a risorse” fornendo un </w:t>
-      </w:r>
-      <w:proofErr w:type="spellStart"/>
-      <w:r>
-        <w:t>token</w:t>
-      </w:r>
-      <w:proofErr w:type="spellEnd"/>
-      <w:r>
-        <w:t xml:space="preserve"> di cui potrà essere verificata la validità da parte della risorsa stessa.</w:t>
+        <w:rPr>
+          <w:b/>
+        </w:rPr>
+        <w:t>ottenere</w:t>
+      </w:r>
+      <w:r>
+        <w:rPr>
+          <w:b/>
+        </w:rPr>
+        <w:t xml:space="preserve"> un token</w:t>
+      </w:r>
+      <w:r>
+        <w:t xml:space="preserve"> per l’accesso a una risorsa</w:t>
+      </w:r>
+      <w:r>
+        <w:t xml:space="preserve">, </w:t>
+      </w:r>
+      <w:r>
+        <w:rPr>
+          <w:b/>
+        </w:rPr>
+        <w:t>ottenere una risorsa</w:t>
+      </w:r>
+      <w:r>
+        <w:t xml:space="preserve"> e </w:t>
+      </w:r>
+      <w:r>
+        <w:rPr>
+          <w:b/>
+        </w:rPr>
+        <w:t>verificare la validità di un token</w:t>
+      </w:r>
+      <w:r>
+        <w:t>. Il C</w:t>
+      </w:r>
+      <w:r>
+        <w:t xml:space="preserve">lient </w:t>
+      </w:r>
+      <w:r>
+        <w:t xml:space="preserve">dovrà raggiungere i primi tre obiettivi interagendo con </w:t>
+      </w:r>
+      <w:r>
+        <w:t>l</w:t>
+      </w:r>
+      <w:bookmarkStart w:id="8" w:name="_GoBack"/>
+      <w:bookmarkEnd w:id="8"/>
+      <w:r>
+        <w:t xml:space="preserve">’Autorizzatore </w:t>
+      </w:r>
+      <w:r>
+        <w:t xml:space="preserve">e </w:t>
+      </w:r>
+      <w:r>
+        <w:t>potrà interagire con la Riso</w:t>
+      </w:r>
+      <w:r>
+        <w:t>rsa</w:t>
+      </w:r>
+      <w:r>
+        <w:t xml:space="preserve">, terzo attore che abbiamo aggiunto per questo caso specifico del sistema di autorizzazioni, al fine di </w:t>
+      </w:r>
+      <w:r>
+        <w:t>ottenere</w:t>
+      </w:r>
+      <w:r>
+        <w:t xml:space="preserve"> l’accesso. Il server in presenza di richieste da parte del client di una nuova autorizzazione potrà fornire una Chiave segreta oppure, qualora riceva una richiesta per un token di accesso</w:t>
+      </w:r>
+      <w:r>
+        <w:t>,</w:t>
+      </w:r>
+      <w:r>
+        <w:t xml:space="preserve"> provvedere alla verifica </w:t>
+      </w:r>
+      <w:r>
+        <w:t>e fornirlo al Client</w:t>
+      </w:r>
+      <w:r>
+        <w:t>. La risorsa</w:t>
+      </w:r>
+      <w:r>
+        <w:t>,</w:t>
+      </w:r>
+      <w:r>
+        <w:t xml:space="preserve"> inoltre</w:t>
+      </w:r>
+      <w:r>
+        <w:t>,</w:t>
+      </w:r>
+      <w:r>
+        <w:t xml:space="preserve"> in co</w:t>
+      </w:r>
+      <w:r>
+        <w:t xml:space="preserve">rrispondenza di una richiesta </w:t>
+      </w:r>
+      <w:r>
+        <w:t>da parte del C</w:t>
+      </w:r>
+      <w:r>
+        <w:t>lient</w:t>
+      </w:r>
+      <w:r>
+        <w:t xml:space="preserve"> al fine di </w:t>
+      </w:r>
+      <w:r>
+        <w:rPr>
+          <w:b/>
+        </w:rPr>
+        <w:t>ottenere una risorsa</w:t>
+      </w:r>
+      <w:r>
+        <w:t>,</w:t>
+      </w:r>
+      <w:r>
+        <w:t xml:space="preserve"> potrà verificar</w:t>
+      </w:r>
+      <w:r>
+        <w:t>e la validità del token con il S</w:t>
+      </w:r>
+      <w:r>
+        <w:t>erver.</w:t>
+      </w:r>
+    </w:p>
+    <w:p/>
+    <w:p>
+      <w:r>
+        <w:t xml:space="preserve">Dopo aver </w:t>
+      </w:r>
+      <w:r>
+        <w:t>analizzato</w:t>
+      </w:r>
+      <w:r>
+        <w:t xml:space="preserve"> ogni singolo attore </w:t>
+      </w:r>
+      <w:r>
+        <w:t xml:space="preserve">per soddisfare la necessità di rappresentare le motivazioni delle dipendenze in SDM e le dipendenze interne oltre che a quelle tra gli attori procediamo con la costruzione </w:t>
+      </w:r>
+      <w:r>
+        <w:t>dell’</w:t>
+      </w:r>
+      <w:r>
+        <w:rPr>
+          <w:b/>
+        </w:rPr>
+        <w:t>SRM</w:t>
+      </w:r>
+      <w:r>
+        <w:rPr>
+          <w:b/>
+        </w:rPr>
+        <w:t xml:space="preserve"> (Strategic Rationale</w:t>
+      </w:r>
+      <w:r>
+        <w:rPr>
+          <w:b/>
+        </w:rPr>
+        <w:t xml:space="preserve"> Model)</w:t>
+      </w:r>
+      <w:r>
+        <w:rPr>
+          <w:b/>
+        </w:rPr>
+        <w:t xml:space="preserve"> </w:t>
+      </w:r>
+      <w:r>
+        <w:t>che riportiamo scomposto nei diversi attori.</w:t>
+      </w:r>
+      <w:r>
+        <w:t xml:space="preserve"> </w:t>
       </w:r>
     </w:p>
     <w:p/>
@@ -2528,7 +2365,7 @@
           <w:sz w:val="32"/>
         </w:rPr>
       </w:pPr>
-      <w:bookmarkStart w:id="9" w:name="_Toc496730326"/>
+      <w:bookmarkStart w:id="9" w:name="_Toc497389127"/>
       <w:r>
         <w:rPr>
           <w:rFonts w:ascii="Calibri" w:hAnsi="Calibri"/>
@@ -2545,35 +2382,25 @@
           <w:color w:val="000000" w:themeColor="text1"/>
           <w:sz w:val="32"/>
         </w:rPr>
-        <w:t>M – Server</w:t>
+        <w:t>M – Client</w:t>
       </w:r>
       <w:bookmarkEnd w:id="9"/>
     </w:p>
-    <w:p>
-      <w:pPr>
-        <w:rPr>
-          <w:rFonts w:ascii="Calibri" w:eastAsiaTheme="majorEastAsia" w:hAnsi="Calibri" w:cstheme="majorBidi"/>
-          <w:b/>
-          <w:color w:val="000000" w:themeColor="text1"/>
-          <w:sz w:val="32"/>
-          <w:szCs w:val="26"/>
-        </w:rPr>
-      </w:pPr>
-      <w:r>
-        <w:rPr>
-          <w:rFonts w:ascii="Calibri" w:hAnsi="Calibri"/>
-          <w:b/>
+    <w:p/>
+    <w:p>
+      <w:pPr>
+        <w:jc w:val="center"/>
+      </w:pPr>
+      <w:r>
+        <w:rPr>
           <w:noProof/>
-          <w:color w:val="000000" w:themeColor="text1"/>
-          <w:sz w:val="32"/>
-          <w:szCs w:val="26"/>
           <w:lang w:eastAsia="it-IT"/>
         </w:rPr>
         <w:drawing>
-          <wp:inline distT="0" distB="0" distL="0" distR="0" wp14:anchorId="40CEFAD3" wp14:editId="45B5161F">
-            <wp:extent cx="6379499" cy="4751001"/>
+          <wp:inline distT="0" distB="0" distL="0" distR="0" wp14:anchorId="355C7525" wp14:editId="3706DD97">
+            <wp:extent cx="4649772" cy="5082332"/>
             <wp:effectExtent l="0" t="0" r="0" b="0"/>
-            <wp:docPr id="7" name="Immagine 7" descr="../../../../../../Desktop/SwengProject/ProgettoRivisto/SRMserver.png"/>
+            <wp:docPr id="12" name="Immagine 12" descr="../../../Downloads/SwengProject/TemaA_SRM_Client.png"/>
             <wp:cNvGraphicFramePr>
               <a:graphicFrameLocks xmlns:a="http://schemas.openxmlformats.org/drawingml/2006/main" noChangeAspect="1"/>
             </wp:cNvGraphicFramePr>
@@ -2581,7 +2408,7 @@
               <a:graphicData uri="http://schemas.openxmlformats.org/drawingml/2006/picture">
                 <pic:pic xmlns:pic="http://schemas.openxmlformats.org/drawingml/2006/picture">
                   <pic:nvPicPr>
-                    <pic:cNvPr id="0" name="Picture 2" descr="../../../../../../Desktop/SwengProject/ProgettoRivisto/SRMserver.png"/>
+                    <pic:cNvPr id="0" name="Picture 5" descr="../../../Downloads/SwengProject/TemaA_SRM_Client.png"/>
                     <pic:cNvPicPr>
                       <a:picLocks noChangeAspect="1" noChangeArrowheads="1"/>
                     </pic:cNvPicPr>
@@ -2602,7 +2429,7 @@
                   <pic:spPr bwMode="auto">
                     <a:xfrm>
                       <a:off x="0" y="0"/>
-                      <a:ext cx="6387441" cy="4756916"/>
+                      <a:ext cx="4661581" cy="5095240"/>
                     </a:xfrm>
                     <a:prstGeom prst="rect">
                       <a:avLst/>
@@ -2621,125 +2448,116 @@
     </w:p>
     <w:p>
       <w:r>
-        <w:t xml:space="preserve">Il Server </w:t>
-      </w:r>
-      <w:r>
-        <w:rPr>
-          <w:b/>
-        </w:rPr>
-        <w:t>gestisce le risorse</w:t>
-      </w:r>
-      <w:r>
-        <w:t xml:space="preserve"> mediante le funzioni di creazione, modifica e cancellazione. In modo del tutto analogo </w:t>
-      </w:r>
-      <w:r>
-        <w:rPr>
-          <w:b/>
-        </w:rPr>
-        <w:t>gestisce le autorizzazioni</w:t>
-      </w:r>
-      <w:r>
-        <w:t xml:space="preserve">. La </w:t>
-      </w:r>
-      <w:r>
-        <w:t>concessione</w:t>
-      </w:r>
-      <w:r>
-        <w:t xml:space="preserve"> di una nuova autorizzazione dipende dalla richiesta derivante </w:t>
-      </w:r>
-      <w:r>
-        <w:t>dal</w:t>
-      </w:r>
-      <w:r>
-        <w:t xml:space="preserve"> Client. Tale task porta alla </w:t>
-      </w:r>
-      <w:r>
-        <w:rPr>
-          <w:b/>
-        </w:rPr>
-        <w:t>generazione di una chiave segreta</w:t>
-      </w:r>
-      <w:r>
-        <w:t xml:space="preserve"> che viene</w:t>
-      </w:r>
-      <w:r>
-        <w:t xml:space="preserve"> restituita al Client come risorsa. Ogni risorsa e ogni chiave segreta hanno un livello di accesso prestabilito così che l’utente risulta autorizzato ad accedere a tutte le risorse associate ad un livello inferiore o uguale a quello della propria autorizzazione. Il Server inoltre si occupa della </w:t>
-      </w:r>
-      <w:r>
-        <w:rPr>
-          <w:b/>
-        </w:rPr>
-        <w:t>generazione</w:t>
-      </w:r>
-      <w:r>
-        <w:rPr>
-          <w:b/>
-        </w:rPr>
-        <w:t xml:space="preserve"> di un </w:t>
-      </w:r>
-      <w:proofErr w:type="spellStart"/>
-      <w:r>
-        <w:rPr>
-          <w:b/>
-        </w:rPr>
-        <w:t>token</w:t>
-      </w:r>
-      <w:proofErr w:type="spellEnd"/>
+        <w:t xml:space="preserve">Il primo </w:t>
+      </w:r>
+      <w:r>
+        <w:t>goal</w:t>
+      </w:r>
+      <w:r>
+        <w:t xml:space="preserve"> da soddisfare per il Client è “</w:t>
+      </w:r>
+      <w:r>
+        <w:rPr>
+          <w:b/>
+        </w:rPr>
+        <w:t xml:space="preserve">Richiedere </w:t>
+      </w:r>
+      <w:r>
+        <w:rPr>
+          <w:b/>
+        </w:rPr>
+        <w:t>autorizzazione</w:t>
+      </w:r>
+      <w:r>
+        <w:t>”. Per fare ciò si dovrà p</w:t>
+      </w:r>
+      <w:r>
+        <w:t xml:space="preserve">rocedere con l’esecuzione dei task </w:t>
+      </w:r>
+      <w:r>
+        <w:t xml:space="preserve">che portano alla compilazione di una richiesta. </w:t>
+      </w:r>
+      <w:r>
+        <w:t xml:space="preserve">Poiché nelle specifiche non viene precisato tale aspetto, ammettiamo che un utente qualsiasi possa autorizzare chiunque. </w:t>
+      </w:r>
+      <w:r>
+        <w:t>Il C</w:t>
+      </w:r>
+      <w:r>
+        <w:t>lient ha inoltre la possibilità</w:t>
+      </w:r>
+      <w:r>
+        <w:t xml:space="preserve"> </w:t>
+      </w:r>
+      <w:r>
+        <w:t>di “</w:t>
+      </w:r>
+      <w:r>
+        <w:rPr>
+          <w:b/>
+        </w:rPr>
+        <w:t>Revocare autorizzazione</w:t>
+      </w:r>
+      <w:r>
+        <w:t>”</w:t>
+      </w:r>
+      <w:r>
+        <w:t xml:space="preserve"> che identifichiamo come secondo goal</w:t>
+      </w:r>
       <w:r>
         <w:t>.</w:t>
       </w:r>
       <w:r>
-        <w:t xml:space="preserve"> </w:t>
-      </w:r>
-      <w:r>
-        <w:t>Per fare ciò procede</w:t>
-      </w:r>
-      <w:r>
-        <w:t xml:space="preserve"> alla verifica della richiesta proveniente dal Client </w:t>
-      </w:r>
-      <w:r>
-        <w:t xml:space="preserve">ed una volta generato il </w:t>
-      </w:r>
-      <w:proofErr w:type="spellStart"/>
-      <w:r>
-        <w:t>token</w:t>
-      </w:r>
-      <w:proofErr w:type="spellEnd"/>
-      <w:r>
-        <w:t xml:space="preserve"> lo restituisce al Client come risorsa.</w:t>
-      </w:r>
-      <w:r>
-        <w:t xml:space="preserve"> </w:t>
-      </w:r>
-      <w:r>
-        <w:t xml:space="preserve">Il Server potrà essere interpellato da una generica Risorsa qualora voglia verificare la validità di un </w:t>
-      </w:r>
-      <w:proofErr w:type="spellStart"/>
-      <w:r>
-        <w:t>token</w:t>
-      </w:r>
-      <w:proofErr w:type="spellEnd"/>
-      <w:r>
-        <w:t>.</w:t>
-      </w:r>
-    </w:p>
-    <w:p>
-      <w:r>
-        <w:br w:type="page"/>
-      </w:r>
-    </w:p>
+        <w:t xml:space="preserve"> Per accedere ad una risorsa sarà necessario “</w:t>
+      </w:r>
+      <w:r>
+        <w:rPr>
+          <w:b/>
+        </w:rPr>
+        <w:t>Ottenere un token</w:t>
+      </w:r>
+      <w:r>
+        <w:t>”</w:t>
+      </w:r>
+      <w:r>
+        <w:t xml:space="preserve"> (terzo goal)</w:t>
+      </w:r>
+      <w:r>
+        <w:t>, obiettivo raggiungibile dopo aver fornito una chiave</w:t>
+      </w:r>
+      <w:r>
+        <w:t xml:space="preserve"> segreta</w:t>
+      </w:r>
+      <w:r>
+        <w:t>. Il C</w:t>
+      </w:r>
+      <w:r>
+        <w:t xml:space="preserve">lient ha inoltre la possibilità </w:t>
+      </w:r>
+      <w:r>
+        <w:t>di “Accedere a risorse” fornendo un token di cui potrà essere verificata la validità da parte della risorsa stessa.</w:t>
+      </w:r>
+    </w:p>
+    <w:p/>
+    <w:p/>
     <w:p>
       <w:pPr>
         <w:pStyle w:val="Titolo2"/>
-      </w:pPr>
-      <w:bookmarkStart w:id="10" w:name="_Toc496730327"/>
-      <w:r>
         <w:rPr>
           <w:rFonts w:ascii="Calibri" w:hAnsi="Calibri"/>
           <w:b/>
           <w:color w:val="000000" w:themeColor="text1"/>
           <w:sz w:val="32"/>
         </w:rPr>
+      </w:pPr>
+      <w:bookmarkStart w:id="10" w:name="_Toc497389128"/>
+      <w:r>
+        <w:rPr>
+          <w:rFonts w:ascii="Calibri" w:hAnsi="Calibri"/>
+          <w:b/>
+          <w:color w:val="000000" w:themeColor="text1"/>
+          <w:sz w:val="32"/>
+        </w:rPr>
         <w:t>SR</w:t>
       </w:r>
       <w:r>
@@ -2749,27 +2567,44 @@
           <w:color w:val="000000" w:themeColor="text1"/>
           <w:sz w:val="32"/>
         </w:rPr>
-        <w:t>M – Risorsa</w:t>
+        <w:t xml:space="preserve">M – </w:t>
+      </w:r>
+      <w:r>
+        <w:rPr>
+          <w:rFonts w:ascii="Calibri" w:hAnsi="Calibri"/>
+          <w:b/>
+          <w:color w:val="000000" w:themeColor="text1"/>
+          <w:sz w:val="32"/>
+        </w:rPr>
+        <w:t>Autorizzatore</w:t>
       </w:r>
       <w:bookmarkEnd w:id="10"/>
-      <w:r>
-        <w:t xml:space="preserve"> </w:t>
-      </w:r>
-    </w:p>
-    <w:p>
-      <w:pPr>
-        <w:jc w:val="center"/>
-      </w:pPr>
-      <w:r>
-        <w:rPr>
+    </w:p>
+    <w:p>
+      <w:pPr>
+        <w:rPr>
+          <w:rFonts w:ascii="Calibri" w:eastAsiaTheme="majorEastAsia" w:hAnsi="Calibri" w:cstheme="majorBidi"/>
+          <w:b/>
+          <w:color w:val="000000" w:themeColor="text1"/>
+          <w:sz w:val="32"/>
+          <w:szCs w:val="26"/>
+        </w:rPr>
+      </w:pPr>
+      <w:r>
+        <w:rPr>
+          <w:rFonts w:ascii="Calibri" w:eastAsiaTheme="majorEastAsia" w:hAnsi="Calibri" w:cstheme="majorBidi"/>
+          <w:b/>
           <w:noProof/>
+          <w:color w:val="000000" w:themeColor="text1"/>
+          <w:sz w:val="32"/>
+          <w:szCs w:val="26"/>
           <w:lang w:eastAsia="it-IT"/>
         </w:rPr>
         <w:drawing>
-          <wp:inline distT="0" distB="0" distL="0" distR="0" wp14:anchorId="6A86CCDF" wp14:editId="2DA0EE1D">
-            <wp:extent cx="3884170" cy="2503112"/>
-            <wp:effectExtent l="0" t="0" r="2540" b="12065"/>
-            <wp:docPr id="8" name="Immagine 8" descr="../../../../../../Desktop/SwengProject/ProgettoRivisto/SRMris.png"/>
+          <wp:inline distT="0" distB="0" distL="0" distR="0" wp14:anchorId="7BFBA37B" wp14:editId="12A40642">
+            <wp:extent cx="6115685" cy="4781550"/>
+            <wp:effectExtent l="0" t="0" r="5715" b="0"/>
+            <wp:docPr id="13" name="Immagine 13" descr="../../../Downloads/SwengProject/TemaA_SRM_Server.png"/>
             <wp:cNvGraphicFramePr>
               <a:graphicFrameLocks xmlns:a="http://schemas.openxmlformats.org/drawingml/2006/main" noChangeAspect="1"/>
             </wp:cNvGraphicFramePr>
@@ -2777,7 +2612,7 @@
               <a:graphicData uri="http://schemas.openxmlformats.org/drawingml/2006/picture">
                 <pic:pic xmlns:pic="http://schemas.openxmlformats.org/drawingml/2006/picture">
                   <pic:nvPicPr>
-                    <pic:cNvPr id="0" name="Picture 3" descr="../../../../../../Desktop/SwengProject/ProgettoRivisto/SRMris.png"/>
+                    <pic:cNvPr id="0" name="Picture 6" descr="../../../Downloads/SwengProject/TemaA_SRM_Server.png"/>
                     <pic:cNvPicPr>
                       <a:picLocks noChangeAspect="1" noChangeArrowheads="1"/>
                     </pic:cNvPicPr>
@@ -2798,7 +2633,7 @@
                   <pic:spPr bwMode="auto">
                     <a:xfrm>
                       <a:off x="0" y="0"/>
-                      <a:ext cx="3910267" cy="2519930"/>
+                      <a:ext cx="6115685" cy="4781550"/>
                     </a:xfrm>
                     <a:prstGeom prst="rect">
                       <a:avLst/>
@@ -2817,20 +2652,188 @@
     </w:p>
     <w:p>
       <w:r>
-        <w:t>Il Client ha la possibilit</w:t>
-      </w:r>
-      <w:bookmarkStart w:id="11" w:name="_GoBack"/>
+        <w:t xml:space="preserve">L’Autorizzatore </w:t>
+      </w:r>
+      <w:r>
+        <w:rPr>
+          <w:b/>
+        </w:rPr>
+        <w:t>gestisce le risorse</w:t>
+      </w:r>
+      <w:r>
+        <w:t xml:space="preserve"> mediante le funzioni di creazione, modifica e cancellazione. In modo del tutto analogo </w:t>
+      </w:r>
+      <w:r>
+        <w:rPr>
+          <w:b/>
+        </w:rPr>
+        <w:t>gestisce le autorizzazioni</w:t>
+      </w:r>
+      <w:r>
+        <w:t xml:space="preserve">. La </w:t>
+      </w:r>
+      <w:r>
+        <w:t>concessione</w:t>
+      </w:r>
+      <w:r>
+        <w:t xml:space="preserve"> di una nuova autorizzazione dipende dalla richiesta derivante </w:t>
+      </w:r>
+      <w:r>
+        <w:t>dal</w:t>
+      </w:r>
+      <w:r>
+        <w:t xml:space="preserve"> Client. Tale task porta alla </w:t>
+      </w:r>
+      <w:r>
+        <w:rPr>
+          <w:b/>
+        </w:rPr>
+        <w:t>generazione di una chiave segreta</w:t>
+      </w:r>
+      <w:r>
+        <w:t xml:space="preserve"> che viene</w:t>
+      </w:r>
+      <w:r>
+        <w:t xml:space="preserve"> restituita al Client come risorsa. Ogni risorsa e ogni chiave segreta hanno un livello di accesso prestabilito così che l’utente risulta autorizzato ad accedere a tutte le risorse associate ad un livello inferiore o uguale a quello della propria autorizzazione. </w:t>
+      </w:r>
+      <w:r>
+        <w:t xml:space="preserve">L’Autorizzatore </w:t>
+      </w:r>
+      <w:r>
+        <w:t xml:space="preserve">inoltre si occupa della </w:t>
+      </w:r>
+      <w:r>
+        <w:rPr>
+          <w:b/>
+        </w:rPr>
+        <w:t>generazione</w:t>
+      </w:r>
+      <w:r>
+        <w:rPr>
+          <w:b/>
+        </w:rPr>
+        <w:t xml:space="preserve"> di un token</w:t>
+      </w:r>
+      <w:r>
+        <w:t>.</w:t>
+      </w:r>
+      <w:r>
+        <w:t xml:space="preserve"> </w:t>
+      </w:r>
+      <w:r>
+        <w:t>Per fare ciò procede</w:t>
+      </w:r>
+      <w:r>
+        <w:t xml:space="preserve"> alla verifica della richiesta proveniente dal Client </w:t>
+      </w:r>
+      <w:r>
+        <w:t>ed una volta generato il token lo restituisce al Client come risorsa.</w:t>
+      </w:r>
+      <w:r>
+        <w:t xml:space="preserve"> </w:t>
+      </w:r>
+      <w:r>
+        <w:t xml:space="preserve">L’Autorizzatore </w:t>
+      </w:r>
+      <w:r>
+        <w:t>potrà essere interpellato da una generica Risorsa qualora voglia verificare la validità di un token.</w:t>
+      </w:r>
+    </w:p>
+    <w:p>
+      <w:r>
+        <w:br w:type="page"/>
+      </w:r>
+    </w:p>
+    <w:p>
+      <w:pPr>
+        <w:pStyle w:val="Titolo2"/>
+      </w:pPr>
+      <w:bookmarkStart w:id="11" w:name="_Toc497389129"/>
+      <w:r>
+        <w:rPr>
+          <w:rFonts w:ascii="Calibri" w:hAnsi="Calibri"/>
+          <w:b/>
+          <w:color w:val="000000" w:themeColor="text1"/>
+          <w:sz w:val="32"/>
+        </w:rPr>
+        <w:t>SR</w:t>
+      </w:r>
+      <w:r>
+        <w:rPr>
+          <w:rFonts w:ascii="Calibri" w:hAnsi="Calibri"/>
+          <w:b/>
+          <w:color w:val="000000" w:themeColor="text1"/>
+          <w:sz w:val="32"/>
+        </w:rPr>
+        <w:t>M – Risorsa</w:t>
+      </w:r>
       <w:bookmarkEnd w:id="11"/>
       <w:r>
-        <w:t xml:space="preserve">à di richiedere l’accesso ad una Risorsa (risorsa generica). Questa ha la possibilità di verificare in qualunque momento la validità del </w:t>
-      </w:r>
-      <w:proofErr w:type="spellStart"/>
-      <w:r>
-        <w:t>token</w:t>
-      </w:r>
-      <w:proofErr w:type="spellEnd"/>
-      <w:r>
-        <w:t xml:space="preserve"> che il Client fornisce per ottenere l’accesso</w:t>
+        <w:t xml:space="preserve"> </w:t>
+      </w:r>
+    </w:p>
+    <w:p>
+      <w:pPr>
+        <w:jc w:val="center"/>
+      </w:pPr>
+      <w:r>
+        <w:rPr>
+          <w:noProof/>
+          <w:lang w:eastAsia="it-IT"/>
+        </w:rPr>
+        <w:drawing>
+          <wp:inline distT="0" distB="0" distL="0" distR="0" wp14:anchorId="20B746F0" wp14:editId="2EC12DE5">
+            <wp:extent cx="4905125" cy="3257458"/>
+            <wp:effectExtent l="0" t="0" r="0" b="0"/>
+            <wp:docPr id="14" name="Immagine 14" descr="../../../Downloads/SwengProject/TemaA_SRM_Risorsa.png"/>
+            <wp:cNvGraphicFramePr>
+              <a:graphicFrameLocks xmlns:a="http://schemas.openxmlformats.org/drawingml/2006/main" noChangeAspect="1"/>
+            </wp:cNvGraphicFramePr>
+            <a:graphic xmlns:a="http://schemas.openxmlformats.org/drawingml/2006/main">
+              <a:graphicData uri="http://schemas.openxmlformats.org/drawingml/2006/picture">
+                <pic:pic xmlns:pic="http://schemas.openxmlformats.org/drawingml/2006/picture">
+                  <pic:nvPicPr>
+                    <pic:cNvPr id="0" name="Picture 7" descr="../../../Downloads/SwengProject/TemaA_SRM_Risorsa.png"/>
+                    <pic:cNvPicPr>
+                      <a:picLocks noChangeAspect="1" noChangeArrowheads="1"/>
+                    </pic:cNvPicPr>
+                  </pic:nvPicPr>
+                  <pic:blipFill>
+                    <a:blip r:embed="rId15">
+                      <a:extLst>
+                        <a:ext uri="{28A0092B-C50C-407E-A947-70E740481C1C}">
+                          <a14:useLocalDpi xmlns:a14="http://schemas.microsoft.com/office/drawing/2010/main" val="0"/>
+                        </a:ext>
+                      </a:extLst>
+                    </a:blip>
+                    <a:srcRect/>
+                    <a:stretch>
+                      <a:fillRect/>
+                    </a:stretch>
+                  </pic:blipFill>
+                  <pic:spPr bwMode="auto">
+                    <a:xfrm>
+                      <a:off x="0" y="0"/>
+                      <a:ext cx="4923064" cy="3269371"/>
+                    </a:xfrm>
+                    <a:prstGeom prst="rect">
+                      <a:avLst/>
+                    </a:prstGeom>
+                    <a:noFill/>
+                    <a:ln>
+                      <a:noFill/>
+                    </a:ln>
+                  </pic:spPr>
+                </pic:pic>
+              </a:graphicData>
+            </a:graphic>
+          </wp:inline>
+        </w:drawing>
+      </w:r>
+    </w:p>
+    <w:p>
+      <w:r>
+        <w:t>Il Client ha la possibilità di richiedere l’accesso ad una Risorsa (risorsa generica). Questa ha la possibilità di verificare in qualunque momento la validità del token che il Client fornisce per ottenere l’accesso</w:t>
       </w:r>
       <w:r>
         <w:t>.</w:t>
@@ -2956,7 +2959,7 @@
         </w:rPr>
         <w:tab/>
       </w:r>
-      <w:hyperlink r:id="rId15" w:history="1">
+      <w:hyperlink r:id="rId16" w:history="1">
         <w:r>
           <w:rPr>
             <w:rStyle w:val="Collegamentoipertestuale"/>
@@ -2989,35 +2992,31 @@
         </w:rPr>
         <w:tab/>
       </w:r>
-      <w:proofErr w:type="spellStart"/>
       <w:r>
         <w:rPr>
           <w:color w:val="000000" w:themeColor="text1"/>
         </w:rPr>
         <w:t>Gumus</w:t>
       </w:r>
-      <w:proofErr w:type="spellEnd"/>
       <w:r>
         <w:rPr>
           <w:color w:val="000000" w:themeColor="text1"/>
         </w:rPr>
         <w:t xml:space="preserve"> </w:t>
       </w:r>
-      <w:proofErr w:type="spellStart"/>
       <w:r>
         <w:rPr>
           <w:color w:val="000000" w:themeColor="text1"/>
         </w:rPr>
         <w:t>Tayfun</w:t>
       </w:r>
-      <w:proofErr w:type="spellEnd"/>
       <w:r>
         <w:rPr>
           <w:color w:val="000000" w:themeColor="text1"/>
         </w:rPr>
         <w:tab/>
       </w:r>
-      <w:hyperlink r:id="rId16" w:history="1">
+      <w:hyperlink r:id="rId17" w:history="1">
         <w:r>
           <w:rPr>
             <w:rStyle w:val="Collegamentoipertestuale"/>
@@ -3074,7 +3073,7 @@
         </w:rPr>
         <w:tab/>
       </w:r>
-      <w:hyperlink r:id="rId17" w:history="1">
+      <w:hyperlink r:id="rId18" w:history="1">
         <w:r>
           <w:rPr>
             <w:rStyle w:val="Collegamentoipertestuale"/>
@@ -3119,7 +3118,7 @@
         </w:rPr>
         <w:tab/>
       </w:r>
-      <w:hyperlink r:id="rId18" w:history="1">
+      <w:hyperlink r:id="rId19" w:history="1">
         <w:r>
           <w:rPr>
             <w:rStyle w:val="Collegamentoipertestuale"/>
@@ -3147,8 +3146,8 @@
       </w:pPr>
     </w:p>
     <w:sectPr>
-      <w:footerReference w:type="even" r:id="rId19"/>
-      <w:footerReference w:type="default" r:id="rId20"/>
+      <w:footerReference w:type="even" r:id="rId20"/>
+      <w:footerReference w:type="default" r:id="rId21"/>
       <w:pgSz w:w="11900" w:h="16840"/>
       <w:pgMar w:top="1179" w:right="1134" w:bottom="1134" w:left="1134" w:header="708" w:footer="708" w:gutter="0"/>
       <w:cols w:space="708"/>
@@ -3249,7 +3248,7 @@
         <w:rStyle w:val="Numeropagina"/>
         <w:noProof/>
       </w:rPr>
-      <w:t>7</w:t>
+      <w:t>2</w:t>
     </w:r>
     <w:r>
       <w:rPr>
@@ -4585,7 +4584,7 @@
 </file>
 
 <file path=customXml/itemProps1.xml><?xml version="1.0" encoding="utf-8"?>
-<ds:datastoreItem xmlns:ds="http://schemas.openxmlformats.org/officeDocument/2006/customXml" ds:itemID="{BEA545B4-4A56-AB43-A19D-A48D50D78510}">
+<ds:datastoreItem xmlns:ds="http://schemas.openxmlformats.org/officeDocument/2006/customXml" ds:itemID="{87F35BA0-C684-634C-8482-F4BC1490E9CB}">
   <ds:schemaRefs>
     <ds:schemaRef ds:uri="http://schemas.openxmlformats.org/officeDocument/2006/bibliography"/>
   </ds:schemaRefs>

</xml_diff>

<commit_message>
Replace ParteI_Requisiti.docx - Aggiunte per generazione PDF
</commit_message>
<xml_diff>
--- a/requisiti/ParteI_Requisiti.docx
+++ b/requisiti/ParteI_Requisiti.docx
@@ -1,6 +1,6 @@
 
 <file path=word/document.xml><?xml version="1.0" encoding="utf-8"?>
-<w:document xmlns:ve="http://schemas.openxmlformats.org/markup-compatibility/2006" xmlns:o="urn:schemas-microsoft-com:office:office" xmlns:r="http://schemas.openxmlformats.org/officeDocument/2006/relationships" xmlns:m="http://schemas.openxmlformats.org/officeDocument/2006/math" xmlns:v="urn:schemas-microsoft-com:vml" xmlns:wp="http://schemas.openxmlformats.org/drawingml/2006/wordprocessingDrawing" xmlns:w10="urn:schemas-microsoft-com:office:word" xmlns:w="http://schemas.openxmlformats.org/wordprocessingml/2006/main" xmlns:wne="http://schemas.microsoft.com/office/word/2006/wordml">
+<w:document xmlns:wpc="http://schemas.microsoft.com/office/word/2010/wordprocessingCanvas" xmlns:mo="http://schemas.microsoft.com/office/mac/office/2008/main" xmlns:mc="http://schemas.openxmlformats.org/markup-compatibility/2006" xmlns:mv="urn:schemas-microsoft-com:mac:vml" xmlns:o="urn:schemas-microsoft-com:office:office" xmlns:r="http://schemas.openxmlformats.org/officeDocument/2006/relationships" xmlns:m="http://schemas.openxmlformats.org/officeDocument/2006/math" xmlns:v="urn:schemas-microsoft-com:vml" xmlns:wp14="http://schemas.microsoft.com/office/word/2010/wordprocessingDrawing" xmlns:wp="http://schemas.openxmlformats.org/drawingml/2006/wordprocessingDrawing" xmlns:w10="urn:schemas-microsoft-com:office:word" xmlns:w="http://schemas.openxmlformats.org/wordprocessingml/2006/main" xmlns:w14="http://schemas.microsoft.com/office/word/2010/wordml" xmlns:w15="http://schemas.microsoft.com/office/word/2012/wordml" xmlns:wpg="http://schemas.microsoft.com/office/word/2010/wordprocessingGroup" xmlns:wpi="http://schemas.microsoft.com/office/word/2010/wordprocessingInk" xmlns:wne="http://schemas.microsoft.com/office/word/2006/wordml" xmlns:wps="http://schemas.microsoft.com/office/word/2010/wordprocessingShape" mc:Ignorable="w14 w15 wp14">
   <w:body>
     <w:p>
       <w:pPr>
@@ -12,7 +12,7 @@
           <w:lang w:eastAsia="it-IT"/>
         </w:rPr>
         <w:drawing>
-          <wp:anchor distT="0" distB="0" distL="114300" distR="114300" simplePos="0" relativeHeight="251658240" behindDoc="0" locked="0" layoutInCell="1" allowOverlap="1">
+          <wp:anchor distT="0" distB="0" distL="114300" distR="114300" simplePos="0" relativeHeight="251658240" behindDoc="0" locked="0" layoutInCell="1" allowOverlap="1" wp14:anchorId="42D096DC" wp14:editId="5738450C">
             <wp:simplePos x="0" y="0"/>
             <wp:positionH relativeFrom="column">
               <wp:posOffset>2419925</wp:posOffset>
@@ -40,7 +40,7 @@
                     <a:blip r:embed="rId8" cstate="print">
                       <a:extLst>
                         <a:ext uri="{28A0092B-C50C-407E-A947-70E740481C1C}">
-                          <a14:useLocalDpi xmlns="" xmlns:wpc="http://schemas.microsoft.com/office/word/2010/wordprocessingCanvas" xmlns:mo="http://schemas.microsoft.com/office/mac/office/2008/main" xmlns:mc="http://schemas.openxmlformats.org/markup-compatibility/2006" xmlns:mv="urn:schemas-microsoft-com:mac:vml" xmlns:o="urn:schemas-microsoft-com:office:office" xmlns:v="urn:schemas-microsoft-com:vml" xmlns:wp14="http://schemas.microsoft.com/office/word/2010/wordprocessingDrawing" xmlns:w10="urn:schemas-microsoft-com:office:word" xmlns:w="http://schemas.openxmlformats.org/wordprocessingml/2006/main" xmlns:w14="http://schemas.microsoft.com/office/word/2010/wordml" xmlns:w15="http://schemas.microsoft.com/office/word/2012/wordml" xmlns:wpg="http://schemas.microsoft.com/office/word/2010/wordprocessingGroup" xmlns:wpi="http://schemas.microsoft.com/office/word/2010/wordprocessingInk" xmlns:wps="http://schemas.microsoft.com/office/word/2010/wordprocessingShape" xmlns:a14="http://schemas.microsoft.com/office/drawing/2010/main" xmlns:arto="http://schemas.microsoft.com/office/word/2006/arto" val="0"/>
+                          <a14:useLocalDpi xmlns:a14="http://schemas.microsoft.com/office/drawing/2010/main" val="0"/>
                         </a:ext>
                       </a:extLst>
                     </a:blip>
@@ -126,21 +126,7 @@
         <w:rPr>
           <w:sz w:val="32"/>
         </w:rPr>
-        <w:t xml:space="preserve">SCUOLA </w:t>
-      </w:r>
-      <w:proofErr w:type="spellStart"/>
-      <w:r>
-        <w:rPr>
-          <w:sz w:val="32"/>
-        </w:rPr>
-        <w:t>DI</w:t>
-      </w:r>
-      <w:proofErr w:type="spellEnd"/>
-      <w:r>
-        <w:rPr>
-          <w:sz w:val="32"/>
-        </w:rPr>
-        <w:t xml:space="preserve"> INGEGNERIA INDUSTRIALE E DELL’INFORMAZIONE</w:t>
+        <w:t>SCUOLA DI INGEGNERIA INDUSTRIALE E DELL’INFORMAZIONE</w:t>
       </w:r>
     </w:p>
     <w:p>
@@ -217,7 +203,7 @@
           <w:lang w:eastAsia="it-IT"/>
         </w:rPr>
         <w:drawing>
-          <wp:inline distT="0" distB="0" distL="0" distR="0">
+          <wp:inline distT="0" distB="0" distL="0" distR="0" wp14:anchorId="24BDB002" wp14:editId="1C15FD9E">
             <wp:extent cx="1987989" cy="2337669"/>
             <wp:effectExtent l="0" t="0" r="0" b="0"/>
             <wp:docPr id="4" name="Immagine 4" descr="/Users/stefanoferrario/Desktop/Schermata 2017-10-25 alle 18.15.21.png"/>
@@ -237,7 +223,7 @@
                     <a:blip r:embed="rId9" cstate="print">
                       <a:extLst>
                         <a:ext uri="{28A0092B-C50C-407E-A947-70E740481C1C}">
-                          <a14:useLocalDpi xmlns="" xmlns:wpc="http://schemas.microsoft.com/office/word/2010/wordprocessingCanvas" xmlns:mo="http://schemas.microsoft.com/office/mac/office/2008/main" xmlns:mc="http://schemas.openxmlformats.org/markup-compatibility/2006" xmlns:mv="urn:schemas-microsoft-com:mac:vml" xmlns:o="urn:schemas-microsoft-com:office:office" xmlns:v="urn:schemas-microsoft-com:vml" xmlns:wp14="http://schemas.microsoft.com/office/word/2010/wordprocessingDrawing" xmlns:w10="urn:schemas-microsoft-com:office:word" xmlns:w="http://schemas.openxmlformats.org/wordprocessingml/2006/main" xmlns:w14="http://schemas.microsoft.com/office/word/2010/wordml" xmlns:w15="http://schemas.microsoft.com/office/word/2012/wordml" xmlns:wpg="http://schemas.microsoft.com/office/word/2010/wordprocessingGroup" xmlns:wpi="http://schemas.microsoft.com/office/word/2010/wordprocessingInk" xmlns:wps="http://schemas.microsoft.com/office/word/2010/wordprocessingShape" xmlns:a14="http://schemas.microsoft.com/office/drawing/2010/main" xmlns:arto="http://schemas.microsoft.com/office/word/2006/arto" val="0"/>
+                          <a14:useLocalDpi xmlns:a14="http://schemas.microsoft.com/office/drawing/2010/main" val="0"/>
                         </a:ext>
                       </a:extLst>
                     </a:blip>
@@ -316,75 +302,103 @@
           <w:b/>
           <w:sz w:val="32"/>
         </w:rPr>
-        <w:t xml:space="preserve">PROGETTO DEL CORSO </w:t>
-      </w:r>
+        <w:t>PROGETTO DEL CORSO DI INGEGNERIA DEL SOFTWARE</w:t>
+      </w:r>
+    </w:p>
+    <w:p>
+      <w:pPr>
+        <w:jc w:val="center"/>
+        <w:rPr>
+          <w:b/>
+          <w:sz w:val="32"/>
+        </w:rPr>
+      </w:pPr>
+      <w:r>
+        <w:rPr>
+          <w:b/>
+          <w:sz w:val="32"/>
+        </w:rPr>
+        <w:t>Parte I – Requisiti</w:t>
+      </w:r>
+    </w:p>
+    <w:p>
+      <w:pPr>
+        <w:jc w:val="center"/>
+        <w:rPr>
+          <w:b/>
+          <w:sz w:val="32"/>
+        </w:rPr>
+      </w:pPr>
+    </w:p>
+    <w:p>
+      <w:pPr>
+        <w:jc w:val="center"/>
+        <w:rPr>
+          <w:b/>
+          <w:sz w:val="32"/>
+        </w:rPr>
+      </w:pPr>
+    </w:p>
+    <w:p>
+      <w:pPr>
+        <w:rPr>
+          <w:b/>
+          <w:sz w:val="32"/>
+        </w:rPr>
+      </w:pPr>
+    </w:p>
+    <w:p>
+      <w:pPr>
+        <w:jc w:val="center"/>
+        <w:rPr>
+          <w:b/>
+          <w:sz w:val="32"/>
+        </w:rPr>
+      </w:pPr>
+    </w:p>
+    <w:p>
+      <w:pPr>
+        <w:ind w:left="6521"/>
+        <w:rPr>
+          <w:sz w:val="28"/>
+        </w:rPr>
+      </w:pPr>
+      <w:r>
+        <w:rPr>
+          <w:sz w:val="28"/>
+        </w:rPr>
+        <w:t>Ferrario Stefano</w:t>
+      </w:r>
+    </w:p>
+    <w:p>
+      <w:pPr>
+        <w:ind w:left="6521"/>
+        <w:rPr>
+          <w:sz w:val="28"/>
+        </w:rPr>
+      </w:pPr>
       <w:proofErr w:type="spellStart"/>
       <w:r>
         <w:rPr>
-          <w:b/>
-          <w:sz w:val="32"/>
-        </w:rPr>
-        <w:t>DI</w:t>
+          <w:sz w:val="28"/>
+        </w:rPr>
+        <w:t>Gumus</w:t>
       </w:r>
       <w:proofErr w:type="spellEnd"/>
       <w:r>
         <w:rPr>
-          <w:b/>
-          <w:sz w:val="32"/>
-        </w:rPr>
-        <w:t xml:space="preserve"> INGEGNERIA DEL SOFTWARE</w:t>
-      </w:r>
-    </w:p>
-    <w:p>
-      <w:pPr>
-        <w:jc w:val="center"/>
-        <w:rPr>
-          <w:b/>
-          <w:sz w:val="32"/>
-        </w:rPr>
-      </w:pPr>
-      <w:r>
-        <w:rPr>
-          <w:b/>
-          <w:sz w:val="32"/>
-        </w:rPr>
-        <w:t>Parte I – Requisiti</w:t>
-      </w:r>
-    </w:p>
-    <w:p>
-      <w:pPr>
-        <w:jc w:val="center"/>
-        <w:rPr>
-          <w:b/>
-          <w:sz w:val="32"/>
-        </w:rPr>
-      </w:pPr>
-    </w:p>
-    <w:p>
-      <w:pPr>
-        <w:jc w:val="center"/>
-        <w:rPr>
-          <w:b/>
-          <w:sz w:val="32"/>
-        </w:rPr>
-      </w:pPr>
-    </w:p>
-    <w:p>
-      <w:pPr>
-        <w:rPr>
-          <w:b/>
-          <w:sz w:val="32"/>
-        </w:rPr>
-      </w:pPr>
-    </w:p>
-    <w:p>
-      <w:pPr>
-        <w:jc w:val="center"/>
-        <w:rPr>
-          <w:b/>
-          <w:sz w:val="32"/>
-        </w:rPr>
-      </w:pPr>
+          <w:sz w:val="28"/>
+        </w:rPr>
+        <w:t xml:space="preserve"> </w:t>
+      </w:r>
+      <w:proofErr w:type="spellStart"/>
+      <w:r>
+        <w:rPr>
+          <w:sz w:val="28"/>
+        </w:rPr>
+        <w:t>Tayfun</w:t>
+      </w:r>
+      <w:proofErr w:type="spellEnd"/>
     </w:p>
     <w:p>
       <w:pPr>
@@ -393,71 +407,11 @@
           <w:sz w:val="28"/>
         </w:rPr>
       </w:pPr>
-      <w:proofErr w:type="spellStart"/>
       <w:r>
         <w:rPr>
           <w:sz w:val="28"/>
         </w:rPr>
-        <w:t>Ferrario</w:t>
-      </w:r>
-      <w:proofErr w:type="spellEnd"/>
-      <w:r>
-        <w:rPr>
-          <w:sz w:val="28"/>
-        </w:rPr>
-        <w:t xml:space="preserve"> Stefano</w:t>
-      </w:r>
-    </w:p>
-    <w:p>
-      <w:pPr>
-        <w:ind w:left="6521"/>
-        <w:rPr>
-          <w:sz w:val="28"/>
-        </w:rPr>
-      </w:pPr>
-      <w:proofErr w:type="spellStart"/>
-      <w:r>
-        <w:rPr>
-          <w:sz w:val="28"/>
-        </w:rPr>
-        <w:t>Gumus</w:t>
-      </w:r>
-      <w:proofErr w:type="spellEnd"/>
-      <w:r>
-        <w:rPr>
-          <w:sz w:val="28"/>
-        </w:rPr>
-        <w:t xml:space="preserve"> </w:t>
-      </w:r>
-      <w:proofErr w:type="spellStart"/>
-      <w:r>
-        <w:rPr>
-          <w:sz w:val="28"/>
-        </w:rPr>
-        <w:t>Tayfun</w:t>
-      </w:r>
-      <w:proofErr w:type="spellEnd"/>
-    </w:p>
-    <w:p>
-      <w:pPr>
-        <w:ind w:left="6521"/>
-        <w:rPr>
-          <w:sz w:val="28"/>
-        </w:rPr>
-      </w:pPr>
-      <w:proofErr w:type="spellStart"/>
-      <w:r>
-        <w:rPr>
-          <w:sz w:val="28"/>
-        </w:rPr>
-        <w:t>Isella</w:t>
-      </w:r>
-      <w:proofErr w:type="spellEnd"/>
-      <w:r>
-        <w:rPr>
-          <w:sz w:val="28"/>
-        </w:rPr>
-        <w:t xml:space="preserve"> Paolo</w:t>
+        <w:t>Isella Paolo</w:t>
       </w:r>
     </w:p>
     <w:p>
@@ -539,6 +493,8 @@
               <w:bCs w:val="0"/>
               <w:caps w:val="0"/>
               <w:noProof/>
+              <w:sz w:val="24"/>
+              <w:szCs w:val="24"/>
               <w:u w:val="none"/>
               <w:lang w:eastAsia="it-IT"/>
             </w:rPr>
@@ -560,7 +516,7 @@
             </w:rPr>
             <w:fldChar w:fldCharType="separate"/>
           </w:r>
-          <w:hyperlink w:anchor="_Toc497425426" w:history="1">
+          <w:hyperlink w:anchor="_Toc497467110" w:history="1">
             <w:r>
               <w:rPr>
                 <w:rStyle w:val="Collegamentoipertestuale"/>
@@ -588,7 +544,7 @@
                 <w:noProof/>
                 <w:webHidden/>
               </w:rPr>
-              <w:instrText xml:space="preserve"> PAGEREF _Toc497425426 \h </w:instrText>
+              <w:instrText xml:space="preserve"> PAGEREF _Toc497467110 \h </w:instrText>
             </w:r>
             <w:r>
               <w:rPr>
@@ -631,10 +587,12 @@
               <w:bCs w:val="0"/>
               <w:smallCaps w:val="0"/>
               <w:noProof/>
+              <w:sz w:val="24"/>
+              <w:szCs w:val="24"/>
               <w:lang w:eastAsia="it-IT"/>
             </w:rPr>
           </w:pPr>
-          <w:hyperlink w:anchor="_Toc497425427" w:history="1">
+          <w:hyperlink w:anchor="_Toc497467111" w:history="1">
             <w:r>
               <w:rPr>
                 <w:rStyle w:val="Collegamentoipertestuale"/>
@@ -662,7 +620,7 @@
                 <w:noProof/>
                 <w:webHidden/>
               </w:rPr>
-              <w:instrText xml:space="preserve"> PAGEREF _Toc497425427 \h </w:instrText>
+              <w:instrText xml:space="preserve"> PAGEREF _Toc497467111 \h </w:instrText>
             </w:r>
             <w:r>
               <w:rPr>
@@ -705,10 +663,12 @@
               <w:bCs w:val="0"/>
               <w:smallCaps w:val="0"/>
               <w:noProof/>
+              <w:sz w:val="24"/>
+              <w:szCs w:val="24"/>
               <w:lang w:eastAsia="it-IT"/>
             </w:rPr>
           </w:pPr>
-          <w:hyperlink w:anchor="_Toc497425428" w:history="1">
+          <w:hyperlink w:anchor="_Toc497467112" w:history="1">
             <w:r>
               <w:rPr>
                 <w:rStyle w:val="Collegamentoipertestuale"/>
@@ -736,7 +696,7 @@
                 <w:noProof/>
                 <w:webHidden/>
               </w:rPr>
-              <w:instrText xml:space="preserve"> PAGEREF _Toc497425428 \h </w:instrText>
+              <w:instrText xml:space="preserve"> PAGEREF _Toc497467112 \h </w:instrText>
             </w:r>
             <w:r>
               <w:rPr>
@@ -779,10 +739,12 @@
               <w:bCs w:val="0"/>
               <w:smallCaps w:val="0"/>
               <w:noProof/>
+              <w:sz w:val="24"/>
+              <w:szCs w:val="24"/>
               <w:lang w:eastAsia="it-IT"/>
             </w:rPr>
           </w:pPr>
-          <w:hyperlink w:anchor="_Toc497425429" w:history="1">
+          <w:hyperlink w:anchor="_Toc497467113" w:history="1">
             <w:r>
               <w:rPr>
                 <w:rStyle w:val="Collegamentoipertestuale"/>
@@ -810,7 +772,7 @@
                 <w:noProof/>
                 <w:webHidden/>
               </w:rPr>
-              <w:instrText xml:space="preserve"> PAGEREF _Toc497425429 \h </w:instrText>
+              <w:instrText xml:space="preserve"> PAGEREF _Toc497467113 \h </w:instrText>
             </w:r>
             <w:r>
               <w:rPr>
@@ -853,10 +815,12 @@
               <w:bCs w:val="0"/>
               <w:smallCaps w:val="0"/>
               <w:noProof/>
+              <w:sz w:val="24"/>
+              <w:szCs w:val="24"/>
               <w:lang w:eastAsia="it-IT"/>
             </w:rPr>
           </w:pPr>
-          <w:hyperlink w:anchor="_Toc497425430" w:history="1">
+          <w:hyperlink w:anchor="_Toc497467114" w:history="1">
             <w:r>
               <w:rPr>
                 <w:rStyle w:val="Collegamentoipertestuale"/>
@@ -884,7 +848,7 @@
                 <w:noProof/>
                 <w:webHidden/>
               </w:rPr>
-              <w:instrText xml:space="preserve"> PAGEREF _Toc497425430 \h </w:instrText>
+              <w:instrText xml:space="preserve"> PAGEREF _Toc497467114 \h </w:instrText>
             </w:r>
             <w:r>
               <w:rPr>
@@ -927,11 +891,13 @@
               <w:bCs w:val="0"/>
               <w:caps w:val="0"/>
               <w:noProof/>
+              <w:sz w:val="24"/>
+              <w:szCs w:val="24"/>
               <w:u w:val="none"/>
               <w:lang w:eastAsia="it-IT"/>
             </w:rPr>
           </w:pPr>
-          <w:hyperlink w:anchor="_Toc497425431" w:history="1">
+          <w:hyperlink w:anchor="_Toc497467115" w:history="1">
             <w:r>
               <w:rPr>
                 <w:rStyle w:val="Collegamentoipertestuale"/>
@@ -959,7 +925,7 @@
                 <w:noProof/>
                 <w:webHidden/>
               </w:rPr>
-              <w:instrText xml:space="preserve"> PAGEREF _Toc497425431 \h </w:instrText>
+              <w:instrText xml:space="preserve"> PAGEREF _Toc497467115 \h </w:instrText>
             </w:r>
             <w:r>
               <w:rPr>
@@ -1002,11 +968,13 @@
               <w:bCs w:val="0"/>
               <w:caps w:val="0"/>
               <w:noProof/>
+              <w:sz w:val="24"/>
+              <w:szCs w:val="24"/>
               <w:u w:val="none"/>
               <w:lang w:eastAsia="it-IT"/>
             </w:rPr>
           </w:pPr>
-          <w:hyperlink w:anchor="_Toc497425432" w:history="1">
+          <w:hyperlink w:anchor="_Toc497467116" w:history="1">
             <w:r>
               <w:rPr>
                 <w:rStyle w:val="Collegamentoipertestuale"/>
@@ -1034,7 +1002,7 @@
                 <w:noProof/>
                 <w:webHidden/>
               </w:rPr>
-              <w:instrText xml:space="preserve"> PAGEREF _Toc497425432 \h </w:instrText>
+              <w:instrText xml:space="preserve"> PAGEREF _Toc497467116 \h </w:instrText>
             </w:r>
             <w:r>
               <w:rPr>
@@ -1077,11 +1045,13 @@
               <w:bCs w:val="0"/>
               <w:caps w:val="0"/>
               <w:noProof/>
+              <w:sz w:val="24"/>
+              <w:szCs w:val="24"/>
               <w:u w:val="none"/>
               <w:lang w:eastAsia="it-IT"/>
             </w:rPr>
           </w:pPr>
-          <w:hyperlink w:anchor="_Toc497425433" w:history="1">
+          <w:hyperlink w:anchor="_Toc497467117" w:history="1">
             <w:r>
               <w:rPr>
                 <w:rStyle w:val="Collegamentoipertestuale"/>
@@ -1109,7 +1079,7 @@
                 <w:noProof/>
                 <w:webHidden/>
               </w:rPr>
-              <w:instrText xml:space="preserve"> PAGEREF _Toc497425433 \h </w:instrText>
+              <w:instrText xml:space="preserve"> PAGEREF _Toc497467117 \h </w:instrText>
             </w:r>
             <w:r>
               <w:rPr>
@@ -1152,11 +1122,13 @@
               <w:bCs w:val="0"/>
               <w:caps w:val="0"/>
               <w:noProof/>
+              <w:sz w:val="24"/>
+              <w:szCs w:val="24"/>
               <w:u w:val="none"/>
               <w:lang w:eastAsia="it-IT"/>
             </w:rPr>
           </w:pPr>
-          <w:hyperlink w:anchor="_Toc497425434" w:history="1">
+          <w:hyperlink w:anchor="_Toc497467118" w:history="1">
             <w:r>
               <w:rPr>
                 <w:rStyle w:val="Collegamentoipertestuale"/>
@@ -1184,7 +1156,7 @@
                 <w:noProof/>
                 <w:webHidden/>
               </w:rPr>
-              <w:instrText xml:space="preserve"> PAGEREF _Toc497425434 \h </w:instrText>
+              <w:instrText xml:space="preserve"> PAGEREF _Toc497467118 \h </w:instrText>
             </w:r>
             <w:r>
               <w:rPr>
@@ -1227,10 +1199,12 @@
               <w:bCs w:val="0"/>
               <w:smallCaps w:val="0"/>
               <w:noProof/>
+              <w:sz w:val="24"/>
+              <w:szCs w:val="24"/>
               <w:lang w:eastAsia="it-IT"/>
             </w:rPr>
           </w:pPr>
-          <w:hyperlink w:anchor="_Toc497425435" w:history="1">
+          <w:hyperlink w:anchor="_Toc497467119" w:history="1">
             <w:r>
               <w:rPr>
                 <w:rStyle w:val="Collegamentoipertestuale"/>
@@ -1258,7 +1232,7 @@
                 <w:noProof/>
                 <w:webHidden/>
               </w:rPr>
-              <w:instrText xml:space="preserve"> PAGEREF _Toc497425435 \h </w:instrText>
+              <w:instrText xml:space="preserve"> PAGEREF _Toc497467119 \h </w:instrText>
             </w:r>
             <w:r>
               <w:rPr>
@@ -1301,10 +1275,12 @@
               <w:bCs w:val="0"/>
               <w:smallCaps w:val="0"/>
               <w:noProof/>
+              <w:sz w:val="24"/>
+              <w:szCs w:val="24"/>
               <w:lang w:eastAsia="it-IT"/>
             </w:rPr>
           </w:pPr>
-          <w:hyperlink w:anchor="_Toc497425436" w:history="1">
+          <w:hyperlink w:anchor="_Toc497467120" w:history="1">
             <w:r>
               <w:rPr>
                 <w:rStyle w:val="Collegamentoipertestuale"/>
@@ -1332,7 +1308,7 @@
                 <w:noProof/>
                 <w:webHidden/>
               </w:rPr>
-              <w:instrText xml:space="preserve"> PAGEREF _Toc497425436 \h </w:instrText>
+              <w:instrText xml:space="preserve"> PAGEREF _Toc497467120 \h </w:instrText>
             </w:r>
             <w:r>
               <w:rPr>
@@ -1375,10 +1351,12 @@
               <w:bCs w:val="0"/>
               <w:smallCaps w:val="0"/>
               <w:noProof/>
+              <w:sz w:val="24"/>
+              <w:szCs w:val="24"/>
               <w:lang w:eastAsia="it-IT"/>
             </w:rPr>
           </w:pPr>
-          <w:hyperlink w:anchor="_Toc497425437" w:history="1">
+          <w:hyperlink w:anchor="_Toc497467121" w:history="1">
             <w:r>
               <w:rPr>
                 <w:rStyle w:val="Collegamentoipertestuale"/>
@@ -1406,7 +1384,7 @@
                 <w:noProof/>
                 <w:webHidden/>
               </w:rPr>
-              <w:instrText xml:space="preserve"> PAGEREF _Toc497425437 \h </w:instrText>
+              <w:instrText xml:space="preserve"> PAGEREF _Toc497467121 \h </w:instrText>
             </w:r>
             <w:r>
               <w:rPr>
@@ -1478,7 +1456,7 @@
           <w:b/>
         </w:rPr>
       </w:pPr>
-      <w:bookmarkStart w:id="0" w:name="_Toc497425426"/>
+      <w:bookmarkStart w:id="0" w:name="_Toc497467110"/>
       <w:r>
         <w:rPr>
           <w:rFonts w:ascii="Calibri" w:hAnsi="Calibri"/>
@@ -1492,18 +1470,30 @@
     <w:p/>
     <w:p>
       <w:r>
-        <w:t>Il nostro progetto è “</w:t>
+        <w:t xml:space="preserve">Il nostro progetto </w:t>
+      </w:r>
+      <w:r>
+        <w:rPr>
+          <w:color w:val="000000" w:themeColor="text1"/>
+        </w:rPr>
+        <w:t>è “</w:t>
       </w:r>
       <w:proofErr w:type="spellStart"/>
       <w:r>
         <w:rPr>
-          <w:color w:val="FF0000"/>
+          <w:color w:val="000000" w:themeColor="text1"/>
         </w:rPr>
         <w:t>AuthOK</w:t>
       </w:r>
       <w:proofErr w:type="spellEnd"/>
       <w:r>
-        <w:t>”, un sistema di autenticazione basato su</w:t>
+        <w:rPr>
+          <w:color w:val="000000" w:themeColor="text1"/>
+        </w:rPr>
+        <w:t>”, un</w:t>
+      </w:r>
+      <w:r>
+        <w:t xml:space="preserve"> sistema di autenticazione basato su</w:t>
       </w:r>
       <w:r>
         <w:t xml:space="preserve"> un'architettura client </w:t>
@@ -1677,7 +1667,7 @@
           <w:sz w:val="32"/>
         </w:rPr>
       </w:pPr>
-      <w:bookmarkStart w:id="1" w:name="_Toc497425427"/>
+      <w:bookmarkStart w:id="1" w:name="_Toc497467111"/>
       <w:r>
         <w:rPr>
           <w:rFonts w:ascii="Calibri" w:hAnsi="Calibri"/>
@@ -1713,7 +1703,7 @@
           <w:sz w:val="32"/>
         </w:rPr>
       </w:pPr>
-      <w:bookmarkStart w:id="2" w:name="_Toc497425428"/>
+      <w:bookmarkStart w:id="2" w:name="_Toc497467112"/>
       <w:r>
         <w:rPr>
           <w:rFonts w:ascii="Calibri" w:hAnsi="Calibri"/>
@@ -1742,7 +1732,7 @@
           <w:sz w:val="32"/>
         </w:rPr>
       </w:pPr>
-      <w:bookmarkStart w:id="3" w:name="_Toc497425429"/>
+      <w:bookmarkStart w:id="3" w:name="_Toc497467113"/>
       <w:r>
         <w:rPr>
           <w:rFonts w:ascii="Calibri" w:hAnsi="Calibri"/>
@@ -1864,7 +1854,7 @@
           <w:sz w:val="32"/>
         </w:rPr>
       </w:pPr>
-      <w:bookmarkStart w:id="4" w:name="_Toc497425430"/>
+      <w:bookmarkStart w:id="4" w:name="_Toc497467114"/>
       <w:r>
         <w:rPr>
           <w:rFonts w:ascii="Calibri" w:hAnsi="Calibri"/>
@@ -1879,34 +1869,18 @@
     <w:p/>
     <w:p>
       <w:r>
-        <w:t xml:space="preserve">Al fine di effettuare l’analisi dei requisiti siamo scesi nel dettaglio utilizzando gli strumenti che ci sono stati forniti. In parallelo alla redazione di un Data </w:t>
+        <w:t xml:space="preserve">Al fine di effettuare l’analisi dei requisiti siamo scesi nel dettaglio utilizzando gli strumenti che ci sono stati forniti. In parallelo alla redazione di un Data Dictionary, nel quale vengono descritte in modo più approfondito le entità principali del progetto, abbiamo sviluppato l’SDM e l’SRM del Goal </w:t>
       </w:r>
       <w:proofErr w:type="spellStart"/>
       <w:r>
-        <w:t>Dictionary</w:t>
+        <w:t>Diagram</w:t>
       </w:r>
       <w:proofErr w:type="spellEnd"/>
       <w:r>
-        <w:t xml:space="preserve">, nel quale vengono descritte in modo più approfondito le entità principali del progetto, abbiamo sviluppato l’SDM e l’SRM del Goal </w:t>
-      </w:r>
-      <w:proofErr w:type="spellStart"/>
-      <w:r>
-        <w:t>Diagram</w:t>
-      </w:r>
-      <w:proofErr w:type="spellEnd"/>
-      <w:r>
         <w:t xml:space="preserve">. </w:t>
       </w:r>
       <w:r>
-        <w:t xml:space="preserve">A causa della semplicità del diagramma </w:t>
-      </w:r>
-      <w:proofErr w:type="spellStart"/>
-      <w:r>
-        <w:t>I*</w:t>
-      </w:r>
-      <w:proofErr w:type="spellEnd"/>
-      <w:r>
-        <w:t xml:space="preserve"> riguardante il tema comune (libreria JSON-RPC) abbiamo ritenuto superfluo mostrare sia l'SDM sia l'SRM.</w:t>
+        <w:t>A causa della semplicità del diagramma I* riguardante il tema comune (libreria JSON-RPC) abbiamo ritenuto superfluo mostrare sia l'SDM sia l'SRM.</w:t>
       </w:r>
       <w:r>
         <w:br/>
@@ -1930,7 +1904,7 @@
           <w:b/>
         </w:rPr>
       </w:pPr>
-      <w:bookmarkStart w:id="5" w:name="_Toc497425431"/>
+      <w:bookmarkStart w:id="5" w:name="_Toc497467115"/>
       <w:r>
         <w:rPr>
           <w:rFonts w:ascii="Calibri" w:hAnsi="Calibri"/>
@@ -1946,7 +1920,6 @@
         </w:rPr>
         <w:t xml:space="preserve"> </w:t>
       </w:r>
-      <w:proofErr w:type="spellStart"/>
       <w:r>
         <w:rPr>
           <w:rFonts w:ascii="Calibri" w:hAnsi="Calibri"/>
@@ -1955,20 +1928,11 @@
         <w:t>Dictionary</w:t>
       </w:r>
       <w:bookmarkEnd w:id="5"/>
-      <w:proofErr w:type="spellEnd"/>
     </w:p>
     <w:p/>
     <w:p>
       <w:r>
-        <w:t xml:space="preserve">All’interno del Data </w:t>
-      </w:r>
-      <w:proofErr w:type="spellStart"/>
-      <w:r>
-        <w:t>Dictionary</w:t>
-      </w:r>
-      <w:proofErr w:type="spellEnd"/>
-      <w:r>
-        <w:t xml:space="preserve"> abbiamo analizzato alcuni elementi che a nostro giudizio costituiscono i concetti fondamentali per la realizzazione e il corretto funzionamento di un s</w:t>
+        <w:t>All’interno del Data Dictionary abbiamo analizzato alcuni elementi che a nostro giudizio costituiscono i concetti fondamentali per la realizzazione e il corretto funzionamento di un s</w:t>
       </w:r>
       <w:r>
         <w:t xml:space="preserve">istema di autenticazione: la </w:t>
@@ -2041,7 +2005,7 @@
           <w:lang w:eastAsia="it-IT"/>
         </w:rPr>
         <w:drawing>
-          <wp:inline distT="0" distB="0" distL="0" distR="0">
+          <wp:inline distT="0" distB="0" distL="0" distR="0" wp14:anchorId="10403B59" wp14:editId="0B318D0B">
             <wp:extent cx="6108065" cy="2560320"/>
             <wp:effectExtent l="0" t="0" r="0" b="5080"/>
             <wp:docPr id="6" name="Immagine 6" descr="../Schermata%202017-11-01%20alle%2018.41.21.png"/>
@@ -2061,7 +2025,7 @@
                     <a:blip r:embed="rId10" cstate="print">
                       <a:extLst>
                         <a:ext uri="{28A0092B-C50C-407E-A947-70E740481C1C}">
-                          <a14:useLocalDpi xmlns="" xmlns:wpc="http://schemas.microsoft.com/office/word/2010/wordprocessingCanvas" xmlns:mo="http://schemas.microsoft.com/office/mac/office/2008/main" xmlns:mc="http://schemas.openxmlformats.org/markup-compatibility/2006" xmlns:mv="urn:schemas-microsoft-com:mac:vml" xmlns:o="urn:schemas-microsoft-com:office:office" xmlns:v="urn:schemas-microsoft-com:vml" xmlns:wp14="http://schemas.microsoft.com/office/word/2010/wordprocessingDrawing" xmlns:w10="urn:schemas-microsoft-com:office:word" xmlns:w="http://schemas.openxmlformats.org/wordprocessingml/2006/main" xmlns:w14="http://schemas.microsoft.com/office/word/2010/wordml" xmlns:w15="http://schemas.microsoft.com/office/word/2012/wordml" xmlns:wpg="http://schemas.microsoft.com/office/word/2010/wordprocessingGroup" xmlns:wpi="http://schemas.microsoft.com/office/word/2010/wordprocessingInk" xmlns:wps="http://schemas.microsoft.com/office/word/2010/wordprocessingShape" xmlns:a14="http://schemas.microsoft.com/office/drawing/2010/main" xmlns:arto="http://schemas.microsoft.com/office/word/2006/arto" val="0"/>
+                          <a14:useLocalDpi xmlns:a14="http://schemas.microsoft.com/office/drawing/2010/main" val="0"/>
                         </a:ext>
                       </a:extLst>
                     </a:blip>
@@ -2102,7 +2066,7 @@
           <w:b/>
         </w:rPr>
       </w:pPr>
-      <w:bookmarkStart w:id="6" w:name="_Toc497425432"/>
+      <w:bookmarkStart w:id="6" w:name="_Toc497467116"/>
       <w:r>
         <w:rPr>
           <w:rFonts w:ascii="Calibri" w:hAnsi="Calibri"/>
@@ -2168,7 +2132,7 @@
           <w:szCs w:val="26"/>
         </w:rPr>
       </w:pPr>
-      <w:bookmarkStart w:id="7" w:name="_Toc497425433"/>
+      <w:bookmarkStart w:id="7" w:name="_Toc497467117"/>
       <w:r>
         <w:rPr>
           <w:rFonts w:ascii="Calibri" w:hAnsi="Calibri"/>
@@ -2190,7 +2154,7 @@
           <w:lang w:eastAsia="it-IT"/>
         </w:rPr>
         <w:drawing>
-          <wp:inline distT="0" distB="0" distL="0" distR="0">
+          <wp:inline distT="0" distB="0" distL="0" distR="0" wp14:anchorId="06FC8BF5" wp14:editId="2191E8E2">
             <wp:extent cx="6116320" cy="2794090"/>
             <wp:effectExtent l="19050" t="0" r="0" b="0"/>
             <wp:docPr id="5" name="Immagine 4"/>
@@ -2235,24 +2199,41 @@
           </wp:inline>
         </w:drawing>
       </w:r>
-      <w:r>
-        <w:t xml:space="preserve"> </w:t>
-      </w:r>
+      <w:bookmarkStart w:id="8" w:name="_GoBack"/>
+      <w:bookmarkEnd w:id="8"/>
       <w:r>
         <w:t xml:space="preserve">Il diagramma ci guida a una prima visione del progetto. Partiamo con una rappresentazione grafica del funzionamento della libreria </w:t>
       </w:r>
-      <w:proofErr w:type="spellStart"/>
-      <w:r>
-        <w:t>json</w:t>
-      </w:r>
-      <w:proofErr w:type="spellEnd"/>
+      <w:r>
+        <w:t>JSON</w:t>
+      </w:r>
       <w:r>
         <w:t xml:space="preserve"> che vogliamo implementare. Tale libreria gestisce il formato di comunicazione tra un client ed un server, i due attori del diagramma.</w:t>
       </w:r>
     </w:p>
     <w:p>
       <w:r>
-        <w:t>Come si può notare dal grafico, il server riceve richieste dal client che a sua volta riceve risposte dal server. Inoltre il server è in grado di inviare notifiche al client. L'invio e la ricezione di richieste, risposte e notifiche (tutte identificate come risorse)  sono gli obiettivi dei due attori e vengono raggiunti attraverso i  task indicati.</w:t>
+        <w:t xml:space="preserve">Come si può notare dal grafico, il server riceve richieste dal client che a sua volta riceve risposte dal server. Inoltre il server è in grado di inviare notifiche al client. L'invio e la ricezione di richieste, risposte e notifiche (tutte </w:t>
+      </w:r>
+      <w:r>
+        <w:t xml:space="preserve">identificate come risorse) </w:t>
+      </w:r>
+      <w:r>
+        <w:t xml:space="preserve">sono gli obiettivi dei due attori e </w:t>
+      </w:r>
+      <w:r>
+        <w:t xml:space="preserve">vengono raggiunti attraverso </w:t>
+      </w:r>
+      <w:proofErr w:type="gramStart"/>
+      <w:r>
+        <w:t xml:space="preserve">i </w:t>
+      </w:r>
+      <w:r>
+        <w:t>task</w:t>
+      </w:r>
+      <w:proofErr w:type="gramEnd"/>
+      <w:r>
+        <w:t xml:space="preserve"> indicati.</w:t>
       </w:r>
     </w:p>
     <w:p>
@@ -2275,7 +2256,7 @@
         <w:pStyle w:val="Titolo"/>
         <w:outlineLvl w:val="0"/>
       </w:pPr>
-      <w:bookmarkStart w:id="8" w:name="_Toc497425434"/>
+      <w:bookmarkStart w:id="9" w:name="_Toc497467118"/>
       <w:r>
         <w:rPr>
           <w:rFonts w:ascii="Calibri" w:hAnsi="Calibri"/>
@@ -2312,7 +2293,6 @@
         </w:rPr>
         <w:t xml:space="preserve"> (</w:t>
       </w:r>
-      <w:proofErr w:type="spellStart"/>
       <w:r>
         <w:rPr>
           <w:rFonts w:ascii="Calibri" w:hAnsi="Calibri"/>
@@ -2325,7 +2305,6 @@
         </w:rPr>
         <w:t>Strategic</w:t>
       </w:r>
-      <w:proofErr w:type="spellEnd"/>
       <w:r>
         <w:rPr>
           <w:rFonts w:ascii="Calibri" w:hAnsi="Calibri"/>
@@ -2362,9 +2341,8 @@
           <w:sz w:val="32"/>
           <w:szCs w:val="26"/>
         </w:rPr>
-        <w:t xml:space="preserve"> </w:t>
-      </w:r>
-      <w:proofErr w:type="spellStart"/>
+        <w:t xml:space="preserve"> Model</w:t>
+      </w:r>
       <w:r>
         <w:rPr>
           <w:rFonts w:ascii="Calibri" w:hAnsi="Calibri"/>
@@ -2375,22 +2353,9 @@
           <w:sz w:val="32"/>
           <w:szCs w:val="26"/>
         </w:rPr>
-        <w:t>Model</w:t>
-      </w:r>
-      <w:proofErr w:type="spellEnd"/>
-      <w:r>
-        <w:rPr>
-          <w:rFonts w:ascii="Calibri" w:hAnsi="Calibri"/>
-          <w:b/>
-          <w:color w:val="000000" w:themeColor="text1"/>
-          <w:spacing w:val="0"/>
-          <w:kern w:val="0"/>
-          <w:sz w:val="32"/>
-          <w:szCs w:val="26"/>
-        </w:rPr>
         <w:t>)</w:t>
       </w:r>
-      <w:bookmarkEnd w:id="8"/>
+      <w:bookmarkEnd w:id="9"/>
     </w:p>
     <w:p>
       <w:r>
@@ -2399,7 +2364,7 @@
           <w:lang w:eastAsia="it-IT"/>
         </w:rPr>
         <w:drawing>
-          <wp:inline distT="0" distB="0" distL="0" distR="0">
+          <wp:inline distT="0" distB="0" distL="0" distR="0" wp14:anchorId="759FE663" wp14:editId="12565E53">
             <wp:extent cx="6116320" cy="2665832"/>
             <wp:effectExtent l="19050" t="0" r="0" b="0"/>
             <wp:docPr id="7" name="Immagine 7"/>
@@ -2495,7 +2460,10 @@
         <w:t>Risorsa</w:t>
       </w:r>
       <w:r>
-        <w:t xml:space="preserve">;  ed </w:t>
+        <w:t xml:space="preserve">; </w:t>
+      </w:r>
+      <w:r>
+        <w:t xml:space="preserve">ed </w:t>
       </w:r>
       <w:r>
         <w:t>una</w:t>
@@ -2690,12 +2658,7 @@
         <w:t>citati il Client dipende dal</w:t>
       </w:r>
       <w:r>
-        <w:t>l</w:t>
-      </w:r>
-      <w:bookmarkStart w:id="9" w:name="_GoBack"/>
-      <w:bookmarkEnd w:id="9"/>
-      <w:r>
-        <w:t>’</w:t>
+        <w:t>l’</w:t>
       </w:r>
       <w:proofErr w:type="spellStart"/>
       <w:r>
@@ -2781,49 +2744,21 @@
         <w:rPr>
           <w:b/>
         </w:rPr>
-        <w:t xml:space="preserve"> (</w:t>
+        <w:t xml:space="preserve"> (Strategic </w:t>
       </w:r>
       <w:proofErr w:type="spellStart"/>
       <w:r>
         <w:rPr>
           <w:b/>
         </w:rPr>
-        <w:t>Strategic</w:t>
+        <w:t>Rationale</w:t>
       </w:r>
       <w:proofErr w:type="spellEnd"/>
       <w:r>
         <w:rPr>
           <w:b/>
         </w:rPr>
-        <w:t xml:space="preserve"> </w:t>
-      </w:r>
-      <w:proofErr w:type="spellStart"/>
-      <w:r>
-        <w:rPr>
-          <w:b/>
-        </w:rPr>
-        <w:t>Rationale</w:t>
-      </w:r>
-      <w:proofErr w:type="spellEnd"/>
-      <w:r>
-        <w:rPr>
-          <w:b/>
-        </w:rPr>
-        <w:t xml:space="preserve"> </w:t>
-      </w:r>
-      <w:proofErr w:type="spellStart"/>
-      <w:r>
-        <w:rPr>
-          <w:b/>
-        </w:rPr>
-        <w:t>Model</w:t>
-      </w:r>
-      <w:proofErr w:type="spellEnd"/>
-      <w:r>
-        <w:rPr>
-          <w:b/>
-        </w:rPr>
-        <w:t>)</w:t>
+        <w:t xml:space="preserve"> Model)</w:t>
       </w:r>
       <w:r>
         <w:t>, che riportiamo scomposto nei diversi attori per comodità di lettura.</w:t>
@@ -2839,7 +2774,7 @@
           <w:sz w:val="32"/>
         </w:rPr>
       </w:pPr>
-      <w:bookmarkStart w:id="10" w:name="_Toc497425435"/>
+      <w:bookmarkStart w:id="10" w:name="_Toc497467119"/>
       <w:r>
         <w:rPr>
           <w:rFonts w:ascii="Calibri" w:hAnsi="Calibri"/>
@@ -2868,7 +2803,7 @@
           <w:lang w:eastAsia="it-IT"/>
         </w:rPr>
         <w:drawing>
-          <wp:inline distT="0" distB="0" distL="0" distR="0">
+          <wp:inline distT="0" distB="0" distL="0" distR="0" wp14:anchorId="166D6175" wp14:editId="7D408E08">
             <wp:extent cx="6116320" cy="6717547"/>
             <wp:effectExtent l="19050" t="0" r="0" b="0"/>
             <wp:docPr id="10" name="Immagine 10"/>
@@ -2951,7 +2886,15 @@
         <w:t>”. Per fare ciò si dovrà p</w:t>
       </w:r>
       <w:r>
-        <w:t xml:space="preserve">rocedere con l’esecuzione dei task </w:t>
+        <w:t xml:space="preserve">rocedere con l’esecuzione </w:t>
+      </w:r>
+      <w:proofErr w:type="gramStart"/>
+      <w:r>
+        <w:t>dei task</w:t>
+      </w:r>
+      <w:proofErr w:type="gramEnd"/>
+      <w:r>
+        <w:t xml:space="preserve"> </w:t>
       </w:r>
       <w:r>
         <w:t>che portano alla compilazione di una richiesta</w:t>
@@ -2987,6 +2930,9 @@
         <w:t>”</w:t>
       </w:r>
       <w:r>
+        <w:t>,</w:t>
+      </w:r>
+      <w:r>
         <w:t xml:space="preserve"> identificato </w:t>
       </w:r>
       <w:r>
@@ -2996,9 +2942,6 @@
         <w:t xml:space="preserve"> ulteriore obiettivo</w:t>
       </w:r>
       <w:r>
-        <w:t xml:space="preserve"> </w:t>
-      </w:r>
-      <w:r>
         <w:t>.</w:t>
       </w:r>
       <w:r>
@@ -3066,7 +3009,13 @@
       </w:r>
       <w:proofErr w:type="spellEnd"/>
       <w:r>
-        <w:t xml:space="preserve"> di cui potrà essere verificata la validità da parte della risorsa stessa.</w:t>
+        <w:t xml:space="preserve"> di cui potrà essere verific</w:t>
+      </w:r>
+      <w:r>
+        <w:t>ata la validità da parte della R</w:t>
+      </w:r>
+      <w:r>
+        <w:t>isorsa stessa.</w:t>
       </w:r>
     </w:p>
     <w:p/>
@@ -3081,7 +3030,7 @@
           <w:sz w:val="32"/>
         </w:rPr>
       </w:pPr>
-      <w:bookmarkStart w:id="11" w:name="_Toc497425436"/>
+      <w:bookmarkStart w:id="11" w:name="_Toc497467120"/>
       <w:r>
         <w:rPr>
           <w:rFonts w:ascii="Calibri" w:hAnsi="Calibri"/>
@@ -3135,9 +3084,17 @@
           <w:lang w:eastAsia="it-IT"/>
         </w:rPr>
         <w:drawing>
-          <wp:inline distT="0" distB="0" distL="0" distR="0">
-            <wp:extent cx="6116320" cy="4760766"/>
-            <wp:effectExtent l="19050" t="0" r="0" b="0"/>
+          <wp:anchor distT="0" distB="0" distL="114300" distR="114300" simplePos="0" relativeHeight="251659264" behindDoc="0" locked="0" layoutInCell="1" allowOverlap="1" wp14:anchorId="3095C284" wp14:editId="7C54144C">
+            <wp:simplePos x="0" y="0"/>
+            <wp:positionH relativeFrom="column">
+              <wp:posOffset>-21590</wp:posOffset>
+            </wp:positionH>
+            <wp:positionV relativeFrom="paragraph">
+              <wp:posOffset>260985</wp:posOffset>
+            </wp:positionV>
+            <wp:extent cx="6115685" cy="4619625"/>
+            <wp:effectExtent l="0" t="0" r="0" b="0"/>
+            <wp:wrapSquare wrapText="bothSides"/>
             <wp:docPr id="8" name="Immagine 13"/>
             <wp:cNvGraphicFramePr>
               <a:graphicFrameLocks xmlns:a="http://schemas.openxmlformats.org/drawingml/2006/main" noChangeAspect="1"/>
@@ -3151,36 +3108,49 @@
                       <a:picLocks noChangeAspect="1" noChangeArrowheads="1"/>
                     </pic:cNvPicPr>
                   </pic:nvPicPr>
-                  <pic:blipFill>
-                    <a:blip r:embed="rId14" cstate="print"/>
-                    <a:srcRect/>
-                    <a:stretch>
-                      <a:fillRect/>
-                    </a:stretch>
+                  <pic:blipFill rotWithShape="1">
+                    <a:blip r:embed="rId14" cstate="print">
+                      <a:extLst>
+                        <a:ext uri="{28A0092B-C50C-407E-A947-70E740481C1C}">
+                          <a14:useLocalDpi xmlns:a14="http://schemas.microsoft.com/office/drawing/2010/main" val="0"/>
+                        </a:ext>
+                      </a:extLst>
+                    </a:blip>
+                    <a:srcRect b="2960"/>
+                    <a:stretch/>
                   </pic:blipFill>
                   <pic:spPr bwMode="auto">
                     <a:xfrm>
                       <a:off x="0" y="0"/>
-                      <a:ext cx="6116320" cy="4760766"/>
+                      <a:ext cx="6115685" cy="4619625"/>
                     </a:xfrm>
                     <a:prstGeom prst="rect">
                       <a:avLst/>
                     </a:prstGeom>
                     <a:noFill/>
-                    <a:ln w="9525">
+                    <a:ln>
                       <a:noFill/>
-                      <a:miter lim="800000"/>
-                      <a:headEnd/>
-                      <a:tailEnd/>
                     </a:ln>
+                    <a:extLst>
+                      <a:ext uri="{53640926-AAD7-44D8-BBD7-CCE9431645EC}">
+                        <a14:shadowObscured xmlns:a14="http://schemas.microsoft.com/office/drawing/2010/main"/>
+                      </a:ext>
+                    </a:extLst>
                   </pic:spPr>
                 </pic:pic>
               </a:graphicData>
             </a:graphic>
-          </wp:inline>
+            <wp14:sizeRelH relativeFrom="page">
+              <wp14:pctWidth>0</wp14:pctWidth>
+            </wp14:sizeRelH>
+            <wp14:sizeRelV relativeFrom="page">
+              <wp14:pctHeight>0</wp14:pctHeight>
+            </wp14:sizeRelV>
+          </wp:anchor>
         </w:drawing>
       </w:r>
     </w:p>
+    <w:p/>
     <w:p>
       <w:r>
         <w:t>L’</w:t>
@@ -3221,7 +3191,18 @@
         <w:t>.</w:t>
       </w:r>
       <w:r>
-        <w:t xml:space="preserve"> La concessione di una autorizzazione prevede un sottotask necessario </w:t>
+        <w:t xml:space="preserve"> La concessione di un’</w:t>
+      </w:r>
+      <w:r>
+        <w:t xml:space="preserve">autorizzazione prevede un </w:t>
+      </w:r>
+      <w:proofErr w:type="spellStart"/>
+      <w:r>
+        <w:t>sottotask</w:t>
+      </w:r>
+      <w:proofErr w:type="spellEnd"/>
+      <w:r>
+        <w:t xml:space="preserve"> necessario </w:t>
       </w:r>
       <w:r>
         <w:t xml:space="preserve">alla </w:t>
@@ -3321,32 +3302,38 @@
       </w:r>
       <w:proofErr w:type="spellEnd"/>
       <w:r>
-        <w:t>" eseguendo il task necessario.</w:t>
-      </w:r>
-    </w:p>
-    <w:p>
-      <w:pPr>
-        <w:sectPr>
-          <w:headerReference w:type="default" r:id="rId15"/>
-          <w:footerReference w:type="even" r:id="rId16"/>
-          <w:type w:val="continuous"/>
-          <w:pgSz w:w="11900" w:h="16840"/>
-          <w:pgMar w:top="1179" w:right="1134" w:bottom="1134" w:left="1134" w:header="708" w:footer="708" w:gutter="0"/>
-          <w:cols w:space="708"/>
-          <w:titlePg/>
-          <w:docGrid w:linePitch="360"/>
-        </w:sectPr>
-      </w:pPr>
-    </w:p>
-    <w:p>
-      <w:bookmarkStart w:id="12" w:name="_Toc497425437"/>
-      <w:r>
+        <w:t xml:space="preserve">" eseguendo </w:t>
+      </w:r>
+      <w:proofErr w:type="gramStart"/>
+      <w:r>
+        <w:t>il task</w:t>
+      </w:r>
+      <w:proofErr w:type="gramEnd"/>
+      <w:r>
+        <w:t xml:space="preserve"> necessario.</w:t>
+      </w:r>
+      <w:r>
+        <w:br w:type="page"/>
+      </w:r>
+    </w:p>
+    <w:p>
+      <w:pPr>
+        <w:pStyle w:val="Titolo2"/>
         <w:rPr>
           <w:rFonts w:ascii="Calibri" w:hAnsi="Calibri"/>
           <w:b/>
           <w:color w:val="000000" w:themeColor="text1"/>
           <w:sz w:val="32"/>
         </w:rPr>
+      </w:pPr>
+      <w:bookmarkStart w:id="12" w:name="_Toc497467121"/>
+      <w:r>
+        <w:rPr>
+          <w:rFonts w:ascii="Calibri" w:hAnsi="Calibri"/>
+          <w:b/>
+          <w:color w:val="000000" w:themeColor="text1"/>
+          <w:sz w:val="32"/>
+        </w:rPr>
         <w:lastRenderedPageBreak/>
         <w:t>SR</w:t>
       </w:r>
@@ -3361,6 +3348,12 @@
       </w:r>
       <w:bookmarkEnd w:id="12"/>
       <w:r>
+        <w:rPr>
+          <w:rFonts w:ascii="Calibri" w:hAnsi="Calibri"/>
+          <w:b/>
+          <w:color w:val="000000" w:themeColor="text1"/>
+          <w:sz w:val="32"/>
+        </w:rPr>
         <w:t xml:space="preserve"> </w:t>
       </w:r>
     </w:p>
@@ -3374,7 +3367,7 @@
           <w:lang w:eastAsia="it-IT"/>
         </w:rPr>
         <w:drawing>
-          <wp:inline distT="0" distB="0" distL="0" distR="0">
+          <wp:inline distT="0" distB="0" distL="0" distR="0" wp14:anchorId="1AA799F3" wp14:editId="2AC9C87C">
             <wp:extent cx="6116320" cy="3765869"/>
             <wp:effectExtent l="19050" t="0" r="0" b="0"/>
             <wp:docPr id="22" name="Immagine 22"/>
@@ -3391,7 +3384,7 @@
                     </pic:cNvPicPr>
                   </pic:nvPicPr>
                   <pic:blipFill>
-                    <a:blip r:embed="rId17" cstate="print"/>
+                    <a:blip r:embed="rId15" cstate="print"/>
                     <a:srcRect/>
                     <a:stretch>
                       <a:fillRect/>
@@ -3420,9 +3413,18 @@
         </w:drawing>
       </w:r>
     </w:p>
-    <w:p>
-      <w:r>
-        <w:t xml:space="preserve">L'obiettivo del client di accedere ad una risorsa è soddisfatto da un task della risorsa, mentre l'obiettivo della risorsa relativo alla verifica della validità di un </w:t>
+    <w:p/>
+    <w:p>
+      <w:r>
+        <w:t xml:space="preserve">L'obiettivo del client di accedere ad una risorsa è soddisfatto da </w:t>
+      </w:r>
+      <w:proofErr w:type="gramStart"/>
+      <w:r>
+        <w:t>un task</w:t>
+      </w:r>
+      <w:proofErr w:type="gramEnd"/>
+      <w:r>
+        <w:t xml:space="preserve"> della risorsa, mentre l'obiettivo della risorsa relativo alla verifica della validità di un </w:t>
       </w:r>
       <w:proofErr w:type="spellStart"/>
       <w:r>
@@ -3447,6 +3449,9 @@
       <w:proofErr w:type="spellEnd"/>
       <w:r>
         <w:t>.</w:t>
+      </w:r>
+      <w:r>
+        <w:br w:type="page"/>
       </w:r>
     </w:p>
     <w:p/>
@@ -3466,6 +3471,31 @@
     <w:p/>
     <w:p/>
     <w:p/>
+    <w:p/>
+    <w:p/>
+    <w:p/>
+    <w:p/>
+    <w:p/>
+    <w:p/>
+    <w:p/>
+    <w:p/>
+    <w:p/>
+    <w:p/>
+    <w:p/>
+    <w:p/>
+    <w:p/>
+    <w:p/>
+    <w:p/>
+    <w:p/>
+    <w:p/>
+    <w:p/>
+    <w:p/>
+    <w:p/>
+    <w:p/>
+    <w:p/>
+    <w:p/>
+    <w:p/>
+    <w:p/>
     <w:p>
       <w:pPr>
         <w:pBdr>
@@ -3530,28 +3560,15 @@
           <w:color w:val="000000" w:themeColor="text1"/>
         </w:rPr>
         <w:tab/>
-      </w:r>
-      <w:proofErr w:type="spellStart"/>
+        <w:t>Ferrario Stefano</w:t>
+      </w:r>
       <w:r>
         <w:rPr>
           <w:color w:val="000000" w:themeColor="text1"/>
         </w:rPr>
-        <w:t>Ferrario</w:t>
-      </w:r>
-      <w:proofErr w:type="spellEnd"/>
-      <w:r>
-        <w:rPr>
-          <w:color w:val="000000" w:themeColor="text1"/>
-        </w:rPr>
-        <w:t xml:space="preserve"> Stefano</w:t>
-      </w:r>
-      <w:r>
-        <w:rPr>
-          <w:color w:val="000000" w:themeColor="text1"/>
-        </w:rPr>
         <w:tab/>
       </w:r>
-      <w:hyperlink r:id="rId18" w:history="1">
+      <w:hyperlink r:id="rId16" w:history="1">
         <w:r>
           <w:rPr>
             <w:rStyle w:val="Collegamentoipertestuale"/>
@@ -3612,7 +3629,7 @@
         </w:rPr>
         <w:tab/>
       </w:r>
-      <w:hyperlink r:id="rId19" w:history="1">
+      <w:hyperlink r:id="rId17" w:history="1">
         <w:r>
           <w:rPr>
             <w:rStyle w:val="Collegamentoipertestuale"/>
@@ -3644,28 +3661,15 @@
           <w:color w:val="000000" w:themeColor="text1"/>
         </w:rPr>
         <w:tab/>
-      </w:r>
-      <w:proofErr w:type="spellStart"/>
+        <w:t>Isella Paolo</w:t>
+      </w:r>
       <w:r>
         <w:rPr>
           <w:color w:val="000000" w:themeColor="text1"/>
         </w:rPr>
-        <w:t>Isella</w:t>
-      </w:r>
-      <w:proofErr w:type="spellEnd"/>
-      <w:r>
-        <w:rPr>
-          <w:color w:val="000000" w:themeColor="text1"/>
-        </w:rPr>
-        <w:t xml:space="preserve"> Paolo</w:t>
-      </w:r>
-      <w:r>
-        <w:rPr>
-          <w:color w:val="000000" w:themeColor="text1"/>
-        </w:rPr>
         <w:tab/>
       </w:r>
-      <w:hyperlink r:id="rId20" w:history="1">
+      <w:hyperlink r:id="rId18" w:history="1">
         <w:r>
           <w:rPr>
             <w:rStyle w:val="Collegamentoipertestuale"/>
@@ -3705,7 +3709,7 @@
         </w:rPr>
         <w:tab/>
       </w:r>
-      <w:hyperlink r:id="rId21" w:history="1">
+      <w:hyperlink r:id="rId19" w:history="1">
         <w:r>
           <w:rPr>
             <w:rStyle w:val="Collegamentoipertestuale"/>
@@ -3717,6 +3721,9 @@
       </w:hyperlink>
     </w:p>
     <w:sectPr>
+      <w:headerReference w:type="default" r:id="rId20"/>
+      <w:footerReference w:type="even" r:id="rId21"/>
+      <w:footerReference w:type="default" r:id="rId22"/>
       <w:pgSz w:w="11900" w:h="16840"/>
       <w:pgMar w:top="1179" w:right="1134" w:bottom="1134" w:left="1134" w:header="708" w:footer="708" w:gutter="0"/>
       <w:cols w:space="708"/>
@@ -3728,7 +3735,7 @@
 </file>
 
 <file path=word/endnotes.xml><?xml version="1.0" encoding="utf-8"?>
-<w:endnotes xmlns:ve="http://schemas.openxmlformats.org/markup-compatibility/2006" xmlns:o="urn:schemas-microsoft-com:office:office" xmlns:r="http://schemas.openxmlformats.org/officeDocument/2006/relationships" xmlns:m="http://schemas.openxmlformats.org/officeDocument/2006/math" xmlns:v="urn:schemas-microsoft-com:vml" xmlns:wp="http://schemas.openxmlformats.org/drawingml/2006/wordprocessingDrawing" xmlns:w10="urn:schemas-microsoft-com:office:word" xmlns:w="http://schemas.openxmlformats.org/wordprocessingml/2006/main" xmlns:wne="http://schemas.microsoft.com/office/word/2006/wordml">
+<w:endnotes xmlns:wpc="http://schemas.microsoft.com/office/word/2010/wordprocessingCanvas" xmlns:mo="http://schemas.microsoft.com/office/mac/office/2008/main" xmlns:mc="http://schemas.openxmlformats.org/markup-compatibility/2006" xmlns:mv="urn:schemas-microsoft-com:mac:vml" xmlns:o="urn:schemas-microsoft-com:office:office" xmlns:r="http://schemas.openxmlformats.org/officeDocument/2006/relationships" xmlns:m="http://schemas.openxmlformats.org/officeDocument/2006/math" xmlns:v="urn:schemas-microsoft-com:vml" xmlns:wp14="http://schemas.microsoft.com/office/word/2010/wordprocessingDrawing" xmlns:wp="http://schemas.openxmlformats.org/drawingml/2006/wordprocessingDrawing" xmlns:w10="urn:schemas-microsoft-com:office:word" xmlns:w="http://schemas.openxmlformats.org/wordprocessingml/2006/main" xmlns:w14="http://schemas.microsoft.com/office/word/2010/wordml" xmlns:w15="http://schemas.microsoft.com/office/word/2012/wordml" xmlns:wpg="http://schemas.microsoft.com/office/word/2010/wordprocessingGroup" xmlns:wpi="http://schemas.microsoft.com/office/word/2010/wordprocessingInk" xmlns:wne="http://schemas.microsoft.com/office/word/2006/wordml" xmlns:wps="http://schemas.microsoft.com/office/word/2010/wordprocessingShape" mc:Ignorable="w14 w15 wp14">
   <w:endnote w:type="separator" w:id="-1">
     <w:p>
       <w:r>
@@ -3747,7 +3754,7 @@
 </file>
 
 <file path=word/footer1.xml><?xml version="1.0" encoding="utf-8"?>
-<w:ftr xmlns:ve="http://schemas.openxmlformats.org/markup-compatibility/2006" xmlns:o="urn:schemas-microsoft-com:office:office" xmlns:r="http://schemas.openxmlformats.org/officeDocument/2006/relationships" xmlns:m="http://schemas.openxmlformats.org/officeDocument/2006/math" xmlns:v="urn:schemas-microsoft-com:vml" xmlns:wp="http://schemas.openxmlformats.org/drawingml/2006/wordprocessingDrawing" xmlns:w10="urn:schemas-microsoft-com:office:word" xmlns:w="http://schemas.openxmlformats.org/wordprocessingml/2006/main" xmlns:wne="http://schemas.microsoft.com/office/word/2006/wordml">
+<w:ftr xmlns:wpc="http://schemas.microsoft.com/office/word/2010/wordprocessingCanvas" xmlns:mo="http://schemas.microsoft.com/office/mac/office/2008/main" xmlns:mc="http://schemas.openxmlformats.org/markup-compatibility/2006" xmlns:mv="urn:schemas-microsoft-com:mac:vml" xmlns:o="urn:schemas-microsoft-com:office:office" xmlns:r="http://schemas.openxmlformats.org/officeDocument/2006/relationships" xmlns:m="http://schemas.openxmlformats.org/officeDocument/2006/math" xmlns:v="urn:schemas-microsoft-com:vml" xmlns:wp14="http://schemas.microsoft.com/office/word/2010/wordprocessingDrawing" xmlns:wp="http://schemas.openxmlformats.org/drawingml/2006/wordprocessingDrawing" xmlns:w10="urn:schemas-microsoft-com:office:word" xmlns:w="http://schemas.openxmlformats.org/wordprocessingml/2006/main" xmlns:w14="http://schemas.microsoft.com/office/word/2010/wordml" xmlns:w15="http://schemas.microsoft.com/office/word/2012/wordml" xmlns:wpg="http://schemas.microsoft.com/office/word/2010/wordprocessingGroup" xmlns:wpi="http://schemas.microsoft.com/office/word/2010/wordprocessingInk" xmlns:wne="http://schemas.microsoft.com/office/word/2006/wordml" xmlns:wps="http://schemas.microsoft.com/office/word/2010/wordprocessingShape" mc:Ignorable="w14 w15 wp14">
   <w:p>
     <w:pPr>
       <w:pStyle w:val="Pidipagina"/>
@@ -3784,8 +3791,69 @@
 </w:ftr>
 </file>
 
+<file path=word/footer2.xml><?xml version="1.0" encoding="utf-8"?>
+<w:ftr xmlns:wpc="http://schemas.microsoft.com/office/word/2010/wordprocessingCanvas" xmlns:mo="http://schemas.microsoft.com/office/mac/office/2008/main" xmlns:mc="http://schemas.openxmlformats.org/markup-compatibility/2006" xmlns:mv="urn:schemas-microsoft-com:mac:vml" xmlns:o="urn:schemas-microsoft-com:office:office" xmlns:r="http://schemas.openxmlformats.org/officeDocument/2006/relationships" xmlns:m="http://schemas.openxmlformats.org/officeDocument/2006/math" xmlns:v="urn:schemas-microsoft-com:vml" xmlns:wp14="http://schemas.microsoft.com/office/word/2010/wordprocessingDrawing" xmlns:wp="http://schemas.openxmlformats.org/drawingml/2006/wordprocessingDrawing" xmlns:w10="urn:schemas-microsoft-com:office:word" xmlns:w="http://schemas.openxmlformats.org/wordprocessingml/2006/main" xmlns:w14="http://schemas.microsoft.com/office/word/2010/wordml" xmlns:w15="http://schemas.microsoft.com/office/word/2012/wordml" xmlns:wpg="http://schemas.microsoft.com/office/word/2010/wordprocessingGroup" xmlns:wpi="http://schemas.microsoft.com/office/word/2010/wordprocessingInk" xmlns:wne="http://schemas.microsoft.com/office/word/2006/wordml" xmlns:wps="http://schemas.microsoft.com/office/word/2010/wordprocessingShape" mc:Ignorable="w14 w15 wp14">
+  <w:p>
+    <w:pPr>
+      <w:pStyle w:val="Pidipagina"/>
+      <w:framePr w:wrap="none" w:vAnchor="text" w:hAnchor="margin" w:xAlign="right" w:y="1"/>
+      <w:rPr>
+        <w:rStyle w:val="Numeropagina"/>
+      </w:rPr>
+    </w:pPr>
+    <w:r>
+      <w:rPr>
+        <w:rStyle w:val="Numeropagina"/>
+      </w:rPr>
+      <w:fldChar w:fldCharType="begin"/>
+    </w:r>
+    <w:r>
+      <w:rPr>
+        <w:rStyle w:val="Numeropagina"/>
+      </w:rPr>
+      <w:instrText xml:space="preserve">PAGE  </w:instrText>
+    </w:r>
+    <w:r>
+      <w:rPr>
+        <w:rStyle w:val="Numeropagina"/>
+      </w:rPr>
+      <w:fldChar w:fldCharType="separate"/>
+    </w:r>
+    <w:r>
+      <w:rPr>
+        <w:rStyle w:val="Numeropagina"/>
+        <w:noProof/>
+      </w:rPr>
+      <w:t>11</w:t>
+    </w:r>
+    <w:r>
+      <w:rPr>
+        <w:rStyle w:val="Numeropagina"/>
+      </w:rPr>
+      <w:fldChar w:fldCharType="end"/>
+    </w:r>
+  </w:p>
+  <w:p>
+    <w:pPr>
+      <w:pStyle w:val="Pidipagina"/>
+      <w:ind w:right="360"/>
+      <w:jc w:val="right"/>
+    </w:pPr>
+    <w:r>
+      <w:t>PARTE I – Requisiti</w:t>
+    </w:r>
+    <w:r>
+      <w:tab/>
+    </w:r>
+    <w:r>
+      <w:tab/>
+    </w:r>
+  </w:p>
+</w:ftr>
+</file>
+
 <file path=word/footnotes.xml><?xml version="1.0" encoding="utf-8"?>
-<w:footnotes xmlns:ve="http://schemas.openxmlformats.org/markup-compatibility/2006" xmlns:o="urn:schemas-microsoft-com:office:office" xmlns:r="http://schemas.openxmlformats.org/officeDocument/2006/relationships" xmlns:m="http://schemas.openxmlformats.org/officeDocument/2006/math" xmlns:v="urn:schemas-microsoft-com:vml" xmlns:wp="http://schemas.openxmlformats.org/drawingml/2006/wordprocessingDrawing" xmlns:w10="urn:schemas-microsoft-com:office:word" xmlns:w="http://schemas.openxmlformats.org/wordprocessingml/2006/main" xmlns:wne="http://schemas.microsoft.com/office/word/2006/wordml">
+<w:footnotes xmlns:wpc="http://schemas.microsoft.com/office/word/2010/wordprocessingCanvas" xmlns:mo="http://schemas.microsoft.com/office/mac/office/2008/main" xmlns:mc="http://schemas.openxmlformats.org/markup-compatibility/2006" xmlns:mv="urn:schemas-microsoft-com:mac:vml" xmlns:o="urn:schemas-microsoft-com:office:office" xmlns:r="http://schemas.openxmlformats.org/officeDocument/2006/relationships" xmlns:m="http://schemas.openxmlformats.org/officeDocument/2006/math" xmlns:v="urn:schemas-microsoft-com:vml" xmlns:wp14="http://schemas.microsoft.com/office/word/2010/wordprocessingDrawing" xmlns:wp="http://schemas.openxmlformats.org/drawingml/2006/wordprocessingDrawing" xmlns:w10="urn:schemas-microsoft-com:office:word" xmlns:w="http://schemas.openxmlformats.org/wordprocessingml/2006/main" xmlns:w14="http://schemas.microsoft.com/office/word/2010/wordml" xmlns:w15="http://schemas.microsoft.com/office/word/2012/wordml" xmlns:wpg="http://schemas.microsoft.com/office/word/2010/wordprocessingGroup" xmlns:wpi="http://schemas.microsoft.com/office/word/2010/wordprocessingInk" xmlns:wne="http://schemas.microsoft.com/office/word/2006/wordml" xmlns:wps="http://schemas.microsoft.com/office/word/2010/wordprocessingShape" mc:Ignorable="w14 w15 wp14">
   <w:footnote w:type="separator" w:id="-1">
     <w:p>
       <w:r>
@@ -3804,7 +3872,7 @@
 </file>
 
 <file path=word/header1.xml><?xml version="1.0" encoding="utf-8"?>
-<w:hdr xmlns:ve="http://schemas.openxmlformats.org/markup-compatibility/2006" xmlns:o="urn:schemas-microsoft-com:office:office" xmlns:r="http://schemas.openxmlformats.org/officeDocument/2006/relationships" xmlns:m="http://schemas.openxmlformats.org/officeDocument/2006/math" xmlns:v="urn:schemas-microsoft-com:vml" xmlns:wp="http://schemas.openxmlformats.org/drawingml/2006/wordprocessingDrawing" xmlns:w10="urn:schemas-microsoft-com:office:word" xmlns:w="http://schemas.openxmlformats.org/wordprocessingml/2006/main" xmlns:wne="http://schemas.microsoft.com/office/word/2006/wordml">
+<w:hdr xmlns:wpc="http://schemas.microsoft.com/office/word/2010/wordprocessingCanvas" xmlns:mo="http://schemas.microsoft.com/office/mac/office/2008/main" xmlns:mc="http://schemas.openxmlformats.org/markup-compatibility/2006" xmlns:mv="urn:schemas-microsoft-com:mac:vml" xmlns:o="urn:schemas-microsoft-com:office:office" xmlns:r="http://schemas.openxmlformats.org/officeDocument/2006/relationships" xmlns:m="http://schemas.openxmlformats.org/officeDocument/2006/math" xmlns:v="urn:schemas-microsoft-com:vml" xmlns:wp14="http://schemas.microsoft.com/office/word/2010/wordprocessingDrawing" xmlns:wp="http://schemas.openxmlformats.org/drawingml/2006/wordprocessingDrawing" xmlns:w10="urn:schemas-microsoft-com:office:word" xmlns:w="http://schemas.openxmlformats.org/wordprocessingml/2006/main" xmlns:w14="http://schemas.microsoft.com/office/word/2010/wordml" xmlns:w15="http://schemas.microsoft.com/office/word/2012/wordml" xmlns:wpg="http://schemas.microsoft.com/office/word/2010/wordprocessingGroup" xmlns:wpi="http://schemas.microsoft.com/office/word/2010/wordprocessingInk" xmlns:wne="http://schemas.microsoft.com/office/word/2006/wordml" xmlns:wps="http://schemas.microsoft.com/office/word/2010/wordprocessingShape" mc:Ignorable="w14 w15 wp14">
   <w:p>
     <w:pPr>
       <w:pStyle w:val="Intestazione"/>
@@ -3818,14 +3886,7 @@
     </w:r>
     <w:r>
       <w:tab/>
-    </w:r>
-    <w:proofErr w:type="spellStart"/>
-    <w:r>
-      <w:t>Ferrario</w:t>
-    </w:r>
-    <w:proofErr w:type="spellEnd"/>
-    <w:r>
-      <w:t xml:space="preserve">, </w:t>
+      <w:t xml:space="preserve">Ferrario, </w:t>
     </w:r>
     <w:proofErr w:type="spellStart"/>
     <w:r>
@@ -3833,22 +3894,14 @@
     </w:r>
     <w:proofErr w:type="spellEnd"/>
     <w:r>
-      <w:t xml:space="preserve">, </w:t>
-    </w:r>
-    <w:proofErr w:type="spellStart"/>
-    <w:r>
-      <w:t>Isella</w:t>
-    </w:r>
-    <w:proofErr w:type="spellEnd"/>
-    <w:r>
-      <w:t>, Martinese</w:t>
+      <w:t>, Isella, Martinese</w:t>
     </w:r>
   </w:p>
 </w:hdr>
 </file>
 
 <file path=word/numbering.xml><?xml version="1.0" encoding="utf-8"?>
-<w:numbering xmlns:ve="http://schemas.openxmlformats.org/markup-compatibility/2006" xmlns:o="urn:schemas-microsoft-com:office:office" xmlns:r="http://schemas.openxmlformats.org/officeDocument/2006/relationships" xmlns:m="http://schemas.openxmlformats.org/officeDocument/2006/math" xmlns:v="urn:schemas-microsoft-com:vml" xmlns:wp="http://schemas.openxmlformats.org/drawingml/2006/wordprocessingDrawing" xmlns:w10="urn:schemas-microsoft-com:office:word" xmlns:w="http://schemas.openxmlformats.org/wordprocessingml/2006/main" xmlns:wne="http://schemas.microsoft.com/office/word/2006/wordml">
+<w:numbering xmlns:wpc="http://schemas.microsoft.com/office/word/2010/wordprocessingCanvas" xmlns:mo="http://schemas.microsoft.com/office/mac/office/2008/main" xmlns:mc="http://schemas.openxmlformats.org/markup-compatibility/2006" xmlns:mv="urn:schemas-microsoft-com:mac:vml" xmlns:o="urn:schemas-microsoft-com:office:office" xmlns:r="http://schemas.openxmlformats.org/officeDocument/2006/relationships" xmlns:m="http://schemas.openxmlformats.org/officeDocument/2006/math" xmlns:v="urn:schemas-microsoft-com:vml" xmlns:wp14="http://schemas.microsoft.com/office/word/2010/wordprocessingDrawing" xmlns:wp="http://schemas.openxmlformats.org/drawingml/2006/wordprocessingDrawing" xmlns:w10="urn:schemas-microsoft-com:office:word" xmlns:w="http://schemas.openxmlformats.org/wordprocessingml/2006/main" xmlns:w14="http://schemas.microsoft.com/office/word/2010/wordml" xmlns:w15="http://schemas.microsoft.com/office/word/2012/wordml" xmlns:wpg="http://schemas.microsoft.com/office/word/2010/wordprocessingGroup" xmlns:wpi="http://schemas.microsoft.com/office/word/2010/wordprocessingInk" xmlns:wne="http://schemas.microsoft.com/office/word/2006/wordml" xmlns:wps="http://schemas.microsoft.com/office/word/2010/wordprocessingShape" mc:Ignorable="w14 w15 wp14">
   <w:abstractNum w:abstractNumId="0">
     <w:nsid w:val="1A8D4031"/>
     <w:multiLevelType w:val="hybridMultilevel"/>
@@ -4433,7 +4486,7 @@
 </file>
 
 <file path=word/styles.xml><?xml version="1.0" encoding="utf-8"?>
-<w:styles xmlns:r="http://schemas.openxmlformats.org/officeDocument/2006/relationships" xmlns:w="http://schemas.openxmlformats.org/wordprocessingml/2006/main">
+<w:styles xmlns:mc="http://schemas.openxmlformats.org/markup-compatibility/2006" xmlns:r="http://schemas.openxmlformats.org/officeDocument/2006/relationships" xmlns:w="http://schemas.openxmlformats.org/wordprocessingml/2006/main" xmlns:w14="http://schemas.microsoft.com/office/word/2010/wordml" xmlns:w15="http://schemas.microsoft.com/office/word/2012/wordml" mc:Ignorable="w14 w15">
   <w:docDefaults>
     <w:rPrDefault>
       <w:rPr>
@@ -4445,144 +4498,389 @@
     </w:rPrDefault>
     <w:pPrDefault/>
   </w:docDefaults>
-  <w:latentStyles w:defLockedState="0" w:defUIPriority="99" w:defSemiHidden="1" w:defUnhideWhenUsed="1" w:defQFormat="0" w:count="267">
-    <w:lsdException w:name="Normal" w:semiHidden="0" w:uiPriority="0" w:unhideWhenUsed="0" w:qFormat="1"/>
-    <w:lsdException w:name="heading 1" w:semiHidden="0" w:uiPriority="9" w:unhideWhenUsed="0" w:qFormat="1"/>
-    <w:lsdException w:name="heading 2" w:uiPriority="9" w:qFormat="1"/>
-    <w:lsdException w:name="heading 3" w:uiPriority="9" w:qFormat="1"/>
-    <w:lsdException w:name="heading 4" w:uiPriority="9" w:qFormat="1"/>
-    <w:lsdException w:name="heading 5" w:uiPriority="9" w:qFormat="1"/>
-    <w:lsdException w:name="heading 6" w:uiPriority="9" w:qFormat="1"/>
-    <w:lsdException w:name="heading 7" w:uiPriority="9" w:qFormat="1"/>
-    <w:lsdException w:name="heading 8" w:uiPriority="9" w:qFormat="1"/>
-    <w:lsdException w:name="heading 9" w:uiPriority="9" w:qFormat="1"/>
-    <w:lsdException w:name="toc 1" w:uiPriority="39"/>
-    <w:lsdException w:name="toc 2" w:uiPriority="39"/>
-    <w:lsdException w:name="toc 3" w:uiPriority="39"/>
-    <w:lsdException w:name="toc 4" w:uiPriority="39"/>
-    <w:lsdException w:name="toc 5" w:uiPriority="39"/>
-    <w:lsdException w:name="toc 6" w:uiPriority="39"/>
-    <w:lsdException w:name="toc 7" w:uiPriority="39"/>
-    <w:lsdException w:name="toc 8" w:uiPriority="39"/>
-    <w:lsdException w:name="toc 9" w:uiPriority="39"/>
-    <w:lsdException w:name="caption" w:uiPriority="35" w:qFormat="1"/>
-    <w:lsdException w:name="Title" w:semiHidden="0" w:uiPriority="10" w:unhideWhenUsed="0" w:qFormat="1"/>
-    <w:lsdException w:name="Default Paragraph Font" w:uiPriority="1"/>
-    <w:lsdException w:name="Subtitle" w:semiHidden="0" w:uiPriority="11" w:unhideWhenUsed="0" w:qFormat="1"/>
-    <w:lsdException w:name="Strong" w:semiHidden="0" w:uiPriority="22" w:unhideWhenUsed="0" w:qFormat="1"/>
-    <w:lsdException w:name="Emphasis" w:semiHidden="0" w:uiPriority="20" w:unhideWhenUsed="0" w:qFormat="1"/>
-    <w:lsdException w:name="Table Grid" w:semiHidden="0" w:uiPriority="39" w:unhideWhenUsed="0"/>
-    <w:lsdException w:name="Placeholder Text" w:unhideWhenUsed="0"/>
-    <w:lsdException w:name="No Spacing" w:semiHidden="0" w:uiPriority="1" w:unhideWhenUsed="0" w:qFormat="1"/>
-    <w:lsdException w:name="Light Shading" w:semiHidden="0" w:uiPriority="60" w:unhideWhenUsed="0"/>
-    <w:lsdException w:name="Light List" w:semiHidden="0" w:uiPriority="61" w:unhideWhenUsed="0"/>
-    <w:lsdException w:name="Light Grid" w:semiHidden="0" w:uiPriority="62" w:unhideWhenUsed="0"/>
-    <w:lsdException w:name="Medium Shading 1" w:semiHidden="0" w:uiPriority="63" w:unhideWhenUsed="0"/>
-    <w:lsdException w:name="Medium Shading 2" w:semiHidden="0" w:uiPriority="64" w:unhideWhenUsed="0"/>
-    <w:lsdException w:name="Medium List 1" w:semiHidden="0" w:uiPriority="65" w:unhideWhenUsed="0"/>
-    <w:lsdException w:name="Medium List 2" w:semiHidden="0" w:uiPriority="66" w:unhideWhenUsed="0"/>
-    <w:lsdException w:name="Medium Grid 1" w:semiHidden="0" w:uiPriority="67" w:unhideWhenUsed="0"/>
-    <w:lsdException w:name="Medium Grid 2" w:semiHidden="0" w:uiPriority="68" w:unhideWhenUsed="0"/>
-    <w:lsdException w:name="Medium Grid 3" w:semiHidden="0" w:uiPriority="69" w:unhideWhenUsed="0"/>
-    <w:lsdException w:name="Dark List" w:semiHidden="0" w:uiPriority="70" w:unhideWhenUsed="0"/>
-    <w:lsdException w:name="Colorful Shading" w:semiHidden="0" w:uiPriority="71" w:unhideWhenUsed="0"/>
-    <w:lsdException w:name="Colorful List" w:semiHidden="0" w:uiPriority="72" w:unhideWhenUsed="0"/>
-    <w:lsdException w:name="Colorful Grid" w:semiHidden="0" w:uiPriority="73" w:unhideWhenUsed="0"/>
-    <w:lsdException w:name="Light Shading Accent 1" w:semiHidden="0" w:uiPriority="60" w:unhideWhenUsed="0"/>
-    <w:lsdException w:name="Light List Accent 1" w:semiHidden="0" w:uiPriority="61" w:unhideWhenUsed="0"/>
-    <w:lsdException w:name="Light Grid Accent 1" w:semiHidden="0" w:uiPriority="62" w:unhideWhenUsed="0"/>
-    <w:lsdException w:name="Medium Shading 1 Accent 1" w:semiHidden="0" w:uiPriority="63" w:unhideWhenUsed="0"/>
-    <w:lsdException w:name="Medium Shading 2 Accent 1" w:semiHidden="0" w:uiPriority="64" w:unhideWhenUsed="0"/>
-    <w:lsdException w:name="Medium List 1 Accent 1" w:semiHidden="0" w:uiPriority="65" w:unhideWhenUsed="0"/>
-    <w:lsdException w:name="Revision" w:unhideWhenUsed="0"/>
-    <w:lsdException w:name="List Paragraph" w:semiHidden="0" w:uiPriority="34" w:unhideWhenUsed="0" w:qFormat="1"/>
-    <w:lsdException w:name="Quote" w:semiHidden="0" w:uiPriority="29" w:unhideWhenUsed="0" w:qFormat="1"/>
-    <w:lsdException w:name="Intense Quote" w:semiHidden="0" w:uiPriority="30" w:unhideWhenUsed="0" w:qFormat="1"/>
-    <w:lsdException w:name="Medium List 2 Accent 1" w:semiHidden="0" w:uiPriority="66" w:unhideWhenUsed="0"/>
-    <w:lsdException w:name="Medium Grid 1 Accent 1" w:semiHidden="0" w:uiPriority="67" w:unhideWhenUsed="0"/>
-    <w:lsdException w:name="Medium Grid 2 Accent 1" w:semiHidden="0" w:uiPriority="68" w:unhideWhenUsed="0"/>
-    <w:lsdException w:name="Medium Grid 3 Accent 1" w:semiHidden="0" w:uiPriority="69" w:unhideWhenUsed="0"/>
-    <w:lsdException w:name="Dark List Accent 1" w:semiHidden="0" w:uiPriority="70" w:unhideWhenUsed="0"/>
-    <w:lsdException w:name="Colorful Shading Accent 1" w:semiHidden="0" w:uiPriority="71" w:unhideWhenUsed="0"/>
-    <w:lsdException w:name="Colorful List Accent 1" w:semiHidden="0" w:uiPriority="72" w:unhideWhenUsed="0"/>
-    <w:lsdException w:name="Colorful Grid Accent 1" w:semiHidden="0" w:uiPriority="73" w:unhideWhenUsed="0"/>
-    <w:lsdException w:name="Light Shading Accent 2" w:semiHidden="0" w:uiPriority="60" w:unhideWhenUsed="0"/>
-    <w:lsdException w:name="Light List Accent 2" w:semiHidden="0" w:uiPriority="61" w:unhideWhenUsed="0"/>
-    <w:lsdException w:name="Light Grid Accent 2" w:semiHidden="0" w:uiPriority="62" w:unhideWhenUsed="0"/>
-    <w:lsdException w:name="Medium Shading 1 Accent 2" w:semiHidden="0" w:uiPriority="63" w:unhideWhenUsed="0"/>
-    <w:lsdException w:name="Medium Shading 2 Accent 2" w:semiHidden="0" w:uiPriority="64" w:unhideWhenUsed="0"/>
-    <w:lsdException w:name="Medium List 1 Accent 2" w:semiHidden="0" w:uiPriority="65" w:unhideWhenUsed="0"/>
-    <w:lsdException w:name="Medium List 2 Accent 2" w:semiHidden="0" w:uiPriority="66" w:unhideWhenUsed="0"/>
-    <w:lsdException w:name="Medium Grid 1 Accent 2" w:semiHidden="0" w:uiPriority="67" w:unhideWhenUsed="0"/>
-    <w:lsdException w:name="Medium Grid 2 Accent 2" w:semiHidden="0" w:uiPriority="68" w:unhideWhenUsed="0"/>
-    <w:lsdException w:name="Medium Grid 3 Accent 2" w:semiHidden="0" w:uiPriority="69" w:unhideWhenUsed="0"/>
-    <w:lsdException w:name="Dark List Accent 2" w:semiHidden="0" w:uiPriority="70" w:unhideWhenUsed="0"/>
-    <w:lsdException w:name="Colorful Shading Accent 2" w:semiHidden="0" w:uiPriority="71" w:unhideWhenUsed="0"/>
-    <w:lsdException w:name="Colorful List Accent 2" w:semiHidden="0" w:uiPriority="72" w:unhideWhenUsed="0"/>
-    <w:lsdException w:name="Colorful Grid Accent 2" w:semiHidden="0" w:uiPriority="73" w:unhideWhenUsed="0"/>
-    <w:lsdException w:name="Light Shading Accent 3" w:semiHidden="0" w:uiPriority="60" w:unhideWhenUsed="0"/>
-    <w:lsdException w:name="Light List Accent 3" w:semiHidden="0" w:uiPriority="61" w:unhideWhenUsed="0"/>
-    <w:lsdException w:name="Light Grid Accent 3" w:semiHidden="0" w:uiPriority="62" w:unhideWhenUsed="0"/>
-    <w:lsdException w:name="Medium Shading 1 Accent 3" w:semiHidden="0" w:uiPriority="63" w:unhideWhenUsed="0"/>
-    <w:lsdException w:name="Medium Shading 2 Accent 3" w:semiHidden="0" w:uiPriority="64" w:unhideWhenUsed="0"/>
-    <w:lsdException w:name="Medium List 1 Accent 3" w:semiHidden="0" w:uiPriority="65" w:unhideWhenUsed="0"/>
-    <w:lsdException w:name="Medium List 2 Accent 3" w:semiHidden="0" w:uiPriority="66" w:unhideWhenUsed="0"/>
-    <w:lsdException w:name="Medium Grid 1 Accent 3" w:semiHidden="0" w:uiPriority="67" w:unhideWhenUsed="0"/>
-    <w:lsdException w:name="Medium Grid 2 Accent 3" w:semiHidden="0" w:uiPriority="68" w:unhideWhenUsed="0"/>
-    <w:lsdException w:name="Medium Grid 3 Accent 3" w:semiHidden="0" w:uiPriority="69" w:unhideWhenUsed="0"/>
-    <w:lsdException w:name="Dark List Accent 3" w:semiHidden="0" w:uiPriority="70" w:unhideWhenUsed="0"/>
-    <w:lsdException w:name="Colorful Shading Accent 3" w:semiHidden="0" w:uiPriority="71" w:unhideWhenUsed="0"/>
-    <w:lsdException w:name="Colorful List Accent 3" w:semiHidden="0" w:uiPriority="72" w:unhideWhenUsed="0"/>
-    <w:lsdException w:name="Colorful Grid Accent 3" w:semiHidden="0" w:uiPriority="73" w:unhideWhenUsed="0"/>
-    <w:lsdException w:name="Light Shading Accent 4" w:semiHidden="0" w:uiPriority="60" w:unhideWhenUsed="0"/>
-    <w:lsdException w:name="Light List Accent 4" w:semiHidden="0" w:uiPriority="61" w:unhideWhenUsed="0"/>
-    <w:lsdException w:name="Light Grid Accent 4" w:semiHidden="0" w:uiPriority="62" w:unhideWhenUsed="0"/>
-    <w:lsdException w:name="Medium Shading 1 Accent 4" w:semiHidden="0" w:uiPriority="63" w:unhideWhenUsed="0"/>
-    <w:lsdException w:name="Medium Shading 2 Accent 4" w:semiHidden="0" w:uiPriority="64" w:unhideWhenUsed="0"/>
-    <w:lsdException w:name="Medium List 1 Accent 4" w:semiHidden="0" w:uiPriority="65" w:unhideWhenUsed="0"/>
-    <w:lsdException w:name="Medium List 2 Accent 4" w:semiHidden="0" w:uiPriority="66" w:unhideWhenUsed="0"/>
-    <w:lsdException w:name="Medium Grid 1 Accent 4" w:semiHidden="0" w:uiPriority="67" w:unhideWhenUsed="0"/>
-    <w:lsdException w:name="Medium Grid 2 Accent 4" w:semiHidden="0" w:uiPriority="68" w:unhideWhenUsed="0"/>
-    <w:lsdException w:name="Medium Grid 3 Accent 4" w:semiHidden="0" w:uiPriority="69" w:unhideWhenUsed="0"/>
-    <w:lsdException w:name="Dark List Accent 4" w:semiHidden="0" w:uiPriority="70" w:unhideWhenUsed="0"/>
-    <w:lsdException w:name="Colorful Shading Accent 4" w:semiHidden="0" w:uiPriority="71" w:unhideWhenUsed="0"/>
-    <w:lsdException w:name="Colorful List Accent 4" w:semiHidden="0" w:uiPriority="72" w:unhideWhenUsed="0"/>
-    <w:lsdException w:name="Colorful Grid Accent 4" w:semiHidden="0" w:uiPriority="73" w:unhideWhenUsed="0"/>
-    <w:lsdException w:name="Light Shading Accent 5" w:semiHidden="0" w:uiPriority="60" w:unhideWhenUsed="0"/>
-    <w:lsdException w:name="Light List Accent 5" w:semiHidden="0" w:uiPriority="61" w:unhideWhenUsed="0"/>
-    <w:lsdException w:name="Light Grid Accent 5" w:semiHidden="0" w:uiPriority="62" w:unhideWhenUsed="0"/>
-    <w:lsdException w:name="Medium Shading 1 Accent 5" w:semiHidden="0" w:uiPriority="63" w:unhideWhenUsed="0"/>
-    <w:lsdException w:name="Medium Shading 2 Accent 5" w:semiHidden="0" w:uiPriority="64" w:unhideWhenUsed="0"/>
-    <w:lsdException w:name="Medium List 1 Accent 5" w:semiHidden="0" w:uiPriority="65" w:unhideWhenUsed="0"/>
-    <w:lsdException w:name="Medium List 2 Accent 5" w:semiHidden="0" w:uiPriority="66" w:unhideWhenUsed="0"/>
-    <w:lsdException w:name="Medium Grid 1 Accent 5" w:semiHidden="0" w:uiPriority="67" w:unhideWhenUsed="0"/>
-    <w:lsdException w:name="Medium Grid 2 Accent 5" w:semiHidden="0" w:uiPriority="68" w:unhideWhenUsed="0"/>
-    <w:lsdException w:name="Medium Grid 3 Accent 5" w:semiHidden="0" w:uiPriority="69" w:unhideWhenUsed="0"/>
-    <w:lsdException w:name="Dark List Accent 5" w:semiHidden="0" w:uiPriority="70" w:unhideWhenUsed="0"/>
-    <w:lsdException w:name="Colorful Shading Accent 5" w:semiHidden="0" w:uiPriority="71" w:unhideWhenUsed="0"/>
-    <w:lsdException w:name="Colorful List Accent 5" w:semiHidden="0" w:uiPriority="72" w:unhideWhenUsed="0"/>
-    <w:lsdException w:name="Colorful Grid Accent 5" w:semiHidden="0" w:uiPriority="73" w:unhideWhenUsed="0"/>
-    <w:lsdException w:name="Light Shading Accent 6" w:semiHidden="0" w:uiPriority="60" w:unhideWhenUsed="0"/>
-    <w:lsdException w:name="Light List Accent 6" w:semiHidden="0" w:uiPriority="61" w:unhideWhenUsed="0"/>
-    <w:lsdException w:name="Light Grid Accent 6" w:semiHidden="0" w:uiPriority="62" w:unhideWhenUsed="0"/>
-    <w:lsdException w:name="Medium Shading 1 Accent 6" w:semiHidden="0" w:uiPriority="63" w:unhideWhenUsed="0"/>
-    <w:lsdException w:name="Medium Shading 2 Accent 6" w:semiHidden="0" w:uiPriority="64" w:unhideWhenUsed="0"/>
-    <w:lsdException w:name="Medium List 1 Accent 6" w:semiHidden="0" w:uiPriority="65" w:unhideWhenUsed="0"/>
-    <w:lsdException w:name="Medium List 2 Accent 6" w:semiHidden="0" w:uiPriority="66" w:unhideWhenUsed="0"/>
-    <w:lsdException w:name="Medium Grid 1 Accent 6" w:semiHidden="0" w:uiPriority="67" w:unhideWhenUsed="0"/>
-    <w:lsdException w:name="Medium Grid 2 Accent 6" w:semiHidden="0" w:uiPriority="68" w:unhideWhenUsed="0"/>
-    <w:lsdException w:name="Medium Grid 3 Accent 6" w:semiHidden="0" w:uiPriority="69" w:unhideWhenUsed="0"/>
-    <w:lsdException w:name="Dark List Accent 6" w:semiHidden="0" w:uiPriority="70" w:unhideWhenUsed="0"/>
-    <w:lsdException w:name="Colorful Shading Accent 6" w:semiHidden="0" w:uiPriority="71" w:unhideWhenUsed="0"/>
-    <w:lsdException w:name="Colorful List Accent 6" w:semiHidden="0" w:uiPriority="72" w:unhideWhenUsed="0"/>
-    <w:lsdException w:name="Colorful Grid Accent 6" w:semiHidden="0" w:uiPriority="73" w:unhideWhenUsed="0"/>
-    <w:lsdException w:name="Subtle Emphasis" w:semiHidden="0" w:uiPriority="19" w:unhideWhenUsed="0" w:qFormat="1"/>
-    <w:lsdException w:name="Intense Emphasis" w:semiHidden="0" w:uiPriority="21" w:unhideWhenUsed="0" w:qFormat="1"/>
-    <w:lsdException w:name="Subtle Reference" w:semiHidden="0" w:uiPriority="31" w:unhideWhenUsed="0" w:qFormat="1"/>
-    <w:lsdException w:name="Intense Reference" w:semiHidden="0" w:uiPriority="32" w:unhideWhenUsed="0" w:qFormat="1"/>
-    <w:lsdException w:name="Book Title" w:semiHidden="0" w:uiPriority="33" w:unhideWhenUsed="0" w:qFormat="1"/>
-    <w:lsdException w:name="Bibliography" w:uiPriority="37"/>
-    <w:lsdException w:name="TOC Heading" w:uiPriority="39" w:qFormat="1"/>
+  <w:latentStyles w:defLockedState="0" w:defUIPriority="99" w:defSemiHidden="0" w:defUnhideWhenUsed="0" w:defQFormat="0" w:count="382">
+    <w:lsdException w:name="Normal" w:uiPriority="0" w:qFormat="1"/>
+    <w:lsdException w:name="heading 1" w:uiPriority="9" w:qFormat="1"/>
+    <w:lsdException w:name="heading 2" w:semiHidden="1" w:uiPriority="9" w:unhideWhenUsed="1" w:qFormat="1"/>
+    <w:lsdException w:name="heading 3" w:semiHidden="1" w:uiPriority="9" w:unhideWhenUsed="1" w:qFormat="1"/>
+    <w:lsdException w:name="heading 4" w:semiHidden="1" w:uiPriority="9" w:unhideWhenUsed="1" w:qFormat="1"/>
+    <w:lsdException w:name="heading 5" w:semiHidden="1" w:uiPriority="9" w:unhideWhenUsed="1" w:qFormat="1"/>
+    <w:lsdException w:name="heading 6" w:semiHidden="1" w:uiPriority="9" w:unhideWhenUsed="1" w:qFormat="1"/>
+    <w:lsdException w:name="heading 7" w:semiHidden="1" w:uiPriority="9" w:unhideWhenUsed="1" w:qFormat="1"/>
+    <w:lsdException w:name="heading 8" w:semiHidden="1" w:uiPriority="9" w:unhideWhenUsed="1" w:qFormat="1"/>
+    <w:lsdException w:name="heading 9" w:semiHidden="1" w:uiPriority="9" w:unhideWhenUsed="1" w:qFormat="1"/>
+    <w:lsdException w:name="index 1" w:semiHidden="1" w:unhideWhenUsed="1"/>
+    <w:lsdException w:name="index 2" w:semiHidden="1" w:unhideWhenUsed="1"/>
+    <w:lsdException w:name="index 3" w:semiHidden="1" w:unhideWhenUsed="1"/>
+    <w:lsdException w:name="index 4" w:semiHidden="1" w:unhideWhenUsed="1"/>
+    <w:lsdException w:name="index 5" w:semiHidden="1" w:unhideWhenUsed="1"/>
+    <w:lsdException w:name="index 6" w:semiHidden="1" w:unhideWhenUsed="1"/>
+    <w:lsdException w:name="index 7" w:semiHidden="1" w:unhideWhenUsed="1"/>
+    <w:lsdException w:name="index 8" w:semiHidden="1" w:unhideWhenUsed="1"/>
+    <w:lsdException w:name="index 9" w:semiHidden="1" w:unhideWhenUsed="1"/>
+    <w:lsdException w:name="toc 1" w:semiHidden="1" w:uiPriority="39" w:unhideWhenUsed="1"/>
+    <w:lsdException w:name="toc 2" w:semiHidden="1" w:uiPriority="39" w:unhideWhenUsed="1"/>
+    <w:lsdException w:name="toc 3" w:semiHidden="1" w:uiPriority="39" w:unhideWhenUsed="1"/>
+    <w:lsdException w:name="toc 4" w:semiHidden="1" w:uiPriority="39" w:unhideWhenUsed="1"/>
+    <w:lsdException w:name="toc 5" w:semiHidden="1" w:uiPriority="39" w:unhideWhenUsed="1"/>
+    <w:lsdException w:name="toc 6" w:semiHidden="1" w:uiPriority="39" w:unhideWhenUsed="1"/>
+    <w:lsdException w:name="toc 7" w:semiHidden="1" w:uiPriority="39" w:unhideWhenUsed="1"/>
+    <w:lsdException w:name="toc 8" w:semiHidden="1" w:uiPriority="39" w:unhideWhenUsed="1"/>
+    <w:lsdException w:name="toc 9" w:semiHidden="1" w:uiPriority="39" w:unhideWhenUsed="1"/>
+    <w:lsdException w:name="Normal Indent" w:semiHidden="1" w:unhideWhenUsed="1"/>
+    <w:lsdException w:name="footnote text" w:semiHidden="1" w:unhideWhenUsed="1"/>
+    <w:lsdException w:name="annotation text" w:semiHidden="1" w:unhideWhenUsed="1"/>
+    <w:lsdException w:name="header" w:semiHidden="1" w:unhideWhenUsed="1"/>
+    <w:lsdException w:name="footer" w:semiHidden="1" w:unhideWhenUsed="1"/>
+    <w:lsdException w:name="index heading" w:semiHidden="1" w:unhideWhenUsed="1"/>
+    <w:lsdException w:name="caption" w:semiHidden="1" w:uiPriority="35" w:unhideWhenUsed="1" w:qFormat="1"/>
+    <w:lsdException w:name="table of figures" w:semiHidden="1" w:unhideWhenUsed="1"/>
+    <w:lsdException w:name="envelope address" w:semiHidden="1" w:unhideWhenUsed="1"/>
+    <w:lsdException w:name="envelope return" w:semiHidden="1" w:unhideWhenUsed="1"/>
+    <w:lsdException w:name="footnote reference" w:semiHidden="1" w:unhideWhenUsed="1"/>
+    <w:lsdException w:name="annotation reference" w:semiHidden="1" w:unhideWhenUsed="1"/>
+    <w:lsdException w:name="line number" w:semiHidden="1" w:unhideWhenUsed="1"/>
+    <w:lsdException w:name="page number" w:semiHidden="1" w:unhideWhenUsed="1"/>
+    <w:lsdException w:name="endnote reference" w:semiHidden="1" w:unhideWhenUsed="1"/>
+    <w:lsdException w:name="endnote text" w:semiHidden="1" w:unhideWhenUsed="1"/>
+    <w:lsdException w:name="table of authorities" w:semiHidden="1" w:unhideWhenUsed="1"/>
+    <w:lsdException w:name="macro" w:semiHidden="1" w:unhideWhenUsed="1"/>
+    <w:lsdException w:name="toa heading" w:semiHidden="1" w:unhideWhenUsed="1"/>
+    <w:lsdException w:name="List" w:semiHidden="1" w:unhideWhenUsed="1"/>
+    <w:lsdException w:name="List Bullet" w:semiHidden="1" w:unhideWhenUsed="1"/>
+    <w:lsdException w:name="List Number" w:semiHidden="1" w:unhideWhenUsed="1"/>
+    <w:lsdException w:name="List 2" w:semiHidden="1" w:unhideWhenUsed="1"/>
+    <w:lsdException w:name="List 3" w:semiHidden="1" w:unhideWhenUsed="1"/>
+    <w:lsdException w:name="List 4" w:semiHidden="1" w:unhideWhenUsed="1"/>
+    <w:lsdException w:name="List 5" w:semiHidden="1" w:unhideWhenUsed="1"/>
+    <w:lsdException w:name="List Bullet 2" w:semiHidden="1" w:unhideWhenUsed="1"/>
+    <w:lsdException w:name="List Bullet 3" w:semiHidden="1" w:unhideWhenUsed="1"/>
+    <w:lsdException w:name="List Bullet 4" w:semiHidden="1" w:unhideWhenUsed="1"/>
+    <w:lsdException w:name="List Bullet 5" w:semiHidden="1" w:unhideWhenUsed="1"/>
+    <w:lsdException w:name="List Number 2" w:semiHidden="1" w:unhideWhenUsed="1"/>
+    <w:lsdException w:name="List Number 3" w:semiHidden="1" w:unhideWhenUsed="1"/>
+    <w:lsdException w:name="List Number 4" w:semiHidden="1" w:unhideWhenUsed="1"/>
+    <w:lsdException w:name="List Number 5" w:semiHidden="1" w:unhideWhenUsed="1"/>
+    <w:lsdException w:name="Title" w:uiPriority="10" w:qFormat="1"/>
+    <w:lsdException w:name="Closing" w:semiHidden="1" w:unhideWhenUsed="1"/>
+    <w:lsdException w:name="Signature" w:semiHidden="1" w:unhideWhenUsed="1"/>
+    <w:lsdException w:name="Default Paragraph Font" w:semiHidden="1" w:uiPriority="1" w:unhideWhenUsed="1"/>
+    <w:lsdException w:name="Body Text" w:semiHidden="1" w:unhideWhenUsed="1"/>
+    <w:lsdException w:name="Body Text Indent" w:semiHidden="1" w:unhideWhenUsed="1"/>
+    <w:lsdException w:name="List Continue" w:semiHidden="1" w:unhideWhenUsed="1"/>
+    <w:lsdException w:name="List Continue 2" w:semiHidden="1" w:unhideWhenUsed="1"/>
+    <w:lsdException w:name="List Continue 3" w:semiHidden="1" w:unhideWhenUsed="1"/>
+    <w:lsdException w:name="List Continue 4" w:semiHidden="1" w:unhideWhenUsed="1"/>
+    <w:lsdException w:name="List Continue 5" w:semiHidden="1" w:unhideWhenUsed="1"/>
+    <w:lsdException w:name="Message Header" w:semiHidden="1" w:unhideWhenUsed="1"/>
+    <w:lsdException w:name="Subtitle" w:uiPriority="11" w:qFormat="1"/>
+    <w:lsdException w:name="Salutation" w:semiHidden="1" w:unhideWhenUsed="1"/>
+    <w:lsdException w:name="Date" w:semiHidden="1" w:unhideWhenUsed="1"/>
+    <w:lsdException w:name="Body Text First Indent" w:semiHidden="1" w:unhideWhenUsed="1"/>
+    <w:lsdException w:name="Body Text First Indent 2" w:semiHidden="1" w:unhideWhenUsed="1"/>
+    <w:lsdException w:name="Note Heading" w:semiHidden="1" w:unhideWhenUsed="1"/>
+    <w:lsdException w:name="Body Text 2" w:semiHidden="1" w:unhideWhenUsed="1"/>
+    <w:lsdException w:name="Body Text 3" w:semiHidden="1" w:unhideWhenUsed="1"/>
+    <w:lsdException w:name="Body Text Indent 2" w:semiHidden="1" w:unhideWhenUsed="1"/>
+    <w:lsdException w:name="Body Text Indent 3" w:semiHidden="1" w:unhideWhenUsed="1"/>
+    <w:lsdException w:name="Block Text" w:semiHidden="1" w:unhideWhenUsed="1"/>
+    <w:lsdException w:name="Hyperlink" w:semiHidden="1" w:unhideWhenUsed="1"/>
+    <w:lsdException w:name="FollowedHyperlink" w:semiHidden="1" w:unhideWhenUsed="1"/>
+    <w:lsdException w:name="Strong" w:uiPriority="22" w:qFormat="1"/>
+    <w:lsdException w:name="Emphasis" w:uiPriority="20" w:qFormat="1"/>
+    <w:lsdException w:name="Document Map" w:semiHidden="1" w:unhideWhenUsed="1"/>
+    <w:lsdException w:name="Plain Text" w:semiHidden="1" w:unhideWhenUsed="1"/>
+    <w:lsdException w:name="E-mail Signature" w:semiHidden="1" w:unhideWhenUsed="1"/>
+    <w:lsdException w:name="HTML Top of Form" w:semiHidden="1" w:unhideWhenUsed="1"/>
+    <w:lsdException w:name="HTML Bottom of Form" w:semiHidden="1" w:unhideWhenUsed="1"/>
+    <w:lsdException w:name="Normal (Web)" w:semiHidden="1" w:unhideWhenUsed="1"/>
+    <w:lsdException w:name="HTML Acronym" w:semiHidden="1" w:unhideWhenUsed="1"/>
+    <w:lsdException w:name="HTML Address" w:semiHidden="1" w:unhideWhenUsed="1"/>
+    <w:lsdException w:name="HTML Cite" w:semiHidden="1" w:unhideWhenUsed="1"/>
+    <w:lsdException w:name="HTML Code" w:semiHidden="1" w:unhideWhenUsed="1"/>
+    <w:lsdException w:name="HTML Definition" w:semiHidden="1" w:unhideWhenUsed="1"/>
+    <w:lsdException w:name="HTML Keyboard" w:semiHidden="1" w:unhideWhenUsed="1"/>
+    <w:lsdException w:name="HTML Preformatted" w:semiHidden="1" w:unhideWhenUsed="1"/>
+    <w:lsdException w:name="HTML Sample" w:semiHidden="1" w:unhideWhenUsed="1"/>
+    <w:lsdException w:name="HTML Typewriter" w:semiHidden="1" w:unhideWhenUsed="1"/>
+    <w:lsdException w:name="HTML Variable" w:semiHidden="1" w:unhideWhenUsed="1"/>
+    <w:lsdException w:name="Normal Table" w:semiHidden="1" w:unhideWhenUsed="1"/>
+    <w:lsdException w:name="annotation subject" w:semiHidden="1" w:unhideWhenUsed="1"/>
+    <w:lsdException w:name="No List" w:semiHidden="1" w:unhideWhenUsed="1"/>
+    <w:lsdException w:name="Outline List 1" w:semiHidden="1" w:unhideWhenUsed="1"/>
+    <w:lsdException w:name="Outline List 2" w:semiHidden="1" w:unhideWhenUsed="1"/>
+    <w:lsdException w:name="Outline List 3" w:semiHidden="1" w:unhideWhenUsed="1"/>
+    <w:lsdException w:name="Table Simple 1" w:semiHidden="1" w:unhideWhenUsed="1"/>
+    <w:lsdException w:name="Table Simple 2" w:semiHidden="1" w:unhideWhenUsed="1"/>
+    <w:lsdException w:name="Table Simple 3" w:semiHidden="1" w:unhideWhenUsed="1"/>
+    <w:lsdException w:name="Table Classic 1" w:semiHidden="1" w:unhideWhenUsed="1"/>
+    <w:lsdException w:name="Table Classic 2" w:semiHidden="1" w:unhideWhenUsed="1"/>
+    <w:lsdException w:name="Table Classic 3" w:semiHidden="1" w:unhideWhenUsed="1"/>
+    <w:lsdException w:name="Table Classic 4" w:semiHidden="1" w:unhideWhenUsed="1"/>
+    <w:lsdException w:name="Table Colorful 1" w:semiHidden="1" w:unhideWhenUsed="1"/>
+    <w:lsdException w:name="Table Colorful 2" w:semiHidden="1" w:unhideWhenUsed="1"/>
+    <w:lsdException w:name="Table Colorful 3" w:semiHidden="1" w:unhideWhenUsed="1"/>
+    <w:lsdException w:name="Table Columns 1" w:semiHidden="1" w:unhideWhenUsed="1"/>
+    <w:lsdException w:name="Table Columns 2" w:semiHidden="1" w:unhideWhenUsed="1"/>
+    <w:lsdException w:name="Table Columns 3" w:semiHidden="1" w:unhideWhenUsed="1"/>
+    <w:lsdException w:name="Table Columns 4" w:semiHidden="1" w:unhideWhenUsed="1"/>
+    <w:lsdException w:name="Table Columns 5" w:semiHidden="1" w:unhideWhenUsed="1"/>
+    <w:lsdException w:name="Table Grid 1" w:semiHidden="1" w:unhideWhenUsed="1"/>
+    <w:lsdException w:name="Table Grid 2" w:semiHidden="1" w:unhideWhenUsed="1"/>
+    <w:lsdException w:name="Table Grid 3" w:semiHidden="1" w:unhideWhenUsed="1"/>
+    <w:lsdException w:name="Table Grid 4" w:semiHidden="1" w:unhideWhenUsed="1"/>
+    <w:lsdException w:name="Table Grid 5" w:semiHidden="1" w:unhideWhenUsed="1"/>
+    <w:lsdException w:name="Table Grid 6" w:semiHidden="1" w:unhideWhenUsed="1"/>
+    <w:lsdException w:name="Table Grid 7" w:semiHidden="1" w:unhideWhenUsed="1"/>
+    <w:lsdException w:name="Table Grid 8" w:semiHidden="1" w:unhideWhenUsed="1"/>
+    <w:lsdException w:name="Table List 1" w:semiHidden="1" w:unhideWhenUsed="1"/>
+    <w:lsdException w:name="Table List 2" w:semiHidden="1" w:unhideWhenUsed="1"/>
+    <w:lsdException w:name="Table List 3" w:semiHidden="1" w:unhideWhenUsed="1"/>
+    <w:lsdException w:name="Table List 4" w:semiHidden="1" w:unhideWhenUsed="1"/>
+    <w:lsdException w:name="Table List 5" w:semiHidden="1" w:unhideWhenUsed="1"/>
+    <w:lsdException w:name="Table List 6" w:semiHidden="1" w:unhideWhenUsed="1"/>
+    <w:lsdException w:name="Table List 7" w:semiHidden="1" w:unhideWhenUsed="1"/>
+    <w:lsdException w:name="Table List 8" w:semiHidden="1" w:unhideWhenUsed="1"/>
+    <w:lsdException w:name="Table 3D effects 1" w:semiHidden="1" w:unhideWhenUsed="1"/>
+    <w:lsdException w:name="Table 3D effects 2" w:semiHidden="1" w:unhideWhenUsed="1"/>
+    <w:lsdException w:name="Table 3D effects 3" w:semiHidden="1" w:unhideWhenUsed="1"/>
+    <w:lsdException w:name="Table Contemporary" w:semiHidden="1" w:unhideWhenUsed="1"/>
+    <w:lsdException w:name="Table Elegant" w:semiHidden="1" w:unhideWhenUsed="1"/>
+    <w:lsdException w:name="Table Professional" w:semiHidden="1" w:unhideWhenUsed="1"/>
+    <w:lsdException w:name="Table Subtle 1" w:semiHidden="1" w:unhideWhenUsed="1"/>
+    <w:lsdException w:name="Table Subtle 2" w:semiHidden="1" w:unhideWhenUsed="1"/>
+    <w:lsdException w:name="Table Web 1" w:semiHidden="1" w:unhideWhenUsed="1"/>
+    <w:lsdException w:name="Table Web 2" w:semiHidden="1" w:unhideWhenUsed="1"/>
+    <w:lsdException w:name="Table Web 3" w:semiHidden="1" w:unhideWhenUsed="1"/>
+    <w:lsdException w:name="Balloon Text" w:semiHidden="1" w:unhideWhenUsed="1"/>
+    <w:lsdException w:name="Table Grid" w:uiPriority="39"/>
+    <w:lsdException w:name="Table Theme" w:semiHidden="1" w:unhideWhenUsed="1"/>
+    <w:lsdException w:name="Note Level 1" w:semiHidden="1" w:unhideWhenUsed="1"/>
+    <w:lsdException w:name="Note Level 2" w:semiHidden="1" w:unhideWhenUsed="1"/>
+    <w:lsdException w:name="Note Level 3" w:semiHidden="1" w:unhideWhenUsed="1"/>
+    <w:lsdException w:name="Note Level 4" w:semiHidden="1" w:unhideWhenUsed="1"/>
+    <w:lsdException w:name="Note Level 5" w:semiHidden="1" w:unhideWhenUsed="1"/>
+    <w:lsdException w:name="Note Level 6" w:semiHidden="1" w:unhideWhenUsed="1"/>
+    <w:lsdException w:name="Note Level 7" w:semiHidden="1" w:unhideWhenUsed="1"/>
+    <w:lsdException w:name="Note Level 8" w:semiHidden="1" w:unhideWhenUsed="1"/>
+    <w:lsdException w:name="Note Level 9" w:semiHidden="1" w:unhideWhenUsed="1"/>
+    <w:lsdException w:name="Placeholder Text" w:semiHidden="1"/>
+    <w:lsdException w:name="No Spacing" w:uiPriority="1" w:qFormat="1"/>
+    <w:lsdException w:name="Light Shading" w:uiPriority="60"/>
+    <w:lsdException w:name="Light List" w:uiPriority="61"/>
+    <w:lsdException w:name="Light Grid" w:uiPriority="62"/>
+    <w:lsdException w:name="Medium Shading 1" w:uiPriority="63"/>
+    <w:lsdException w:name="Medium Shading 2" w:uiPriority="64"/>
+    <w:lsdException w:name="Medium List 1" w:uiPriority="65"/>
+    <w:lsdException w:name="Medium List 2" w:uiPriority="66"/>
+    <w:lsdException w:name="Medium Grid 1" w:uiPriority="67"/>
+    <w:lsdException w:name="Medium Grid 2" w:uiPriority="68"/>
+    <w:lsdException w:name="Medium Grid 3" w:uiPriority="69"/>
+    <w:lsdException w:name="Dark List" w:uiPriority="70"/>
+    <w:lsdException w:name="Colorful Shading" w:uiPriority="71"/>
+    <w:lsdException w:name="Colorful List" w:uiPriority="72"/>
+    <w:lsdException w:name="Colorful Grid" w:uiPriority="73"/>
+    <w:lsdException w:name="Light Shading Accent 1" w:uiPriority="60"/>
+    <w:lsdException w:name="Light List Accent 1" w:uiPriority="61"/>
+    <w:lsdException w:name="Light Grid Accent 1" w:uiPriority="62"/>
+    <w:lsdException w:name="Medium Shading 1 Accent 1" w:uiPriority="63"/>
+    <w:lsdException w:name="Medium Shading 2 Accent 1" w:uiPriority="64"/>
+    <w:lsdException w:name="Medium List 1 Accent 1" w:uiPriority="65"/>
+    <w:lsdException w:name="Revision" w:semiHidden="1"/>
+    <w:lsdException w:name="List Paragraph" w:uiPriority="34" w:qFormat="1"/>
+    <w:lsdException w:name="Quote" w:uiPriority="29" w:qFormat="1"/>
+    <w:lsdException w:name="Intense Quote" w:uiPriority="30" w:qFormat="1"/>
+    <w:lsdException w:name="Medium List 2 Accent 1" w:uiPriority="66"/>
+    <w:lsdException w:name="Medium Grid 1 Accent 1" w:uiPriority="67"/>
+    <w:lsdException w:name="Medium Grid 2 Accent 1" w:uiPriority="68"/>
+    <w:lsdException w:name="Medium Grid 3 Accent 1" w:uiPriority="69"/>
+    <w:lsdException w:name="Dark List Accent 1" w:uiPriority="70"/>
+    <w:lsdException w:name="Colorful Shading Accent 1" w:uiPriority="71"/>
+    <w:lsdException w:name="Colorful List Accent 1" w:uiPriority="72"/>
+    <w:lsdException w:name="Colorful Grid Accent 1" w:uiPriority="73"/>
+    <w:lsdException w:name="Light Shading Accent 2" w:uiPriority="60"/>
+    <w:lsdException w:name="Light List Accent 2" w:uiPriority="61"/>
+    <w:lsdException w:name="Light Grid Accent 2" w:uiPriority="62"/>
+    <w:lsdException w:name="Medium Shading 1 Accent 2" w:uiPriority="63"/>
+    <w:lsdException w:name="Medium Shading 2 Accent 2" w:uiPriority="64"/>
+    <w:lsdException w:name="Medium List 1 Accent 2" w:uiPriority="65"/>
+    <w:lsdException w:name="Medium List 2 Accent 2" w:uiPriority="66"/>
+    <w:lsdException w:name="Medium Grid 1 Accent 2" w:uiPriority="67"/>
+    <w:lsdException w:name="Medium Grid 2 Accent 2" w:uiPriority="68"/>
+    <w:lsdException w:name="Medium Grid 3 Accent 2" w:uiPriority="69"/>
+    <w:lsdException w:name="Dark List Accent 2" w:uiPriority="70"/>
+    <w:lsdException w:name="Colorful Shading Accent 2" w:uiPriority="71"/>
+    <w:lsdException w:name="Colorful List Accent 2" w:uiPriority="72"/>
+    <w:lsdException w:name="Colorful Grid Accent 2" w:uiPriority="73"/>
+    <w:lsdException w:name="Light Shading Accent 3" w:uiPriority="60"/>
+    <w:lsdException w:name="Light List Accent 3" w:uiPriority="61"/>
+    <w:lsdException w:name="Light Grid Accent 3" w:uiPriority="62"/>
+    <w:lsdException w:name="Medium Shading 1 Accent 3" w:uiPriority="63"/>
+    <w:lsdException w:name="Medium Shading 2 Accent 3" w:uiPriority="64"/>
+    <w:lsdException w:name="Medium List 1 Accent 3" w:uiPriority="65"/>
+    <w:lsdException w:name="Medium List 2 Accent 3" w:uiPriority="66"/>
+    <w:lsdException w:name="Medium Grid 1 Accent 3" w:uiPriority="67"/>
+    <w:lsdException w:name="Medium Grid 2 Accent 3" w:uiPriority="68"/>
+    <w:lsdException w:name="Medium Grid 3 Accent 3" w:uiPriority="69"/>
+    <w:lsdException w:name="Dark List Accent 3" w:uiPriority="70"/>
+    <w:lsdException w:name="Colorful Shading Accent 3" w:uiPriority="71"/>
+    <w:lsdException w:name="Colorful List Accent 3" w:uiPriority="72"/>
+    <w:lsdException w:name="Colorful Grid Accent 3" w:uiPriority="73"/>
+    <w:lsdException w:name="Light Shading Accent 4" w:uiPriority="60"/>
+    <w:lsdException w:name="Light List Accent 4" w:uiPriority="61"/>
+    <w:lsdException w:name="Light Grid Accent 4" w:uiPriority="62"/>
+    <w:lsdException w:name="Medium Shading 1 Accent 4" w:uiPriority="63"/>
+    <w:lsdException w:name="Medium Shading 2 Accent 4" w:uiPriority="64"/>
+    <w:lsdException w:name="Medium List 1 Accent 4" w:uiPriority="65"/>
+    <w:lsdException w:name="Medium List 2 Accent 4" w:uiPriority="66"/>
+    <w:lsdException w:name="Medium Grid 1 Accent 4" w:uiPriority="67"/>
+    <w:lsdException w:name="Medium Grid 2 Accent 4" w:uiPriority="68"/>
+    <w:lsdException w:name="Medium Grid 3 Accent 4" w:uiPriority="69"/>
+    <w:lsdException w:name="Dark List Accent 4" w:uiPriority="70"/>
+    <w:lsdException w:name="Colorful Shading Accent 4" w:uiPriority="71"/>
+    <w:lsdException w:name="Colorful List Accent 4" w:uiPriority="72"/>
+    <w:lsdException w:name="Colorful Grid Accent 4" w:uiPriority="73"/>
+    <w:lsdException w:name="Light Shading Accent 5" w:uiPriority="60"/>
+    <w:lsdException w:name="Light List Accent 5" w:uiPriority="61"/>
+    <w:lsdException w:name="Light Grid Accent 5" w:uiPriority="62"/>
+    <w:lsdException w:name="Medium Shading 1 Accent 5" w:uiPriority="63"/>
+    <w:lsdException w:name="Medium Shading 2 Accent 5" w:uiPriority="64"/>
+    <w:lsdException w:name="Medium List 1 Accent 5" w:uiPriority="65"/>
+    <w:lsdException w:name="Medium List 2 Accent 5" w:uiPriority="66"/>
+    <w:lsdException w:name="Medium Grid 1 Accent 5" w:uiPriority="67"/>
+    <w:lsdException w:name="Medium Grid 2 Accent 5" w:uiPriority="68"/>
+    <w:lsdException w:name="Medium Grid 3 Accent 5" w:uiPriority="69"/>
+    <w:lsdException w:name="Dark List Accent 5" w:uiPriority="70"/>
+    <w:lsdException w:name="Colorful Shading Accent 5" w:uiPriority="71"/>
+    <w:lsdException w:name="Colorful List Accent 5" w:uiPriority="72"/>
+    <w:lsdException w:name="Colorful Grid Accent 5" w:uiPriority="73"/>
+    <w:lsdException w:name="Light Shading Accent 6" w:uiPriority="60"/>
+    <w:lsdException w:name="Light List Accent 6" w:uiPriority="61"/>
+    <w:lsdException w:name="Light Grid Accent 6" w:uiPriority="62"/>
+    <w:lsdException w:name="Medium Shading 1 Accent 6" w:uiPriority="63"/>
+    <w:lsdException w:name="Medium Shading 2 Accent 6" w:uiPriority="64"/>
+    <w:lsdException w:name="Medium List 1 Accent 6" w:uiPriority="65"/>
+    <w:lsdException w:name="Medium List 2 Accent 6" w:uiPriority="66"/>
+    <w:lsdException w:name="Medium Grid 1 Accent 6" w:uiPriority="67"/>
+    <w:lsdException w:name="Medium Grid 2 Accent 6" w:uiPriority="68"/>
+    <w:lsdException w:name="Medium Grid 3 Accent 6" w:uiPriority="69"/>
+    <w:lsdException w:name="Dark List Accent 6" w:uiPriority="70"/>
+    <w:lsdException w:name="Colorful Shading Accent 6" w:uiPriority="71"/>
+    <w:lsdException w:name="Colorful List Accent 6" w:uiPriority="72"/>
+    <w:lsdException w:name="Colorful Grid Accent 6" w:uiPriority="73"/>
+    <w:lsdException w:name="Subtle Emphasis" w:uiPriority="19" w:qFormat="1"/>
+    <w:lsdException w:name="Intense Emphasis" w:uiPriority="21" w:qFormat="1"/>
+    <w:lsdException w:name="Subtle Reference" w:uiPriority="31" w:qFormat="1"/>
+    <w:lsdException w:name="Intense Reference" w:uiPriority="32" w:qFormat="1"/>
+    <w:lsdException w:name="Book Title" w:uiPriority="33" w:qFormat="1"/>
+    <w:lsdException w:name="Bibliography" w:semiHidden="1" w:uiPriority="37" w:unhideWhenUsed="1"/>
+    <w:lsdException w:name="TOC Heading" w:semiHidden="1" w:uiPriority="39" w:unhideWhenUsed="1" w:qFormat="1"/>
+    <w:lsdException w:name="Plain Table 1" w:uiPriority="41"/>
+    <w:lsdException w:name="Plain Table 2" w:uiPriority="42"/>
+    <w:lsdException w:name="Plain Table 3" w:uiPriority="43"/>
+    <w:lsdException w:name="Plain Table 4" w:uiPriority="44"/>
+    <w:lsdException w:name="Plain Table 5" w:uiPriority="45"/>
+    <w:lsdException w:name="Grid Table Light" w:uiPriority="40"/>
+    <w:lsdException w:name="Grid Table 1 Light" w:uiPriority="46"/>
+    <w:lsdException w:name="Grid Table 2" w:uiPriority="47"/>
+    <w:lsdException w:name="Grid Table 3" w:uiPriority="48"/>
+    <w:lsdException w:name="Grid Table 4" w:uiPriority="49"/>
+    <w:lsdException w:name="Grid Table 5 Dark" w:uiPriority="50"/>
+    <w:lsdException w:name="Grid Table 6 Colorful" w:uiPriority="51"/>
+    <w:lsdException w:name="Grid Table 7 Colorful" w:uiPriority="52"/>
+    <w:lsdException w:name="Grid Table 1 Light Accent 1" w:uiPriority="46"/>
+    <w:lsdException w:name="Grid Table 2 Accent 1" w:uiPriority="47"/>
+    <w:lsdException w:name="Grid Table 3 Accent 1" w:uiPriority="48"/>
+    <w:lsdException w:name="Grid Table 4 Accent 1" w:uiPriority="49"/>
+    <w:lsdException w:name="Grid Table 5 Dark Accent 1" w:uiPriority="50"/>
+    <w:lsdException w:name="Grid Table 6 Colorful Accent 1" w:uiPriority="51"/>
+    <w:lsdException w:name="Grid Table 7 Colorful Accent 1" w:uiPriority="52"/>
+    <w:lsdException w:name="Grid Table 1 Light Accent 2" w:uiPriority="46"/>
+    <w:lsdException w:name="Grid Table 2 Accent 2" w:uiPriority="47"/>
+    <w:lsdException w:name="Grid Table 3 Accent 2" w:uiPriority="48"/>
+    <w:lsdException w:name="Grid Table 4 Accent 2" w:uiPriority="49"/>
+    <w:lsdException w:name="Grid Table 5 Dark Accent 2" w:uiPriority="50"/>
+    <w:lsdException w:name="Grid Table 6 Colorful Accent 2" w:uiPriority="51"/>
+    <w:lsdException w:name="Grid Table 7 Colorful Accent 2" w:uiPriority="52"/>
+    <w:lsdException w:name="Grid Table 1 Light Accent 3" w:uiPriority="46"/>
+    <w:lsdException w:name="Grid Table 2 Accent 3" w:uiPriority="47"/>
+    <w:lsdException w:name="Grid Table 3 Accent 3" w:uiPriority="48"/>
+    <w:lsdException w:name="Grid Table 4 Accent 3" w:uiPriority="49"/>
+    <w:lsdException w:name="Grid Table 5 Dark Accent 3" w:uiPriority="50"/>
+    <w:lsdException w:name="Grid Table 6 Colorful Accent 3" w:uiPriority="51"/>
+    <w:lsdException w:name="Grid Table 7 Colorful Accent 3" w:uiPriority="52"/>
+    <w:lsdException w:name="Grid Table 1 Light Accent 4" w:uiPriority="46"/>
+    <w:lsdException w:name="Grid Table 2 Accent 4" w:uiPriority="47"/>
+    <w:lsdException w:name="Grid Table 3 Accent 4" w:uiPriority="48"/>
+    <w:lsdException w:name="Grid Table 4 Accent 4" w:uiPriority="49"/>
+    <w:lsdException w:name="Grid Table 5 Dark Accent 4" w:uiPriority="50"/>
+    <w:lsdException w:name="Grid Table 6 Colorful Accent 4" w:uiPriority="51"/>
+    <w:lsdException w:name="Grid Table 7 Colorful Accent 4" w:uiPriority="52"/>
+    <w:lsdException w:name="Grid Table 1 Light Accent 5" w:uiPriority="46"/>
+    <w:lsdException w:name="Grid Table 2 Accent 5" w:uiPriority="47"/>
+    <w:lsdException w:name="Grid Table 3 Accent 5" w:uiPriority="48"/>
+    <w:lsdException w:name="Grid Table 4 Accent 5" w:uiPriority="49"/>
+    <w:lsdException w:name="Grid Table 5 Dark Accent 5" w:uiPriority="50"/>
+    <w:lsdException w:name="Grid Table 6 Colorful Accent 5" w:uiPriority="51"/>
+    <w:lsdException w:name="Grid Table 7 Colorful Accent 5" w:uiPriority="52"/>
+    <w:lsdException w:name="Grid Table 1 Light Accent 6" w:uiPriority="46"/>
+    <w:lsdException w:name="Grid Table 2 Accent 6" w:uiPriority="47"/>
+    <w:lsdException w:name="Grid Table 3 Accent 6" w:uiPriority="48"/>
+    <w:lsdException w:name="Grid Table 4 Accent 6" w:uiPriority="49"/>
+    <w:lsdException w:name="Grid Table 5 Dark Accent 6" w:uiPriority="50"/>
+    <w:lsdException w:name="Grid Table 6 Colorful Accent 6" w:uiPriority="51"/>
+    <w:lsdException w:name="Grid Table 7 Colorful Accent 6" w:uiPriority="52"/>
+    <w:lsdException w:name="List Table 1 Light" w:uiPriority="46"/>
+    <w:lsdException w:name="List Table 2" w:uiPriority="47"/>
+    <w:lsdException w:name="List Table 3" w:uiPriority="48"/>
+    <w:lsdException w:name="List Table 4" w:uiPriority="49"/>
+    <w:lsdException w:name="List Table 5 Dark" w:uiPriority="50"/>
+    <w:lsdException w:name="List Table 6 Colorful" w:uiPriority="51"/>
+    <w:lsdException w:name="List Table 7 Colorful" w:uiPriority="52"/>
+    <w:lsdException w:name="List Table 1 Light Accent 1" w:uiPriority="46"/>
+    <w:lsdException w:name="List Table 2 Accent 1" w:uiPriority="47"/>
+    <w:lsdException w:name="List Table 3 Accent 1" w:uiPriority="48"/>
+    <w:lsdException w:name="List Table 4 Accent 1" w:uiPriority="49"/>
+    <w:lsdException w:name="List Table 5 Dark Accent 1" w:uiPriority="50"/>
+    <w:lsdException w:name="List Table 6 Colorful Accent 1" w:uiPriority="51"/>
+    <w:lsdException w:name="List Table 7 Colorful Accent 1" w:uiPriority="52"/>
+    <w:lsdException w:name="List Table 1 Light Accent 2" w:uiPriority="46"/>
+    <w:lsdException w:name="List Table 2 Accent 2" w:uiPriority="47"/>
+    <w:lsdException w:name="List Table 3 Accent 2" w:uiPriority="48"/>
+    <w:lsdException w:name="List Table 4 Accent 2" w:uiPriority="49"/>
+    <w:lsdException w:name="List Table 5 Dark Accent 2" w:uiPriority="50"/>
+    <w:lsdException w:name="List Table 6 Colorful Accent 2" w:uiPriority="51"/>
+    <w:lsdException w:name="List Table 7 Colorful Accent 2" w:uiPriority="52"/>
+    <w:lsdException w:name="List Table 1 Light Accent 3" w:uiPriority="46"/>
+    <w:lsdException w:name="List Table 2 Accent 3" w:uiPriority="47"/>
+    <w:lsdException w:name="List Table 3 Accent 3" w:uiPriority="48"/>
+    <w:lsdException w:name="List Table 4 Accent 3" w:uiPriority="49"/>
+    <w:lsdException w:name="List Table 5 Dark Accent 3" w:uiPriority="50"/>
+    <w:lsdException w:name="List Table 6 Colorful Accent 3" w:uiPriority="51"/>
+    <w:lsdException w:name="List Table 7 Colorful Accent 3" w:uiPriority="52"/>
+    <w:lsdException w:name="List Table 1 Light Accent 4" w:uiPriority="46"/>
+    <w:lsdException w:name="List Table 2 Accent 4" w:uiPriority="47"/>
+    <w:lsdException w:name="List Table 3 Accent 4" w:uiPriority="48"/>
+    <w:lsdException w:name="List Table 4 Accent 4" w:uiPriority="49"/>
+    <w:lsdException w:name="List Table 5 Dark Accent 4" w:uiPriority="50"/>
+    <w:lsdException w:name="List Table 6 Colorful Accent 4" w:uiPriority="51"/>
+    <w:lsdException w:name="List Table 7 Colorful Accent 4" w:uiPriority="52"/>
+    <w:lsdException w:name="List Table 1 Light Accent 5" w:uiPriority="46"/>
+    <w:lsdException w:name="List Table 2 Accent 5" w:uiPriority="47"/>
+    <w:lsdException w:name="List Table 3 Accent 5" w:uiPriority="48"/>
+    <w:lsdException w:name="List Table 4 Accent 5" w:uiPriority="49"/>
+    <w:lsdException w:name="List Table 5 Dark Accent 5" w:uiPriority="50"/>
+    <w:lsdException w:name="List Table 6 Colorful Accent 5" w:uiPriority="51"/>
+    <w:lsdException w:name="List Table 7 Colorful Accent 5" w:uiPriority="52"/>
+    <w:lsdException w:name="List Table 1 Light Accent 6" w:uiPriority="46"/>
+    <w:lsdException w:name="List Table 2 Accent 6" w:uiPriority="47"/>
+    <w:lsdException w:name="List Table 3 Accent 6" w:uiPriority="48"/>
+    <w:lsdException w:name="List Table 4 Accent 6" w:uiPriority="49"/>
+    <w:lsdException w:name="List Table 5 Dark Accent 6" w:uiPriority="50"/>
+    <w:lsdException w:name="List Table 6 Colorful Accent 6" w:uiPriority="51"/>
+    <w:lsdException w:name="List Table 7 Colorful Accent 6" w:uiPriority="52"/>
+    <w:lsdException w:name="Mention" w:semiHidden="1" w:unhideWhenUsed="1"/>
+    <w:lsdException w:name="Smart Hyperlink" w:semiHidden="1" w:unhideWhenUsed="1"/>
   </w:latentStyles>
   <w:style w:type="paragraph" w:default="1" w:styleId="Normale">
     <w:name w:val="Normal"/>
@@ -4643,7 +4941,6 @@
     <w:uiPriority w:val="99"/>
     <w:semiHidden/>
     <w:unhideWhenUsed/>
-    <w:qFormat/>
     <w:tblPr>
       <w:tblInd w:w="0" w:type="dxa"/>
       <w:tblCellMar>
@@ -5013,17 +5310,15 @@
 </file>
 
 <file path=word/glossary/document.xml><?xml version="1.0" encoding="utf-8"?>
-<w:glossaryDocument xmlns:ve="http://schemas.openxmlformats.org/markup-compatibility/2006" xmlns:o="urn:schemas-microsoft-com:office:office" xmlns:r="http://schemas.openxmlformats.org/officeDocument/2006/relationships" xmlns:m="http://schemas.openxmlformats.org/officeDocument/2006/math" xmlns:v="urn:schemas-microsoft-com:vml" xmlns:wp="http://schemas.openxmlformats.org/drawingml/2006/wordprocessingDrawing" xmlns:w10="urn:schemas-microsoft-com:office:word" xmlns:w="http://schemas.openxmlformats.org/wordprocessingml/2006/main" xmlns:wne="http://schemas.microsoft.com/office/word/2006/wordml">
-  <w:docParts/>
-</w:glossaryDocument>
+<w:glossaryDocument xmlns:wpc="http://schemas.microsoft.com/office/word/2010/wordprocessingCanvas" xmlns:mo="http://schemas.microsoft.com/office/mac/office/2008/main" xmlns:mc="http://schemas.openxmlformats.org/markup-compatibility/2006" xmlns:mv="urn:schemas-microsoft-com:mac:vml" xmlns:o="urn:schemas-microsoft-com:office:office" xmlns:r="http://schemas.openxmlformats.org/officeDocument/2006/relationships" xmlns:m="http://schemas.openxmlformats.org/officeDocument/2006/math" xmlns:v="urn:schemas-microsoft-com:vml" xmlns:wp14="http://schemas.microsoft.com/office/word/2010/wordprocessingDrawing" xmlns:wp="http://schemas.openxmlformats.org/drawingml/2006/wordprocessingDrawing" xmlns:w10="urn:schemas-microsoft-com:office:word" xmlns:w="http://schemas.openxmlformats.org/wordprocessingml/2006/main" xmlns:w14="http://schemas.microsoft.com/office/word/2010/wordml" xmlns:w15="http://schemas.microsoft.com/office/word/2012/wordml" xmlns:wpg="http://schemas.microsoft.com/office/word/2010/wordprocessingGroup" xmlns:wpi="http://schemas.microsoft.com/office/word/2010/wordprocessingInk" xmlns:wne="http://schemas.microsoft.com/office/word/2006/wordml" xmlns:wps="http://schemas.microsoft.com/office/word/2010/wordprocessingShape" mc:Ignorable="w14 w15 wp14"/>
 </file>
 
 <file path=word/glossary/fontTable.xml><?xml version="1.0" encoding="utf-8"?>
-<w:fonts xmlns:r="http://schemas.openxmlformats.org/officeDocument/2006/relationships" xmlns:w="http://schemas.openxmlformats.org/wordprocessingml/2006/main">
+<w:fonts xmlns:mc="http://schemas.openxmlformats.org/markup-compatibility/2006" xmlns:r="http://schemas.openxmlformats.org/officeDocument/2006/relationships" xmlns:w="http://schemas.openxmlformats.org/wordprocessingml/2006/main" xmlns:w14="http://schemas.microsoft.com/office/word/2010/wordml" xmlns:w15="http://schemas.microsoft.com/office/word/2012/wordml" mc:Ignorable="w14 w15">
   <w:font w:name="Symbol">
     <w:panose1 w:val="05050102010706020507"/>
     <w:charset w:val="02"/>
-    <w:family w:val="roman"/>
+    <w:family w:val="auto"/>
     <w:pitch w:val="variable"/>
     <w:sig w:usb0="00000000" w:usb1="10000000" w:usb2="00000000" w:usb3="00000000" w:csb0="80000000" w:csb1="00000000"/>
   </w:font>
@@ -5032,14 +5327,14 @@
     <w:charset w:val="00"/>
     <w:family w:val="roman"/>
     <w:pitch w:val="variable"/>
-    <w:sig w:usb0="E0002EFF" w:usb1="C000785B" w:usb2="00000009" w:usb3="00000000" w:csb0="000001FF" w:csb1="00000000"/>
+    <w:sig w:usb0="E0002AEF" w:usb1="C0007841" w:usb2="00000009" w:usb3="00000000" w:csb0="000001FF" w:csb1="00000000"/>
   </w:font>
   <w:font w:name="Courier New">
     <w:panose1 w:val="02070309020205020404"/>
     <w:charset w:val="00"/>
-    <w:family w:val="modern"/>
+    <w:family w:val="roman"/>
     <w:pitch w:val="fixed"/>
-    <w:sig w:usb0="E0002EFF" w:usb1="C0007843" w:usb2="00000009" w:usb3="00000000" w:csb0="000001FF" w:csb1="00000000"/>
+    <w:sig w:usb0="E0002AFF" w:usb1="C0007843" w:usb2="00000009" w:usb3="00000000" w:csb0="000001FF" w:csb1="00000000"/>
   </w:font>
   <w:font w:name="Wingdings">
     <w:panose1 w:val="05000000000000000000"/>
@@ -5053,14 +5348,14 @@
     <w:charset w:val="00"/>
     <w:family w:val="swiss"/>
     <w:pitch w:val="variable"/>
-    <w:sig w:usb0="E0002AFF" w:usb1="C000247B" w:usb2="00000009" w:usb3="00000000" w:csb0="000001FF" w:csb1="00000000"/>
+    <w:sig w:usb0="E00002FF" w:usb1="4000ACFF" w:usb2="00000001" w:usb3="00000000" w:csb0="0000019F" w:csb1="00000000"/>
   </w:font>
   <w:font w:name="Calibri Light">
     <w:panose1 w:val="020F0302020204030204"/>
     <w:charset w:val="00"/>
     <w:family w:val="swiss"/>
     <w:pitch w:val="variable"/>
-    <w:sig w:usb0="E0002AFF" w:usb1="C000247B" w:usb2="00000009" w:usb3="00000000" w:csb0="000001FF" w:csb1="00000000"/>
+    <w:sig w:usb0="A00002EF" w:usb1="4000207B" w:usb2="00000000" w:usb3="00000000" w:csb0="0000019F" w:csb1="00000000"/>
   </w:font>
   <w:font w:name="Tahoma">
     <w:panose1 w:val="020B0604030504040204"/>
@@ -5069,35 +5364,38 @@
     <w:pitch w:val="variable"/>
     <w:sig w:usb0="E1002EFF" w:usb1="C000605B" w:usb2="00000029" w:usb3="00000000" w:csb0="000101FF" w:csb1="00000000"/>
   </w:font>
-  <w:font w:name="Cambria">
-    <w:panose1 w:val="02040503050406030204"/>
+  <w:font w:name="Arial">
+    <w:panose1 w:val="020B0604020202020204"/>
     <w:charset w:val="00"/>
-    <w:family w:val="roman"/>
+    <w:family w:val="swiss"/>
     <w:pitch w:val="variable"/>
-    <w:sig w:usb0="E00002FF" w:usb1="400004FF" w:usb2="00000000" w:usb3="00000000" w:csb0="0000019F" w:csb1="00000000"/>
+    <w:sig w:usb0="E0002AFF" w:usb1="C0007843" w:usb2="00000009" w:usb3="00000000" w:csb0="000001FF" w:csb1="00000000"/>
   </w:font>
 </w:fonts>
 </file>
 
 <file path=word/glossary/settings.xml><?xml version="1.0" encoding="utf-8"?>
-<w:settings xmlns:o="urn:schemas-microsoft-com:office:office" xmlns:r="http://schemas.openxmlformats.org/officeDocument/2006/relationships" xmlns:m="http://schemas.openxmlformats.org/officeDocument/2006/math" xmlns:v="urn:schemas-microsoft-com:vml" xmlns:w10="urn:schemas-microsoft-com:office:word" xmlns:w="http://schemas.openxmlformats.org/wordprocessingml/2006/main" xmlns:sl="http://schemas.openxmlformats.org/schemaLibrary/2006/main">
+<w:settings xmlns:mc="http://schemas.openxmlformats.org/markup-compatibility/2006" xmlns:o="urn:schemas-microsoft-com:office:office" xmlns:r="http://schemas.openxmlformats.org/officeDocument/2006/relationships" xmlns:m="http://schemas.openxmlformats.org/officeDocument/2006/math" xmlns:v="urn:schemas-microsoft-com:vml" xmlns:w10="urn:schemas-microsoft-com:office:word" xmlns:w="http://schemas.openxmlformats.org/wordprocessingml/2006/main" xmlns:w14="http://schemas.microsoft.com/office/word/2010/wordml" xmlns:w15="http://schemas.microsoft.com/office/word/2012/wordml" xmlns:sl="http://schemas.openxmlformats.org/schemaLibrary/2006/main" mc:Ignorable="w14 w15">
   <w:view w:val="normal"/>
   <w:defaultTabStop w:val="708"/>
   <w:hyphenationZone w:val="283"/>
   <w:characterSpacingControl w:val="doNotCompress"/>
   <w:compat>
     <w:useFELayout/>
+    <w:compatSetting w:name="compatibilityMode" w:uri="http://schemas.microsoft.com/office/word" w:val="12"/>
   </w:compat>
   <w:rsids>
     <w:rsidRoot w:val="00965F59"/>
     <w:rsid w:val="004F4EE1"/>
+    <w:rsid w:val="00551912"/>
     <w:rsid w:val="00965F59"/>
+    <w:rsid w:val="00CF39DC"/>
   </w:rsids>
   <m:mathPr>
     <m:mathFont m:val="Cambria Math"/>
     <m:brkBin m:val="before"/>
     <m:brkBinSub m:val="--"/>
-    <m:smallFrac m:val="off"/>
+    <m:smallFrac m:val="0"/>
     <m:dispDef/>
     <m:lMargin m:val="0"/>
     <m:rMargin m:val="0"/>
@@ -5114,7 +5412,7 @@
 </file>
 
 <file path=word/glossary/styles.xml><?xml version="1.0" encoding="utf-8"?>
-<w:styles xmlns:r="http://schemas.openxmlformats.org/officeDocument/2006/relationships" xmlns:w="http://schemas.openxmlformats.org/wordprocessingml/2006/main">
+<w:styles xmlns:mc="http://schemas.openxmlformats.org/markup-compatibility/2006" xmlns:r="http://schemas.openxmlformats.org/officeDocument/2006/relationships" xmlns:w="http://schemas.openxmlformats.org/wordprocessingml/2006/main" xmlns:w14="http://schemas.microsoft.com/office/word/2010/wordml" xmlns:w15="http://schemas.microsoft.com/office/word/2012/wordml" mc:Ignorable="w14 w15">
   <w:docDefaults>
     <w:rPrDefault>
       <w:rPr>
@@ -5130,144 +5428,389 @@
       </w:pPr>
     </w:pPrDefault>
   </w:docDefaults>
-  <w:latentStyles w:defLockedState="0" w:defUIPriority="99" w:defSemiHidden="1" w:defUnhideWhenUsed="1" w:defQFormat="0" w:count="267">
-    <w:lsdException w:name="Normal" w:semiHidden="0" w:uiPriority="0" w:unhideWhenUsed="0" w:qFormat="1"/>
-    <w:lsdException w:name="heading 1" w:semiHidden="0" w:uiPriority="9" w:unhideWhenUsed="0" w:qFormat="1"/>
-    <w:lsdException w:name="heading 2" w:uiPriority="9" w:qFormat="1"/>
-    <w:lsdException w:name="heading 3" w:uiPriority="9" w:qFormat="1"/>
-    <w:lsdException w:name="heading 4" w:uiPriority="9" w:qFormat="1"/>
-    <w:lsdException w:name="heading 5" w:uiPriority="9" w:qFormat="1"/>
-    <w:lsdException w:name="heading 6" w:uiPriority="9" w:qFormat="1"/>
-    <w:lsdException w:name="heading 7" w:uiPriority="9" w:qFormat="1"/>
-    <w:lsdException w:name="heading 8" w:uiPriority="9" w:qFormat="1"/>
-    <w:lsdException w:name="heading 9" w:uiPriority="9" w:qFormat="1"/>
-    <w:lsdException w:name="toc 1" w:uiPriority="39"/>
-    <w:lsdException w:name="toc 2" w:uiPriority="39"/>
-    <w:lsdException w:name="toc 3" w:uiPriority="39"/>
-    <w:lsdException w:name="toc 4" w:uiPriority="39"/>
-    <w:lsdException w:name="toc 5" w:uiPriority="39"/>
-    <w:lsdException w:name="toc 6" w:uiPriority="39"/>
-    <w:lsdException w:name="toc 7" w:uiPriority="39"/>
-    <w:lsdException w:name="toc 8" w:uiPriority="39"/>
-    <w:lsdException w:name="toc 9" w:uiPriority="39"/>
-    <w:lsdException w:name="caption" w:uiPriority="35" w:qFormat="1"/>
-    <w:lsdException w:name="Title" w:semiHidden="0" w:uiPriority="10" w:unhideWhenUsed="0" w:qFormat="1"/>
-    <w:lsdException w:name="Default Paragraph Font" w:uiPriority="1"/>
-    <w:lsdException w:name="Subtitle" w:semiHidden="0" w:uiPriority="11" w:unhideWhenUsed="0" w:qFormat="1"/>
-    <w:lsdException w:name="Strong" w:semiHidden="0" w:uiPriority="22" w:unhideWhenUsed="0" w:qFormat="1"/>
-    <w:lsdException w:name="Emphasis" w:semiHidden="0" w:uiPriority="20" w:unhideWhenUsed="0" w:qFormat="1"/>
-    <w:lsdException w:name="Table Grid" w:semiHidden="0" w:uiPriority="59" w:unhideWhenUsed="0"/>
-    <w:lsdException w:name="Placeholder Text" w:unhideWhenUsed="0"/>
-    <w:lsdException w:name="No Spacing" w:semiHidden="0" w:uiPriority="1" w:unhideWhenUsed="0" w:qFormat="1"/>
-    <w:lsdException w:name="Light Shading" w:semiHidden="0" w:uiPriority="60" w:unhideWhenUsed="0"/>
-    <w:lsdException w:name="Light List" w:semiHidden="0" w:uiPriority="61" w:unhideWhenUsed="0"/>
-    <w:lsdException w:name="Light Grid" w:semiHidden="0" w:uiPriority="62" w:unhideWhenUsed="0"/>
-    <w:lsdException w:name="Medium Shading 1" w:semiHidden="0" w:uiPriority="63" w:unhideWhenUsed="0"/>
-    <w:lsdException w:name="Medium Shading 2" w:semiHidden="0" w:uiPriority="64" w:unhideWhenUsed="0"/>
-    <w:lsdException w:name="Medium List 1" w:semiHidden="0" w:uiPriority="65" w:unhideWhenUsed="0"/>
-    <w:lsdException w:name="Medium List 2" w:semiHidden="0" w:uiPriority="66" w:unhideWhenUsed="0"/>
-    <w:lsdException w:name="Medium Grid 1" w:semiHidden="0" w:uiPriority="67" w:unhideWhenUsed="0"/>
-    <w:lsdException w:name="Medium Grid 2" w:semiHidden="0" w:uiPriority="68" w:unhideWhenUsed="0"/>
-    <w:lsdException w:name="Medium Grid 3" w:semiHidden="0" w:uiPriority="69" w:unhideWhenUsed="0"/>
-    <w:lsdException w:name="Dark List" w:semiHidden="0" w:uiPriority="70" w:unhideWhenUsed="0"/>
-    <w:lsdException w:name="Colorful Shading" w:semiHidden="0" w:uiPriority="71" w:unhideWhenUsed="0"/>
-    <w:lsdException w:name="Colorful List" w:semiHidden="0" w:uiPriority="72" w:unhideWhenUsed="0"/>
-    <w:lsdException w:name="Colorful Grid" w:semiHidden="0" w:uiPriority="73" w:unhideWhenUsed="0"/>
-    <w:lsdException w:name="Light Shading Accent 1" w:semiHidden="0" w:uiPriority="60" w:unhideWhenUsed="0"/>
-    <w:lsdException w:name="Light List Accent 1" w:semiHidden="0" w:uiPriority="61" w:unhideWhenUsed="0"/>
-    <w:lsdException w:name="Light Grid Accent 1" w:semiHidden="0" w:uiPriority="62" w:unhideWhenUsed="0"/>
-    <w:lsdException w:name="Medium Shading 1 Accent 1" w:semiHidden="0" w:uiPriority="63" w:unhideWhenUsed="0"/>
-    <w:lsdException w:name="Medium Shading 2 Accent 1" w:semiHidden="0" w:uiPriority="64" w:unhideWhenUsed="0"/>
-    <w:lsdException w:name="Medium List 1 Accent 1" w:semiHidden="0" w:uiPriority="65" w:unhideWhenUsed="0"/>
-    <w:lsdException w:name="Revision" w:unhideWhenUsed="0"/>
-    <w:lsdException w:name="List Paragraph" w:semiHidden="0" w:uiPriority="34" w:unhideWhenUsed="0" w:qFormat="1"/>
-    <w:lsdException w:name="Quote" w:semiHidden="0" w:uiPriority="29" w:unhideWhenUsed="0" w:qFormat="1"/>
-    <w:lsdException w:name="Intense Quote" w:semiHidden="0" w:uiPriority="30" w:unhideWhenUsed="0" w:qFormat="1"/>
-    <w:lsdException w:name="Medium List 2 Accent 1" w:semiHidden="0" w:uiPriority="66" w:unhideWhenUsed="0"/>
-    <w:lsdException w:name="Medium Grid 1 Accent 1" w:semiHidden="0" w:uiPriority="67" w:unhideWhenUsed="0"/>
-    <w:lsdException w:name="Medium Grid 2 Accent 1" w:semiHidden="0" w:uiPriority="68" w:unhideWhenUsed="0"/>
-    <w:lsdException w:name="Medium Grid 3 Accent 1" w:semiHidden="0" w:uiPriority="69" w:unhideWhenUsed="0"/>
-    <w:lsdException w:name="Dark List Accent 1" w:semiHidden="0" w:uiPriority="70" w:unhideWhenUsed="0"/>
-    <w:lsdException w:name="Colorful Shading Accent 1" w:semiHidden="0" w:uiPriority="71" w:unhideWhenUsed="0"/>
-    <w:lsdException w:name="Colorful List Accent 1" w:semiHidden="0" w:uiPriority="72" w:unhideWhenUsed="0"/>
-    <w:lsdException w:name="Colorful Grid Accent 1" w:semiHidden="0" w:uiPriority="73" w:unhideWhenUsed="0"/>
-    <w:lsdException w:name="Light Shading Accent 2" w:semiHidden="0" w:uiPriority="60" w:unhideWhenUsed="0"/>
-    <w:lsdException w:name="Light List Accent 2" w:semiHidden="0" w:uiPriority="61" w:unhideWhenUsed="0"/>
-    <w:lsdException w:name="Light Grid Accent 2" w:semiHidden="0" w:uiPriority="62" w:unhideWhenUsed="0"/>
-    <w:lsdException w:name="Medium Shading 1 Accent 2" w:semiHidden="0" w:uiPriority="63" w:unhideWhenUsed="0"/>
-    <w:lsdException w:name="Medium Shading 2 Accent 2" w:semiHidden="0" w:uiPriority="64" w:unhideWhenUsed="0"/>
-    <w:lsdException w:name="Medium List 1 Accent 2" w:semiHidden="0" w:uiPriority="65" w:unhideWhenUsed="0"/>
-    <w:lsdException w:name="Medium List 2 Accent 2" w:semiHidden="0" w:uiPriority="66" w:unhideWhenUsed="0"/>
-    <w:lsdException w:name="Medium Grid 1 Accent 2" w:semiHidden="0" w:uiPriority="67" w:unhideWhenUsed="0"/>
-    <w:lsdException w:name="Medium Grid 2 Accent 2" w:semiHidden="0" w:uiPriority="68" w:unhideWhenUsed="0"/>
-    <w:lsdException w:name="Medium Grid 3 Accent 2" w:semiHidden="0" w:uiPriority="69" w:unhideWhenUsed="0"/>
-    <w:lsdException w:name="Dark List Accent 2" w:semiHidden="0" w:uiPriority="70" w:unhideWhenUsed="0"/>
-    <w:lsdException w:name="Colorful Shading Accent 2" w:semiHidden="0" w:uiPriority="71" w:unhideWhenUsed="0"/>
-    <w:lsdException w:name="Colorful List Accent 2" w:semiHidden="0" w:uiPriority="72" w:unhideWhenUsed="0"/>
-    <w:lsdException w:name="Colorful Grid Accent 2" w:semiHidden="0" w:uiPriority="73" w:unhideWhenUsed="0"/>
-    <w:lsdException w:name="Light Shading Accent 3" w:semiHidden="0" w:uiPriority="60" w:unhideWhenUsed="0"/>
-    <w:lsdException w:name="Light List Accent 3" w:semiHidden="0" w:uiPriority="61" w:unhideWhenUsed="0"/>
-    <w:lsdException w:name="Light Grid Accent 3" w:semiHidden="0" w:uiPriority="62" w:unhideWhenUsed="0"/>
-    <w:lsdException w:name="Medium Shading 1 Accent 3" w:semiHidden="0" w:uiPriority="63" w:unhideWhenUsed="0"/>
-    <w:lsdException w:name="Medium Shading 2 Accent 3" w:semiHidden="0" w:uiPriority="64" w:unhideWhenUsed="0"/>
-    <w:lsdException w:name="Medium List 1 Accent 3" w:semiHidden="0" w:uiPriority="65" w:unhideWhenUsed="0"/>
-    <w:lsdException w:name="Medium List 2 Accent 3" w:semiHidden="0" w:uiPriority="66" w:unhideWhenUsed="0"/>
-    <w:lsdException w:name="Medium Grid 1 Accent 3" w:semiHidden="0" w:uiPriority="67" w:unhideWhenUsed="0"/>
-    <w:lsdException w:name="Medium Grid 2 Accent 3" w:semiHidden="0" w:uiPriority="68" w:unhideWhenUsed="0"/>
-    <w:lsdException w:name="Medium Grid 3 Accent 3" w:semiHidden="0" w:uiPriority="69" w:unhideWhenUsed="0"/>
-    <w:lsdException w:name="Dark List Accent 3" w:semiHidden="0" w:uiPriority="70" w:unhideWhenUsed="0"/>
-    <w:lsdException w:name="Colorful Shading Accent 3" w:semiHidden="0" w:uiPriority="71" w:unhideWhenUsed="0"/>
-    <w:lsdException w:name="Colorful List Accent 3" w:semiHidden="0" w:uiPriority="72" w:unhideWhenUsed="0"/>
-    <w:lsdException w:name="Colorful Grid Accent 3" w:semiHidden="0" w:uiPriority="73" w:unhideWhenUsed="0"/>
-    <w:lsdException w:name="Light Shading Accent 4" w:semiHidden="0" w:uiPriority="60" w:unhideWhenUsed="0"/>
-    <w:lsdException w:name="Light List Accent 4" w:semiHidden="0" w:uiPriority="61" w:unhideWhenUsed="0"/>
-    <w:lsdException w:name="Light Grid Accent 4" w:semiHidden="0" w:uiPriority="62" w:unhideWhenUsed="0"/>
-    <w:lsdException w:name="Medium Shading 1 Accent 4" w:semiHidden="0" w:uiPriority="63" w:unhideWhenUsed="0"/>
-    <w:lsdException w:name="Medium Shading 2 Accent 4" w:semiHidden="0" w:uiPriority="64" w:unhideWhenUsed="0"/>
-    <w:lsdException w:name="Medium List 1 Accent 4" w:semiHidden="0" w:uiPriority="65" w:unhideWhenUsed="0"/>
-    <w:lsdException w:name="Medium List 2 Accent 4" w:semiHidden="0" w:uiPriority="66" w:unhideWhenUsed="0"/>
-    <w:lsdException w:name="Medium Grid 1 Accent 4" w:semiHidden="0" w:uiPriority="67" w:unhideWhenUsed="0"/>
-    <w:lsdException w:name="Medium Grid 2 Accent 4" w:semiHidden="0" w:uiPriority="68" w:unhideWhenUsed="0"/>
-    <w:lsdException w:name="Medium Grid 3 Accent 4" w:semiHidden="0" w:uiPriority="69" w:unhideWhenUsed="0"/>
-    <w:lsdException w:name="Dark List Accent 4" w:semiHidden="0" w:uiPriority="70" w:unhideWhenUsed="0"/>
-    <w:lsdException w:name="Colorful Shading Accent 4" w:semiHidden="0" w:uiPriority="71" w:unhideWhenUsed="0"/>
-    <w:lsdException w:name="Colorful List Accent 4" w:semiHidden="0" w:uiPriority="72" w:unhideWhenUsed="0"/>
-    <w:lsdException w:name="Colorful Grid Accent 4" w:semiHidden="0" w:uiPriority="73" w:unhideWhenUsed="0"/>
-    <w:lsdException w:name="Light Shading Accent 5" w:semiHidden="0" w:uiPriority="60" w:unhideWhenUsed="0"/>
-    <w:lsdException w:name="Light List Accent 5" w:semiHidden="0" w:uiPriority="61" w:unhideWhenUsed="0"/>
-    <w:lsdException w:name="Light Grid Accent 5" w:semiHidden="0" w:uiPriority="62" w:unhideWhenUsed="0"/>
-    <w:lsdException w:name="Medium Shading 1 Accent 5" w:semiHidden="0" w:uiPriority="63" w:unhideWhenUsed="0"/>
-    <w:lsdException w:name="Medium Shading 2 Accent 5" w:semiHidden="0" w:uiPriority="64" w:unhideWhenUsed="0"/>
-    <w:lsdException w:name="Medium List 1 Accent 5" w:semiHidden="0" w:uiPriority="65" w:unhideWhenUsed="0"/>
-    <w:lsdException w:name="Medium List 2 Accent 5" w:semiHidden="0" w:uiPriority="66" w:unhideWhenUsed="0"/>
-    <w:lsdException w:name="Medium Grid 1 Accent 5" w:semiHidden="0" w:uiPriority="67" w:unhideWhenUsed="0"/>
-    <w:lsdException w:name="Medium Grid 2 Accent 5" w:semiHidden="0" w:uiPriority="68" w:unhideWhenUsed="0"/>
-    <w:lsdException w:name="Medium Grid 3 Accent 5" w:semiHidden="0" w:uiPriority="69" w:unhideWhenUsed="0"/>
-    <w:lsdException w:name="Dark List Accent 5" w:semiHidden="0" w:uiPriority="70" w:unhideWhenUsed="0"/>
-    <w:lsdException w:name="Colorful Shading Accent 5" w:semiHidden="0" w:uiPriority="71" w:unhideWhenUsed="0"/>
-    <w:lsdException w:name="Colorful List Accent 5" w:semiHidden="0" w:uiPriority="72" w:unhideWhenUsed="0"/>
-    <w:lsdException w:name="Colorful Grid Accent 5" w:semiHidden="0" w:uiPriority="73" w:unhideWhenUsed="0"/>
-    <w:lsdException w:name="Light Shading Accent 6" w:semiHidden="0" w:uiPriority="60" w:unhideWhenUsed="0"/>
-    <w:lsdException w:name="Light List Accent 6" w:semiHidden="0" w:uiPriority="61" w:unhideWhenUsed="0"/>
-    <w:lsdException w:name="Light Grid Accent 6" w:semiHidden="0" w:uiPriority="62" w:unhideWhenUsed="0"/>
-    <w:lsdException w:name="Medium Shading 1 Accent 6" w:semiHidden="0" w:uiPriority="63" w:unhideWhenUsed="0"/>
-    <w:lsdException w:name="Medium Shading 2 Accent 6" w:semiHidden="0" w:uiPriority="64" w:unhideWhenUsed="0"/>
-    <w:lsdException w:name="Medium List 1 Accent 6" w:semiHidden="0" w:uiPriority="65" w:unhideWhenUsed="0"/>
-    <w:lsdException w:name="Medium List 2 Accent 6" w:semiHidden="0" w:uiPriority="66" w:unhideWhenUsed="0"/>
-    <w:lsdException w:name="Medium Grid 1 Accent 6" w:semiHidden="0" w:uiPriority="67" w:unhideWhenUsed="0"/>
-    <w:lsdException w:name="Medium Grid 2 Accent 6" w:semiHidden="0" w:uiPriority="68" w:unhideWhenUsed="0"/>
-    <w:lsdException w:name="Medium Grid 3 Accent 6" w:semiHidden="0" w:uiPriority="69" w:unhideWhenUsed="0"/>
-    <w:lsdException w:name="Dark List Accent 6" w:semiHidden="0" w:uiPriority="70" w:unhideWhenUsed="0"/>
-    <w:lsdException w:name="Colorful Shading Accent 6" w:semiHidden="0" w:uiPriority="71" w:unhideWhenUsed="0"/>
-    <w:lsdException w:name="Colorful List Accent 6" w:semiHidden="0" w:uiPriority="72" w:unhideWhenUsed="0"/>
-    <w:lsdException w:name="Colorful Grid Accent 6" w:semiHidden="0" w:uiPriority="73" w:unhideWhenUsed="0"/>
-    <w:lsdException w:name="Subtle Emphasis" w:semiHidden="0" w:uiPriority="19" w:unhideWhenUsed="0" w:qFormat="1"/>
-    <w:lsdException w:name="Intense Emphasis" w:semiHidden="0" w:uiPriority="21" w:unhideWhenUsed="0" w:qFormat="1"/>
-    <w:lsdException w:name="Subtle Reference" w:semiHidden="0" w:uiPriority="31" w:unhideWhenUsed="0" w:qFormat="1"/>
-    <w:lsdException w:name="Intense Reference" w:semiHidden="0" w:uiPriority="32" w:unhideWhenUsed="0" w:qFormat="1"/>
-    <w:lsdException w:name="Book Title" w:semiHidden="0" w:uiPriority="33" w:unhideWhenUsed="0" w:qFormat="1"/>
-    <w:lsdException w:name="Bibliography" w:uiPriority="37"/>
-    <w:lsdException w:name="TOC Heading" w:uiPriority="39" w:qFormat="1"/>
+  <w:latentStyles w:defLockedState="0" w:defUIPriority="99" w:defSemiHidden="0" w:defUnhideWhenUsed="0" w:defQFormat="0" w:count="382">
+    <w:lsdException w:name="Normal" w:uiPriority="0" w:qFormat="1"/>
+    <w:lsdException w:name="heading 1" w:uiPriority="9" w:qFormat="1"/>
+    <w:lsdException w:name="heading 2" w:semiHidden="1" w:uiPriority="9" w:unhideWhenUsed="1" w:qFormat="1"/>
+    <w:lsdException w:name="heading 3" w:semiHidden="1" w:uiPriority="9" w:unhideWhenUsed="1" w:qFormat="1"/>
+    <w:lsdException w:name="heading 4" w:semiHidden="1" w:uiPriority="9" w:unhideWhenUsed="1" w:qFormat="1"/>
+    <w:lsdException w:name="heading 5" w:semiHidden="1" w:uiPriority="9" w:unhideWhenUsed="1" w:qFormat="1"/>
+    <w:lsdException w:name="heading 6" w:semiHidden="1" w:uiPriority="9" w:unhideWhenUsed="1" w:qFormat="1"/>
+    <w:lsdException w:name="heading 7" w:semiHidden="1" w:uiPriority="9" w:unhideWhenUsed="1" w:qFormat="1"/>
+    <w:lsdException w:name="heading 8" w:semiHidden="1" w:uiPriority="9" w:unhideWhenUsed="1" w:qFormat="1"/>
+    <w:lsdException w:name="heading 9" w:semiHidden="1" w:uiPriority="9" w:unhideWhenUsed="1" w:qFormat="1"/>
+    <w:lsdException w:name="index 1" w:semiHidden="1" w:unhideWhenUsed="1"/>
+    <w:lsdException w:name="index 2" w:semiHidden="1" w:unhideWhenUsed="1"/>
+    <w:lsdException w:name="index 3" w:semiHidden="1" w:unhideWhenUsed="1"/>
+    <w:lsdException w:name="index 4" w:semiHidden="1" w:unhideWhenUsed="1"/>
+    <w:lsdException w:name="index 5" w:semiHidden="1" w:unhideWhenUsed="1"/>
+    <w:lsdException w:name="index 6" w:semiHidden="1" w:unhideWhenUsed="1"/>
+    <w:lsdException w:name="index 7" w:semiHidden="1" w:unhideWhenUsed="1"/>
+    <w:lsdException w:name="index 8" w:semiHidden="1" w:unhideWhenUsed="1"/>
+    <w:lsdException w:name="index 9" w:semiHidden="1" w:unhideWhenUsed="1"/>
+    <w:lsdException w:name="toc 1" w:semiHidden="1" w:uiPriority="39" w:unhideWhenUsed="1"/>
+    <w:lsdException w:name="toc 2" w:semiHidden="1" w:uiPriority="39" w:unhideWhenUsed="1"/>
+    <w:lsdException w:name="toc 3" w:semiHidden="1" w:uiPriority="39" w:unhideWhenUsed="1"/>
+    <w:lsdException w:name="toc 4" w:semiHidden="1" w:uiPriority="39" w:unhideWhenUsed="1"/>
+    <w:lsdException w:name="toc 5" w:semiHidden="1" w:uiPriority="39" w:unhideWhenUsed="1"/>
+    <w:lsdException w:name="toc 6" w:semiHidden="1" w:uiPriority="39" w:unhideWhenUsed="1"/>
+    <w:lsdException w:name="toc 7" w:semiHidden="1" w:uiPriority="39" w:unhideWhenUsed="1"/>
+    <w:lsdException w:name="toc 8" w:semiHidden="1" w:uiPriority="39" w:unhideWhenUsed="1"/>
+    <w:lsdException w:name="toc 9" w:semiHidden="1" w:uiPriority="39" w:unhideWhenUsed="1"/>
+    <w:lsdException w:name="Normal Indent" w:semiHidden="1" w:unhideWhenUsed="1"/>
+    <w:lsdException w:name="footnote text" w:semiHidden="1" w:unhideWhenUsed="1"/>
+    <w:lsdException w:name="annotation text" w:semiHidden="1" w:unhideWhenUsed="1"/>
+    <w:lsdException w:name="header" w:semiHidden="1" w:unhideWhenUsed="1"/>
+    <w:lsdException w:name="footer" w:semiHidden="1" w:unhideWhenUsed="1"/>
+    <w:lsdException w:name="index heading" w:semiHidden="1" w:unhideWhenUsed="1"/>
+    <w:lsdException w:name="caption" w:semiHidden="1" w:uiPriority="35" w:unhideWhenUsed="1" w:qFormat="1"/>
+    <w:lsdException w:name="table of figures" w:semiHidden="1" w:unhideWhenUsed="1"/>
+    <w:lsdException w:name="envelope address" w:semiHidden="1" w:unhideWhenUsed="1"/>
+    <w:lsdException w:name="envelope return" w:semiHidden="1" w:unhideWhenUsed="1"/>
+    <w:lsdException w:name="footnote reference" w:semiHidden="1" w:unhideWhenUsed="1"/>
+    <w:lsdException w:name="annotation reference" w:semiHidden="1" w:unhideWhenUsed="1"/>
+    <w:lsdException w:name="line number" w:semiHidden="1" w:unhideWhenUsed="1"/>
+    <w:lsdException w:name="page number" w:semiHidden="1" w:unhideWhenUsed="1"/>
+    <w:lsdException w:name="endnote reference" w:semiHidden="1" w:unhideWhenUsed="1"/>
+    <w:lsdException w:name="endnote text" w:semiHidden="1" w:unhideWhenUsed="1"/>
+    <w:lsdException w:name="table of authorities" w:semiHidden="1" w:unhideWhenUsed="1"/>
+    <w:lsdException w:name="macro" w:semiHidden="1" w:unhideWhenUsed="1"/>
+    <w:lsdException w:name="toa heading" w:semiHidden="1" w:unhideWhenUsed="1"/>
+    <w:lsdException w:name="List" w:semiHidden="1" w:unhideWhenUsed="1"/>
+    <w:lsdException w:name="List Bullet" w:semiHidden="1" w:unhideWhenUsed="1"/>
+    <w:lsdException w:name="List Number" w:semiHidden="1" w:unhideWhenUsed="1"/>
+    <w:lsdException w:name="List 2" w:semiHidden="1" w:unhideWhenUsed="1"/>
+    <w:lsdException w:name="List 3" w:semiHidden="1" w:unhideWhenUsed="1"/>
+    <w:lsdException w:name="List 4" w:semiHidden="1" w:unhideWhenUsed="1"/>
+    <w:lsdException w:name="List 5" w:semiHidden="1" w:unhideWhenUsed="1"/>
+    <w:lsdException w:name="List Bullet 2" w:semiHidden="1" w:unhideWhenUsed="1"/>
+    <w:lsdException w:name="List Bullet 3" w:semiHidden="1" w:unhideWhenUsed="1"/>
+    <w:lsdException w:name="List Bullet 4" w:semiHidden="1" w:unhideWhenUsed="1"/>
+    <w:lsdException w:name="List Bullet 5" w:semiHidden="1" w:unhideWhenUsed="1"/>
+    <w:lsdException w:name="List Number 2" w:semiHidden="1" w:unhideWhenUsed="1"/>
+    <w:lsdException w:name="List Number 3" w:semiHidden="1" w:unhideWhenUsed="1"/>
+    <w:lsdException w:name="List Number 4" w:semiHidden="1" w:unhideWhenUsed="1"/>
+    <w:lsdException w:name="List Number 5" w:semiHidden="1" w:unhideWhenUsed="1"/>
+    <w:lsdException w:name="Title" w:uiPriority="10" w:qFormat="1"/>
+    <w:lsdException w:name="Closing" w:semiHidden="1" w:unhideWhenUsed="1"/>
+    <w:lsdException w:name="Signature" w:semiHidden="1" w:unhideWhenUsed="1"/>
+    <w:lsdException w:name="Default Paragraph Font" w:semiHidden="1" w:uiPriority="1" w:unhideWhenUsed="1"/>
+    <w:lsdException w:name="Body Text" w:semiHidden="1" w:unhideWhenUsed="1"/>
+    <w:lsdException w:name="Body Text Indent" w:semiHidden="1" w:unhideWhenUsed="1"/>
+    <w:lsdException w:name="List Continue" w:semiHidden="1" w:unhideWhenUsed="1"/>
+    <w:lsdException w:name="List Continue 2" w:semiHidden="1" w:unhideWhenUsed="1"/>
+    <w:lsdException w:name="List Continue 3" w:semiHidden="1" w:unhideWhenUsed="1"/>
+    <w:lsdException w:name="List Continue 4" w:semiHidden="1" w:unhideWhenUsed="1"/>
+    <w:lsdException w:name="List Continue 5" w:semiHidden="1" w:unhideWhenUsed="1"/>
+    <w:lsdException w:name="Message Header" w:semiHidden="1" w:unhideWhenUsed="1"/>
+    <w:lsdException w:name="Subtitle" w:uiPriority="11" w:qFormat="1"/>
+    <w:lsdException w:name="Salutation" w:semiHidden="1" w:unhideWhenUsed="1"/>
+    <w:lsdException w:name="Date" w:semiHidden="1" w:unhideWhenUsed="1"/>
+    <w:lsdException w:name="Body Text First Indent" w:semiHidden="1" w:unhideWhenUsed="1"/>
+    <w:lsdException w:name="Body Text First Indent 2" w:semiHidden="1" w:unhideWhenUsed="1"/>
+    <w:lsdException w:name="Note Heading" w:semiHidden="1" w:unhideWhenUsed="1"/>
+    <w:lsdException w:name="Body Text 2" w:semiHidden="1" w:unhideWhenUsed="1"/>
+    <w:lsdException w:name="Body Text 3" w:semiHidden="1" w:unhideWhenUsed="1"/>
+    <w:lsdException w:name="Body Text Indent 2" w:semiHidden="1" w:unhideWhenUsed="1"/>
+    <w:lsdException w:name="Body Text Indent 3" w:semiHidden="1" w:unhideWhenUsed="1"/>
+    <w:lsdException w:name="Block Text" w:semiHidden="1" w:unhideWhenUsed="1"/>
+    <w:lsdException w:name="Hyperlink" w:semiHidden="1" w:unhideWhenUsed="1"/>
+    <w:lsdException w:name="FollowedHyperlink" w:semiHidden="1" w:unhideWhenUsed="1"/>
+    <w:lsdException w:name="Strong" w:uiPriority="22" w:qFormat="1"/>
+    <w:lsdException w:name="Emphasis" w:uiPriority="20" w:qFormat="1"/>
+    <w:lsdException w:name="Document Map" w:semiHidden="1" w:unhideWhenUsed="1"/>
+    <w:lsdException w:name="Plain Text" w:semiHidden="1" w:unhideWhenUsed="1"/>
+    <w:lsdException w:name="E-mail Signature" w:semiHidden="1" w:unhideWhenUsed="1"/>
+    <w:lsdException w:name="HTML Top of Form" w:semiHidden="1" w:unhideWhenUsed="1"/>
+    <w:lsdException w:name="HTML Bottom of Form" w:semiHidden="1" w:unhideWhenUsed="1"/>
+    <w:lsdException w:name="Normal (Web)" w:semiHidden="1" w:unhideWhenUsed="1"/>
+    <w:lsdException w:name="HTML Acronym" w:semiHidden="1" w:unhideWhenUsed="1"/>
+    <w:lsdException w:name="HTML Address" w:semiHidden="1" w:unhideWhenUsed="1"/>
+    <w:lsdException w:name="HTML Cite" w:semiHidden="1" w:unhideWhenUsed="1"/>
+    <w:lsdException w:name="HTML Code" w:semiHidden="1" w:unhideWhenUsed="1"/>
+    <w:lsdException w:name="HTML Definition" w:semiHidden="1" w:unhideWhenUsed="1"/>
+    <w:lsdException w:name="HTML Keyboard" w:semiHidden="1" w:unhideWhenUsed="1"/>
+    <w:lsdException w:name="HTML Preformatted" w:semiHidden="1" w:unhideWhenUsed="1"/>
+    <w:lsdException w:name="HTML Sample" w:semiHidden="1" w:unhideWhenUsed="1"/>
+    <w:lsdException w:name="HTML Typewriter" w:semiHidden="1" w:unhideWhenUsed="1"/>
+    <w:lsdException w:name="HTML Variable" w:semiHidden="1" w:unhideWhenUsed="1"/>
+    <w:lsdException w:name="Normal Table" w:semiHidden="1" w:unhideWhenUsed="1"/>
+    <w:lsdException w:name="annotation subject" w:semiHidden="1" w:unhideWhenUsed="1"/>
+    <w:lsdException w:name="No List" w:semiHidden="1" w:unhideWhenUsed="1"/>
+    <w:lsdException w:name="Outline List 1" w:semiHidden="1" w:unhideWhenUsed="1"/>
+    <w:lsdException w:name="Outline List 2" w:semiHidden="1" w:unhideWhenUsed="1"/>
+    <w:lsdException w:name="Outline List 3" w:semiHidden="1" w:unhideWhenUsed="1"/>
+    <w:lsdException w:name="Table Simple 1" w:semiHidden="1" w:unhideWhenUsed="1"/>
+    <w:lsdException w:name="Table Simple 2" w:semiHidden="1" w:unhideWhenUsed="1"/>
+    <w:lsdException w:name="Table Simple 3" w:semiHidden="1" w:unhideWhenUsed="1"/>
+    <w:lsdException w:name="Table Classic 1" w:semiHidden="1" w:unhideWhenUsed="1"/>
+    <w:lsdException w:name="Table Classic 2" w:semiHidden="1" w:unhideWhenUsed="1"/>
+    <w:lsdException w:name="Table Classic 3" w:semiHidden="1" w:unhideWhenUsed="1"/>
+    <w:lsdException w:name="Table Classic 4" w:semiHidden="1" w:unhideWhenUsed="1"/>
+    <w:lsdException w:name="Table Colorful 1" w:semiHidden="1" w:unhideWhenUsed="1"/>
+    <w:lsdException w:name="Table Colorful 2" w:semiHidden="1" w:unhideWhenUsed="1"/>
+    <w:lsdException w:name="Table Colorful 3" w:semiHidden="1" w:unhideWhenUsed="1"/>
+    <w:lsdException w:name="Table Columns 1" w:semiHidden="1" w:unhideWhenUsed="1"/>
+    <w:lsdException w:name="Table Columns 2" w:semiHidden="1" w:unhideWhenUsed="1"/>
+    <w:lsdException w:name="Table Columns 3" w:semiHidden="1" w:unhideWhenUsed="1"/>
+    <w:lsdException w:name="Table Columns 4" w:semiHidden="1" w:unhideWhenUsed="1"/>
+    <w:lsdException w:name="Table Columns 5" w:semiHidden="1" w:unhideWhenUsed="1"/>
+    <w:lsdException w:name="Table Grid 1" w:semiHidden="1" w:unhideWhenUsed="1"/>
+    <w:lsdException w:name="Table Grid 2" w:semiHidden="1" w:unhideWhenUsed="1"/>
+    <w:lsdException w:name="Table Grid 3" w:semiHidden="1" w:unhideWhenUsed="1"/>
+    <w:lsdException w:name="Table Grid 4" w:semiHidden="1" w:unhideWhenUsed="1"/>
+    <w:lsdException w:name="Table Grid 5" w:semiHidden="1" w:unhideWhenUsed="1"/>
+    <w:lsdException w:name="Table Grid 6" w:semiHidden="1" w:unhideWhenUsed="1"/>
+    <w:lsdException w:name="Table Grid 7" w:semiHidden="1" w:unhideWhenUsed="1"/>
+    <w:lsdException w:name="Table Grid 8" w:semiHidden="1" w:unhideWhenUsed="1"/>
+    <w:lsdException w:name="Table List 1" w:semiHidden="1" w:unhideWhenUsed="1"/>
+    <w:lsdException w:name="Table List 2" w:semiHidden="1" w:unhideWhenUsed="1"/>
+    <w:lsdException w:name="Table List 3" w:semiHidden="1" w:unhideWhenUsed="1"/>
+    <w:lsdException w:name="Table List 4" w:semiHidden="1" w:unhideWhenUsed="1"/>
+    <w:lsdException w:name="Table List 5" w:semiHidden="1" w:unhideWhenUsed="1"/>
+    <w:lsdException w:name="Table List 6" w:semiHidden="1" w:unhideWhenUsed="1"/>
+    <w:lsdException w:name="Table List 7" w:semiHidden="1" w:unhideWhenUsed="1"/>
+    <w:lsdException w:name="Table List 8" w:semiHidden="1" w:unhideWhenUsed="1"/>
+    <w:lsdException w:name="Table 3D effects 1" w:semiHidden="1" w:unhideWhenUsed="1"/>
+    <w:lsdException w:name="Table 3D effects 2" w:semiHidden="1" w:unhideWhenUsed="1"/>
+    <w:lsdException w:name="Table 3D effects 3" w:semiHidden="1" w:unhideWhenUsed="1"/>
+    <w:lsdException w:name="Table Contemporary" w:semiHidden="1" w:unhideWhenUsed="1"/>
+    <w:lsdException w:name="Table Elegant" w:semiHidden="1" w:unhideWhenUsed="1"/>
+    <w:lsdException w:name="Table Professional" w:semiHidden="1" w:unhideWhenUsed="1"/>
+    <w:lsdException w:name="Table Subtle 1" w:semiHidden="1" w:unhideWhenUsed="1"/>
+    <w:lsdException w:name="Table Subtle 2" w:semiHidden="1" w:unhideWhenUsed="1"/>
+    <w:lsdException w:name="Table Web 1" w:semiHidden="1" w:unhideWhenUsed="1"/>
+    <w:lsdException w:name="Table Web 2" w:semiHidden="1" w:unhideWhenUsed="1"/>
+    <w:lsdException w:name="Table Web 3" w:semiHidden="1" w:unhideWhenUsed="1"/>
+    <w:lsdException w:name="Balloon Text" w:semiHidden="1" w:unhideWhenUsed="1"/>
+    <w:lsdException w:name="Table Grid" w:uiPriority="59"/>
+    <w:lsdException w:name="Table Theme" w:semiHidden="1" w:unhideWhenUsed="1"/>
+    <w:lsdException w:name="Note Level 1" w:semiHidden="1" w:unhideWhenUsed="1"/>
+    <w:lsdException w:name="Note Level 2" w:semiHidden="1" w:unhideWhenUsed="1"/>
+    <w:lsdException w:name="Note Level 3" w:semiHidden="1" w:unhideWhenUsed="1"/>
+    <w:lsdException w:name="Note Level 4" w:semiHidden="1" w:unhideWhenUsed="1"/>
+    <w:lsdException w:name="Note Level 5" w:semiHidden="1" w:unhideWhenUsed="1"/>
+    <w:lsdException w:name="Note Level 6" w:semiHidden="1" w:unhideWhenUsed="1"/>
+    <w:lsdException w:name="Note Level 7" w:semiHidden="1" w:unhideWhenUsed="1"/>
+    <w:lsdException w:name="Note Level 8" w:semiHidden="1" w:unhideWhenUsed="1"/>
+    <w:lsdException w:name="Note Level 9" w:semiHidden="1" w:unhideWhenUsed="1"/>
+    <w:lsdException w:name="Placeholder Text" w:semiHidden="1"/>
+    <w:lsdException w:name="No Spacing" w:uiPriority="1" w:qFormat="1"/>
+    <w:lsdException w:name="Light Shading" w:uiPriority="60"/>
+    <w:lsdException w:name="Light List" w:uiPriority="61"/>
+    <w:lsdException w:name="Light Grid" w:uiPriority="62"/>
+    <w:lsdException w:name="Medium Shading 1" w:uiPriority="63"/>
+    <w:lsdException w:name="Medium Shading 2" w:uiPriority="64"/>
+    <w:lsdException w:name="Medium List 1" w:uiPriority="65"/>
+    <w:lsdException w:name="Medium List 2" w:uiPriority="66"/>
+    <w:lsdException w:name="Medium Grid 1" w:uiPriority="67"/>
+    <w:lsdException w:name="Medium Grid 2" w:uiPriority="68"/>
+    <w:lsdException w:name="Medium Grid 3" w:uiPriority="69"/>
+    <w:lsdException w:name="Dark List" w:uiPriority="70"/>
+    <w:lsdException w:name="Colorful Shading" w:uiPriority="71"/>
+    <w:lsdException w:name="Colorful List" w:uiPriority="72"/>
+    <w:lsdException w:name="Colorful Grid" w:uiPriority="73"/>
+    <w:lsdException w:name="Light Shading Accent 1" w:uiPriority="60"/>
+    <w:lsdException w:name="Light List Accent 1" w:uiPriority="61"/>
+    <w:lsdException w:name="Light Grid Accent 1" w:uiPriority="62"/>
+    <w:lsdException w:name="Medium Shading 1 Accent 1" w:uiPriority="63"/>
+    <w:lsdException w:name="Medium Shading 2 Accent 1" w:uiPriority="64"/>
+    <w:lsdException w:name="Medium List 1 Accent 1" w:uiPriority="65"/>
+    <w:lsdException w:name="Revision" w:semiHidden="1"/>
+    <w:lsdException w:name="List Paragraph" w:uiPriority="34" w:qFormat="1"/>
+    <w:lsdException w:name="Quote" w:uiPriority="29" w:qFormat="1"/>
+    <w:lsdException w:name="Intense Quote" w:uiPriority="30" w:qFormat="1"/>
+    <w:lsdException w:name="Medium List 2 Accent 1" w:uiPriority="66"/>
+    <w:lsdException w:name="Medium Grid 1 Accent 1" w:uiPriority="67"/>
+    <w:lsdException w:name="Medium Grid 2 Accent 1" w:uiPriority="68"/>
+    <w:lsdException w:name="Medium Grid 3 Accent 1" w:uiPriority="69"/>
+    <w:lsdException w:name="Dark List Accent 1" w:uiPriority="70"/>
+    <w:lsdException w:name="Colorful Shading Accent 1" w:uiPriority="71"/>
+    <w:lsdException w:name="Colorful List Accent 1" w:uiPriority="72"/>
+    <w:lsdException w:name="Colorful Grid Accent 1" w:uiPriority="73"/>
+    <w:lsdException w:name="Light Shading Accent 2" w:uiPriority="60"/>
+    <w:lsdException w:name="Light List Accent 2" w:uiPriority="61"/>
+    <w:lsdException w:name="Light Grid Accent 2" w:uiPriority="62"/>
+    <w:lsdException w:name="Medium Shading 1 Accent 2" w:uiPriority="63"/>
+    <w:lsdException w:name="Medium Shading 2 Accent 2" w:uiPriority="64"/>
+    <w:lsdException w:name="Medium List 1 Accent 2" w:uiPriority="65"/>
+    <w:lsdException w:name="Medium List 2 Accent 2" w:uiPriority="66"/>
+    <w:lsdException w:name="Medium Grid 1 Accent 2" w:uiPriority="67"/>
+    <w:lsdException w:name="Medium Grid 2 Accent 2" w:uiPriority="68"/>
+    <w:lsdException w:name="Medium Grid 3 Accent 2" w:uiPriority="69"/>
+    <w:lsdException w:name="Dark List Accent 2" w:uiPriority="70"/>
+    <w:lsdException w:name="Colorful Shading Accent 2" w:uiPriority="71"/>
+    <w:lsdException w:name="Colorful List Accent 2" w:uiPriority="72"/>
+    <w:lsdException w:name="Colorful Grid Accent 2" w:uiPriority="73"/>
+    <w:lsdException w:name="Light Shading Accent 3" w:uiPriority="60"/>
+    <w:lsdException w:name="Light List Accent 3" w:uiPriority="61"/>
+    <w:lsdException w:name="Light Grid Accent 3" w:uiPriority="62"/>
+    <w:lsdException w:name="Medium Shading 1 Accent 3" w:uiPriority="63"/>
+    <w:lsdException w:name="Medium Shading 2 Accent 3" w:uiPriority="64"/>
+    <w:lsdException w:name="Medium List 1 Accent 3" w:uiPriority="65"/>
+    <w:lsdException w:name="Medium List 2 Accent 3" w:uiPriority="66"/>
+    <w:lsdException w:name="Medium Grid 1 Accent 3" w:uiPriority="67"/>
+    <w:lsdException w:name="Medium Grid 2 Accent 3" w:uiPriority="68"/>
+    <w:lsdException w:name="Medium Grid 3 Accent 3" w:uiPriority="69"/>
+    <w:lsdException w:name="Dark List Accent 3" w:uiPriority="70"/>
+    <w:lsdException w:name="Colorful Shading Accent 3" w:uiPriority="71"/>
+    <w:lsdException w:name="Colorful List Accent 3" w:uiPriority="72"/>
+    <w:lsdException w:name="Colorful Grid Accent 3" w:uiPriority="73"/>
+    <w:lsdException w:name="Light Shading Accent 4" w:uiPriority="60"/>
+    <w:lsdException w:name="Light List Accent 4" w:uiPriority="61"/>
+    <w:lsdException w:name="Light Grid Accent 4" w:uiPriority="62"/>
+    <w:lsdException w:name="Medium Shading 1 Accent 4" w:uiPriority="63"/>
+    <w:lsdException w:name="Medium Shading 2 Accent 4" w:uiPriority="64"/>
+    <w:lsdException w:name="Medium List 1 Accent 4" w:uiPriority="65"/>
+    <w:lsdException w:name="Medium List 2 Accent 4" w:uiPriority="66"/>
+    <w:lsdException w:name="Medium Grid 1 Accent 4" w:uiPriority="67"/>
+    <w:lsdException w:name="Medium Grid 2 Accent 4" w:uiPriority="68"/>
+    <w:lsdException w:name="Medium Grid 3 Accent 4" w:uiPriority="69"/>
+    <w:lsdException w:name="Dark List Accent 4" w:uiPriority="70"/>
+    <w:lsdException w:name="Colorful Shading Accent 4" w:uiPriority="71"/>
+    <w:lsdException w:name="Colorful List Accent 4" w:uiPriority="72"/>
+    <w:lsdException w:name="Colorful Grid Accent 4" w:uiPriority="73"/>
+    <w:lsdException w:name="Light Shading Accent 5" w:uiPriority="60"/>
+    <w:lsdException w:name="Light List Accent 5" w:uiPriority="61"/>
+    <w:lsdException w:name="Light Grid Accent 5" w:uiPriority="62"/>
+    <w:lsdException w:name="Medium Shading 1 Accent 5" w:uiPriority="63"/>
+    <w:lsdException w:name="Medium Shading 2 Accent 5" w:uiPriority="64"/>
+    <w:lsdException w:name="Medium List 1 Accent 5" w:uiPriority="65"/>
+    <w:lsdException w:name="Medium List 2 Accent 5" w:uiPriority="66"/>
+    <w:lsdException w:name="Medium Grid 1 Accent 5" w:uiPriority="67"/>
+    <w:lsdException w:name="Medium Grid 2 Accent 5" w:uiPriority="68"/>
+    <w:lsdException w:name="Medium Grid 3 Accent 5" w:uiPriority="69"/>
+    <w:lsdException w:name="Dark List Accent 5" w:uiPriority="70"/>
+    <w:lsdException w:name="Colorful Shading Accent 5" w:uiPriority="71"/>
+    <w:lsdException w:name="Colorful List Accent 5" w:uiPriority="72"/>
+    <w:lsdException w:name="Colorful Grid Accent 5" w:uiPriority="73"/>
+    <w:lsdException w:name="Light Shading Accent 6" w:uiPriority="60"/>
+    <w:lsdException w:name="Light List Accent 6" w:uiPriority="61"/>
+    <w:lsdException w:name="Light Grid Accent 6" w:uiPriority="62"/>
+    <w:lsdException w:name="Medium Shading 1 Accent 6" w:uiPriority="63"/>
+    <w:lsdException w:name="Medium Shading 2 Accent 6" w:uiPriority="64"/>
+    <w:lsdException w:name="Medium List 1 Accent 6" w:uiPriority="65"/>
+    <w:lsdException w:name="Medium List 2 Accent 6" w:uiPriority="66"/>
+    <w:lsdException w:name="Medium Grid 1 Accent 6" w:uiPriority="67"/>
+    <w:lsdException w:name="Medium Grid 2 Accent 6" w:uiPriority="68"/>
+    <w:lsdException w:name="Medium Grid 3 Accent 6" w:uiPriority="69"/>
+    <w:lsdException w:name="Dark List Accent 6" w:uiPriority="70"/>
+    <w:lsdException w:name="Colorful Shading Accent 6" w:uiPriority="71"/>
+    <w:lsdException w:name="Colorful List Accent 6" w:uiPriority="72"/>
+    <w:lsdException w:name="Colorful Grid Accent 6" w:uiPriority="73"/>
+    <w:lsdException w:name="Subtle Emphasis" w:uiPriority="19" w:qFormat="1"/>
+    <w:lsdException w:name="Intense Emphasis" w:uiPriority="21" w:qFormat="1"/>
+    <w:lsdException w:name="Subtle Reference" w:uiPriority="31" w:qFormat="1"/>
+    <w:lsdException w:name="Intense Reference" w:uiPriority="32" w:qFormat="1"/>
+    <w:lsdException w:name="Book Title" w:uiPriority="33" w:qFormat="1"/>
+    <w:lsdException w:name="Bibliography" w:semiHidden="1" w:uiPriority="37" w:unhideWhenUsed="1"/>
+    <w:lsdException w:name="TOC Heading" w:semiHidden="1" w:uiPriority="39" w:unhideWhenUsed="1" w:qFormat="1"/>
+    <w:lsdException w:name="Plain Table 1" w:uiPriority="41"/>
+    <w:lsdException w:name="Plain Table 2" w:uiPriority="42"/>
+    <w:lsdException w:name="Plain Table 3" w:uiPriority="43"/>
+    <w:lsdException w:name="Plain Table 4" w:uiPriority="44"/>
+    <w:lsdException w:name="Plain Table 5" w:uiPriority="45"/>
+    <w:lsdException w:name="Grid Table Light" w:uiPriority="40"/>
+    <w:lsdException w:name="Grid Table 1 Light" w:uiPriority="46"/>
+    <w:lsdException w:name="Grid Table 2" w:uiPriority="47"/>
+    <w:lsdException w:name="Grid Table 3" w:uiPriority="48"/>
+    <w:lsdException w:name="Grid Table 4" w:uiPriority="49"/>
+    <w:lsdException w:name="Grid Table 5 Dark" w:uiPriority="50"/>
+    <w:lsdException w:name="Grid Table 6 Colorful" w:uiPriority="51"/>
+    <w:lsdException w:name="Grid Table 7 Colorful" w:uiPriority="52"/>
+    <w:lsdException w:name="Grid Table 1 Light Accent 1" w:uiPriority="46"/>
+    <w:lsdException w:name="Grid Table 2 Accent 1" w:uiPriority="47"/>
+    <w:lsdException w:name="Grid Table 3 Accent 1" w:uiPriority="48"/>
+    <w:lsdException w:name="Grid Table 4 Accent 1" w:uiPriority="49"/>
+    <w:lsdException w:name="Grid Table 5 Dark Accent 1" w:uiPriority="50"/>
+    <w:lsdException w:name="Grid Table 6 Colorful Accent 1" w:uiPriority="51"/>
+    <w:lsdException w:name="Grid Table 7 Colorful Accent 1" w:uiPriority="52"/>
+    <w:lsdException w:name="Grid Table 1 Light Accent 2" w:uiPriority="46"/>
+    <w:lsdException w:name="Grid Table 2 Accent 2" w:uiPriority="47"/>
+    <w:lsdException w:name="Grid Table 3 Accent 2" w:uiPriority="48"/>
+    <w:lsdException w:name="Grid Table 4 Accent 2" w:uiPriority="49"/>
+    <w:lsdException w:name="Grid Table 5 Dark Accent 2" w:uiPriority="50"/>
+    <w:lsdException w:name="Grid Table 6 Colorful Accent 2" w:uiPriority="51"/>
+    <w:lsdException w:name="Grid Table 7 Colorful Accent 2" w:uiPriority="52"/>
+    <w:lsdException w:name="Grid Table 1 Light Accent 3" w:uiPriority="46"/>
+    <w:lsdException w:name="Grid Table 2 Accent 3" w:uiPriority="47"/>
+    <w:lsdException w:name="Grid Table 3 Accent 3" w:uiPriority="48"/>
+    <w:lsdException w:name="Grid Table 4 Accent 3" w:uiPriority="49"/>
+    <w:lsdException w:name="Grid Table 5 Dark Accent 3" w:uiPriority="50"/>
+    <w:lsdException w:name="Grid Table 6 Colorful Accent 3" w:uiPriority="51"/>
+    <w:lsdException w:name="Grid Table 7 Colorful Accent 3" w:uiPriority="52"/>
+    <w:lsdException w:name="Grid Table 1 Light Accent 4" w:uiPriority="46"/>
+    <w:lsdException w:name="Grid Table 2 Accent 4" w:uiPriority="47"/>
+    <w:lsdException w:name="Grid Table 3 Accent 4" w:uiPriority="48"/>
+    <w:lsdException w:name="Grid Table 4 Accent 4" w:uiPriority="49"/>
+    <w:lsdException w:name="Grid Table 5 Dark Accent 4" w:uiPriority="50"/>
+    <w:lsdException w:name="Grid Table 6 Colorful Accent 4" w:uiPriority="51"/>
+    <w:lsdException w:name="Grid Table 7 Colorful Accent 4" w:uiPriority="52"/>
+    <w:lsdException w:name="Grid Table 1 Light Accent 5" w:uiPriority="46"/>
+    <w:lsdException w:name="Grid Table 2 Accent 5" w:uiPriority="47"/>
+    <w:lsdException w:name="Grid Table 3 Accent 5" w:uiPriority="48"/>
+    <w:lsdException w:name="Grid Table 4 Accent 5" w:uiPriority="49"/>
+    <w:lsdException w:name="Grid Table 5 Dark Accent 5" w:uiPriority="50"/>
+    <w:lsdException w:name="Grid Table 6 Colorful Accent 5" w:uiPriority="51"/>
+    <w:lsdException w:name="Grid Table 7 Colorful Accent 5" w:uiPriority="52"/>
+    <w:lsdException w:name="Grid Table 1 Light Accent 6" w:uiPriority="46"/>
+    <w:lsdException w:name="Grid Table 2 Accent 6" w:uiPriority="47"/>
+    <w:lsdException w:name="Grid Table 3 Accent 6" w:uiPriority="48"/>
+    <w:lsdException w:name="Grid Table 4 Accent 6" w:uiPriority="49"/>
+    <w:lsdException w:name="Grid Table 5 Dark Accent 6" w:uiPriority="50"/>
+    <w:lsdException w:name="Grid Table 6 Colorful Accent 6" w:uiPriority="51"/>
+    <w:lsdException w:name="Grid Table 7 Colorful Accent 6" w:uiPriority="52"/>
+    <w:lsdException w:name="List Table 1 Light" w:uiPriority="46"/>
+    <w:lsdException w:name="List Table 2" w:uiPriority="47"/>
+    <w:lsdException w:name="List Table 3" w:uiPriority="48"/>
+    <w:lsdException w:name="List Table 4" w:uiPriority="49"/>
+    <w:lsdException w:name="List Table 5 Dark" w:uiPriority="50"/>
+    <w:lsdException w:name="List Table 6 Colorful" w:uiPriority="51"/>
+    <w:lsdException w:name="List Table 7 Colorful" w:uiPriority="52"/>
+    <w:lsdException w:name="List Table 1 Light Accent 1" w:uiPriority="46"/>
+    <w:lsdException w:name="List Table 2 Accent 1" w:uiPriority="47"/>
+    <w:lsdException w:name="List Table 3 Accent 1" w:uiPriority="48"/>
+    <w:lsdException w:name="List Table 4 Accent 1" w:uiPriority="49"/>
+    <w:lsdException w:name="List Table 5 Dark Accent 1" w:uiPriority="50"/>
+    <w:lsdException w:name="List Table 6 Colorful Accent 1" w:uiPriority="51"/>
+    <w:lsdException w:name="List Table 7 Colorful Accent 1" w:uiPriority="52"/>
+    <w:lsdException w:name="List Table 1 Light Accent 2" w:uiPriority="46"/>
+    <w:lsdException w:name="List Table 2 Accent 2" w:uiPriority="47"/>
+    <w:lsdException w:name="List Table 3 Accent 2" w:uiPriority="48"/>
+    <w:lsdException w:name="List Table 4 Accent 2" w:uiPriority="49"/>
+    <w:lsdException w:name="List Table 5 Dark Accent 2" w:uiPriority="50"/>
+    <w:lsdException w:name="List Table 6 Colorful Accent 2" w:uiPriority="51"/>
+    <w:lsdException w:name="List Table 7 Colorful Accent 2" w:uiPriority="52"/>
+    <w:lsdException w:name="List Table 1 Light Accent 3" w:uiPriority="46"/>
+    <w:lsdException w:name="List Table 2 Accent 3" w:uiPriority="47"/>
+    <w:lsdException w:name="List Table 3 Accent 3" w:uiPriority="48"/>
+    <w:lsdException w:name="List Table 4 Accent 3" w:uiPriority="49"/>
+    <w:lsdException w:name="List Table 5 Dark Accent 3" w:uiPriority="50"/>
+    <w:lsdException w:name="List Table 6 Colorful Accent 3" w:uiPriority="51"/>
+    <w:lsdException w:name="List Table 7 Colorful Accent 3" w:uiPriority="52"/>
+    <w:lsdException w:name="List Table 1 Light Accent 4" w:uiPriority="46"/>
+    <w:lsdException w:name="List Table 2 Accent 4" w:uiPriority="47"/>
+    <w:lsdException w:name="List Table 3 Accent 4" w:uiPriority="48"/>
+    <w:lsdException w:name="List Table 4 Accent 4" w:uiPriority="49"/>
+    <w:lsdException w:name="List Table 5 Dark Accent 4" w:uiPriority="50"/>
+    <w:lsdException w:name="List Table 6 Colorful Accent 4" w:uiPriority="51"/>
+    <w:lsdException w:name="List Table 7 Colorful Accent 4" w:uiPriority="52"/>
+    <w:lsdException w:name="List Table 1 Light Accent 5" w:uiPriority="46"/>
+    <w:lsdException w:name="List Table 2 Accent 5" w:uiPriority="47"/>
+    <w:lsdException w:name="List Table 3 Accent 5" w:uiPriority="48"/>
+    <w:lsdException w:name="List Table 4 Accent 5" w:uiPriority="49"/>
+    <w:lsdException w:name="List Table 5 Dark Accent 5" w:uiPriority="50"/>
+    <w:lsdException w:name="List Table 6 Colorful Accent 5" w:uiPriority="51"/>
+    <w:lsdException w:name="List Table 7 Colorful Accent 5" w:uiPriority="52"/>
+    <w:lsdException w:name="List Table 1 Light Accent 6" w:uiPriority="46"/>
+    <w:lsdException w:name="List Table 2 Accent 6" w:uiPriority="47"/>
+    <w:lsdException w:name="List Table 3 Accent 6" w:uiPriority="48"/>
+    <w:lsdException w:name="List Table 4 Accent 6" w:uiPriority="49"/>
+    <w:lsdException w:name="List Table 5 Dark Accent 6" w:uiPriority="50"/>
+    <w:lsdException w:name="List Table 6 Colorful Accent 6" w:uiPriority="51"/>
+    <w:lsdException w:name="List Table 7 Colorful Accent 6" w:uiPriority="52"/>
+    <w:lsdException w:name="Mention" w:semiHidden="1" w:unhideWhenUsed="1"/>
+    <w:lsdException w:name="Smart Hyperlink" w:semiHidden="1" w:unhideWhenUsed="1"/>
   </w:latentStyles>
   <w:style w:type="paragraph" w:default="1" w:styleId="Normale">
     <w:name w:val="Normal"/>
@@ -5284,7 +5827,6 @@
     <w:uiPriority w:val="99"/>
     <w:semiHidden/>
     <w:unhideWhenUsed/>
-    <w:qFormat/>
     <w:tblPr>
       <w:tblInd w:w="0" w:type="dxa"/>
       <w:tblCellMar>
@@ -5305,12 +5847,24 @@
     <w:name w:val="7FE9846466F34EC0885441290073E9AC"/>
     <w:rsid w:val="00965F59"/>
   </w:style>
+  <w:style w:type="paragraph" w:customStyle="1" w:styleId="3131D7ED225BE04FB83414AE45DDB529">
+    <w:name w:val="3131D7ED225BE04FB83414AE45DDB529"/>
+    <w:rsid w:val="00CF39DC"/>
+    <w:pPr>
+      <w:spacing w:after="0" w:line="240" w:lineRule="auto"/>
+    </w:pPr>
+    <w:rPr>
+      <w:sz w:val="24"/>
+      <w:szCs w:val="24"/>
+    </w:rPr>
+  </w:style>
 </w:styles>
 </file>
 
 <file path=word/glossary/webSettings.xml><?xml version="1.0" encoding="utf-8"?>
-<w:webSettings xmlns:r="http://schemas.openxmlformats.org/officeDocument/2006/relationships" xmlns:w="http://schemas.openxmlformats.org/wordprocessingml/2006/main">
+<w:webSettings xmlns:mc="http://schemas.openxmlformats.org/markup-compatibility/2006" xmlns:r="http://schemas.openxmlformats.org/officeDocument/2006/relationships" xmlns:w="http://schemas.openxmlformats.org/wordprocessingml/2006/main" xmlns:w14="http://schemas.microsoft.com/office/word/2010/wordml" xmlns:w15="http://schemas.microsoft.com/office/word/2012/wordml" mc:Ignorable="w14 w15">
   <w:optimizeForBrowser/>
+  <w:doNotSaveAsSingleFile/>
 </w:webSettings>
 </file>
 
@@ -5569,7 +6123,7 @@
   <a:extraClrSchemeLst/>
   <a:extLst>
     <a:ext uri="{05A4C25C-085E-4340-85A3-A5531E510DB2}">
-      <thm15:themeFamily xmlns="" xmlns:thm15="http://schemas.microsoft.com/office/thememl/2012/main" name="Office Theme" id="{62F939B6-93AF-4DB8-9C6B-D6C7DFDC589F}" vid="{4A3C46E8-61CC-4603-A589-7422A47A8E4A}"/>
+      <thm15:themeFamily xmlns:thm15="http://schemas.microsoft.com/office/thememl/2012/main" name="Office Theme" id="{62F939B6-93AF-4DB8-9C6B-D6C7DFDC589F}" vid="{4A3C46E8-61CC-4603-A589-7422A47A8E4A}"/>
     </a:ext>
   </a:extLst>
 </a:theme>
@@ -5580,7 +6134,7 @@
 </file>
 
 <file path=customXml/itemProps1.xml><?xml version="1.0" encoding="utf-8"?>
-<ds:datastoreItem xmlns:ds="http://schemas.openxmlformats.org/officeDocument/2006/customXml" ds:itemID="{E4048032-6A16-4F06-9312-B68F65AC3EBF}">
+<ds:datastoreItem xmlns:ds="http://schemas.openxmlformats.org/officeDocument/2006/customXml" ds:itemID="{564CECF2-2613-D448-AC22-D52A9C063E55}">
   <ds:schemaRefs>
     <ds:schemaRef ds:uri="http://schemas.openxmlformats.org/officeDocument/2006/bibliography"/>
   </ds:schemaRefs>

</xml_diff>

<commit_message>
Replace ParteI_Requisiti.docx - Aggiunte e correzioni
</commit_message>
<xml_diff>
--- a/requisiti/ParteI_Requisiti.docx
+++ b/requisiti/ParteI_Requisiti.docx
@@ -1932,7 +1932,13 @@
     <w:p/>
     <w:p>
       <w:r>
-        <w:t>All’interno del Data Dictionary abbiamo analizzato alcuni elementi che a nostro giudizio costituiscono i concetti fondamentali per la realizzazione e il corretto funzionamento di un s</w:t>
+        <w:t xml:space="preserve">All’interno del Data Dictionary abbiamo analizzato </w:t>
+      </w:r>
+      <w:r>
+        <w:t>gli</w:t>
+      </w:r>
+      <w:r>
+        <w:t xml:space="preserve"> elementi che a nostro giudizio costituiscono i concetti fondamentali per la realizzazione e il corretto funzionamento di un s</w:t>
       </w:r>
       <w:r>
         <w:t xml:space="preserve">istema di autenticazione: la </w:t>
@@ -2199,8 +2205,6 @@
           </wp:inline>
         </w:drawing>
       </w:r>
-      <w:bookmarkStart w:id="8" w:name="_GoBack"/>
-      <w:bookmarkEnd w:id="8"/>
       <w:r>
         <w:t xml:space="preserve">Il diagramma ci guida a una prima visione del progetto. Partiamo con una rappresentazione grafica del funzionamento della libreria </w:t>
       </w:r>
@@ -2234,12 +2238,18 @@
       <w:proofErr w:type="gramEnd"/>
       <w:r>
         <w:t xml:space="preserve"> indicati.</w:t>
+      </w:r>
+      <w:r>
+        <w:br w:type="page"/>
       </w:r>
     </w:p>
     <w:p>
       <w:pPr>
         <w:pStyle w:val="Titolo"/>
         <w:outlineLvl w:val="0"/>
+      </w:pPr>
+      <w:bookmarkStart w:id="8" w:name="_Toc497467118"/>
+      <w:r>
         <w:rPr>
           <w:rFonts w:ascii="Calibri" w:hAnsi="Calibri"/>
           <w:b/>
@@ -2249,14 +2259,9 @@
           <w:sz w:val="32"/>
           <w:szCs w:val="26"/>
         </w:rPr>
-      </w:pPr>
-    </w:p>
-    <w:p>
-      <w:pPr>
-        <w:pStyle w:val="Titolo"/>
-        <w:outlineLvl w:val="0"/>
-      </w:pPr>
-      <w:bookmarkStart w:id="9" w:name="_Toc497467118"/>
+        <w:lastRenderedPageBreak/>
+        <w:t xml:space="preserve">Tema A - </w:t>
+      </w:r>
       <w:r>
         <w:rPr>
           <w:rFonts w:ascii="Calibri" w:hAnsi="Calibri"/>
@@ -2267,7 +2272,7 @@
           <w:sz w:val="32"/>
           <w:szCs w:val="26"/>
         </w:rPr>
-        <w:t xml:space="preserve">Tema A - </w:t>
+        <w:t>SDM</w:t>
       </w:r>
       <w:r>
         <w:rPr>
@@ -2279,7 +2284,7 @@
           <w:sz w:val="32"/>
           <w:szCs w:val="26"/>
         </w:rPr>
-        <w:t>SDM</w:t>
+        <w:t xml:space="preserve"> (</w:t>
       </w:r>
       <w:r>
         <w:rPr>
@@ -2291,7 +2296,7 @@
           <w:sz w:val="32"/>
           <w:szCs w:val="26"/>
         </w:rPr>
-        <w:t xml:space="preserve"> (</w:t>
+        <w:t>Strategic</w:t>
       </w:r>
       <w:r>
         <w:rPr>
@@ -2303,8 +2308,9 @@
           <w:sz w:val="32"/>
           <w:szCs w:val="26"/>
         </w:rPr>
-        <w:t>Strategic</w:t>
-      </w:r>
+        <w:t xml:space="preserve"> </w:t>
+      </w:r>
+      <w:proofErr w:type="spellStart"/>
       <w:r>
         <w:rPr>
           <w:rFonts w:ascii="Calibri" w:hAnsi="Calibri"/>
@@ -2315,9 +2321,9 @@
           <w:sz w:val="32"/>
           <w:szCs w:val="26"/>
         </w:rPr>
-        <w:t xml:space="preserve"> </w:t>
-      </w:r>
-      <w:proofErr w:type="spellStart"/>
+        <w:t>Dependency</w:t>
+      </w:r>
+      <w:proofErr w:type="spellEnd"/>
       <w:r>
         <w:rPr>
           <w:rFonts w:ascii="Calibri" w:hAnsi="Calibri"/>
@@ -2328,9 +2334,8 @@
           <w:sz w:val="32"/>
           <w:szCs w:val="26"/>
         </w:rPr>
-        <w:t>Dependency</w:t>
-      </w:r>
-      <w:proofErr w:type="spellEnd"/>
+        <w:t xml:space="preserve"> Model</w:t>
+      </w:r>
       <w:r>
         <w:rPr>
           <w:rFonts w:ascii="Calibri" w:hAnsi="Calibri"/>
@@ -2341,21 +2346,9 @@
           <w:sz w:val="32"/>
           <w:szCs w:val="26"/>
         </w:rPr>
-        <w:t xml:space="preserve"> Model</w:t>
-      </w:r>
-      <w:r>
-        <w:rPr>
-          <w:rFonts w:ascii="Calibri" w:hAnsi="Calibri"/>
-          <w:b/>
-          <w:color w:val="000000" w:themeColor="text1"/>
-          <w:spacing w:val="0"/>
-          <w:kern w:val="0"/>
-          <w:sz w:val="32"/>
-          <w:szCs w:val="26"/>
-        </w:rPr>
         <w:t>)</w:t>
       </w:r>
-      <w:bookmarkEnd w:id="9"/>
+      <w:bookmarkEnd w:id="8"/>
     </w:p>
     <w:p>
       <w:r>
@@ -2412,7 +2405,6 @@
     </w:p>
     <w:p>
       <w:r>
-        <w:lastRenderedPageBreak/>
         <w:t xml:space="preserve">Abbiamo </w:t>
       </w:r>
       <w:r>
@@ -2774,7 +2766,7 @@
           <w:sz w:val="32"/>
         </w:rPr>
       </w:pPr>
-      <w:bookmarkStart w:id="10" w:name="_Toc497467119"/>
+      <w:bookmarkStart w:id="9" w:name="_Toc497467119"/>
       <w:r>
         <w:rPr>
           <w:rFonts w:ascii="Calibri" w:hAnsi="Calibri"/>
@@ -2794,7 +2786,7 @@
         </w:rPr>
         <w:t>M – Client</w:t>
       </w:r>
-      <w:bookmarkEnd w:id="10"/>
+      <w:bookmarkEnd w:id="9"/>
     </w:p>
     <w:p>
       <w:r>
@@ -2906,9 +2898,6 @@
         <w:t xml:space="preserve">. </w:t>
       </w:r>
       <w:r>
-        <w:t xml:space="preserve">Poiché nelle specifiche non viene precisato tale aspetto, ammettiamo che un utente qualsiasi possa autorizzare chiunque. </w:t>
-      </w:r>
-      <w:r>
         <w:t>Il C</w:t>
       </w:r>
       <w:r>
@@ -2940,6 +2929,33 @@
       </w:r>
       <w:r>
         <w:t xml:space="preserve"> ulteriore obiettivo</w:t>
+      </w:r>
+      <w:r>
+        <w:t>.</w:t>
+      </w:r>
+      <w:r>
+        <w:t xml:space="preserve"> </w:t>
+      </w:r>
+      <w:r>
+        <w:t xml:space="preserve">Poiché nelle specifiche non viene precisato tale aspetto, ammettiamo che un utente qualsiasi possa </w:t>
+      </w:r>
+      <w:r>
+        <w:t>richiedere</w:t>
+      </w:r>
+      <w:r>
+        <w:t xml:space="preserve"> </w:t>
+      </w:r>
+      <w:r>
+        <w:t xml:space="preserve">e revocare </w:t>
+      </w:r>
+      <w:r>
+        <w:t>l’autorizzazione per</w:t>
+      </w:r>
+      <w:r>
+        <w:t xml:space="preserve"> </w:t>
+      </w:r>
+      <w:r>
+        <w:t>chiunque</w:t>
       </w:r>
       <w:r>
         <w:t>.</w:t>
@@ -3030,7 +3046,7 @@
           <w:sz w:val="32"/>
         </w:rPr>
       </w:pPr>
-      <w:bookmarkStart w:id="11" w:name="_Toc497467120"/>
+      <w:bookmarkStart w:id="10" w:name="_Toc497467120"/>
       <w:r>
         <w:rPr>
           <w:rFonts w:ascii="Calibri" w:hAnsi="Calibri"/>
@@ -3060,7 +3076,7 @@
         </w:rPr>
         <w:t>Autorizzatore</w:t>
       </w:r>
-      <w:bookmarkEnd w:id="11"/>
+      <w:bookmarkEnd w:id="10"/>
       <w:proofErr w:type="spellEnd"/>
     </w:p>
     <w:p>
@@ -3312,6 +3328,8 @@
       <w:r>
         <w:t xml:space="preserve"> necessario.</w:t>
       </w:r>
+      <w:bookmarkStart w:id="11" w:name="_GoBack"/>
+      <w:bookmarkEnd w:id="11"/>
       <w:r>
         <w:br w:type="page"/>
       </w:r>
@@ -3440,11 +3458,17 @@
       </w:r>
       <w:proofErr w:type="spellEnd"/>
       <w:r>
-        <w:t xml:space="preserve"> fornita dal client e dal task corrispondente dell'</w:t>
+        <w:t xml:space="preserve"> fornita dal client e</w:t>
+      </w:r>
+      <w:r>
+        <w:t xml:space="preserve"> dal task corrispondente dell'</w:t>
       </w:r>
       <w:proofErr w:type="spellStart"/>
       <w:r>
-        <w:t>autorizzatore</w:t>
+        <w:t>A</w:t>
+      </w:r>
+      <w:r>
+        <w:t>utorizzatore</w:t>
       </w:r>
       <w:proofErr w:type="spellEnd"/>
       <w:r>
@@ -3824,7 +3848,7 @@
         <w:rStyle w:val="Numeropagina"/>
         <w:noProof/>
       </w:rPr>
-      <w:t>11</w:t>
+      <w:t>10</w:t>
     </w:r>
     <w:r>
       <w:rPr>
@@ -5309,565 +5333,6 @@
 </w:styles>
 </file>
 
-<file path=word/glossary/document.xml><?xml version="1.0" encoding="utf-8"?>
-<w:glossaryDocument xmlns:wpc="http://schemas.microsoft.com/office/word/2010/wordprocessingCanvas" xmlns:mo="http://schemas.microsoft.com/office/mac/office/2008/main" xmlns:mc="http://schemas.openxmlformats.org/markup-compatibility/2006" xmlns:mv="urn:schemas-microsoft-com:mac:vml" xmlns:o="urn:schemas-microsoft-com:office:office" xmlns:r="http://schemas.openxmlformats.org/officeDocument/2006/relationships" xmlns:m="http://schemas.openxmlformats.org/officeDocument/2006/math" xmlns:v="urn:schemas-microsoft-com:vml" xmlns:wp14="http://schemas.microsoft.com/office/word/2010/wordprocessingDrawing" xmlns:wp="http://schemas.openxmlformats.org/drawingml/2006/wordprocessingDrawing" xmlns:w10="urn:schemas-microsoft-com:office:word" xmlns:w="http://schemas.openxmlformats.org/wordprocessingml/2006/main" xmlns:w14="http://schemas.microsoft.com/office/word/2010/wordml" xmlns:w15="http://schemas.microsoft.com/office/word/2012/wordml" xmlns:wpg="http://schemas.microsoft.com/office/word/2010/wordprocessingGroup" xmlns:wpi="http://schemas.microsoft.com/office/word/2010/wordprocessingInk" xmlns:wne="http://schemas.microsoft.com/office/word/2006/wordml" xmlns:wps="http://schemas.microsoft.com/office/word/2010/wordprocessingShape" mc:Ignorable="w14 w15 wp14"/>
-</file>
-
-<file path=word/glossary/fontTable.xml><?xml version="1.0" encoding="utf-8"?>
-<w:fonts xmlns:mc="http://schemas.openxmlformats.org/markup-compatibility/2006" xmlns:r="http://schemas.openxmlformats.org/officeDocument/2006/relationships" xmlns:w="http://schemas.openxmlformats.org/wordprocessingml/2006/main" xmlns:w14="http://schemas.microsoft.com/office/word/2010/wordml" xmlns:w15="http://schemas.microsoft.com/office/word/2012/wordml" mc:Ignorable="w14 w15">
-  <w:font w:name="Symbol">
-    <w:panose1 w:val="05050102010706020507"/>
-    <w:charset w:val="02"/>
-    <w:family w:val="auto"/>
-    <w:pitch w:val="variable"/>
-    <w:sig w:usb0="00000000" w:usb1="10000000" w:usb2="00000000" w:usb3="00000000" w:csb0="80000000" w:csb1="00000000"/>
-  </w:font>
-  <w:font w:name="Times New Roman">
-    <w:panose1 w:val="02020603050405020304"/>
-    <w:charset w:val="00"/>
-    <w:family w:val="roman"/>
-    <w:pitch w:val="variable"/>
-    <w:sig w:usb0="E0002AEF" w:usb1="C0007841" w:usb2="00000009" w:usb3="00000000" w:csb0="000001FF" w:csb1="00000000"/>
-  </w:font>
-  <w:font w:name="Courier New">
-    <w:panose1 w:val="02070309020205020404"/>
-    <w:charset w:val="00"/>
-    <w:family w:val="roman"/>
-    <w:pitch w:val="fixed"/>
-    <w:sig w:usb0="E0002AFF" w:usb1="C0007843" w:usb2="00000009" w:usb3="00000000" w:csb0="000001FF" w:csb1="00000000"/>
-  </w:font>
-  <w:font w:name="Wingdings">
-    <w:panose1 w:val="05000000000000000000"/>
-    <w:charset w:val="02"/>
-    <w:family w:val="auto"/>
-    <w:pitch w:val="variable"/>
-    <w:sig w:usb0="00000000" w:usb1="10000000" w:usb2="00000000" w:usb3="00000000" w:csb0="80000000" w:csb1="00000000"/>
-  </w:font>
-  <w:font w:name="Calibri">
-    <w:panose1 w:val="020F0502020204030204"/>
-    <w:charset w:val="00"/>
-    <w:family w:val="swiss"/>
-    <w:pitch w:val="variable"/>
-    <w:sig w:usb0="E00002FF" w:usb1="4000ACFF" w:usb2="00000001" w:usb3="00000000" w:csb0="0000019F" w:csb1="00000000"/>
-  </w:font>
-  <w:font w:name="Calibri Light">
-    <w:panose1 w:val="020F0302020204030204"/>
-    <w:charset w:val="00"/>
-    <w:family w:val="swiss"/>
-    <w:pitch w:val="variable"/>
-    <w:sig w:usb0="A00002EF" w:usb1="4000207B" w:usb2="00000000" w:usb3="00000000" w:csb0="0000019F" w:csb1="00000000"/>
-  </w:font>
-  <w:font w:name="Tahoma">
-    <w:panose1 w:val="020B0604030504040204"/>
-    <w:charset w:val="00"/>
-    <w:family w:val="swiss"/>
-    <w:pitch w:val="variable"/>
-    <w:sig w:usb0="E1002EFF" w:usb1="C000605B" w:usb2="00000029" w:usb3="00000000" w:csb0="000101FF" w:csb1="00000000"/>
-  </w:font>
-  <w:font w:name="Arial">
-    <w:panose1 w:val="020B0604020202020204"/>
-    <w:charset w:val="00"/>
-    <w:family w:val="swiss"/>
-    <w:pitch w:val="variable"/>
-    <w:sig w:usb0="E0002AFF" w:usb1="C0007843" w:usb2="00000009" w:usb3="00000000" w:csb0="000001FF" w:csb1="00000000"/>
-  </w:font>
-</w:fonts>
-</file>
-
-<file path=word/glossary/settings.xml><?xml version="1.0" encoding="utf-8"?>
-<w:settings xmlns:mc="http://schemas.openxmlformats.org/markup-compatibility/2006" xmlns:o="urn:schemas-microsoft-com:office:office" xmlns:r="http://schemas.openxmlformats.org/officeDocument/2006/relationships" xmlns:m="http://schemas.openxmlformats.org/officeDocument/2006/math" xmlns:v="urn:schemas-microsoft-com:vml" xmlns:w10="urn:schemas-microsoft-com:office:word" xmlns:w="http://schemas.openxmlformats.org/wordprocessingml/2006/main" xmlns:w14="http://schemas.microsoft.com/office/word/2010/wordml" xmlns:w15="http://schemas.microsoft.com/office/word/2012/wordml" xmlns:sl="http://schemas.openxmlformats.org/schemaLibrary/2006/main" mc:Ignorable="w14 w15">
-  <w:view w:val="normal"/>
-  <w:defaultTabStop w:val="708"/>
-  <w:hyphenationZone w:val="283"/>
-  <w:characterSpacingControl w:val="doNotCompress"/>
-  <w:compat>
-    <w:useFELayout/>
-    <w:compatSetting w:name="compatibilityMode" w:uri="http://schemas.microsoft.com/office/word" w:val="12"/>
-  </w:compat>
-  <w:rsids>
-    <w:rsidRoot w:val="00965F59"/>
-    <w:rsid w:val="004F4EE1"/>
-    <w:rsid w:val="00551912"/>
-    <w:rsid w:val="00965F59"/>
-    <w:rsid w:val="00CF39DC"/>
-  </w:rsids>
-  <m:mathPr>
-    <m:mathFont m:val="Cambria Math"/>
-    <m:brkBin m:val="before"/>
-    <m:brkBinSub m:val="--"/>
-    <m:smallFrac m:val="0"/>
-    <m:dispDef/>
-    <m:lMargin m:val="0"/>
-    <m:rMargin m:val="0"/>
-    <m:defJc m:val="centerGroup"/>
-    <m:wrapIndent m:val="1440"/>
-    <m:intLim m:val="subSup"/>
-    <m:naryLim m:val="undOvr"/>
-  </m:mathPr>
-  <w:themeFontLang w:val="it-IT"/>
-  <w:clrSchemeMapping w:bg1="light1" w:t1="dark1" w:bg2="light2" w:t2="dark2" w:accent1="accent1" w:accent2="accent2" w:accent3="accent3" w:accent4="accent4" w:accent5="accent5" w:accent6="accent6" w:hyperlink="hyperlink" w:followedHyperlink="followedHyperlink"/>
-  <w:decimalSymbol w:val=","/>
-  <w:listSeparator w:val=";"/>
-</w:settings>
-</file>
-
-<file path=word/glossary/styles.xml><?xml version="1.0" encoding="utf-8"?>
-<w:styles xmlns:mc="http://schemas.openxmlformats.org/markup-compatibility/2006" xmlns:r="http://schemas.openxmlformats.org/officeDocument/2006/relationships" xmlns:w="http://schemas.openxmlformats.org/wordprocessingml/2006/main" xmlns:w14="http://schemas.microsoft.com/office/word/2010/wordml" xmlns:w15="http://schemas.microsoft.com/office/word/2012/wordml" mc:Ignorable="w14 w15">
-  <w:docDefaults>
-    <w:rPrDefault>
-      <w:rPr>
-        <w:rFonts w:asciiTheme="minorHAnsi" w:eastAsiaTheme="minorEastAsia" w:hAnsiTheme="minorHAnsi" w:cstheme="minorBidi"/>
-        <w:sz w:val="22"/>
-        <w:szCs w:val="22"/>
-        <w:lang w:val="it-IT" w:eastAsia="it-IT" w:bidi="ar-SA"/>
-      </w:rPr>
-    </w:rPrDefault>
-    <w:pPrDefault>
-      <w:pPr>
-        <w:spacing w:after="200" w:line="276" w:lineRule="auto"/>
-      </w:pPr>
-    </w:pPrDefault>
-  </w:docDefaults>
-  <w:latentStyles w:defLockedState="0" w:defUIPriority="99" w:defSemiHidden="0" w:defUnhideWhenUsed="0" w:defQFormat="0" w:count="382">
-    <w:lsdException w:name="Normal" w:uiPriority="0" w:qFormat="1"/>
-    <w:lsdException w:name="heading 1" w:uiPriority="9" w:qFormat="1"/>
-    <w:lsdException w:name="heading 2" w:semiHidden="1" w:uiPriority="9" w:unhideWhenUsed="1" w:qFormat="1"/>
-    <w:lsdException w:name="heading 3" w:semiHidden="1" w:uiPriority="9" w:unhideWhenUsed="1" w:qFormat="1"/>
-    <w:lsdException w:name="heading 4" w:semiHidden="1" w:uiPriority="9" w:unhideWhenUsed="1" w:qFormat="1"/>
-    <w:lsdException w:name="heading 5" w:semiHidden="1" w:uiPriority="9" w:unhideWhenUsed="1" w:qFormat="1"/>
-    <w:lsdException w:name="heading 6" w:semiHidden="1" w:uiPriority="9" w:unhideWhenUsed="1" w:qFormat="1"/>
-    <w:lsdException w:name="heading 7" w:semiHidden="1" w:uiPriority="9" w:unhideWhenUsed="1" w:qFormat="1"/>
-    <w:lsdException w:name="heading 8" w:semiHidden="1" w:uiPriority="9" w:unhideWhenUsed="1" w:qFormat="1"/>
-    <w:lsdException w:name="heading 9" w:semiHidden="1" w:uiPriority="9" w:unhideWhenUsed="1" w:qFormat="1"/>
-    <w:lsdException w:name="index 1" w:semiHidden="1" w:unhideWhenUsed="1"/>
-    <w:lsdException w:name="index 2" w:semiHidden="1" w:unhideWhenUsed="1"/>
-    <w:lsdException w:name="index 3" w:semiHidden="1" w:unhideWhenUsed="1"/>
-    <w:lsdException w:name="index 4" w:semiHidden="1" w:unhideWhenUsed="1"/>
-    <w:lsdException w:name="index 5" w:semiHidden="1" w:unhideWhenUsed="1"/>
-    <w:lsdException w:name="index 6" w:semiHidden="1" w:unhideWhenUsed="1"/>
-    <w:lsdException w:name="index 7" w:semiHidden="1" w:unhideWhenUsed="1"/>
-    <w:lsdException w:name="index 8" w:semiHidden="1" w:unhideWhenUsed="1"/>
-    <w:lsdException w:name="index 9" w:semiHidden="1" w:unhideWhenUsed="1"/>
-    <w:lsdException w:name="toc 1" w:semiHidden="1" w:uiPriority="39" w:unhideWhenUsed="1"/>
-    <w:lsdException w:name="toc 2" w:semiHidden="1" w:uiPriority="39" w:unhideWhenUsed="1"/>
-    <w:lsdException w:name="toc 3" w:semiHidden="1" w:uiPriority="39" w:unhideWhenUsed="1"/>
-    <w:lsdException w:name="toc 4" w:semiHidden="1" w:uiPriority="39" w:unhideWhenUsed="1"/>
-    <w:lsdException w:name="toc 5" w:semiHidden="1" w:uiPriority="39" w:unhideWhenUsed="1"/>
-    <w:lsdException w:name="toc 6" w:semiHidden="1" w:uiPriority="39" w:unhideWhenUsed="1"/>
-    <w:lsdException w:name="toc 7" w:semiHidden="1" w:uiPriority="39" w:unhideWhenUsed="1"/>
-    <w:lsdException w:name="toc 8" w:semiHidden="1" w:uiPriority="39" w:unhideWhenUsed="1"/>
-    <w:lsdException w:name="toc 9" w:semiHidden="1" w:uiPriority="39" w:unhideWhenUsed="1"/>
-    <w:lsdException w:name="Normal Indent" w:semiHidden="1" w:unhideWhenUsed="1"/>
-    <w:lsdException w:name="footnote text" w:semiHidden="1" w:unhideWhenUsed="1"/>
-    <w:lsdException w:name="annotation text" w:semiHidden="1" w:unhideWhenUsed="1"/>
-    <w:lsdException w:name="header" w:semiHidden="1" w:unhideWhenUsed="1"/>
-    <w:lsdException w:name="footer" w:semiHidden="1" w:unhideWhenUsed="1"/>
-    <w:lsdException w:name="index heading" w:semiHidden="1" w:unhideWhenUsed="1"/>
-    <w:lsdException w:name="caption" w:semiHidden="1" w:uiPriority="35" w:unhideWhenUsed="1" w:qFormat="1"/>
-    <w:lsdException w:name="table of figures" w:semiHidden="1" w:unhideWhenUsed="1"/>
-    <w:lsdException w:name="envelope address" w:semiHidden="1" w:unhideWhenUsed="1"/>
-    <w:lsdException w:name="envelope return" w:semiHidden="1" w:unhideWhenUsed="1"/>
-    <w:lsdException w:name="footnote reference" w:semiHidden="1" w:unhideWhenUsed="1"/>
-    <w:lsdException w:name="annotation reference" w:semiHidden="1" w:unhideWhenUsed="1"/>
-    <w:lsdException w:name="line number" w:semiHidden="1" w:unhideWhenUsed="1"/>
-    <w:lsdException w:name="page number" w:semiHidden="1" w:unhideWhenUsed="1"/>
-    <w:lsdException w:name="endnote reference" w:semiHidden="1" w:unhideWhenUsed="1"/>
-    <w:lsdException w:name="endnote text" w:semiHidden="1" w:unhideWhenUsed="1"/>
-    <w:lsdException w:name="table of authorities" w:semiHidden="1" w:unhideWhenUsed="1"/>
-    <w:lsdException w:name="macro" w:semiHidden="1" w:unhideWhenUsed="1"/>
-    <w:lsdException w:name="toa heading" w:semiHidden="1" w:unhideWhenUsed="1"/>
-    <w:lsdException w:name="List" w:semiHidden="1" w:unhideWhenUsed="1"/>
-    <w:lsdException w:name="List Bullet" w:semiHidden="1" w:unhideWhenUsed="1"/>
-    <w:lsdException w:name="List Number" w:semiHidden="1" w:unhideWhenUsed="1"/>
-    <w:lsdException w:name="List 2" w:semiHidden="1" w:unhideWhenUsed="1"/>
-    <w:lsdException w:name="List 3" w:semiHidden="1" w:unhideWhenUsed="1"/>
-    <w:lsdException w:name="List 4" w:semiHidden="1" w:unhideWhenUsed="1"/>
-    <w:lsdException w:name="List 5" w:semiHidden="1" w:unhideWhenUsed="1"/>
-    <w:lsdException w:name="List Bullet 2" w:semiHidden="1" w:unhideWhenUsed="1"/>
-    <w:lsdException w:name="List Bullet 3" w:semiHidden="1" w:unhideWhenUsed="1"/>
-    <w:lsdException w:name="List Bullet 4" w:semiHidden="1" w:unhideWhenUsed="1"/>
-    <w:lsdException w:name="List Bullet 5" w:semiHidden="1" w:unhideWhenUsed="1"/>
-    <w:lsdException w:name="List Number 2" w:semiHidden="1" w:unhideWhenUsed="1"/>
-    <w:lsdException w:name="List Number 3" w:semiHidden="1" w:unhideWhenUsed="1"/>
-    <w:lsdException w:name="List Number 4" w:semiHidden="1" w:unhideWhenUsed="1"/>
-    <w:lsdException w:name="List Number 5" w:semiHidden="1" w:unhideWhenUsed="1"/>
-    <w:lsdException w:name="Title" w:uiPriority="10" w:qFormat="1"/>
-    <w:lsdException w:name="Closing" w:semiHidden="1" w:unhideWhenUsed="1"/>
-    <w:lsdException w:name="Signature" w:semiHidden="1" w:unhideWhenUsed="1"/>
-    <w:lsdException w:name="Default Paragraph Font" w:semiHidden="1" w:uiPriority="1" w:unhideWhenUsed="1"/>
-    <w:lsdException w:name="Body Text" w:semiHidden="1" w:unhideWhenUsed="1"/>
-    <w:lsdException w:name="Body Text Indent" w:semiHidden="1" w:unhideWhenUsed="1"/>
-    <w:lsdException w:name="List Continue" w:semiHidden="1" w:unhideWhenUsed="1"/>
-    <w:lsdException w:name="List Continue 2" w:semiHidden="1" w:unhideWhenUsed="1"/>
-    <w:lsdException w:name="List Continue 3" w:semiHidden="1" w:unhideWhenUsed="1"/>
-    <w:lsdException w:name="List Continue 4" w:semiHidden="1" w:unhideWhenUsed="1"/>
-    <w:lsdException w:name="List Continue 5" w:semiHidden="1" w:unhideWhenUsed="1"/>
-    <w:lsdException w:name="Message Header" w:semiHidden="1" w:unhideWhenUsed="1"/>
-    <w:lsdException w:name="Subtitle" w:uiPriority="11" w:qFormat="1"/>
-    <w:lsdException w:name="Salutation" w:semiHidden="1" w:unhideWhenUsed="1"/>
-    <w:lsdException w:name="Date" w:semiHidden="1" w:unhideWhenUsed="1"/>
-    <w:lsdException w:name="Body Text First Indent" w:semiHidden="1" w:unhideWhenUsed="1"/>
-    <w:lsdException w:name="Body Text First Indent 2" w:semiHidden="1" w:unhideWhenUsed="1"/>
-    <w:lsdException w:name="Note Heading" w:semiHidden="1" w:unhideWhenUsed="1"/>
-    <w:lsdException w:name="Body Text 2" w:semiHidden="1" w:unhideWhenUsed="1"/>
-    <w:lsdException w:name="Body Text 3" w:semiHidden="1" w:unhideWhenUsed="1"/>
-    <w:lsdException w:name="Body Text Indent 2" w:semiHidden="1" w:unhideWhenUsed="1"/>
-    <w:lsdException w:name="Body Text Indent 3" w:semiHidden="1" w:unhideWhenUsed="1"/>
-    <w:lsdException w:name="Block Text" w:semiHidden="1" w:unhideWhenUsed="1"/>
-    <w:lsdException w:name="Hyperlink" w:semiHidden="1" w:unhideWhenUsed="1"/>
-    <w:lsdException w:name="FollowedHyperlink" w:semiHidden="1" w:unhideWhenUsed="1"/>
-    <w:lsdException w:name="Strong" w:uiPriority="22" w:qFormat="1"/>
-    <w:lsdException w:name="Emphasis" w:uiPriority="20" w:qFormat="1"/>
-    <w:lsdException w:name="Document Map" w:semiHidden="1" w:unhideWhenUsed="1"/>
-    <w:lsdException w:name="Plain Text" w:semiHidden="1" w:unhideWhenUsed="1"/>
-    <w:lsdException w:name="E-mail Signature" w:semiHidden="1" w:unhideWhenUsed="1"/>
-    <w:lsdException w:name="HTML Top of Form" w:semiHidden="1" w:unhideWhenUsed="1"/>
-    <w:lsdException w:name="HTML Bottom of Form" w:semiHidden="1" w:unhideWhenUsed="1"/>
-    <w:lsdException w:name="Normal (Web)" w:semiHidden="1" w:unhideWhenUsed="1"/>
-    <w:lsdException w:name="HTML Acronym" w:semiHidden="1" w:unhideWhenUsed="1"/>
-    <w:lsdException w:name="HTML Address" w:semiHidden="1" w:unhideWhenUsed="1"/>
-    <w:lsdException w:name="HTML Cite" w:semiHidden="1" w:unhideWhenUsed="1"/>
-    <w:lsdException w:name="HTML Code" w:semiHidden="1" w:unhideWhenUsed="1"/>
-    <w:lsdException w:name="HTML Definition" w:semiHidden="1" w:unhideWhenUsed="1"/>
-    <w:lsdException w:name="HTML Keyboard" w:semiHidden="1" w:unhideWhenUsed="1"/>
-    <w:lsdException w:name="HTML Preformatted" w:semiHidden="1" w:unhideWhenUsed="1"/>
-    <w:lsdException w:name="HTML Sample" w:semiHidden="1" w:unhideWhenUsed="1"/>
-    <w:lsdException w:name="HTML Typewriter" w:semiHidden="1" w:unhideWhenUsed="1"/>
-    <w:lsdException w:name="HTML Variable" w:semiHidden="1" w:unhideWhenUsed="1"/>
-    <w:lsdException w:name="Normal Table" w:semiHidden="1" w:unhideWhenUsed="1"/>
-    <w:lsdException w:name="annotation subject" w:semiHidden="1" w:unhideWhenUsed="1"/>
-    <w:lsdException w:name="No List" w:semiHidden="1" w:unhideWhenUsed="1"/>
-    <w:lsdException w:name="Outline List 1" w:semiHidden="1" w:unhideWhenUsed="1"/>
-    <w:lsdException w:name="Outline List 2" w:semiHidden="1" w:unhideWhenUsed="1"/>
-    <w:lsdException w:name="Outline List 3" w:semiHidden="1" w:unhideWhenUsed="1"/>
-    <w:lsdException w:name="Table Simple 1" w:semiHidden="1" w:unhideWhenUsed="1"/>
-    <w:lsdException w:name="Table Simple 2" w:semiHidden="1" w:unhideWhenUsed="1"/>
-    <w:lsdException w:name="Table Simple 3" w:semiHidden="1" w:unhideWhenUsed="1"/>
-    <w:lsdException w:name="Table Classic 1" w:semiHidden="1" w:unhideWhenUsed="1"/>
-    <w:lsdException w:name="Table Classic 2" w:semiHidden="1" w:unhideWhenUsed="1"/>
-    <w:lsdException w:name="Table Classic 3" w:semiHidden="1" w:unhideWhenUsed="1"/>
-    <w:lsdException w:name="Table Classic 4" w:semiHidden="1" w:unhideWhenUsed="1"/>
-    <w:lsdException w:name="Table Colorful 1" w:semiHidden="1" w:unhideWhenUsed="1"/>
-    <w:lsdException w:name="Table Colorful 2" w:semiHidden="1" w:unhideWhenUsed="1"/>
-    <w:lsdException w:name="Table Colorful 3" w:semiHidden="1" w:unhideWhenUsed="1"/>
-    <w:lsdException w:name="Table Columns 1" w:semiHidden="1" w:unhideWhenUsed="1"/>
-    <w:lsdException w:name="Table Columns 2" w:semiHidden="1" w:unhideWhenUsed="1"/>
-    <w:lsdException w:name="Table Columns 3" w:semiHidden="1" w:unhideWhenUsed="1"/>
-    <w:lsdException w:name="Table Columns 4" w:semiHidden="1" w:unhideWhenUsed="1"/>
-    <w:lsdException w:name="Table Columns 5" w:semiHidden="1" w:unhideWhenUsed="1"/>
-    <w:lsdException w:name="Table Grid 1" w:semiHidden="1" w:unhideWhenUsed="1"/>
-    <w:lsdException w:name="Table Grid 2" w:semiHidden="1" w:unhideWhenUsed="1"/>
-    <w:lsdException w:name="Table Grid 3" w:semiHidden="1" w:unhideWhenUsed="1"/>
-    <w:lsdException w:name="Table Grid 4" w:semiHidden="1" w:unhideWhenUsed="1"/>
-    <w:lsdException w:name="Table Grid 5" w:semiHidden="1" w:unhideWhenUsed="1"/>
-    <w:lsdException w:name="Table Grid 6" w:semiHidden="1" w:unhideWhenUsed="1"/>
-    <w:lsdException w:name="Table Grid 7" w:semiHidden="1" w:unhideWhenUsed="1"/>
-    <w:lsdException w:name="Table Grid 8" w:semiHidden="1" w:unhideWhenUsed="1"/>
-    <w:lsdException w:name="Table List 1" w:semiHidden="1" w:unhideWhenUsed="1"/>
-    <w:lsdException w:name="Table List 2" w:semiHidden="1" w:unhideWhenUsed="1"/>
-    <w:lsdException w:name="Table List 3" w:semiHidden="1" w:unhideWhenUsed="1"/>
-    <w:lsdException w:name="Table List 4" w:semiHidden="1" w:unhideWhenUsed="1"/>
-    <w:lsdException w:name="Table List 5" w:semiHidden="1" w:unhideWhenUsed="1"/>
-    <w:lsdException w:name="Table List 6" w:semiHidden="1" w:unhideWhenUsed="1"/>
-    <w:lsdException w:name="Table List 7" w:semiHidden="1" w:unhideWhenUsed="1"/>
-    <w:lsdException w:name="Table List 8" w:semiHidden="1" w:unhideWhenUsed="1"/>
-    <w:lsdException w:name="Table 3D effects 1" w:semiHidden="1" w:unhideWhenUsed="1"/>
-    <w:lsdException w:name="Table 3D effects 2" w:semiHidden="1" w:unhideWhenUsed="1"/>
-    <w:lsdException w:name="Table 3D effects 3" w:semiHidden="1" w:unhideWhenUsed="1"/>
-    <w:lsdException w:name="Table Contemporary" w:semiHidden="1" w:unhideWhenUsed="1"/>
-    <w:lsdException w:name="Table Elegant" w:semiHidden="1" w:unhideWhenUsed="1"/>
-    <w:lsdException w:name="Table Professional" w:semiHidden="1" w:unhideWhenUsed="1"/>
-    <w:lsdException w:name="Table Subtle 1" w:semiHidden="1" w:unhideWhenUsed="1"/>
-    <w:lsdException w:name="Table Subtle 2" w:semiHidden="1" w:unhideWhenUsed="1"/>
-    <w:lsdException w:name="Table Web 1" w:semiHidden="1" w:unhideWhenUsed="1"/>
-    <w:lsdException w:name="Table Web 2" w:semiHidden="1" w:unhideWhenUsed="1"/>
-    <w:lsdException w:name="Table Web 3" w:semiHidden="1" w:unhideWhenUsed="1"/>
-    <w:lsdException w:name="Balloon Text" w:semiHidden="1" w:unhideWhenUsed="1"/>
-    <w:lsdException w:name="Table Grid" w:uiPriority="59"/>
-    <w:lsdException w:name="Table Theme" w:semiHidden="1" w:unhideWhenUsed="1"/>
-    <w:lsdException w:name="Note Level 1" w:semiHidden="1" w:unhideWhenUsed="1"/>
-    <w:lsdException w:name="Note Level 2" w:semiHidden="1" w:unhideWhenUsed="1"/>
-    <w:lsdException w:name="Note Level 3" w:semiHidden="1" w:unhideWhenUsed="1"/>
-    <w:lsdException w:name="Note Level 4" w:semiHidden="1" w:unhideWhenUsed="1"/>
-    <w:lsdException w:name="Note Level 5" w:semiHidden="1" w:unhideWhenUsed="1"/>
-    <w:lsdException w:name="Note Level 6" w:semiHidden="1" w:unhideWhenUsed="1"/>
-    <w:lsdException w:name="Note Level 7" w:semiHidden="1" w:unhideWhenUsed="1"/>
-    <w:lsdException w:name="Note Level 8" w:semiHidden="1" w:unhideWhenUsed="1"/>
-    <w:lsdException w:name="Note Level 9" w:semiHidden="1" w:unhideWhenUsed="1"/>
-    <w:lsdException w:name="Placeholder Text" w:semiHidden="1"/>
-    <w:lsdException w:name="No Spacing" w:uiPriority="1" w:qFormat="1"/>
-    <w:lsdException w:name="Light Shading" w:uiPriority="60"/>
-    <w:lsdException w:name="Light List" w:uiPriority="61"/>
-    <w:lsdException w:name="Light Grid" w:uiPriority="62"/>
-    <w:lsdException w:name="Medium Shading 1" w:uiPriority="63"/>
-    <w:lsdException w:name="Medium Shading 2" w:uiPriority="64"/>
-    <w:lsdException w:name="Medium List 1" w:uiPriority="65"/>
-    <w:lsdException w:name="Medium List 2" w:uiPriority="66"/>
-    <w:lsdException w:name="Medium Grid 1" w:uiPriority="67"/>
-    <w:lsdException w:name="Medium Grid 2" w:uiPriority="68"/>
-    <w:lsdException w:name="Medium Grid 3" w:uiPriority="69"/>
-    <w:lsdException w:name="Dark List" w:uiPriority="70"/>
-    <w:lsdException w:name="Colorful Shading" w:uiPriority="71"/>
-    <w:lsdException w:name="Colorful List" w:uiPriority="72"/>
-    <w:lsdException w:name="Colorful Grid" w:uiPriority="73"/>
-    <w:lsdException w:name="Light Shading Accent 1" w:uiPriority="60"/>
-    <w:lsdException w:name="Light List Accent 1" w:uiPriority="61"/>
-    <w:lsdException w:name="Light Grid Accent 1" w:uiPriority="62"/>
-    <w:lsdException w:name="Medium Shading 1 Accent 1" w:uiPriority="63"/>
-    <w:lsdException w:name="Medium Shading 2 Accent 1" w:uiPriority="64"/>
-    <w:lsdException w:name="Medium List 1 Accent 1" w:uiPriority="65"/>
-    <w:lsdException w:name="Revision" w:semiHidden="1"/>
-    <w:lsdException w:name="List Paragraph" w:uiPriority="34" w:qFormat="1"/>
-    <w:lsdException w:name="Quote" w:uiPriority="29" w:qFormat="1"/>
-    <w:lsdException w:name="Intense Quote" w:uiPriority="30" w:qFormat="1"/>
-    <w:lsdException w:name="Medium List 2 Accent 1" w:uiPriority="66"/>
-    <w:lsdException w:name="Medium Grid 1 Accent 1" w:uiPriority="67"/>
-    <w:lsdException w:name="Medium Grid 2 Accent 1" w:uiPriority="68"/>
-    <w:lsdException w:name="Medium Grid 3 Accent 1" w:uiPriority="69"/>
-    <w:lsdException w:name="Dark List Accent 1" w:uiPriority="70"/>
-    <w:lsdException w:name="Colorful Shading Accent 1" w:uiPriority="71"/>
-    <w:lsdException w:name="Colorful List Accent 1" w:uiPriority="72"/>
-    <w:lsdException w:name="Colorful Grid Accent 1" w:uiPriority="73"/>
-    <w:lsdException w:name="Light Shading Accent 2" w:uiPriority="60"/>
-    <w:lsdException w:name="Light List Accent 2" w:uiPriority="61"/>
-    <w:lsdException w:name="Light Grid Accent 2" w:uiPriority="62"/>
-    <w:lsdException w:name="Medium Shading 1 Accent 2" w:uiPriority="63"/>
-    <w:lsdException w:name="Medium Shading 2 Accent 2" w:uiPriority="64"/>
-    <w:lsdException w:name="Medium List 1 Accent 2" w:uiPriority="65"/>
-    <w:lsdException w:name="Medium List 2 Accent 2" w:uiPriority="66"/>
-    <w:lsdException w:name="Medium Grid 1 Accent 2" w:uiPriority="67"/>
-    <w:lsdException w:name="Medium Grid 2 Accent 2" w:uiPriority="68"/>
-    <w:lsdException w:name="Medium Grid 3 Accent 2" w:uiPriority="69"/>
-    <w:lsdException w:name="Dark List Accent 2" w:uiPriority="70"/>
-    <w:lsdException w:name="Colorful Shading Accent 2" w:uiPriority="71"/>
-    <w:lsdException w:name="Colorful List Accent 2" w:uiPriority="72"/>
-    <w:lsdException w:name="Colorful Grid Accent 2" w:uiPriority="73"/>
-    <w:lsdException w:name="Light Shading Accent 3" w:uiPriority="60"/>
-    <w:lsdException w:name="Light List Accent 3" w:uiPriority="61"/>
-    <w:lsdException w:name="Light Grid Accent 3" w:uiPriority="62"/>
-    <w:lsdException w:name="Medium Shading 1 Accent 3" w:uiPriority="63"/>
-    <w:lsdException w:name="Medium Shading 2 Accent 3" w:uiPriority="64"/>
-    <w:lsdException w:name="Medium List 1 Accent 3" w:uiPriority="65"/>
-    <w:lsdException w:name="Medium List 2 Accent 3" w:uiPriority="66"/>
-    <w:lsdException w:name="Medium Grid 1 Accent 3" w:uiPriority="67"/>
-    <w:lsdException w:name="Medium Grid 2 Accent 3" w:uiPriority="68"/>
-    <w:lsdException w:name="Medium Grid 3 Accent 3" w:uiPriority="69"/>
-    <w:lsdException w:name="Dark List Accent 3" w:uiPriority="70"/>
-    <w:lsdException w:name="Colorful Shading Accent 3" w:uiPriority="71"/>
-    <w:lsdException w:name="Colorful List Accent 3" w:uiPriority="72"/>
-    <w:lsdException w:name="Colorful Grid Accent 3" w:uiPriority="73"/>
-    <w:lsdException w:name="Light Shading Accent 4" w:uiPriority="60"/>
-    <w:lsdException w:name="Light List Accent 4" w:uiPriority="61"/>
-    <w:lsdException w:name="Light Grid Accent 4" w:uiPriority="62"/>
-    <w:lsdException w:name="Medium Shading 1 Accent 4" w:uiPriority="63"/>
-    <w:lsdException w:name="Medium Shading 2 Accent 4" w:uiPriority="64"/>
-    <w:lsdException w:name="Medium List 1 Accent 4" w:uiPriority="65"/>
-    <w:lsdException w:name="Medium List 2 Accent 4" w:uiPriority="66"/>
-    <w:lsdException w:name="Medium Grid 1 Accent 4" w:uiPriority="67"/>
-    <w:lsdException w:name="Medium Grid 2 Accent 4" w:uiPriority="68"/>
-    <w:lsdException w:name="Medium Grid 3 Accent 4" w:uiPriority="69"/>
-    <w:lsdException w:name="Dark List Accent 4" w:uiPriority="70"/>
-    <w:lsdException w:name="Colorful Shading Accent 4" w:uiPriority="71"/>
-    <w:lsdException w:name="Colorful List Accent 4" w:uiPriority="72"/>
-    <w:lsdException w:name="Colorful Grid Accent 4" w:uiPriority="73"/>
-    <w:lsdException w:name="Light Shading Accent 5" w:uiPriority="60"/>
-    <w:lsdException w:name="Light List Accent 5" w:uiPriority="61"/>
-    <w:lsdException w:name="Light Grid Accent 5" w:uiPriority="62"/>
-    <w:lsdException w:name="Medium Shading 1 Accent 5" w:uiPriority="63"/>
-    <w:lsdException w:name="Medium Shading 2 Accent 5" w:uiPriority="64"/>
-    <w:lsdException w:name="Medium List 1 Accent 5" w:uiPriority="65"/>
-    <w:lsdException w:name="Medium List 2 Accent 5" w:uiPriority="66"/>
-    <w:lsdException w:name="Medium Grid 1 Accent 5" w:uiPriority="67"/>
-    <w:lsdException w:name="Medium Grid 2 Accent 5" w:uiPriority="68"/>
-    <w:lsdException w:name="Medium Grid 3 Accent 5" w:uiPriority="69"/>
-    <w:lsdException w:name="Dark List Accent 5" w:uiPriority="70"/>
-    <w:lsdException w:name="Colorful Shading Accent 5" w:uiPriority="71"/>
-    <w:lsdException w:name="Colorful List Accent 5" w:uiPriority="72"/>
-    <w:lsdException w:name="Colorful Grid Accent 5" w:uiPriority="73"/>
-    <w:lsdException w:name="Light Shading Accent 6" w:uiPriority="60"/>
-    <w:lsdException w:name="Light List Accent 6" w:uiPriority="61"/>
-    <w:lsdException w:name="Light Grid Accent 6" w:uiPriority="62"/>
-    <w:lsdException w:name="Medium Shading 1 Accent 6" w:uiPriority="63"/>
-    <w:lsdException w:name="Medium Shading 2 Accent 6" w:uiPriority="64"/>
-    <w:lsdException w:name="Medium List 1 Accent 6" w:uiPriority="65"/>
-    <w:lsdException w:name="Medium List 2 Accent 6" w:uiPriority="66"/>
-    <w:lsdException w:name="Medium Grid 1 Accent 6" w:uiPriority="67"/>
-    <w:lsdException w:name="Medium Grid 2 Accent 6" w:uiPriority="68"/>
-    <w:lsdException w:name="Medium Grid 3 Accent 6" w:uiPriority="69"/>
-    <w:lsdException w:name="Dark List Accent 6" w:uiPriority="70"/>
-    <w:lsdException w:name="Colorful Shading Accent 6" w:uiPriority="71"/>
-    <w:lsdException w:name="Colorful List Accent 6" w:uiPriority="72"/>
-    <w:lsdException w:name="Colorful Grid Accent 6" w:uiPriority="73"/>
-    <w:lsdException w:name="Subtle Emphasis" w:uiPriority="19" w:qFormat="1"/>
-    <w:lsdException w:name="Intense Emphasis" w:uiPriority="21" w:qFormat="1"/>
-    <w:lsdException w:name="Subtle Reference" w:uiPriority="31" w:qFormat="1"/>
-    <w:lsdException w:name="Intense Reference" w:uiPriority="32" w:qFormat="1"/>
-    <w:lsdException w:name="Book Title" w:uiPriority="33" w:qFormat="1"/>
-    <w:lsdException w:name="Bibliography" w:semiHidden="1" w:uiPriority="37" w:unhideWhenUsed="1"/>
-    <w:lsdException w:name="TOC Heading" w:semiHidden="1" w:uiPriority="39" w:unhideWhenUsed="1" w:qFormat="1"/>
-    <w:lsdException w:name="Plain Table 1" w:uiPriority="41"/>
-    <w:lsdException w:name="Plain Table 2" w:uiPriority="42"/>
-    <w:lsdException w:name="Plain Table 3" w:uiPriority="43"/>
-    <w:lsdException w:name="Plain Table 4" w:uiPriority="44"/>
-    <w:lsdException w:name="Plain Table 5" w:uiPriority="45"/>
-    <w:lsdException w:name="Grid Table Light" w:uiPriority="40"/>
-    <w:lsdException w:name="Grid Table 1 Light" w:uiPriority="46"/>
-    <w:lsdException w:name="Grid Table 2" w:uiPriority="47"/>
-    <w:lsdException w:name="Grid Table 3" w:uiPriority="48"/>
-    <w:lsdException w:name="Grid Table 4" w:uiPriority="49"/>
-    <w:lsdException w:name="Grid Table 5 Dark" w:uiPriority="50"/>
-    <w:lsdException w:name="Grid Table 6 Colorful" w:uiPriority="51"/>
-    <w:lsdException w:name="Grid Table 7 Colorful" w:uiPriority="52"/>
-    <w:lsdException w:name="Grid Table 1 Light Accent 1" w:uiPriority="46"/>
-    <w:lsdException w:name="Grid Table 2 Accent 1" w:uiPriority="47"/>
-    <w:lsdException w:name="Grid Table 3 Accent 1" w:uiPriority="48"/>
-    <w:lsdException w:name="Grid Table 4 Accent 1" w:uiPriority="49"/>
-    <w:lsdException w:name="Grid Table 5 Dark Accent 1" w:uiPriority="50"/>
-    <w:lsdException w:name="Grid Table 6 Colorful Accent 1" w:uiPriority="51"/>
-    <w:lsdException w:name="Grid Table 7 Colorful Accent 1" w:uiPriority="52"/>
-    <w:lsdException w:name="Grid Table 1 Light Accent 2" w:uiPriority="46"/>
-    <w:lsdException w:name="Grid Table 2 Accent 2" w:uiPriority="47"/>
-    <w:lsdException w:name="Grid Table 3 Accent 2" w:uiPriority="48"/>
-    <w:lsdException w:name="Grid Table 4 Accent 2" w:uiPriority="49"/>
-    <w:lsdException w:name="Grid Table 5 Dark Accent 2" w:uiPriority="50"/>
-    <w:lsdException w:name="Grid Table 6 Colorful Accent 2" w:uiPriority="51"/>
-    <w:lsdException w:name="Grid Table 7 Colorful Accent 2" w:uiPriority="52"/>
-    <w:lsdException w:name="Grid Table 1 Light Accent 3" w:uiPriority="46"/>
-    <w:lsdException w:name="Grid Table 2 Accent 3" w:uiPriority="47"/>
-    <w:lsdException w:name="Grid Table 3 Accent 3" w:uiPriority="48"/>
-    <w:lsdException w:name="Grid Table 4 Accent 3" w:uiPriority="49"/>
-    <w:lsdException w:name="Grid Table 5 Dark Accent 3" w:uiPriority="50"/>
-    <w:lsdException w:name="Grid Table 6 Colorful Accent 3" w:uiPriority="51"/>
-    <w:lsdException w:name="Grid Table 7 Colorful Accent 3" w:uiPriority="52"/>
-    <w:lsdException w:name="Grid Table 1 Light Accent 4" w:uiPriority="46"/>
-    <w:lsdException w:name="Grid Table 2 Accent 4" w:uiPriority="47"/>
-    <w:lsdException w:name="Grid Table 3 Accent 4" w:uiPriority="48"/>
-    <w:lsdException w:name="Grid Table 4 Accent 4" w:uiPriority="49"/>
-    <w:lsdException w:name="Grid Table 5 Dark Accent 4" w:uiPriority="50"/>
-    <w:lsdException w:name="Grid Table 6 Colorful Accent 4" w:uiPriority="51"/>
-    <w:lsdException w:name="Grid Table 7 Colorful Accent 4" w:uiPriority="52"/>
-    <w:lsdException w:name="Grid Table 1 Light Accent 5" w:uiPriority="46"/>
-    <w:lsdException w:name="Grid Table 2 Accent 5" w:uiPriority="47"/>
-    <w:lsdException w:name="Grid Table 3 Accent 5" w:uiPriority="48"/>
-    <w:lsdException w:name="Grid Table 4 Accent 5" w:uiPriority="49"/>
-    <w:lsdException w:name="Grid Table 5 Dark Accent 5" w:uiPriority="50"/>
-    <w:lsdException w:name="Grid Table 6 Colorful Accent 5" w:uiPriority="51"/>
-    <w:lsdException w:name="Grid Table 7 Colorful Accent 5" w:uiPriority="52"/>
-    <w:lsdException w:name="Grid Table 1 Light Accent 6" w:uiPriority="46"/>
-    <w:lsdException w:name="Grid Table 2 Accent 6" w:uiPriority="47"/>
-    <w:lsdException w:name="Grid Table 3 Accent 6" w:uiPriority="48"/>
-    <w:lsdException w:name="Grid Table 4 Accent 6" w:uiPriority="49"/>
-    <w:lsdException w:name="Grid Table 5 Dark Accent 6" w:uiPriority="50"/>
-    <w:lsdException w:name="Grid Table 6 Colorful Accent 6" w:uiPriority="51"/>
-    <w:lsdException w:name="Grid Table 7 Colorful Accent 6" w:uiPriority="52"/>
-    <w:lsdException w:name="List Table 1 Light" w:uiPriority="46"/>
-    <w:lsdException w:name="List Table 2" w:uiPriority="47"/>
-    <w:lsdException w:name="List Table 3" w:uiPriority="48"/>
-    <w:lsdException w:name="List Table 4" w:uiPriority="49"/>
-    <w:lsdException w:name="List Table 5 Dark" w:uiPriority="50"/>
-    <w:lsdException w:name="List Table 6 Colorful" w:uiPriority="51"/>
-    <w:lsdException w:name="List Table 7 Colorful" w:uiPriority="52"/>
-    <w:lsdException w:name="List Table 1 Light Accent 1" w:uiPriority="46"/>
-    <w:lsdException w:name="List Table 2 Accent 1" w:uiPriority="47"/>
-    <w:lsdException w:name="List Table 3 Accent 1" w:uiPriority="48"/>
-    <w:lsdException w:name="List Table 4 Accent 1" w:uiPriority="49"/>
-    <w:lsdException w:name="List Table 5 Dark Accent 1" w:uiPriority="50"/>
-    <w:lsdException w:name="List Table 6 Colorful Accent 1" w:uiPriority="51"/>
-    <w:lsdException w:name="List Table 7 Colorful Accent 1" w:uiPriority="52"/>
-    <w:lsdException w:name="List Table 1 Light Accent 2" w:uiPriority="46"/>
-    <w:lsdException w:name="List Table 2 Accent 2" w:uiPriority="47"/>
-    <w:lsdException w:name="List Table 3 Accent 2" w:uiPriority="48"/>
-    <w:lsdException w:name="List Table 4 Accent 2" w:uiPriority="49"/>
-    <w:lsdException w:name="List Table 5 Dark Accent 2" w:uiPriority="50"/>
-    <w:lsdException w:name="List Table 6 Colorful Accent 2" w:uiPriority="51"/>
-    <w:lsdException w:name="List Table 7 Colorful Accent 2" w:uiPriority="52"/>
-    <w:lsdException w:name="List Table 1 Light Accent 3" w:uiPriority="46"/>
-    <w:lsdException w:name="List Table 2 Accent 3" w:uiPriority="47"/>
-    <w:lsdException w:name="List Table 3 Accent 3" w:uiPriority="48"/>
-    <w:lsdException w:name="List Table 4 Accent 3" w:uiPriority="49"/>
-    <w:lsdException w:name="List Table 5 Dark Accent 3" w:uiPriority="50"/>
-    <w:lsdException w:name="List Table 6 Colorful Accent 3" w:uiPriority="51"/>
-    <w:lsdException w:name="List Table 7 Colorful Accent 3" w:uiPriority="52"/>
-    <w:lsdException w:name="List Table 1 Light Accent 4" w:uiPriority="46"/>
-    <w:lsdException w:name="List Table 2 Accent 4" w:uiPriority="47"/>
-    <w:lsdException w:name="List Table 3 Accent 4" w:uiPriority="48"/>
-    <w:lsdException w:name="List Table 4 Accent 4" w:uiPriority="49"/>
-    <w:lsdException w:name="List Table 5 Dark Accent 4" w:uiPriority="50"/>
-    <w:lsdException w:name="List Table 6 Colorful Accent 4" w:uiPriority="51"/>
-    <w:lsdException w:name="List Table 7 Colorful Accent 4" w:uiPriority="52"/>
-    <w:lsdException w:name="List Table 1 Light Accent 5" w:uiPriority="46"/>
-    <w:lsdException w:name="List Table 2 Accent 5" w:uiPriority="47"/>
-    <w:lsdException w:name="List Table 3 Accent 5" w:uiPriority="48"/>
-    <w:lsdException w:name="List Table 4 Accent 5" w:uiPriority="49"/>
-    <w:lsdException w:name="List Table 5 Dark Accent 5" w:uiPriority="50"/>
-    <w:lsdException w:name="List Table 6 Colorful Accent 5" w:uiPriority="51"/>
-    <w:lsdException w:name="List Table 7 Colorful Accent 5" w:uiPriority="52"/>
-    <w:lsdException w:name="List Table 1 Light Accent 6" w:uiPriority="46"/>
-    <w:lsdException w:name="List Table 2 Accent 6" w:uiPriority="47"/>
-    <w:lsdException w:name="List Table 3 Accent 6" w:uiPriority="48"/>
-    <w:lsdException w:name="List Table 4 Accent 6" w:uiPriority="49"/>
-    <w:lsdException w:name="List Table 5 Dark Accent 6" w:uiPriority="50"/>
-    <w:lsdException w:name="List Table 6 Colorful Accent 6" w:uiPriority="51"/>
-    <w:lsdException w:name="List Table 7 Colorful Accent 6" w:uiPriority="52"/>
-    <w:lsdException w:name="Mention" w:semiHidden="1" w:unhideWhenUsed="1"/>
-    <w:lsdException w:name="Smart Hyperlink" w:semiHidden="1" w:unhideWhenUsed="1"/>
-  </w:latentStyles>
-  <w:style w:type="paragraph" w:default="1" w:styleId="Normale">
-    <w:name w:val="Normal"/>
-    <w:qFormat/>
-  </w:style>
-  <w:style w:type="character" w:default="1" w:styleId="Carpredefinitoparagrafo">
-    <w:name w:val="Default Paragraph Font"/>
-    <w:uiPriority w:val="1"/>
-    <w:semiHidden/>
-    <w:unhideWhenUsed/>
-  </w:style>
-  <w:style w:type="table" w:default="1" w:styleId="Tabellanormale">
-    <w:name w:val="Normal Table"/>
-    <w:uiPriority w:val="99"/>
-    <w:semiHidden/>
-    <w:unhideWhenUsed/>
-    <w:tblPr>
-      <w:tblInd w:w="0" w:type="dxa"/>
-      <w:tblCellMar>
-        <w:top w:w="0" w:type="dxa"/>
-        <w:left w:w="108" w:type="dxa"/>
-        <w:bottom w:w="0" w:type="dxa"/>
-        <w:right w:w="108" w:type="dxa"/>
-      </w:tblCellMar>
-    </w:tblPr>
-  </w:style>
-  <w:style w:type="numbering" w:default="1" w:styleId="Nessunelenco">
-    <w:name w:val="No List"/>
-    <w:uiPriority w:val="99"/>
-    <w:semiHidden/>
-    <w:unhideWhenUsed/>
-  </w:style>
-  <w:style w:type="paragraph" w:customStyle="1" w:styleId="7FE9846466F34EC0885441290073E9AC">
-    <w:name w:val="7FE9846466F34EC0885441290073E9AC"/>
-    <w:rsid w:val="00965F59"/>
-  </w:style>
-  <w:style w:type="paragraph" w:customStyle="1" w:styleId="3131D7ED225BE04FB83414AE45DDB529">
-    <w:name w:val="3131D7ED225BE04FB83414AE45DDB529"/>
-    <w:rsid w:val="00CF39DC"/>
-    <w:pPr>
-      <w:spacing w:after="0" w:line="240" w:lineRule="auto"/>
-    </w:pPr>
-    <w:rPr>
-      <w:sz w:val="24"/>
-      <w:szCs w:val="24"/>
-    </w:rPr>
-  </w:style>
-</w:styles>
-</file>
-
-<file path=word/glossary/webSettings.xml><?xml version="1.0" encoding="utf-8"?>
-<w:webSettings xmlns:mc="http://schemas.openxmlformats.org/markup-compatibility/2006" xmlns:r="http://schemas.openxmlformats.org/officeDocument/2006/relationships" xmlns:w="http://schemas.openxmlformats.org/wordprocessingml/2006/main" xmlns:w14="http://schemas.microsoft.com/office/word/2010/wordml" xmlns:w15="http://schemas.microsoft.com/office/word/2012/wordml" mc:Ignorable="w14 w15">
-  <w:optimizeForBrowser/>
-  <w:doNotSaveAsSingleFile/>
-</w:webSettings>
-</file>
-
 <file path=word/theme/theme1.xml><?xml version="1.0" encoding="utf-8"?>
 <a:theme xmlns:a="http://schemas.openxmlformats.org/drawingml/2006/main" name="Tema di Office">
   <a:themeElements>
@@ -6134,7 +5599,7 @@
 </file>
 
 <file path=customXml/itemProps1.xml><?xml version="1.0" encoding="utf-8"?>
-<ds:datastoreItem xmlns:ds="http://schemas.openxmlformats.org/officeDocument/2006/customXml" ds:itemID="{564CECF2-2613-D448-AC22-D52A9C063E55}">
+<ds:datastoreItem xmlns:ds="http://schemas.openxmlformats.org/officeDocument/2006/customXml" ds:itemID="{7D7CE3A6-2152-4E46-9F25-A0662C164E25}">
   <ds:schemaRefs>
     <ds:schemaRef ds:uri="http://schemas.openxmlformats.org/officeDocument/2006/bibliography"/>
   </ds:schemaRefs>

</xml_diff>

<commit_message>
Replace ParteI_Requisiti.docx - Correzioni per documento finale
</commit_message>
<xml_diff>
--- a/requisiti/ParteI_Requisiti.docx
+++ b/requisiti/ParteI_Requisiti.docx
@@ -516,7 +516,7 @@
             </w:rPr>
             <w:fldChar w:fldCharType="separate"/>
           </w:r>
-          <w:hyperlink w:anchor="_Toc497467110" w:history="1">
+          <w:hyperlink w:anchor="_Toc497666839" w:history="1">
             <w:r>
               <w:rPr>
                 <w:rStyle w:val="Collegamentoipertestuale"/>
@@ -544,7 +544,7 @@
                 <w:noProof/>
                 <w:webHidden/>
               </w:rPr>
-              <w:instrText xml:space="preserve"> PAGEREF _Toc497467110 \h </w:instrText>
+              <w:instrText xml:space="preserve"> PAGEREF _Toc497666839 \h </w:instrText>
             </w:r>
             <w:r>
               <w:rPr>
@@ -592,7 +592,7 @@
               <w:lang w:eastAsia="it-IT"/>
             </w:rPr>
           </w:pPr>
-          <w:hyperlink w:anchor="_Toc497467111" w:history="1">
+          <w:hyperlink w:anchor="_Toc497666840" w:history="1">
             <w:r>
               <w:rPr>
                 <w:rStyle w:val="Collegamentoipertestuale"/>
@@ -620,7 +620,7 @@
                 <w:noProof/>
                 <w:webHidden/>
               </w:rPr>
-              <w:instrText xml:space="preserve"> PAGEREF _Toc497467111 \h </w:instrText>
+              <w:instrText xml:space="preserve"> PAGEREF _Toc497666840 \h </w:instrText>
             </w:r>
             <w:r>
               <w:rPr>
@@ -668,7 +668,7 @@
               <w:lang w:eastAsia="it-IT"/>
             </w:rPr>
           </w:pPr>
-          <w:hyperlink w:anchor="_Toc497467112" w:history="1">
+          <w:hyperlink w:anchor="_Toc497666841" w:history="1">
             <w:r>
               <w:rPr>
                 <w:rStyle w:val="Collegamentoipertestuale"/>
@@ -696,7 +696,7 @@
                 <w:noProof/>
                 <w:webHidden/>
               </w:rPr>
-              <w:instrText xml:space="preserve"> PAGEREF _Toc497467112 \h </w:instrText>
+              <w:instrText xml:space="preserve"> PAGEREF _Toc497666841 \h </w:instrText>
             </w:r>
             <w:r>
               <w:rPr>
@@ -744,7 +744,7 @@
               <w:lang w:eastAsia="it-IT"/>
             </w:rPr>
           </w:pPr>
-          <w:hyperlink w:anchor="_Toc497467113" w:history="1">
+          <w:hyperlink w:anchor="_Toc497666842" w:history="1">
             <w:r>
               <w:rPr>
                 <w:rStyle w:val="Collegamentoipertestuale"/>
@@ -772,7 +772,7 @@
                 <w:noProof/>
                 <w:webHidden/>
               </w:rPr>
-              <w:instrText xml:space="preserve"> PAGEREF _Toc497467113 \h </w:instrText>
+              <w:instrText xml:space="preserve"> PAGEREF _Toc497666842 \h </w:instrText>
             </w:r>
             <w:r>
               <w:rPr>
@@ -820,7 +820,7 @@
               <w:lang w:eastAsia="it-IT"/>
             </w:rPr>
           </w:pPr>
-          <w:hyperlink w:anchor="_Toc497467114" w:history="1">
+          <w:hyperlink w:anchor="_Toc497666843" w:history="1">
             <w:r>
               <w:rPr>
                 <w:rStyle w:val="Collegamentoipertestuale"/>
@@ -848,7 +848,7 @@
                 <w:noProof/>
                 <w:webHidden/>
               </w:rPr>
-              <w:instrText xml:space="preserve"> PAGEREF _Toc497467114 \h </w:instrText>
+              <w:instrText xml:space="preserve"> PAGEREF _Toc497666843 \h </w:instrText>
             </w:r>
             <w:r>
               <w:rPr>
@@ -897,7 +897,7 @@
               <w:lang w:eastAsia="it-IT"/>
             </w:rPr>
           </w:pPr>
-          <w:hyperlink w:anchor="_Toc497467115" w:history="1">
+          <w:hyperlink w:anchor="_Toc497666844" w:history="1">
             <w:r>
               <w:rPr>
                 <w:rStyle w:val="Collegamentoipertestuale"/>
@@ -925,7 +925,7 @@
                 <w:noProof/>
                 <w:webHidden/>
               </w:rPr>
-              <w:instrText xml:space="preserve"> PAGEREF _Toc497467115 \h </w:instrText>
+              <w:instrText xml:space="preserve"> PAGEREF _Toc497666844 \h </w:instrText>
             </w:r>
             <w:r>
               <w:rPr>
@@ -974,7 +974,7 @@
               <w:lang w:eastAsia="it-IT"/>
             </w:rPr>
           </w:pPr>
-          <w:hyperlink w:anchor="_Toc497467116" w:history="1">
+          <w:hyperlink w:anchor="_Toc497666845" w:history="1">
             <w:r>
               <w:rPr>
                 <w:rStyle w:val="Collegamentoipertestuale"/>
@@ -1002,7 +1002,7 @@
                 <w:noProof/>
                 <w:webHidden/>
               </w:rPr>
-              <w:instrText xml:space="preserve"> PAGEREF _Toc497467116 \h </w:instrText>
+              <w:instrText xml:space="preserve"> PAGEREF _Toc497666845 \h </w:instrText>
             </w:r>
             <w:r>
               <w:rPr>
@@ -1022,7 +1022,7 @@
                 <w:noProof/>
                 <w:webHidden/>
               </w:rPr>
-              <w:t>6</w:t>
+              <w:t>7</w:t>
             </w:r>
             <w:r>
               <w:rPr>
@@ -1051,7 +1051,7 @@
               <w:lang w:eastAsia="it-IT"/>
             </w:rPr>
           </w:pPr>
-          <w:hyperlink w:anchor="_Toc497467117" w:history="1">
+          <w:hyperlink w:anchor="_Toc497666846" w:history="1">
             <w:r>
               <w:rPr>
                 <w:rStyle w:val="Collegamentoipertestuale"/>
@@ -1079,7 +1079,7 @@
                 <w:noProof/>
                 <w:webHidden/>
               </w:rPr>
-              <w:instrText xml:space="preserve"> PAGEREF _Toc497467117 \h </w:instrText>
+              <w:instrText xml:space="preserve"> PAGEREF _Toc497666846 \h </w:instrText>
             </w:r>
             <w:r>
               <w:rPr>
@@ -1099,7 +1099,7 @@
                 <w:noProof/>
                 <w:webHidden/>
               </w:rPr>
-              <w:t>6</w:t>
+              <w:t>7</w:t>
             </w:r>
             <w:r>
               <w:rPr>
@@ -1128,7 +1128,7 @@
               <w:lang w:eastAsia="it-IT"/>
             </w:rPr>
           </w:pPr>
-          <w:hyperlink w:anchor="_Toc497467118" w:history="1">
+          <w:hyperlink w:anchor="_Toc497666847" w:history="1">
             <w:r>
               <w:rPr>
                 <w:rStyle w:val="Collegamentoipertestuale"/>
@@ -1156,7 +1156,7 @@
                 <w:noProof/>
                 <w:webHidden/>
               </w:rPr>
-              <w:instrText xml:space="preserve"> PAGEREF _Toc497467118 \h </w:instrText>
+              <w:instrText xml:space="preserve"> PAGEREF _Toc497666847 \h </w:instrText>
             </w:r>
             <w:r>
               <w:rPr>
@@ -1176,7 +1176,7 @@
                 <w:noProof/>
                 <w:webHidden/>
               </w:rPr>
-              <w:t>6</w:t>
+              <w:t>8</w:t>
             </w:r>
             <w:r>
               <w:rPr>
@@ -1204,7 +1204,7 @@
               <w:lang w:eastAsia="it-IT"/>
             </w:rPr>
           </w:pPr>
-          <w:hyperlink w:anchor="_Toc497467119" w:history="1">
+          <w:hyperlink w:anchor="_Toc497666848" w:history="1">
             <w:r>
               <w:rPr>
                 <w:rStyle w:val="Collegamentoipertestuale"/>
@@ -1232,7 +1232,7 @@
                 <w:noProof/>
                 <w:webHidden/>
               </w:rPr>
-              <w:instrText xml:space="preserve"> PAGEREF _Toc497467119 \h </w:instrText>
+              <w:instrText xml:space="preserve"> PAGEREF _Toc497666848 \h </w:instrText>
             </w:r>
             <w:r>
               <w:rPr>
@@ -1252,7 +1252,7 @@
                 <w:noProof/>
                 <w:webHidden/>
               </w:rPr>
-              <w:t>8</w:t>
+              <w:t>9</w:t>
             </w:r>
             <w:r>
               <w:rPr>
@@ -1280,7 +1280,7 @@
               <w:lang w:eastAsia="it-IT"/>
             </w:rPr>
           </w:pPr>
-          <w:hyperlink w:anchor="_Toc497467120" w:history="1">
+          <w:hyperlink w:anchor="_Toc497666849" w:history="1">
             <w:r>
               <w:rPr>
                 <w:rStyle w:val="Collegamentoipertestuale"/>
@@ -1308,7 +1308,7 @@
                 <w:noProof/>
                 <w:webHidden/>
               </w:rPr>
-              <w:instrText xml:space="preserve"> PAGEREF _Toc497467120 \h </w:instrText>
+              <w:instrText xml:space="preserve"> PAGEREF _Toc497666849 \h </w:instrText>
             </w:r>
             <w:r>
               <w:rPr>
@@ -1328,7 +1328,7 @@
                 <w:noProof/>
                 <w:webHidden/>
               </w:rPr>
-              <w:t>9</w:t>
+              <w:t>10</w:t>
             </w:r>
             <w:r>
               <w:rPr>
@@ -1356,7 +1356,7 @@
               <w:lang w:eastAsia="it-IT"/>
             </w:rPr>
           </w:pPr>
-          <w:hyperlink w:anchor="_Toc497467121" w:history="1">
+          <w:hyperlink w:anchor="_Toc497666850" w:history="1">
             <w:r>
               <w:rPr>
                 <w:rStyle w:val="Collegamentoipertestuale"/>
@@ -1384,7 +1384,7 @@
                 <w:noProof/>
                 <w:webHidden/>
               </w:rPr>
-              <w:instrText xml:space="preserve"> PAGEREF _Toc497467121 \h </w:instrText>
+              <w:instrText xml:space="preserve"> PAGEREF _Toc497666850 \h </w:instrText>
             </w:r>
             <w:r>
               <w:rPr>
@@ -1404,7 +1404,7 @@
                 <w:noProof/>
                 <w:webHidden/>
               </w:rPr>
-              <w:t>10</w:t>
+              <w:t>11</w:t>
             </w:r>
             <w:r>
               <w:rPr>
@@ -1456,7 +1456,7 @@
           <w:b/>
         </w:rPr>
       </w:pPr>
-      <w:bookmarkStart w:id="0" w:name="_Toc497467110"/>
+      <w:bookmarkStart w:id="0" w:name="_Toc497666839"/>
       <w:r>
         <w:rPr>
           <w:rFonts w:ascii="Calibri" w:hAnsi="Calibri"/>
@@ -1645,18 +1645,8 @@
         <w:t xml:space="preserve"> scaduto o inesistente, il sistema restituisce errore.</w:t>
       </w:r>
     </w:p>
-    <w:p>
-      <w:pPr>
-        <w:pStyle w:val="Sottotitolo"/>
-        <w:rPr>
-          <w:rFonts w:eastAsiaTheme="minorHAnsi"/>
-          <w:color w:val="auto"/>
-          <w:spacing w:val="0"/>
-          <w:sz w:val="24"/>
-          <w:szCs w:val="24"/>
-        </w:rPr>
-      </w:pPr>
-    </w:p>
+    <w:p/>
+    <w:p/>
     <w:p>
       <w:pPr>
         <w:pStyle w:val="Titolo2"/>
@@ -1667,7 +1657,7 @@
           <w:sz w:val="32"/>
         </w:rPr>
       </w:pPr>
-      <w:bookmarkStart w:id="1" w:name="_Toc497467111"/>
+      <w:bookmarkStart w:id="1" w:name="_Toc497666842"/>
       <w:r>
         <w:rPr>
           <w:rFonts w:ascii="Calibri" w:hAnsi="Calibri"/>
@@ -1675,24 +1665,94 @@
           <w:color w:val="000000" w:themeColor="text1"/>
           <w:sz w:val="32"/>
         </w:rPr>
-        <w:t>Fasi di lavoro</w:t>
+        <w:t>Assunzioni</w:t>
       </w:r>
       <w:bookmarkEnd w:id="1"/>
     </w:p>
-    <w:p>
-      <w:pPr>
-        <w:rPr>
-          <w:b/>
-          <w:sz w:val="32"/>
-        </w:rPr>
-      </w:pPr>
-    </w:p>
-    <w:p>
-      <w:r>
-        <w:t>Il procedimento che ci ha portato a sviluppare la nostra soluzione può essere suddiviso in due parti: una prima riguardante lo studio del problema e la scelta delle assunzioni necessarie, mentre la seconda orientata alla ricerca di una strategia e di una soluzione efficace.</w:t>
-      </w:r>
-    </w:p>
-    <w:p/>
+    <w:p/>
+    <w:p>
+      <w:r>
+        <w:t xml:space="preserve">Al fine di evitare l’introduzione di ulteriori complicazioni nel progetto e vista l’assenza di specifiche a riguardo, si assume possibile che </w:t>
+      </w:r>
+      <w:r>
+        <w:rPr>
+          <w:i/>
+        </w:rPr>
+        <w:t>qualsiasi</w:t>
+      </w:r>
+      <w:r>
+        <w:rPr>
+          <w:i/>
+        </w:rPr>
+        <w:t xml:space="preserve"> utente</w:t>
+      </w:r>
+      <w:r>
+        <w:t xml:space="preserve"> </w:t>
+      </w:r>
+      <w:r>
+        <w:t xml:space="preserve">possa autorizzare </w:t>
+      </w:r>
+      <w:r>
+        <w:rPr>
+          <w:i/>
+        </w:rPr>
+        <w:t>chiunque</w:t>
+      </w:r>
+      <w:r>
+        <w:t xml:space="preserve">. Il sistema di autorizzazione è quindi non sicuro da specifica. </w:t>
+      </w:r>
+    </w:p>
+    <w:p>
+      <w:r>
+        <w:t xml:space="preserve">Un'altra assunzione riguarda la gestione delle risorse, in particolare riguardo creazione, modifica e cancellazione delle stesse. Non essendo specificato </w:t>
+      </w:r>
+      <w:r>
+        <w:rPr>
+          <w:i/>
+        </w:rPr>
+        <w:t>quale attore</w:t>
+      </w:r>
+      <w:r>
+        <w:t xml:space="preserve"> agisca con l'obiettivo di modificare l'elenco delle risorse (ad esempio creandone una nuova) si è deciso di </w:t>
+      </w:r>
+      <w:r>
+        <w:rPr>
+          <w:i/>
+        </w:rPr>
+        <w:t>non</w:t>
+      </w:r>
+      <w:r>
+        <w:t xml:space="preserve"> assegnare tale obiettivo</w:t>
+      </w:r>
+      <w:r>
+        <w:t xml:space="preserve"> al client</w:t>
+      </w:r>
+      <w:r>
+        <w:t xml:space="preserve">. </w:t>
+      </w:r>
+      <w:r>
+        <w:t xml:space="preserve">La gestione delle risorse rimane quindi un goal interno del sistema </w:t>
+      </w:r>
+      <w:proofErr w:type="spellStart"/>
+      <w:r>
+        <w:t>autorizzatore</w:t>
+      </w:r>
+      <w:proofErr w:type="spellEnd"/>
+      <w:r>
+        <w:t xml:space="preserve">, che è in grado di gestire queste funzionalità, ma non è un </w:t>
+      </w:r>
+      <w:proofErr w:type="spellStart"/>
+      <w:r>
+        <w:rPr>
+          <w:i/>
+        </w:rPr>
+        <w:t>dependee</w:t>
+      </w:r>
+      <w:proofErr w:type="spellEnd"/>
+      <w:r>
+        <w:t xml:space="preserve"> per alcun obiettivo esterno. </w:t>
+      </w:r>
+    </w:p>
     <w:p>
       <w:pPr>
         <w:pStyle w:val="Titolo2"/>
@@ -1703,184 +1763,49 @@
           <w:sz w:val="32"/>
         </w:rPr>
       </w:pPr>
-      <w:bookmarkStart w:id="2" w:name="_Toc497467112"/>
-      <w:r>
+    </w:p>
+    <w:p/>
+    <w:p>
+      <w:pPr>
+        <w:pStyle w:val="Titolo2"/>
         <w:rPr>
           <w:rFonts w:ascii="Calibri" w:hAnsi="Calibri"/>
           <w:b/>
           <w:color w:val="000000" w:themeColor="text1"/>
           <w:sz w:val="32"/>
         </w:rPr>
-        <w:t>Analisi del problema</w:t>
-      </w:r>
-      <w:bookmarkEnd w:id="2"/>
-    </w:p>
-    <w:p/>
-    <w:p>
-      <w:r>
-        <w:t>Il primo passo è stato effettuare una lettura approfondita delle specifiche che ci sono state fornite. Una volta terminata la comprensione di ogni singola richiesta, abbiamo cercato di identificare le entità fondamentali e gli obiettivi del nostro progetto.</w:t>
-      </w:r>
-    </w:p>
-    <w:p/>
-    <w:p>
-      <w:pPr>
-        <w:pStyle w:val="Titolo2"/>
+      </w:pPr>
+      <w:bookmarkStart w:id="2" w:name="_Toc497666843"/>
+      <w:r>
         <w:rPr>
           <w:rFonts w:ascii="Calibri" w:hAnsi="Calibri"/>
           <w:b/>
           <w:color w:val="000000" w:themeColor="text1"/>
           <w:sz w:val="32"/>
         </w:rPr>
-      </w:pPr>
-      <w:bookmarkStart w:id="3" w:name="_Toc497467113"/>
-      <w:r>
-        <w:rPr>
-          <w:rFonts w:ascii="Calibri" w:hAnsi="Calibri"/>
-          <w:b/>
-          <w:color w:val="000000" w:themeColor="text1"/>
-          <w:sz w:val="32"/>
-        </w:rPr>
-        <w:t>Assunzioni</w:t>
-      </w:r>
-      <w:bookmarkEnd w:id="3"/>
-    </w:p>
-    <w:p/>
-    <w:p>
-      <w:r>
-        <w:t xml:space="preserve">Al fine di evitare l’introduzione di ulteriori complicazioni nel progetto e vista l’assenza di specifiche a riguardo, si assume possibile che </w:t>
-      </w:r>
-      <w:r>
-        <w:rPr>
-          <w:i/>
-        </w:rPr>
-        <w:t>qualsiasi</w:t>
-      </w:r>
-      <w:r>
-        <w:rPr>
-          <w:i/>
-        </w:rPr>
-        <w:t xml:space="preserve"> utente</w:t>
-      </w:r>
-      <w:r>
-        <w:t xml:space="preserve"> </w:t>
-      </w:r>
-      <w:r>
-        <w:t xml:space="preserve">possa autorizzare </w:t>
-      </w:r>
-      <w:r>
-        <w:rPr>
-          <w:i/>
-        </w:rPr>
-        <w:t>chiunque</w:t>
-      </w:r>
-      <w:r>
-        <w:t xml:space="preserve">. Il sistema di autorizzazione è quindi non sicuro da specifica. </w:t>
-      </w:r>
-    </w:p>
-    <w:p>
-      <w:r>
-        <w:t xml:space="preserve">Un'altra assunzione riguarda la gestione delle risorse, in particolare riguardo creazione, modifica e cancellazione delle stesse. Non essendo specificato </w:t>
-      </w:r>
-      <w:r>
-        <w:rPr>
-          <w:i/>
-        </w:rPr>
-        <w:t>quale attore</w:t>
-      </w:r>
-      <w:r>
-        <w:t xml:space="preserve"> agisca con l'obiettivo di </w:t>
+        <w:t>Ricerca della soluzione</w:t>
+      </w:r>
+      <w:bookmarkEnd w:id="2"/>
+    </w:p>
+    <w:p/>
+    <w:p>
+      <w:r>
+        <w:t xml:space="preserve">Al fine di effettuare l’analisi dei requisiti siamo scesi nel dettaglio utilizzando gli strumenti che ci sono stati forniti. In parallelo alla redazione di un Data Dictionary, nel quale vengono descritte in modo più approfondito le entità principali del progetto, abbiamo sviluppato l’SDM e l’SRM del Goal </w:t>
+      </w:r>
+      <w:proofErr w:type="spellStart"/>
+      <w:r>
+        <w:t>Diagram</w:t>
+      </w:r>
+      <w:proofErr w:type="spellEnd"/>
+      <w:r>
+        <w:t xml:space="preserve">. </w:t>
+      </w:r>
+      <w:r>
+        <w:t xml:space="preserve">A causa della semplicità del diagramma I* riguardante il tema comune (libreria </w:t>
       </w:r>
       <w:r>
         <w:lastRenderedPageBreak/>
-        <w:t xml:space="preserve">modificare l'elenco delle risorse (ad esempio creandone una nuova) si è deciso di </w:t>
-      </w:r>
-      <w:r>
-        <w:rPr>
-          <w:i/>
-        </w:rPr>
-        <w:t>non</w:t>
-      </w:r>
-      <w:r>
-        <w:t xml:space="preserve"> assegnare tale obiettivo</w:t>
-      </w:r>
-      <w:r>
-        <w:t xml:space="preserve"> al client</w:t>
-      </w:r>
-      <w:r>
-        <w:t xml:space="preserve">. </w:t>
-      </w:r>
-      <w:r>
-        <w:t xml:space="preserve">La gestione delle risorse rimane quindi un goal interno del sistema </w:t>
-      </w:r>
-      <w:proofErr w:type="spellStart"/>
-      <w:r>
-        <w:t>autorizzatore</w:t>
-      </w:r>
-      <w:proofErr w:type="spellEnd"/>
-      <w:r>
-        <w:t xml:space="preserve">, che è in grado di gestire queste funzionalità, ma non è un </w:t>
-      </w:r>
-      <w:proofErr w:type="spellStart"/>
-      <w:r>
-        <w:rPr>
-          <w:i/>
-        </w:rPr>
-        <w:t>dependee</w:t>
-      </w:r>
-      <w:proofErr w:type="spellEnd"/>
-      <w:r>
-        <w:t xml:space="preserve"> per alcun obiettivo esterno. </w:t>
-      </w:r>
-    </w:p>
-    <w:p/>
-    <w:p>
-      <w:pPr>
-        <w:pStyle w:val="Titolo2"/>
-        <w:rPr>
-          <w:rFonts w:ascii="Calibri" w:hAnsi="Calibri"/>
-          <w:b/>
-          <w:color w:val="000000" w:themeColor="text1"/>
-          <w:sz w:val="32"/>
-        </w:rPr>
-      </w:pPr>
-    </w:p>
-    <w:p>
-      <w:pPr>
-        <w:pStyle w:val="Titolo2"/>
-        <w:rPr>
-          <w:rFonts w:ascii="Calibri" w:hAnsi="Calibri"/>
-          <w:b/>
-          <w:color w:val="000000" w:themeColor="text1"/>
-          <w:sz w:val="32"/>
-        </w:rPr>
-      </w:pPr>
-      <w:bookmarkStart w:id="4" w:name="_Toc497467114"/>
-      <w:r>
-        <w:rPr>
-          <w:rFonts w:ascii="Calibri" w:hAnsi="Calibri"/>
-          <w:b/>
-          <w:color w:val="000000" w:themeColor="text1"/>
-          <w:sz w:val="32"/>
-        </w:rPr>
-        <w:t>Ricerca della soluzione</w:t>
-      </w:r>
-      <w:bookmarkEnd w:id="4"/>
-    </w:p>
-    <w:p/>
-    <w:p>
-      <w:r>
-        <w:t xml:space="preserve">Al fine di effettuare l’analisi dei requisiti siamo scesi nel dettaglio utilizzando gli strumenti che ci sono stati forniti. In parallelo alla redazione di un Data Dictionary, nel quale vengono descritte in modo più approfondito le entità principali del progetto, abbiamo sviluppato l’SDM e l’SRM del Goal </w:t>
-      </w:r>
-      <w:proofErr w:type="spellStart"/>
-      <w:r>
-        <w:t>Diagram</w:t>
-      </w:r>
-      <w:proofErr w:type="spellEnd"/>
-      <w:r>
-        <w:t xml:space="preserve">. </w:t>
-      </w:r>
-      <w:r>
-        <w:t>A causa della semplicità del diagramma I* riguardante il tema comune (libreria JSON-RPC) abbiamo ritenuto superfluo mostrare sia l'SDM sia l'SRM.</w:t>
+        <w:t>JSON-RPC) abbiamo ritenuto superfluo mostrare sia l'SDM sia l'SRM.</w:t>
       </w:r>
       <w:r>
         <w:br/>
@@ -1904,7 +1829,7 @@
           <w:b/>
         </w:rPr>
       </w:pPr>
-      <w:bookmarkStart w:id="5" w:name="_Toc497467115"/>
+      <w:bookmarkStart w:id="3" w:name="_Toc497666844"/>
       <w:r>
         <w:rPr>
           <w:rFonts w:ascii="Calibri" w:hAnsi="Calibri"/>
@@ -1927,82 +1852,49 @@
         </w:rPr>
         <w:t>Dictionary</w:t>
       </w:r>
-      <w:bookmarkEnd w:id="5"/>
-    </w:p>
-    <w:p/>
-    <w:p>
-      <w:r>
-        <w:t xml:space="preserve">All’interno del Data Dictionary abbiamo analizzato </w:t>
-      </w:r>
-      <w:r>
-        <w:t>gli</w:t>
-      </w:r>
-      <w:r>
-        <w:t xml:space="preserve"> elementi che a nostro giudizio costituiscono i concetti fondamentali per la realizzazione e il corretto funzionamento di un s</w:t>
-      </w:r>
-      <w:r>
-        <w:t xml:space="preserve">istema di autenticazione: la </w:t>
-      </w:r>
-      <w:r>
-        <w:rPr>
-          <w:b/>
-        </w:rPr>
-        <w:t>risorsa</w:t>
-      </w:r>
-      <w:r>
-        <w:t xml:space="preserve"> a cui si vuole accedere, l’</w:t>
-      </w:r>
-      <w:r>
-        <w:rPr>
-          <w:b/>
-        </w:rPr>
-        <w:t>autorizzazione</w:t>
-      </w:r>
-      <w:r>
-        <w:t xml:space="preserve"> che il client richiede al fine di ottenere un accesso, l’</w:t>
-      </w:r>
-      <w:r>
-        <w:rPr>
-          <w:b/>
-        </w:rPr>
-        <w:t>utente</w:t>
-      </w:r>
-      <w:r>
-        <w:t xml:space="preserve">, la </w:t>
-      </w:r>
-      <w:r>
-        <w:rPr>
-          <w:b/>
-        </w:rPr>
-        <w:t>chiave segreta</w:t>
-      </w:r>
-      <w:r>
-        <w:t xml:space="preserve"> necessaria per l’autenticazione, e il </w:t>
+      <w:bookmarkEnd w:id="3"/>
+    </w:p>
+    <w:p/>
+    <w:p>
+      <w:r>
+        <w:t xml:space="preserve">Il processo di analisi dei requisiti ci ha portato alla </w:t>
+      </w:r>
+      <w:r>
+        <w:t>realizzazione</w:t>
+      </w:r>
+      <w:bookmarkStart w:id="4" w:name="_GoBack"/>
+      <w:bookmarkEnd w:id="4"/>
+      <w:r>
+        <w:t xml:space="preserve"> di due Data Dictionary. Il primo riguarda il tema comune del progetto, che prevede la realizzazione dell’inte</w:t>
+      </w:r>
+      <w:r>
+        <w:t xml:space="preserve">rfaccia di comunicazione </w:t>
       </w:r>
       <w:proofErr w:type="spellStart"/>
       <w:r>
-        <w:rPr>
-          <w:b/>
-        </w:rPr>
-        <w:t>token</w:t>
+        <w:t>client-</w:t>
+      </w:r>
+      <w:r>
+        <w:t>server</w:t>
       </w:r>
       <w:proofErr w:type="spellEnd"/>
       <w:r>
-        <w:t xml:space="preserve">. </w:t>
-      </w:r>
-    </w:p>
-    <w:p>
-      <w:r>
-        <w:t>Per ciascuno di essi vengono elen</w:t>
-      </w:r>
-      <w:r>
-        <w:t xml:space="preserve">cati una serie di attributi che, a nostro giudizio, </w:t>
-      </w:r>
-      <w:r>
-        <w:t>ne permettono la loro descrizione in tutte le sfaccettature in modo da realizzare una visione più completa ed efficace di ogni entità.</w:t>
-      </w:r>
-    </w:p>
-    <w:p/>
+        <w:t xml:space="preserve"> mediante l’implementazione della libreria JSON. </w:t>
+      </w:r>
+    </w:p>
+    <w:p>
+      <w:r>
+        <w:t xml:space="preserve">Nel secondo Data Dictionary che presentiamo abbiamo analizzato gli elementi che a nostro giudizio costituiscono i concetti fondamentali per la realizzazione e il corretto funzionamento di un sistema di autenticazione </w:t>
+      </w:r>
+    </w:p>
+    <w:p>
+      <w:r>
+        <w:t>In entrambi i casi, per ciascun elemento</w:t>
+      </w:r>
+      <w:r>
+        <w:t xml:space="preserve"> vengono elencati una serie di attributi che ne permettono la descrizione in tutte le sfaccettature in modo da realizzare una visione più completa ed efficace di ogni entità.</w:t>
+      </w:r>
+    </w:p>
     <w:p/>
     <w:p>
       <w:r>
@@ -2011,10 +1903,10 @@
           <w:lang w:eastAsia="it-IT"/>
         </w:rPr>
         <w:drawing>
-          <wp:inline distT="0" distB="0" distL="0" distR="0" wp14:anchorId="10403B59" wp14:editId="0B318D0B">
-            <wp:extent cx="6108065" cy="2560320"/>
-            <wp:effectExtent l="0" t="0" r="0" b="5080"/>
-            <wp:docPr id="6" name="Immagine 6" descr="../Schermata%202017-11-01%20alle%2018.41.21.png"/>
+          <wp:inline distT="0" distB="0" distL="0" distR="0" wp14:anchorId="2BAEBD83" wp14:editId="083754AB">
+            <wp:extent cx="6111875" cy="3859530"/>
+            <wp:effectExtent l="0" t="0" r="0" b="0"/>
+            <wp:docPr id="3" name="Immagine 3" descr="../../../../../Desktop/Schermata%202017-11-05%20alle%2017.30.54.png"/>
             <wp:cNvGraphicFramePr>
               <a:graphicFrameLocks xmlns:a="http://schemas.openxmlformats.org/drawingml/2006/main" noChangeAspect="1"/>
             </wp:cNvGraphicFramePr>
@@ -2022,7 +1914,7 @@
               <a:graphicData uri="http://schemas.openxmlformats.org/drawingml/2006/picture">
                 <pic:pic xmlns:pic="http://schemas.openxmlformats.org/drawingml/2006/picture">
                   <pic:nvPicPr>
-                    <pic:cNvPr id="0" name="Picture 1" descr="../Schermata%202017-11-01%20alle%2018.41.21.png"/>
+                    <pic:cNvPr id="0" name="Picture 2" descr="../../../../../Desktop/Schermata%202017-11-05%20alle%2017.30.54.png"/>
                     <pic:cNvPicPr>
                       <a:picLocks noChangeAspect="1" noChangeArrowheads="1"/>
                     </pic:cNvPicPr>
@@ -2043,7 +1935,7 @@
                   <pic:spPr bwMode="auto">
                     <a:xfrm>
                       <a:off x="0" y="0"/>
-                      <a:ext cx="6108065" cy="2560320"/>
+                      <a:ext cx="6111875" cy="3859530"/>
                     </a:xfrm>
                     <a:prstGeom prst="rect">
                       <a:avLst/>
@@ -2059,100 +1951,16 @@
           </wp:inline>
         </w:drawing>
       </w:r>
+    </w:p>
+    <w:p/>
+    <w:p/>
+    <w:p/>
+    <w:p>
       <w:r>
         <w:br w:type="page"/>
       </w:r>
     </w:p>
-    <w:p>
-      <w:pPr>
-        <w:pStyle w:val="Titolo"/>
-        <w:outlineLvl w:val="0"/>
-        <w:rPr>
-          <w:rFonts w:ascii="Calibri" w:hAnsi="Calibri"/>
-          <w:b/>
-        </w:rPr>
-      </w:pPr>
-      <w:bookmarkStart w:id="6" w:name="_Toc497467116"/>
-      <w:r>
-        <w:rPr>
-          <w:rFonts w:ascii="Calibri" w:hAnsi="Calibri"/>
-          <w:b/>
-        </w:rPr>
-        <w:lastRenderedPageBreak/>
-        <w:t xml:space="preserve">Goal </w:t>
-      </w:r>
-      <w:proofErr w:type="spellStart"/>
-      <w:r>
-        <w:rPr>
-          <w:rFonts w:ascii="Calibri" w:hAnsi="Calibri"/>
-          <w:b/>
-        </w:rPr>
-        <w:t>Diagram</w:t>
-      </w:r>
-      <w:bookmarkEnd w:id="6"/>
-      <w:proofErr w:type="spellEnd"/>
-    </w:p>
-    <w:p>
-      <w:pPr>
-        <w:pStyle w:val="Titolo"/>
-        <w:outlineLvl w:val="0"/>
-        <w:rPr>
-          <w:rFonts w:asciiTheme="minorHAnsi" w:eastAsiaTheme="minorHAnsi" w:hAnsiTheme="minorHAnsi" w:cstheme="minorBidi"/>
-          <w:spacing w:val="0"/>
-          <w:kern w:val="0"/>
-          <w:sz w:val="24"/>
-          <w:szCs w:val="24"/>
-        </w:rPr>
-      </w:pPr>
-    </w:p>
-    <w:p>
-      <w:r>
-        <w:t xml:space="preserve">La stesura di un Goal </w:t>
-      </w:r>
-      <w:proofErr w:type="spellStart"/>
-      <w:r>
-        <w:t>Diagram</w:t>
-      </w:r>
-      <w:proofErr w:type="spellEnd"/>
-      <w:r>
-        <w:t xml:space="preserve"> ci permette di descrivere come, secondo la nostra visione, l’intero sistema debba essere strutturato.</w:t>
-      </w:r>
-    </w:p>
-    <w:p>
-      <w:r>
-        <w:t>Abbiamo disposto attori, relazioni, obiettivi e risorse con lo scopo di rappresentare il funzionamento ad alto livello della nostra applicazione.</w:t>
-      </w:r>
-    </w:p>
-    <w:p/>
-    <w:p>
-      <w:pPr>
-        <w:pStyle w:val="Titolo"/>
-        <w:outlineLvl w:val="0"/>
-        <w:rPr>
-          <w:rFonts w:ascii="Calibri" w:hAnsi="Calibri"/>
-          <w:b/>
-          <w:color w:val="000000" w:themeColor="text1"/>
-          <w:spacing w:val="0"/>
-          <w:kern w:val="0"/>
-          <w:sz w:val="32"/>
-          <w:szCs w:val="26"/>
-        </w:rPr>
-      </w:pPr>
-      <w:bookmarkStart w:id="7" w:name="_Toc497467117"/>
-      <w:r>
-        <w:rPr>
-          <w:rFonts w:ascii="Calibri" w:hAnsi="Calibri"/>
-          <w:b/>
-          <w:color w:val="000000" w:themeColor="text1"/>
-          <w:spacing w:val="0"/>
-          <w:kern w:val="0"/>
-          <w:sz w:val="32"/>
-          <w:szCs w:val="26"/>
-        </w:rPr>
-        <w:t>Tema Comune (libreria JSON-RPC)</w:t>
-      </w:r>
-      <w:bookmarkEnd w:id="7"/>
-    </w:p>
+    <w:p/>
     <w:p>
       <w:r>
         <w:rPr>
@@ -2160,10 +1968,10 @@
           <w:lang w:eastAsia="it-IT"/>
         </w:rPr>
         <w:drawing>
-          <wp:inline distT="0" distB="0" distL="0" distR="0" wp14:anchorId="06FC8BF5" wp14:editId="2191E8E2">
-            <wp:extent cx="6116320" cy="2794090"/>
-            <wp:effectExtent l="19050" t="0" r="0" b="0"/>
-            <wp:docPr id="5" name="Immagine 4"/>
+          <wp:inline distT="0" distB="0" distL="0" distR="0" wp14:anchorId="1FA2CF4B" wp14:editId="43F73029">
+            <wp:extent cx="6113780" cy="5342890"/>
+            <wp:effectExtent l="0" t="0" r="0" b="0"/>
+            <wp:docPr id="9" name="Immagine 9" descr="../../../../../Desktop/Schermata%202017-11-05%20alle%2017.30.22.png"/>
             <wp:cNvGraphicFramePr>
               <a:graphicFrameLocks xmlns:a="http://schemas.openxmlformats.org/drawingml/2006/main" noChangeAspect="1"/>
             </wp:cNvGraphicFramePr>
@@ -2171,13 +1979,19 @@
               <a:graphicData uri="http://schemas.openxmlformats.org/drawingml/2006/picture">
                 <pic:pic xmlns:pic="http://schemas.openxmlformats.org/drawingml/2006/picture">
                   <pic:nvPicPr>
-                    <pic:cNvPr id="0" name="Picture 4"/>
+                    <pic:cNvPr id="0" name="Picture 3" descr="../../../../../Desktop/Schermata%202017-11-05%20alle%2017.30.22.png"/>
                     <pic:cNvPicPr>
                       <a:picLocks noChangeAspect="1" noChangeArrowheads="1"/>
                     </pic:cNvPicPr>
                   </pic:nvPicPr>
                   <pic:blipFill>
-                    <a:blip r:embed="rId11" cstate="print"/>
+                    <a:blip r:embed="rId11">
+                      <a:extLst>
+                        <a:ext uri="{28A0092B-C50C-407E-A947-70E740481C1C}">
+                          <a14:useLocalDpi xmlns:a14="http://schemas.microsoft.com/office/drawing/2010/main" val="0"/>
+                        </a:ext>
+                      </a:extLst>
+                    </a:blip>
                     <a:srcRect/>
                     <a:stretch>
                       <a:fillRect/>
@@ -2186,17 +2000,14 @@
                   <pic:spPr bwMode="auto">
                     <a:xfrm>
                       <a:off x="0" y="0"/>
-                      <a:ext cx="6116320" cy="2794090"/>
+                      <a:ext cx="6113780" cy="5342890"/>
                     </a:xfrm>
                     <a:prstGeom prst="rect">
                       <a:avLst/>
                     </a:prstGeom>
                     <a:noFill/>
-                    <a:ln w="9525">
+                    <a:ln>
                       <a:noFill/>
-                      <a:miter lim="800000"/>
-                      <a:headEnd/>
-                      <a:tailEnd/>
                     </a:ln>
                   </pic:spPr>
                 </pic:pic>
@@ -2206,40 +2017,6 @@
         </w:drawing>
       </w:r>
       <w:r>
-        <w:t xml:space="preserve">Il diagramma ci guida a una prima visione del progetto. Partiamo con una rappresentazione grafica del funzionamento della libreria </w:t>
-      </w:r>
-      <w:r>
-        <w:t>JSON</w:t>
-      </w:r>
-      <w:r>
-        <w:t xml:space="preserve"> che vogliamo implementare. Tale libreria gestisce il formato di comunicazione tra un client ed un server, i due attori del diagramma.</w:t>
-      </w:r>
-    </w:p>
-    <w:p>
-      <w:r>
-        <w:t xml:space="preserve">Come si può notare dal grafico, il server riceve richieste dal client che a sua volta riceve risposte dal server. Inoltre il server è in grado di inviare notifiche al client. L'invio e la ricezione di richieste, risposte e notifiche (tutte </w:t>
-      </w:r>
-      <w:r>
-        <w:t xml:space="preserve">identificate come risorse) </w:t>
-      </w:r>
-      <w:r>
-        <w:t xml:space="preserve">sono gli obiettivi dei due attori e </w:t>
-      </w:r>
-      <w:r>
-        <w:t xml:space="preserve">vengono raggiunti attraverso </w:t>
-      </w:r>
-      <w:proofErr w:type="gramStart"/>
-      <w:r>
-        <w:t xml:space="preserve">i </w:t>
-      </w:r>
-      <w:r>
-        <w:t>task</w:t>
-      </w:r>
-      <w:proofErr w:type="gramEnd"/>
-      <w:r>
-        <w:t xml:space="preserve"> indicati.</w:t>
-      </w:r>
-      <w:r>
         <w:br w:type="page"/>
       </w:r>
     </w:p>
@@ -2247,8 +2024,82 @@
       <w:pPr>
         <w:pStyle w:val="Titolo"/>
         <w:outlineLvl w:val="0"/>
-      </w:pPr>
-      <w:bookmarkStart w:id="8" w:name="_Toc497467118"/>
+        <w:rPr>
+          <w:rFonts w:ascii="Calibri" w:hAnsi="Calibri"/>
+          <w:b/>
+        </w:rPr>
+      </w:pPr>
+      <w:bookmarkStart w:id="5" w:name="_Toc497666845"/>
+      <w:r>
+        <w:rPr>
+          <w:rFonts w:ascii="Calibri" w:hAnsi="Calibri"/>
+          <w:b/>
+        </w:rPr>
+        <w:lastRenderedPageBreak/>
+        <w:t xml:space="preserve">Goal </w:t>
+      </w:r>
+      <w:proofErr w:type="spellStart"/>
+      <w:r>
+        <w:rPr>
+          <w:rFonts w:ascii="Calibri" w:hAnsi="Calibri"/>
+          <w:b/>
+        </w:rPr>
+        <w:t>Diagram</w:t>
+      </w:r>
+      <w:bookmarkEnd w:id="5"/>
+      <w:proofErr w:type="spellEnd"/>
+    </w:p>
+    <w:p>
+      <w:pPr>
+        <w:pStyle w:val="Titolo"/>
+        <w:outlineLvl w:val="0"/>
+        <w:rPr>
+          <w:rFonts w:asciiTheme="minorHAnsi" w:eastAsiaTheme="minorHAnsi" w:hAnsiTheme="minorHAnsi" w:cstheme="minorBidi"/>
+          <w:spacing w:val="0"/>
+          <w:kern w:val="0"/>
+          <w:sz w:val="24"/>
+          <w:szCs w:val="24"/>
+        </w:rPr>
+      </w:pPr>
+    </w:p>
+    <w:p>
+      <w:r>
+        <w:t xml:space="preserve">La stesura del Goal </w:t>
+      </w:r>
+      <w:proofErr w:type="spellStart"/>
+      <w:r>
+        <w:t>D</w:t>
+      </w:r>
+      <w:r>
+        <w:t>iagram</w:t>
+      </w:r>
+      <w:proofErr w:type="spellEnd"/>
+      <w:r>
+        <w:t xml:space="preserve"> relativa al progetto ha come obiettivo primario quello di mantenere una struttura il più possibile semplice ed intuitiva in modo da fornire uno strumento per la comprensione immediata del funzionamento ad alto livello dell'applicazione</w:t>
+      </w:r>
+      <w:r>
+        <w:t xml:space="preserve"> mediante la scelta di </w:t>
+      </w:r>
+      <w:r>
+        <w:t>attori, relazioni, obiettivi e risorse</w:t>
+      </w:r>
+      <w:r>
+        <w:t>.</w:t>
+      </w:r>
+    </w:p>
+    <w:p/>
+    <w:p/>
+    <w:p/>
+    <w:p>
+      <w:pPr>
+        <w:pStyle w:val="Titolo"/>
+        <w:outlineLvl w:val="0"/>
+        <w:rPr>
+          <w:noProof/>
+          <w:lang w:eastAsia="it-IT"/>
+        </w:rPr>
+      </w:pPr>
+      <w:bookmarkStart w:id="6" w:name="_Toc497666846"/>
       <w:r>
         <w:rPr>
           <w:rFonts w:ascii="Calibri" w:hAnsi="Calibri"/>
@@ -2259,9 +2110,146 @@
           <w:sz w:val="32"/>
           <w:szCs w:val="26"/>
         </w:rPr>
-        <w:lastRenderedPageBreak/>
-        <w:t xml:space="preserve">Tema A - </w:t>
-      </w:r>
+        <w:t>Tema Comune (libreria JSON-RPC)</w:t>
+      </w:r>
+      <w:bookmarkEnd w:id="6"/>
+      <w:r>
+        <w:rPr>
+          <w:noProof/>
+          <w:lang w:eastAsia="it-IT"/>
+        </w:rPr>
+        <w:t xml:space="preserve"> </w:t>
+      </w:r>
+    </w:p>
+    <w:p>
+      <w:pPr>
+        <w:rPr>
+          <w:lang w:eastAsia="it-IT"/>
+        </w:rPr>
+      </w:pPr>
+    </w:p>
+    <w:p>
+      <w:pPr>
+        <w:rPr>
+          <w:rFonts w:ascii="Calibri" w:hAnsi="Calibri"/>
+          <w:b/>
+          <w:color w:val="000000" w:themeColor="text1"/>
+          <w:sz w:val="32"/>
+          <w:szCs w:val="26"/>
+        </w:rPr>
+      </w:pPr>
+      <w:r>
+        <w:rPr>
+          <w:noProof/>
+          <w:lang w:eastAsia="it-IT"/>
+        </w:rPr>
+        <w:drawing>
+          <wp:inline distT="0" distB="0" distL="0" distR="0" wp14:anchorId="2D32E91A" wp14:editId="15255693">
+            <wp:extent cx="6111875" cy="2646680"/>
+            <wp:effectExtent l="0" t="0" r="0" b="0"/>
+            <wp:docPr id="2" name="Immagine 2" descr="../../../../../Downloads/sweng_proj/TemaComune.png"/>
+            <wp:cNvGraphicFramePr>
+              <a:graphicFrameLocks xmlns:a="http://schemas.openxmlformats.org/drawingml/2006/main" noChangeAspect="1"/>
+            </wp:cNvGraphicFramePr>
+            <a:graphic xmlns:a="http://schemas.openxmlformats.org/drawingml/2006/main">
+              <a:graphicData uri="http://schemas.openxmlformats.org/drawingml/2006/picture">
+                <pic:pic xmlns:pic="http://schemas.openxmlformats.org/drawingml/2006/picture">
+                  <pic:nvPicPr>
+                    <pic:cNvPr id="0" name="Picture 1" descr="../../../../../Downloads/sweng_proj/TemaComune.png"/>
+                    <pic:cNvPicPr>
+                      <a:picLocks noChangeAspect="1" noChangeArrowheads="1"/>
+                    </pic:cNvPicPr>
+                  </pic:nvPicPr>
+                  <pic:blipFill>
+                    <a:blip r:embed="rId12">
+                      <a:extLst>
+                        <a:ext uri="{28A0092B-C50C-407E-A947-70E740481C1C}">
+                          <a14:useLocalDpi xmlns:a14="http://schemas.microsoft.com/office/drawing/2010/main" val="0"/>
+                        </a:ext>
+                      </a:extLst>
+                    </a:blip>
+                    <a:srcRect/>
+                    <a:stretch>
+                      <a:fillRect/>
+                    </a:stretch>
+                  </pic:blipFill>
+                  <pic:spPr bwMode="auto">
+                    <a:xfrm>
+                      <a:off x="0" y="0"/>
+                      <a:ext cx="6111875" cy="2646680"/>
+                    </a:xfrm>
+                    <a:prstGeom prst="rect">
+                      <a:avLst/>
+                    </a:prstGeom>
+                    <a:noFill/>
+                    <a:ln>
+                      <a:noFill/>
+                    </a:ln>
+                  </pic:spPr>
+                </pic:pic>
+              </a:graphicData>
+            </a:graphic>
+          </wp:inline>
+        </w:drawing>
+      </w:r>
+    </w:p>
+    <w:p>
+      <w:r>
+        <w:t xml:space="preserve">Il diagramma ci guida a una prima visione del progetto. Partiamo con una rappresentazione grafica del funzionamento della libreria </w:t>
+      </w:r>
+      <w:r>
+        <w:t>JSON</w:t>
+      </w:r>
+      <w:r>
+        <w:t xml:space="preserve"> che vogliamo implementare. Tale libreria gestisce il formato di comunicazi</w:t>
+      </w:r>
+      <w:r>
+        <w:t xml:space="preserve">one tra un client ed un server, </w:t>
+      </w:r>
+      <w:r>
+        <w:t>attori del diagramma.</w:t>
+      </w:r>
+    </w:p>
+    <w:p>
+      <w:r>
+        <w:t xml:space="preserve">Come si può notare dal grafico, il server riceve richieste </w:t>
+      </w:r>
+      <w:r>
+        <w:t xml:space="preserve">e notifiche </w:t>
+      </w:r>
+      <w:r>
+        <w:t xml:space="preserve">dal client che a sua volta riceve risposte dal server. L'invio e la ricezione di richieste, risposte e notifiche (tutte </w:t>
+      </w:r>
+      <w:r>
+        <w:t xml:space="preserve">identificate come risorse) </w:t>
+      </w:r>
+      <w:r>
+        <w:t xml:space="preserve">sono gli obiettivi dei due attori e </w:t>
+      </w:r>
+      <w:r>
+        <w:t xml:space="preserve">vengono raggiunti attraverso </w:t>
+      </w:r>
+      <w:proofErr w:type="gramStart"/>
+      <w:r>
+        <w:t xml:space="preserve">i </w:t>
+      </w:r>
+      <w:r>
+        <w:t>task</w:t>
+      </w:r>
+      <w:proofErr w:type="gramEnd"/>
+      <w:r>
+        <w:t xml:space="preserve"> indicati.</w:t>
+      </w:r>
+      <w:r>
+        <w:br w:type="page"/>
+      </w:r>
+    </w:p>
+    <w:p>
+      <w:pPr>
+        <w:pStyle w:val="Titolo"/>
+        <w:outlineLvl w:val="0"/>
+      </w:pPr>
+      <w:bookmarkStart w:id="7" w:name="_Toc497666847"/>
       <w:r>
         <w:rPr>
           <w:rFonts w:ascii="Calibri" w:hAnsi="Calibri"/>
@@ -2272,7 +2260,8 @@
           <w:sz w:val="32"/>
           <w:szCs w:val="26"/>
         </w:rPr>
-        <w:t>SDM</w:t>
+        <w:lastRenderedPageBreak/>
+        <w:t xml:space="preserve">Tema A - </w:t>
       </w:r>
       <w:r>
         <w:rPr>
@@ -2284,7 +2273,7 @@
           <w:sz w:val="32"/>
           <w:szCs w:val="26"/>
         </w:rPr>
-        <w:t xml:space="preserve"> (</w:t>
+        <w:t>SDM</w:t>
       </w:r>
       <w:r>
         <w:rPr>
@@ -2296,7 +2285,7 @@
           <w:sz w:val="32"/>
           <w:szCs w:val="26"/>
         </w:rPr>
-        <w:t>Strategic</w:t>
+        <w:t xml:space="preserve"> (</w:t>
       </w:r>
       <w:r>
         <w:rPr>
@@ -2308,9 +2297,8 @@
           <w:sz w:val="32"/>
           <w:szCs w:val="26"/>
         </w:rPr>
-        <w:t xml:space="preserve"> </w:t>
-      </w:r>
-      <w:proofErr w:type="spellStart"/>
+        <w:t>Strategic</w:t>
+      </w:r>
       <w:r>
         <w:rPr>
           <w:rFonts w:ascii="Calibri" w:hAnsi="Calibri"/>
@@ -2321,9 +2309,9 @@
           <w:sz w:val="32"/>
           <w:szCs w:val="26"/>
         </w:rPr>
-        <w:t>Dependency</w:t>
-      </w:r>
-      <w:proofErr w:type="spellEnd"/>
+        <w:t xml:space="preserve"> </w:t>
+      </w:r>
+      <w:proofErr w:type="spellStart"/>
       <w:r>
         <w:rPr>
           <w:rFonts w:ascii="Calibri" w:hAnsi="Calibri"/>
@@ -2334,8 +2322,9 @@
           <w:sz w:val="32"/>
           <w:szCs w:val="26"/>
         </w:rPr>
-        <w:t xml:space="preserve"> Model</w:t>
-      </w:r>
+        <w:t>Dependency</w:t>
+      </w:r>
+      <w:proofErr w:type="spellEnd"/>
       <w:r>
         <w:rPr>
           <w:rFonts w:ascii="Calibri" w:hAnsi="Calibri"/>
@@ -2346,9 +2335,21 @@
           <w:sz w:val="32"/>
           <w:szCs w:val="26"/>
         </w:rPr>
+        <w:t xml:space="preserve"> Model</w:t>
+      </w:r>
+      <w:r>
+        <w:rPr>
+          <w:rFonts w:ascii="Calibri" w:hAnsi="Calibri"/>
+          <w:b/>
+          <w:color w:val="000000" w:themeColor="text1"/>
+          <w:spacing w:val="0"/>
+          <w:kern w:val="0"/>
+          <w:sz w:val="32"/>
+          <w:szCs w:val="26"/>
+        </w:rPr>
         <w:t>)</w:t>
       </w:r>
-      <w:bookmarkEnd w:id="8"/>
+      <w:bookmarkEnd w:id="7"/>
     </w:p>
     <w:p>
       <w:r>
@@ -2374,7 +2375,7 @@
                     </pic:cNvPicPr>
                   </pic:nvPicPr>
                   <pic:blipFill>
-                    <a:blip r:embed="rId12" cstate="print"/>
+                    <a:blip r:embed="rId13" cstate="print"/>
                     <a:srcRect/>
                     <a:stretch>
                       <a:fillRect/>
@@ -2683,7 +2684,10 @@
       </w:r>
       <w:proofErr w:type="spellStart"/>
       <w:r>
-        <w:t>autorizzatore</w:t>
+        <w:t>A</w:t>
+      </w:r>
+      <w:r>
+        <w:t>utorizzatore</w:t>
       </w:r>
       <w:proofErr w:type="spellEnd"/>
       <w:r>
@@ -2766,7 +2770,7 @@
           <w:sz w:val="32"/>
         </w:rPr>
       </w:pPr>
-      <w:bookmarkStart w:id="9" w:name="_Toc497467119"/>
+      <w:bookmarkStart w:id="8" w:name="_Toc497666848"/>
       <w:r>
         <w:rPr>
           <w:rFonts w:ascii="Calibri" w:hAnsi="Calibri"/>
@@ -2786,7 +2790,7 @@
         </w:rPr>
         <w:t>M – Client</w:t>
       </w:r>
-      <w:bookmarkEnd w:id="9"/>
+      <w:bookmarkEnd w:id="8"/>
     </w:p>
     <w:p>
       <w:r>
@@ -2812,7 +2816,7 @@
                     </pic:cNvPicPr>
                   </pic:nvPicPr>
                   <pic:blipFill>
-                    <a:blip r:embed="rId13" cstate="print"/>
+                    <a:blip r:embed="rId14" cstate="print"/>
                     <a:srcRect/>
                     <a:stretch>
                       <a:fillRect/>
@@ -2854,71 +2858,74 @@
         <w:t>goal</w:t>
       </w:r>
       <w:r>
-        <w:t xml:space="preserve"> da soddisfare per il Client è “</w:t>
-      </w:r>
-      <w:r>
-        <w:rPr>
-          <w:b/>
-        </w:rPr>
-        <w:t>Ottenere</w:t>
-      </w:r>
-      <w:r>
-        <w:rPr>
-          <w:b/>
-        </w:rPr>
+        <w:t xml:space="preserve"> da soddisfare per il Client è </w:t>
+      </w:r>
+      <w:r>
+        <w:rPr>
+          <w:b/>
+        </w:rPr>
+        <w:t>ottenere un’autorizzazione</w:t>
+      </w:r>
+      <w:r>
+        <w:t>. Per fare ciò si dovrà p</w:t>
+      </w:r>
+      <w:r>
+        <w:t xml:space="preserve">rocedere con l’esecuzione </w:t>
+      </w:r>
+      <w:proofErr w:type="gramStart"/>
+      <w:r>
+        <w:t>dei task</w:t>
+      </w:r>
+      <w:proofErr w:type="gramEnd"/>
+      <w:r>
         <w:t xml:space="preserve"> </w:t>
       </w:r>
       <w:r>
+        <w:t>che portano alla compilazione di una richiesta</w:t>
+      </w:r>
+      <w:r>
+        <w:t>, fornendo le informazioni necessarie</w:t>
+      </w:r>
+      <w:r>
+        <w:t xml:space="preserve">. </w:t>
+      </w:r>
+      <w:r>
+        <w:t>Il C</w:t>
+      </w:r>
+      <w:r>
+        <w:t>lient ha inoltre la possibilità</w:t>
+      </w:r>
+      <w:r>
+        <w:t xml:space="preserve"> </w:t>
+      </w:r>
+      <w:r>
+        <w:t xml:space="preserve">di </w:t>
+      </w:r>
+      <w:r>
+        <w:rPr>
+          <w:b/>
+        </w:rPr>
+        <w:t>r</w:t>
+      </w:r>
+      <w:r>
+        <w:rPr>
+          <w:b/>
+        </w:rPr>
+        <w:t xml:space="preserve">evocare </w:t>
+      </w:r>
+      <w:r>
+        <w:rPr>
+          <w:b/>
+        </w:rPr>
+        <w:t>un’</w:t>
+      </w:r>
+      <w:r>
         <w:rPr>
           <w:b/>
         </w:rPr>
         <w:t>autorizzazione</w:t>
       </w:r>
       <w:r>
-        <w:t>”. Per fare ciò si dovrà p</w:t>
-      </w:r>
-      <w:r>
-        <w:t xml:space="preserve">rocedere con l’esecuzione </w:t>
-      </w:r>
-      <w:proofErr w:type="gramStart"/>
-      <w:r>
-        <w:t>dei task</w:t>
-      </w:r>
-      <w:proofErr w:type="gramEnd"/>
-      <w:r>
-        <w:t xml:space="preserve"> </w:t>
-      </w:r>
-      <w:r>
-        <w:t>che portano alla compilazione di una richiesta</w:t>
-      </w:r>
-      <w:r>
-        <w:t>, fornendo le informazioni necessarie</w:t>
-      </w:r>
-      <w:r>
-        <w:t xml:space="preserve">. </w:t>
-      </w:r>
-      <w:r>
-        <w:t>Il C</w:t>
-      </w:r>
-      <w:r>
-        <w:t>lient ha inoltre la possibilità</w:t>
-      </w:r>
-      <w:r>
-        <w:t xml:space="preserve"> </w:t>
-      </w:r>
-      <w:r>
-        <w:t>di “</w:t>
-      </w:r>
-      <w:r>
-        <w:rPr>
-          <w:b/>
-        </w:rPr>
-        <w:t>Revocare autorizzazione</w:t>
-      </w:r>
-      <w:r>
-        <w:t>”</w:t>
-      </w:r>
-      <w:r>
         <w:t>,</w:t>
       </w:r>
       <w:r>
@@ -2934,40 +2941,40 @@
         <w:t>.</w:t>
       </w:r>
       <w:r>
-        <w:t xml:space="preserve"> </w:t>
-      </w:r>
-      <w:r>
-        <w:t xml:space="preserve">Poiché nelle specifiche non viene precisato tale aspetto, ammettiamo che un utente qualsiasi possa </w:t>
+        <w:t xml:space="preserve"> Poiché nelle specifiche non viene precisato tale aspetto, ammettiamo che un utente qualsiasi possa </w:t>
       </w:r>
       <w:r>
         <w:t>richiedere</w:t>
       </w:r>
       <w:r>
-        <w:t xml:space="preserve"> </w:t>
-      </w:r>
-      <w:r>
-        <w:t xml:space="preserve">e revocare </w:t>
+        <w:t xml:space="preserve"> e revocare </w:t>
       </w:r>
       <w:r>
         <w:t>l’autorizzazione per</w:t>
       </w:r>
       <w:r>
-        <w:t xml:space="preserve"> </w:t>
-      </w:r>
-      <w:r>
-        <w:t>chiunque</w:t>
+        <w:t xml:space="preserve"> chiunque</w:t>
       </w:r>
       <w:r>
         <w:t>.</w:t>
       </w:r>
       <w:r>
-        <w:t xml:space="preserve"> Per accedere ad una risorsa sarà necessario “</w:t>
-      </w:r>
-      <w:r>
-        <w:rPr>
-          <w:b/>
-        </w:rPr>
-        <w:t xml:space="preserve">Ottenere un </w:t>
+        <w:t xml:space="preserve"> Per accedere ad una risor</w:t>
+      </w:r>
+      <w:r>
+        <w:t xml:space="preserve">sa sarà necessario </w:t>
+      </w:r>
+      <w:r>
+        <w:rPr>
+          <w:b/>
+        </w:rPr>
+        <w:t>o</w:t>
+      </w:r>
+      <w:r>
+        <w:rPr>
+          <w:b/>
+        </w:rPr>
+        <w:t xml:space="preserve">ttenere un </w:t>
       </w:r>
       <w:proofErr w:type="spellStart"/>
       <w:r>
@@ -2978,7 +2985,7 @@
       </w:r>
       <w:proofErr w:type="spellEnd"/>
       <w:r>
-        <w:t xml:space="preserve">”, </w:t>
+        <w:t xml:space="preserve">, </w:t>
       </w:r>
       <w:r>
         <w:t>goal</w:t>
@@ -3002,13 +3009,25 @@
         <w:t xml:space="preserve">lient ha inoltre l'obiettivo </w:t>
       </w:r>
       <w:r>
-        <w:t>di “</w:t>
-      </w:r>
-      <w:r>
-        <w:rPr>
-          <w:b/>
-        </w:rPr>
-        <w:t>Accedere a</w:t>
+        <w:t xml:space="preserve">di </w:t>
+      </w:r>
+      <w:r>
+        <w:rPr>
+          <w:b/>
+        </w:rPr>
+        <w:t>a</w:t>
+      </w:r>
+      <w:r>
+        <w:rPr>
+          <w:b/>
+        </w:rPr>
+        <w:t>ccedere a</w:t>
+      </w:r>
+      <w:r>
+        <w:rPr>
+          <w:b/>
+        </w:rPr>
+        <w:t>d una</w:t>
       </w:r>
       <w:r>
         <w:rPr>
@@ -3017,7 +3036,7 @@
         <w:t xml:space="preserve"> risorsa</w:t>
       </w:r>
       <w:r>
-        <w:t xml:space="preserve">” fornendo un </w:t>
+        <w:t xml:space="preserve"> fornendo un </w:t>
       </w:r>
       <w:proofErr w:type="spellStart"/>
       <w:r>
@@ -3046,7 +3065,7 @@
           <w:sz w:val="32"/>
         </w:rPr>
       </w:pPr>
-      <w:bookmarkStart w:id="10" w:name="_Toc497467120"/>
+      <w:bookmarkStart w:id="9" w:name="_Toc497666849"/>
       <w:r>
         <w:rPr>
           <w:rFonts w:ascii="Calibri" w:hAnsi="Calibri"/>
@@ -3076,7 +3095,7 @@
         </w:rPr>
         <w:t>Autorizzatore</w:t>
       </w:r>
-      <w:bookmarkEnd w:id="10"/>
+      <w:bookmarkEnd w:id="9"/>
       <w:proofErr w:type="spellEnd"/>
     </w:p>
     <w:p>
@@ -3125,7 +3144,7 @@
                     </pic:cNvPicPr>
                   </pic:nvPicPr>
                   <pic:blipFill rotWithShape="1">
-                    <a:blip r:embed="rId14" cstate="print">
+                    <a:blip r:embed="rId15" cstate="print">
                       <a:extLst>
                         <a:ext uri="{28A0092B-C50C-407E-A947-70E740481C1C}">
                           <a14:useLocalDpi xmlns:a14="http://schemas.microsoft.com/office/drawing/2010/main" val="0"/>
@@ -3310,15 +3329,39 @@
         <w:t xml:space="preserve"> </w:t>
       </w:r>
       <w:r>
-        <w:t xml:space="preserve">inoltre permette alla Risorsa di soddisfare l'obiettivo di "verifica validità di un </w:t>
+        <w:t>inoltre permette alla Risors</w:t>
+      </w:r>
+      <w:r>
+        <w:t xml:space="preserve">a di soddisfare l'obiettivo di </w:t>
+      </w:r>
+      <w:r>
+        <w:rPr>
+          <w:b/>
+        </w:rPr>
+        <w:t>verifica</w:t>
+      </w:r>
+      <w:r>
+        <w:rPr>
+          <w:b/>
+        </w:rPr>
+        <w:t xml:space="preserve"> la</w:t>
+      </w:r>
+      <w:r>
+        <w:rPr>
+          <w:b/>
+        </w:rPr>
+        <w:t xml:space="preserve"> validità di un </w:t>
       </w:r>
       <w:proofErr w:type="spellStart"/>
       <w:r>
+        <w:rPr>
+          <w:b/>
+        </w:rPr>
         <w:t>token</w:t>
       </w:r>
       <w:proofErr w:type="spellEnd"/>
       <w:r>
-        <w:t xml:space="preserve">" eseguendo </w:t>
+        <w:t xml:space="preserve"> eseguendo </w:t>
       </w:r>
       <w:proofErr w:type="gramStart"/>
       <w:r>
@@ -3328,8 +3371,6 @@
       <w:r>
         <w:t xml:space="preserve"> necessario.</w:t>
       </w:r>
-      <w:bookmarkStart w:id="11" w:name="_GoBack"/>
-      <w:bookmarkEnd w:id="11"/>
       <w:r>
         <w:br w:type="page"/>
       </w:r>
@@ -3344,7 +3385,7 @@
           <w:sz w:val="32"/>
         </w:rPr>
       </w:pPr>
-      <w:bookmarkStart w:id="12" w:name="_Toc497467121"/>
+      <w:bookmarkStart w:id="10" w:name="_Toc497666850"/>
       <w:r>
         <w:rPr>
           <w:rFonts w:ascii="Calibri" w:hAnsi="Calibri"/>
@@ -3364,7 +3405,7 @@
         </w:rPr>
         <w:t>M – Risorsa</w:t>
       </w:r>
-      <w:bookmarkEnd w:id="12"/>
+      <w:bookmarkEnd w:id="10"/>
       <w:r>
         <w:rPr>
           <w:rFonts w:ascii="Calibri" w:hAnsi="Calibri"/>
@@ -3402,7 +3443,7 @@
                     </pic:cNvPicPr>
                   </pic:nvPicPr>
                   <pic:blipFill>
-                    <a:blip r:embed="rId15" cstate="print"/>
+                    <a:blip r:embed="rId16" cstate="print"/>
                     <a:srcRect/>
                     <a:stretch>
                       <a:fillRect/>
@@ -3592,7 +3633,7 @@
         </w:rPr>
         <w:tab/>
       </w:r>
-      <w:hyperlink r:id="rId16" w:history="1">
+      <w:hyperlink r:id="rId17" w:history="1">
         <w:r>
           <w:rPr>
             <w:rStyle w:val="Collegamentoipertestuale"/>
@@ -3653,7 +3694,7 @@
         </w:rPr>
         <w:tab/>
       </w:r>
-      <w:hyperlink r:id="rId17" w:history="1">
+      <w:hyperlink r:id="rId18" w:history="1">
         <w:r>
           <w:rPr>
             <w:rStyle w:val="Collegamentoipertestuale"/>
@@ -3693,7 +3734,7 @@
         </w:rPr>
         <w:tab/>
       </w:r>
-      <w:hyperlink r:id="rId18" w:history="1">
+      <w:hyperlink r:id="rId19" w:history="1">
         <w:r>
           <w:rPr>
             <w:rStyle w:val="Collegamentoipertestuale"/>
@@ -3733,7 +3774,7 @@
         </w:rPr>
         <w:tab/>
       </w:r>
-      <w:hyperlink r:id="rId19" w:history="1">
+      <w:hyperlink r:id="rId20" w:history="1">
         <w:r>
           <w:rPr>
             <w:rStyle w:val="Collegamentoipertestuale"/>
@@ -3745,9 +3786,9 @@
       </w:hyperlink>
     </w:p>
     <w:sectPr>
-      <w:headerReference w:type="default" r:id="rId20"/>
-      <w:footerReference w:type="even" r:id="rId21"/>
-      <w:footerReference w:type="default" r:id="rId22"/>
+      <w:headerReference w:type="default" r:id="rId21"/>
+      <w:footerReference w:type="even" r:id="rId22"/>
+      <w:footerReference w:type="default" r:id="rId23"/>
       <w:pgSz w:w="11900" w:h="16840"/>
       <w:pgMar w:top="1179" w:right="1134" w:bottom="1134" w:left="1134" w:header="708" w:footer="708" w:gutter="0"/>
       <w:cols w:space="708"/>
@@ -3848,7 +3889,7 @@
         <w:rStyle w:val="Numeropagina"/>
         <w:noProof/>
       </w:rPr>
-      <w:t>10</w:t>
+      <w:t>2</w:t>
     </w:r>
     <w:r>
       <w:rPr>
@@ -5599,7 +5640,7 @@
 </file>
 
 <file path=customXml/itemProps1.xml><?xml version="1.0" encoding="utf-8"?>
-<ds:datastoreItem xmlns:ds="http://schemas.openxmlformats.org/officeDocument/2006/customXml" ds:itemID="{7D7CE3A6-2152-4E46-9F25-A0662C164E25}">
+<ds:datastoreItem xmlns:ds="http://schemas.openxmlformats.org/officeDocument/2006/customXml" ds:itemID="{D025636B-51AE-A04F-B5F9-B2C55996A153}">
   <ds:schemaRefs>
     <ds:schemaRef ds:uri="http://schemas.openxmlformats.org/officeDocument/2006/bibliography"/>
   </ds:schemaRefs>

</xml_diff>

<commit_message>
Replace ParteI_Requisiti.docx - Aggiornamento finale per consegna
</commit_message>
<xml_diff>
--- a/requisiti/ParteI_Requisiti.docx
+++ b/requisiti/ParteI_Requisiti.docx
@@ -516,7 +516,7 @@
             </w:rPr>
             <w:fldChar w:fldCharType="separate"/>
           </w:r>
-          <w:hyperlink w:anchor="_Toc497666839" w:history="1">
+          <w:hyperlink w:anchor="_Toc497762988" w:history="1">
             <w:r>
               <w:rPr>
                 <w:rStyle w:val="Collegamentoipertestuale"/>
@@ -544,7 +544,7 @@
                 <w:noProof/>
                 <w:webHidden/>
               </w:rPr>
-              <w:instrText xml:space="preserve"> PAGEREF _Toc497666839 \h </w:instrText>
+              <w:instrText xml:space="preserve"> PAGEREF _Toc497762988 \h </w:instrText>
             </w:r>
             <w:r>
               <w:rPr>
@@ -592,14 +592,14 @@
               <w:lang w:eastAsia="it-IT"/>
             </w:rPr>
           </w:pPr>
-          <w:hyperlink w:anchor="_Toc497666840" w:history="1">
+          <w:hyperlink w:anchor="_Toc497762989" w:history="1">
             <w:r>
               <w:rPr>
                 <w:rStyle w:val="Collegamentoipertestuale"/>
                 <w:rFonts w:ascii="Calibri" w:hAnsi="Calibri"/>
                 <w:noProof/>
               </w:rPr>
-              <w:t>Fasi di lavoro</w:t>
+              <w:t>Assunzioni</w:t>
             </w:r>
             <w:r>
               <w:rPr>
@@ -620,7 +620,7 @@
                 <w:noProof/>
                 <w:webHidden/>
               </w:rPr>
-              <w:instrText xml:space="preserve"> PAGEREF _Toc497666840 \h </w:instrText>
+              <w:instrText xml:space="preserve"> PAGEREF _Toc497762989 \h </w:instrText>
             </w:r>
             <w:r>
               <w:rPr>
@@ -668,14 +668,14 @@
               <w:lang w:eastAsia="it-IT"/>
             </w:rPr>
           </w:pPr>
-          <w:hyperlink w:anchor="_Toc497666841" w:history="1">
+          <w:hyperlink w:anchor="_Toc497762990" w:history="1">
             <w:r>
               <w:rPr>
                 <w:rStyle w:val="Collegamentoipertestuale"/>
                 <w:rFonts w:ascii="Calibri" w:hAnsi="Calibri"/>
                 <w:noProof/>
               </w:rPr>
-              <w:t>Analisi del problema</w:t>
+              <w:t>Ricerca della soluzione</w:t>
             </w:r>
             <w:r>
               <w:rPr>
@@ -696,7 +696,7 @@
                 <w:noProof/>
                 <w:webHidden/>
               </w:rPr>
-              <w:instrText xml:space="preserve"> PAGEREF _Toc497666841 \h </w:instrText>
+              <w:instrText xml:space="preserve"> PAGEREF _Toc497762990 \h </w:instrText>
             </w:r>
             <w:r>
               <w:rPr>
@@ -717,158 +717,6 @@
                 <w:webHidden/>
               </w:rPr>
               <w:t>3</w:t>
-            </w:r>
-            <w:r>
-              <w:rPr>
-                <w:noProof/>
-                <w:webHidden/>
-              </w:rPr>
-              <w:fldChar w:fldCharType="end"/>
-            </w:r>
-          </w:hyperlink>
-        </w:p>
-        <w:p>
-          <w:pPr>
-            <w:pStyle w:val="Sommario2"/>
-            <w:tabs>
-              <w:tab w:val="right" w:pos="9622"/>
-            </w:tabs>
-            <w:rPr>
-              <w:rFonts w:eastAsiaTheme="minorEastAsia"/>
-              <w:b w:val="0"/>
-              <w:bCs w:val="0"/>
-              <w:smallCaps w:val="0"/>
-              <w:noProof/>
-              <w:sz w:val="24"/>
-              <w:szCs w:val="24"/>
-              <w:lang w:eastAsia="it-IT"/>
-            </w:rPr>
-          </w:pPr>
-          <w:hyperlink w:anchor="_Toc497666842" w:history="1">
-            <w:r>
-              <w:rPr>
-                <w:rStyle w:val="Collegamentoipertestuale"/>
-                <w:rFonts w:ascii="Calibri" w:hAnsi="Calibri"/>
-                <w:noProof/>
-              </w:rPr>
-              <w:t>Assunzioni</w:t>
-            </w:r>
-            <w:r>
-              <w:rPr>
-                <w:noProof/>
-                <w:webHidden/>
-              </w:rPr>
-              <w:tab/>
-            </w:r>
-            <w:r>
-              <w:rPr>
-                <w:noProof/>
-                <w:webHidden/>
-              </w:rPr>
-              <w:fldChar w:fldCharType="begin"/>
-            </w:r>
-            <w:r>
-              <w:rPr>
-                <w:noProof/>
-                <w:webHidden/>
-              </w:rPr>
-              <w:instrText xml:space="preserve"> PAGEREF _Toc497666842 \h </w:instrText>
-            </w:r>
-            <w:r>
-              <w:rPr>
-                <w:noProof/>
-                <w:webHidden/>
-              </w:rPr>
-            </w:r>
-            <w:r>
-              <w:rPr>
-                <w:noProof/>
-                <w:webHidden/>
-              </w:rPr>
-              <w:fldChar w:fldCharType="separate"/>
-            </w:r>
-            <w:r>
-              <w:rPr>
-                <w:noProof/>
-                <w:webHidden/>
-              </w:rPr>
-              <w:t>3</w:t>
-            </w:r>
-            <w:r>
-              <w:rPr>
-                <w:noProof/>
-                <w:webHidden/>
-              </w:rPr>
-              <w:fldChar w:fldCharType="end"/>
-            </w:r>
-          </w:hyperlink>
-        </w:p>
-        <w:p>
-          <w:pPr>
-            <w:pStyle w:val="Sommario2"/>
-            <w:tabs>
-              <w:tab w:val="right" w:pos="9622"/>
-            </w:tabs>
-            <w:rPr>
-              <w:rFonts w:eastAsiaTheme="minorEastAsia"/>
-              <w:b w:val="0"/>
-              <w:bCs w:val="0"/>
-              <w:smallCaps w:val="0"/>
-              <w:noProof/>
-              <w:sz w:val="24"/>
-              <w:szCs w:val="24"/>
-              <w:lang w:eastAsia="it-IT"/>
-            </w:rPr>
-          </w:pPr>
-          <w:hyperlink w:anchor="_Toc497666843" w:history="1">
-            <w:r>
-              <w:rPr>
-                <w:rStyle w:val="Collegamentoipertestuale"/>
-                <w:rFonts w:ascii="Calibri" w:hAnsi="Calibri"/>
-                <w:noProof/>
-              </w:rPr>
-              <w:t>Ricerca della soluzione</w:t>
-            </w:r>
-            <w:r>
-              <w:rPr>
-                <w:noProof/>
-                <w:webHidden/>
-              </w:rPr>
-              <w:tab/>
-            </w:r>
-            <w:r>
-              <w:rPr>
-                <w:noProof/>
-                <w:webHidden/>
-              </w:rPr>
-              <w:fldChar w:fldCharType="begin"/>
-            </w:r>
-            <w:r>
-              <w:rPr>
-                <w:noProof/>
-                <w:webHidden/>
-              </w:rPr>
-              <w:instrText xml:space="preserve"> PAGEREF _Toc497666843 \h </w:instrText>
-            </w:r>
-            <w:r>
-              <w:rPr>
-                <w:noProof/>
-                <w:webHidden/>
-              </w:rPr>
-            </w:r>
-            <w:r>
-              <w:rPr>
-                <w:noProof/>
-                <w:webHidden/>
-              </w:rPr>
-              <w:fldChar w:fldCharType="separate"/>
-            </w:r>
-            <w:r>
-              <w:rPr>
-                <w:noProof/>
-                <w:webHidden/>
-              </w:rPr>
-              <w:t>4</w:t>
             </w:r>
             <w:r>
               <w:rPr>
@@ -897,7 +745,7 @@
               <w:lang w:eastAsia="it-IT"/>
             </w:rPr>
           </w:pPr>
-          <w:hyperlink w:anchor="_Toc497666844" w:history="1">
+          <w:hyperlink w:anchor="_Toc497762991" w:history="1">
             <w:r>
               <w:rPr>
                 <w:rStyle w:val="Collegamentoipertestuale"/>
@@ -925,7 +773,7 @@
                 <w:noProof/>
                 <w:webHidden/>
               </w:rPr>
-              <w:instrText xml:space="preserve"> PAGEREF _Toc497666844 \h </w:instrText>
+              <w:instrText xml:space="preserve"> PAGEREF _Toc497762991 \h </w:instrText>
             </w:r>
             <w:r>
               <w:rPr>
@@ -974,7 +822,7 @@
               <w:lang w:eastAsia="it-IT"/>
             </w:rPr>
           </w:pPr>
-          <w:hyperlink w:anchor="_Toc497666845" w:history="1">
+          <w:hyperlink w:anchor="_Toc497762992" w:history="1">
             <w:r>
               <w:rPr>
                 <w:rStyle w:val="Collegamentoipertestuale"/>
@@ -1002,7 +850,7 @@
                 <w:noProof/>
                 <w:webHidden/>
               </w:rPr>
-              <w:instrText xml:space="preserve"> PAGEREF _Toc497666845 \h </w:instrText>
+              <w:instrText xml:space="preserve"> PAGEREF _Toc497762992 \h </w:instrText>
             </w:r>
             <w:r>
               <w:rPr>
@@ -1051,7 +899,7 @@
               <w:lang w:eastAsia="it-IT"/>
             </w:rPr>
           </w:pPr>
-          <w:hyperlink w:anchor="_Toc497666846" w:history="1">
+          <w:hyperlink w:anchor="_Toc497762993" w:history="1">
             <w:r>
               <w:rPr>
                 <w:rStyle w:val="Collegamentoipertestuale"/>
@@ -1079,7 +927,7 @@
                 <w:noProof/>
                 <w:webHidden/>
               </w:rPr>
-              <w:instrText xml:space="preserve"> PAGEREF _Toc497666846 \h </w:instrText>
+              <w:instrText xml:space="preserve"> PAGEREF _Toc497762993 \h </w:instrText>
             </w:r>
             <w:r>
               <w:rPr>
@@ -1128,7 +976,7 @@
               <w:lang w:eastAsia="it-IT"/>
             </w:rPr>
           </w:pPr>
-          <w:hyperlink w:anchor="_Toc497666847" w:history="1">
+          <w:hyperlink w:anchor="_Toc497762994" w:history="1">
             <w:r>
               <w:rPr>
                 <w:rStyle w:val="Collegamentoipertestuale"/>
@@ -1156,7 +1004,7 @@
                 <w:noProof/>
                 <w:webHidden/>
               </w:rPr>
-              <w:instrText xml:space="preserve"> PAGEREF _Toc497666847 \h </w:instrText>
+              <w:instrText xml:space="preserve"> PAGEREF _Toc497762994 \h </w:instrText>
             </w:r>
             <w:r>
               <w:rPr>
@@ -1204,7 +1052,7 @@
               <w:lang w:eastAsia="it-IT"/>
             </w:rPr>
           </w:pPr>
-          <w:hyperlink w:anchor="_Toc497666848" w:history="1">
+          <w:hyperlink w:anchor="_Toc497762995" w:history="1">
             <w:r>
               <w:rPr>
                 <w:rStyle w:val="Collegamentoipertestuale"/>
@@ -1232,7 +1080,7 @@
                 <w:noProof/>
                 <w:webHidden/>
               </w:rPr>
-              <w:instrText xml:space="preserve"> PAGEREF _Toc497666848 \h </w:instrText>
+              <w:instrText xml:space="preserve"> PAGEREF _Toc497762995 \h </w:instrText>
             </w:r>
             <w:r>
               <w:rPr>
@@ -1280,7 +1128,7 @@
               <w:lang w:eastAsia="it-IT"/>
             </w:rPr>
           </w:pPr>
-          <w:hyperlink w:anchor="_Toc497666849" w:history="1">
+          <w:hyperlink w:anchor="_Toc497762996" w:history="1">
             <w:r>
               <w:rPr>
                 <w:rStyle w:val="Collegamentoipertestuale"/>
@@ -1308,7 +1156,7 @@
                 <w:noProof/>
                 <w:webHidden/>
               </w:rPr>
-              <w:instrText xml:space="preserve"> PAGEREF _Toc497666849 \h </w:instrText>
+              <w:instrText xml:space="preserve"> PAGEREF _Toc497762996 \h </w:instrText>
             </w:r>
             <w:r>
               <w:rPr>
@@ -1356,7 +1204,7 @@
               <w:lang w:eastAsia="it-IT"/>
             </w:rPr>
           </w:pPr>
-          <w:hyperlink w:anchor="_Toc497666850" w:history="1">
+          <w:hyperlink w:anchor="_Toc497762997" w:history="1">
             <w:r>
               <w:rPr>
                 <w:rStyle w:val="Collegamentoipertestuale"/>
@@ -1384,7 +1232,7 @@
                 <w:noProof/>
                 <w:webHidden/>
               </w:rPr>
-              <w:instrText xml:space="preserve"> PAGEREF _Toc497666850 \h </w:instrText>
+              <w:instrText xml:space="preserve"> PAGEREF _Toc497762997 \h </w:instrText>
             </w:r>
             <w:r>
               <w:rPr>
@@ -1446,6 +1294,8 @@
         </w:rPr>
         <w:br w:type="page"/>
       </w:r>
+      <w:bookmarkStart w:id="0" w:name="_GoBack"/>
+      <w:bookmarkEnd w:id="0"/>
     </w:p>
     <w:p>
       <w:pPr>
@@ -1456,7 +1306,7 @@
           <w:b/>
         </w:rPr>
       </w:pPr>
-      <w:bookmarkStart w:id="0" w:name="_Toc497666839"/>
+      <w:bookmarkStart w:id="1" w:name="_Toc497762988"/>
       <w:r>
         <w:rPr>
           <w:rFonts w:ascii="Calibri" w:hAnsi="Calibri"/>
@@ -1465,7 +1315,7 @@
         <w:lastRenderedPageBreak/>
         <w:t>Introduzione</w:t>
       </w:r>
-      <w:bookmarkEnd w:id="0"/>
+      <w:bookmarkEnd w:id="1"/>
     </w:p>
     <w:p/>
     <w:p>
@@ -1657,7 +1507,7 @@
           <w:sz w:val="32"/>
         </w:rPr>
       </w:pPr>
-      <w:bookmarkStart w:id="1" w:name="_Toc497666842"/>
+      <w:bookmarkStart w:id="2" w:name="_Toc497762989"/>
       <w:r>
         <w:rPr>
           <w:rFonts w:ascii="Calibri" w:hAnsi="Calibri"/>
@@ -1667,7 +1517,7 @@
         </w:rPr>
         <w:t>Assunzioni</w:t>
       </w:r>
-      <w:bookmarkEnd w:id="1"/>
+      <w:bookmarkEnd w:id="2"/>
     </w:p>
     <w:p/>
     <w:p>
@@ -1775,7 +1625,7 @@
           <w:sz w:val="32"/>
         </w:rPr>
       </w:pPr>
-      <w:bookmarkStart w:id="2" w:name="_Toc497666843"/>
+      <w:bookmarkStart w:id="3" w:name="_Toc497762990"/>
       <w:r>
         <w:rPr>
           <w:rFonts w:ascii="Calibri" w:hAnsi="Calibri"/>
@@ -1785,7 +1635,7 @@
         </w:rPr>
         <w:t>Ricerca della soluzione</w:t>
       </w:r>
-      <w:bookmarkEnd w:id="2"/>
+      <w:bookmarkEnd w:id="3"/>
     </w:p>
     <w:p/>
     <w:p>
@@ -1829,7 +1679,7 @@
           <w:b/>
         </w:rPr>
       </w:pPr>
-      <w:bookmarkStart w:id="3" w:name="_Toc497666844"/>
+      <w:bookmarkStart w:id="4" w:name="_Toc497762991"/>
       <w:r>
         <w:rPr>
           <w:rFonts w:ascii="Calibri" w:hAnsi="Calibri"/>
@@ -1852,7 +1702,7 @@
         </w:rPr>
         <w:t>Dictionary</w:t>
       </w:r>
-      <w:bookmarkEnd w:id="3"/>
+      <w:bookmarkEnd w:id="4"/>
     </w:p>
     <w:p/>
     <w:p>
@@ -1862,8 +1712,6 @@
       <w:r>
         <w:t>realizzazione</w:t>
       </w:r>
-      <w:bookmarkStart w:id="4" w:name="_GoBack"/>
-      <w:bookmarkEnd w:id="4"/>
       <w:r>
         <w:t xml:space="preserve"> di due Data Dictionary. Il primo riguarda il tema comune del progetto, che prevede la realizzazione dell’inte</w:t>
       </w:r>
@@ -2029,7 +1877,7 @@
           <w:b/>
         </w:rPr>
       </w:pPr>
-      <w:bookmarkStart w:id="5" w:name="_Toc497666845"/>
+      <w:bookmarkStart w:id="5" w:name="_Toc497762992"/>
       <w:r>
         <w:rPr>
           <w:rFonts w:ascii="Calibri" w:hAnsi="Calibri"/>
@@ -2078,10 +1926,7 @@
         <w:t xml:space="preserve"> relativa al progetto ha come obiettivo primario quello di mantenere una struttura il più possibile semplice ed intuitiva in modo da fornire uno strumento per la comprensione immediata del funzionamento ad alto livello dell'applicazione</w:t>
       </w:r>
       <w:r>
-        <w:t xml:space="preserve"> mediante la scelta di </w:t>
-      </w:r>
-      <w:r>
-        <w:t>attori, relazioni, obiettivi e risorse</w:t>
+        <w:t xml:space="preserve"> mediante la scelta di attori, relazioni, obiettivi e risorse</w:t>
       </w:r>
       <w:r>
         <w:t>.</w:t>
@@ -2099,7 +1944,7 @@
           <w:lang w:eastAsia="it-IT"/>
         </w:rPr>
       </w:pPr>
-      <w:bookmarkStart w:id="6" w:name="_Toc497666846"/>
+      <w:bookmarkStart w:id="6" w:name="_Toc497762993"/>
       <w:r>
         <w:rPr>
           <w:rFonts w:ascii="Calibri" w:hAnsi="Calibri"/>
@@ -2249,7 +2094,7 @@
         <w:pStyle w:val="Titolo"/>
         <w:outlineLvl w:val="0"/>
       </w:pPr>
-      <w:bookmarkStart w:id="7" w:name="_Toc497666847"/>
+      <w:bookmarkStart w:id="7" w:name="_Toc497762994"/>
       <w:r>
         <w:rPr>
           <w:rFonts w:ascii="Calibri" w:hAnsi="Calibri"/>
@@ -2770,7 +2615,7 @@
           <w:sz w:val="32"/>
         </w:rPr>
       </w:pPr>
-      <w:bookmarkStart w:id="8" w:name="_Toc497666848"/>
+      <w:bookmarkStart w:id="8" w:name="_Toc497762995"/>
       <w:r>
         <w:rPr>
           <w:rFonts w:ascii="Calibri" w:hAnsi="Calibri"/>
@@ -3065,7 +2910,7 @@
           <w:sz w:val="32"/>
         </w:rPr>
       </w:pPr>
-      <w:bookmarkStart w:id="9" w:name="_Toc497666849"/>
+      <w:bookmarkStart w:id="9" w:name="_Toc497762996"/>
       <w:r>
         <w:rPr>
           <w:rFonts w:ascii="Calibri" w:hAnsi="Calibri"/>
@@ -3385,7 +3230,7 @@
           <w:sz w:val="32"/>
         </w:rPr>
       </w:pPr>
-      <w:bookmarkStart w:id="10" w:name="_Toc497666850"/>
+      <w:bookmarkStart w:id="10" w:name="_Toc497762997"/>
       <w:r>
         <w:rPr>
           <w:rFonts w:ascii="Calibri" w:hAnsi="Calibri"/>
@@ -5640,7 +5485,7 @@
 </file>
 
 <file path=customXml/itemProps1.xml><?xml version="1.0" encoding="utf-8"?>
-<ds:datastoreItem xmlns:ds="http://schemas.openxmlformats.org/officeDocument/2006/customXml" ds:itemID="{D025636B-51AE-A04F-B5F9-B2C55996A153}">
+<ds:datastoreItem xmlns:ds="http://schemas.openxmlformats.org/officeDocument/2006/customXml" ds:itemID="{9509F7FD-1639-E24D-8F8E-5DA15AC4F1BC}">
   <ds:schemaRefs>
     <ds:schemaRef ds:uri="http://schemas.openxmlformats.org/officeDocument/2006/bibliography"/>
   </ds:schemaRefs>

</xml_diff>

<commit_message>
Replace ParteI_Requisiti.docx - Aggiornamento Indice per consegna
</commit_message>
<xml_diff>
--- a/requisiti/ParteI_Requisiti.docx
+++ b/requisiti/ParteI_Requisiti.docx
@@ -516,7 +516,7 @@
             </w:rPr>
             <w:fldChar w:fldCharType="separate"/>
           </w:r>
-          <w:hyperlink w:anchor="_Toc497762988" w:history="1">
+          <w:hyperlink w:anchor="_Toc497763683" w:history="1">
             <w:r>
               <w:rPr>
                 <w:rStyle w:val="Collegamentoipertestuale"/>
@@ -544,7 +544,7 @@
                 <w:noProof/>
                 <w:webHidden/>
               </w:rPr>
-              <w:instrText xml:space="preserve"> PAGEREF _Toc497762988 \h </w:instrText>
+              <w:instrText xml:space="preserve"> PAGEREF _Toc497763683 \h </w:instrText>
             </w:r>
             <w:r>
               <w:rPr>
@@ -592,7 +592,7 @@
               <w:lang w:eastAsia="it-IT"/>
             </w:rPr>
           </w:pPr>
-          <w:hyperlink w:anchor="_Toc497762989" w:history="1">
+          <w:hyperlink w:anchor="_Toc497763684" w:history="1">
             <w:r>
               <w:rPr>
                 <w:rStyle w:val="Collegamentoipertestuale"/>
@@ -620,7 +620,7 @@
                 <w:noProof/>
                 <w:webHidden/>
               </w:rPr>
-              <w:instrText xml:space="preserve"> PAGEREF _Toc497762989 \h </w:instrText>
+              <w:instrText xml:space="preserve"> PAGEREF _Toc497763684 \h </w:instrText>
             </w:r>
             <w:r>
               <w:rPr>
@@ -668,7 +668,7 @@
               <w:lang w:eastAsia="it-IT"/>
             </w:rPr>
           </w:pPr>
-          <w:hyperlink w:anchor="_Toc497762990" w:history="1">
+          <w:hyperlink w:anchor="_Toc497763685" w:history="1">
             <w:r>
               <w:rPr>
                 <w:rStyle w:val="Collegamentoipertestuale"/>
@@ -696,7 +696,7 @@
                 <w:noProof/>
                 <w:webHidden/>
               </w:rPr>
-              <w:instrText xml:space="preserve"> PAGEREF _Toc497762990 \h </w:instrText>
+              <w:instrText xml:space="preserve"> PAGEREF _Toc497763685 \h </w:instrText>
             </w:r>
             <w:r>
               <w:rPr>
@@ -745,7 +745,7 @@
               <w:lang w:eastAsia="it-IT"/>
             </w:rPr>
           </w:pPr>
-          <w:hyperlink w:anchor="_Toc497762991" w:history="1">
+          <w:hyperlink w:anchor="_Toc497763686" w:history="1">
             <w:r>
               <w:rPr>
                 <w:rStyle w:val="Collegamentoipertestuale"/>
@@ -773,7 +773,7 @@
                 <w:noProof/>
                 <w:webHidden/>
               </w:rPr>
-              <w:instrText xml:space="preserve"> PAGEREF _Toc497762991 \h </w:instrText>
+              <w:instrText xml:space="preserve"> PAGEREF _Toc497763686 \h </w:instrText>
             </w:r>
             <w:r>
               <w:rPr>
@@ -822,7 +822,7 @@
               <w:lang w:eastAsia="it-IT"/>
             </w:rPr>
           </w:pPr>
-          <w:hyperlink w:anchor="_Toc497762992" w:history="1">
+          <w:hyperlink w:anchor="_Toc497763687" w:history="1">
             <w:r>
               <w:rPr>
                 <w:rStyle w:val="Collegamentoipertestuale"/>
@@ -850,7 +850,7 @@
                 <w:noProof/>
                 <w:webHidden/>
               </w:rPr>
-              <w:instrText xml:space="preserve"> PAGEREF _Toc497762992 \h </w:instrText>
+              <w:instrText xml:space="preserve"> PAGEREF _Toc497763687 \h </w:instrText>
             </w:r>
             <w:r>
               <w:rPr>
@@ -871,160 +871,6 @@
                 <w:webHidden/>
               </w:rPr>
               <w:t>7</w:t>
-            </w:r>
-            <w:r>
-              <w:rPr>
-                <w:noProof/>
-                <w:webHidden/>
-              </w:rPr>
-              <w:fldChar w:fldCharType="end"/>
-            </w:r>
-          </w:hyperlink>
-        </w:p>
-        <w:p>
-          <w:pPr>
-            <w:pStyle w:val="Sommario1"/>
-            <w:tabs>
-              <w:tab w:val="right" w:pos="9622"/>
-            </w:tabs>
-            <w:rPr>
-              <w:rFonts w:eastAsiaTheme="minorEastAsia"/>
-              <w:b w:val="0"/>
-              <w:bCs w:val="0"/>
-              <w:caps w:val="0"/>
-              <w:noProof/>
-              <w:sz w:val="24"/>
-              <w:szCs w:val="24"/>
-              <w:u w:val="none"/>
-              <w:lang w:eastAsia="it-IT"/>
-            </w:rPr>
-          </w:pPr>
-          <w:hyperlink w:anchor="_Toc497762993" w:history="1">
-            <w:r>
-              <w:rPr>
-                <w:rStyle w:val="Collegamentoipertestuale"/>
-                <w:rFonts w:ascii="Calibri" w:hAnsi="Calibri"/>
-                <w:noProof/>
-              </w:rPr>
-              <w:t>Tema Comune (libreria JSON-RPC)</w:t>
-            </w:r>
-            <w:r>
-              <w:rPr>
-                <w:noProof/>
-                <w:webHidden/>
-              </w:rPr>
-              <w:tab/>
-            </w:r>
-            <w:r>
-              <w:rPr>
-                <w:noProof/>
-                <w:webHidden/>
-              </w:rPr>
-              <w:fldChar w:fldCharType="begin"/>
-            </w:r>
-            <w:r>
-              <w:rPr>
-                <w:noProof/>
-                <w:webHidden/>
-              </w:rPr>
-              <w:instrText xml:space="preserve"> PAGEREF _Toc497762993 \h </w:instrText>
-            </w:r>
-            <w:r>
-              <w:rPr>
-                <w:noProof/>
-                <w:webHidden/>
-              </w:rPr>
-            </w:r>
-            <w:r>
-              <w:rPr>
-                <w:noProof/>
-                <w:webHidden/>
-              </w:rPr>
-              <w:fldChar w:fldCharType="separate"/>
-            </w:r>
-            <w:r>
-              <w:rPr>
-                <w:noProof/>
-                <w:webHidden/>
-              </w:rPr>
-              <w:t>7</w:t>
-            </w:r>
-            <w:r>
-              <w:rPr>
-                <w:noProof/>
-                <w:webHidden/>
-              </w:rPr>
-              <w:fldChar w:fldCharType="end"/>
-            </w:r>
-          </w:hyperlink>
-        </w:p>
-        <w:p>
-          <w:pPr>
-            <w:pStyle w:val="Sommario1"/>
-            <w:tabs>
-              <w:tab w:val="right" w:pos="9622"/>
-            </w:tabs>
-            <w:rPr>
-              <w:rFonts w:eastAsiaTheme="minorEastAsia"/>
-              <w:b w:val="0"/>
-              <w:bCs w:val="0"/>
-              <w:caps w:val="0"/>
-              <w:noProof/>
-              <w:sz w:val="24"/>
-              <w:szCs w:val="24"/>
-              <w:u w:val="none"/>
-              <w:lang w:eastAsia="it-IT"/>
-            </w:rPr>
-          </w:pPr>
-          <w:hyperlink w:anchor="_Toc497762994" w:history="1">
-            <w:r>
-              <w:rPr>
-                <w:rStyle w:val="Collegamentoipertestuale"/>
-                <w:rFonts w:ascii="Calibri" w:hAnsi="Calibri"/>
-                <w:noProof/>
-              </w:rPr>
-              <w:t>Tema A - SDM (Strategic Dependency Model)</w:t>
-            </w:r>
-            <w:r>
-              <w:rPr>
-                <w:noProof/>
-                <w:webHidden/>
-              </w:rPr>
-              <w:tab/>
-            </w:r>
-            <w:r>
-              <w:rPr>
-                <w:noProof/>
-                <w:webHidden/>
-              </w:rPr>
-              <w:fldChar w:fldCharType="begin"/>
-            </w:r>
-            <w:r>
-              <w:rPr>
-                <w:noProof/>
-                <w:webHidden/>
-              </w:rPr>
-              <w:instrText xml:space="preserve"> PAGEREF _Toc497762994 \h </w:instrText>
-            </w:r>
-            <w:r>
-              <w:rPr>
-                <w:noProof/>
-                <w:webHidden/>
-              </w:rPr>
-            </w:r>
-            <w:r>
-              <w:rPr>
-                <w:noProof/>
-                <w:webHidden/>
-              </w:rPr>
-              <w:fldChar w:fldCharType="separate"/>
-            </w:r>
-            <w:r>
-              <w:rPr>
-                <w:noProof/>
-                <w:webHidden/>
-              </w:rPr>
-              <w:t>8</w:t>
             </w:r>
             <w:r>
               <w:rPr>
@@ -1052,14 +898,14 @@
               <w:lang w:eastAsia="it-IT"/>
             </w:rPr>
           </w:pPr>
-          <w:hyperlink w:anchor="_Toc497762995" w:history="1">
+          <w:hyperlink w:anchor="_Toc497763688" w:history="1">
             <w:r>
               <w:rPr>
                 <w:rStyle w:val="Collegamentoipertestuale"/>
                 <w:rFonts w:ascii="Calibri" w:hAnsi="Calibri"/>
                 <w:noProof/>
               </w:rPr>
-              <w:t>SRM – Client</w:t>
+              <w:t>Tema Comune (libreria JSON-RPC)</w:t>
             </w:r>
             <w:r>
               <w:rPr>
@@ -1080,7 +926,7 @@
                 <w:noProof/>
                 <w:webHidden/>
               </w:rPr>
-              <w:instrText xml:space="preserve"> PAGEREF _Toc497762995 \h </w:instrText>
+              <w:instrText xml:space="preserve"> PAGEREF _Toc497763688 \h </w:instrText>
             </w:r>
             <w:r>
               <w:rPr>
@@ -1100,7 +946,7 @@
                 <w:noProof/>
                 <w:webHidden/>
               </w:rPr>
-              <w:t>9</w:t>
+              <w:t>7</w:t>
             </w:r>
             <w:r>
               <w:rPr>
@@ -1128,14 +974,14 @@
               <w:lang w:eastAsia="it-IT"/>
             </w:rPr>
           </w:pPr>
-          <w:hyperlink w:anchor="_Toc497762996" w:history="1">
+          <w:hyperlink w:anchor="_Toc497763689" w:history="1">
             <w:r>
               <w:rPr>
                 <w:rStyle w:val="Collegamentoipertestuale"/>
                 <w:rFonts w:ascii="Calibri" w:hAnsi="Calibri"/>
                 <w:noProof/>
               </w:rPr>
-              <w:t>SRM – Autorizzatore</w:t>
+              <w:t>Tema A - SDM (Strategic Dependency Model)</w:t>
             </w:r>
             <w:r>
               <w:rPr>
@@ -1156,7 +1002,7 @@
                 <w:noProof/>
                 <w:webHidden/>
               </w:rPr>
-              <w:instrText xml:space="preserve"> PAGEREF _Toc497762996 \h </w:instrText>
+              <w:instrText xml:space="preserve"> PAGEREF _Toc497763689 \h </w:instrText>
             </w:r>
             <w:r>
               <w:rPr>
@@ -1176,7 +1022,7 @@
                 <w:noProof/>
                 <w:webHidden/>
               </w:rPr>
-              <w:t>10</w:t>
+              <w:t>8</w:t>
             </w:r>
             <w:r>
               <w:rPr>
@@ -1189,14 +1035,12 @@
         </w:p>
         <w:p>
           <w:pPr>
-            <w:pStyle w:val="Sommario2"/>
+            <w:pStyle w:val="Sommario3"/>
             <w:tabs>
               <w:tab w:val="right" w:pos="9622"/>
             </w:tabs>
             <w:rPr>
               <w:rFonts w:eastAsiaTheme="minorEastAsia"/>
-              <w:b w:val="0"/>
-              <w:bCs w:val="0"/>
               <w:smallCaps w:val="0"/>
               <w:noProof/>
               <w:sz w:val="24"/>
@@ -1204,11 +1048,180 @@
               <w:lang w:eastAsia="it-IT"/>
             </w:rPr>
           </w:pPr>
-          <w:hyperlink w:anchor="_Toc497762997" w:history="1">
+          <w:hyperlink w:anchor="_Toc497763690" w:history="1">
             <w:r>
               <w:rPr>
                 <w:rStyle w:val="Collegamentoipertestuale"/>
                 <w:rFonts w:ascii="Calibri" w:hAnsi="Calibri"/>
+                <w:b/>
+                <w:noProof/>
+              </w:rPr>
+              <w:t>S</w:t>
+            </w:r>
+            <w:r>
+              <w:rPr>
+                <w:rStyle w:val="Collegamentoipertestuale"/>
+                <w:rFonts w:ascii="Calibri" w:hAnsi="Calibri"/>
+                <w:b/>
+                <w:noProof/>
+              </w:rPr>
+              <w:t>R</w:t>
+            </w:r>
+            <w:r>
+              <w:rPr>
+                <w:rStyle w:val="Collegamentoipertestuale"/>
+                <w:rFonts w:ascii="Calibri" w:hAnsi="Calibri"/>
+                <w:b/>
+                <w:noProof/>
+              </w:rPr>
+              <w:t>M – Client</w:t>
+            </w:r>
+            <w:r>
+              <w:rPr>
+                <w:noProof/>
+                <w:webHidden/>
+              </w:rPr>
+              <w:tab/>
+            </w:r>
+            <w:r>
+              <w:rPr>
+                <w:noProof/>
+                <w:webHidden/>
+              </w:rPr>
+              <w:fldChar w:fldCharType="begin"/>
+            </w:r>
+            <w:r>
+              <w:rPr>
+                <w:noProof/>
+                <w:webHidden/>
+              </w:rPr>
+              <w:instrText xml:space="preserve"> PAGEREF _Toc497763690 \h </w:instrText>
+            </w:r>
+            <w:r>
+              <w:rPr>
+                <w:noProof/>
+                <w:webHidden/>
+              </w:rPr>
+            </w:r>
+            <w:r>
+              <w:rPr>
+                <w:noProof/>
+                <w:webHidden/>
+              </w:rPr>
+              <w:fldChar w:fldCharType="separate"/>
+            </w:r>
+            <w:r>
+              <w:rPr>
+                <w:noProof/>
+                <w:webHidden/>
+              </w:rPr>
+              <w:t>9</w:t>
+            </w:r>
+            <w:r>
+              <w:rPr>
+                <w:noProof/>
+                <w:webHidden/>
+              </w:rPr>
+              <w:fldChar w:fldCharType="end"/>
+            </w:r>
+          </w:hyperlink>
+        </w:p>
+        <w:p>
+          <w:pPr>
+            <w:pStyle w:val="Sommario3"/>
+            <w:tabs>
+              <w:tab w:val="right" w:pos="9622"/>
+            </w:tabs>
+            <w:rPr>
+              <w:rFonts w:eastAsiaTheme="minorEastAsia"/>
+              <w:smallCaps w:val="0"/>
+              <w:noProof/>
+              <w:sz w:val="24"/>
+              <w:szCs w:val="24"/>
+              <w:lang w:eastAsia="it-IT"/>
+            </w:rPr>
+          </w:pPr>
+          <w:hyperlink w:anchor="_Toc497763691" w:history="1">
+            <w:r>
+              <w:rPr>
+                <w:rStyle w:val="Collegamentoipertestuale"/>
+                <w:rFonts w:ascii="Calibri" w:hAnsi="Calibri"/>
+                <w:b/>
+                <w:noProof/>
+              </w:rPr>
+              <w:t>SRM – Autorizzatore</w:t>
+            </w:r>
+            <w:r>
+              <w:rPr>
+                <w:noProof/>
+                <w:webHidden/>
+              </w:rPr>
+              <w:tab/>
+            </w:r>
+            <w:r>
+              <w:rPr>
+                <w:noProof/>
+                <w:webHidden/>
+              </w:rPr>
+              <w:fldChar w:fldCharType="begin"/>
+            </w:r>
+            <w:r>
+              <w:rPr>
+                <w:noProof/>
+                <w:webHidden/>
+              </w:rPr>
+              <w:instrText xml:space="preserve"> PAGEREF _Toc497763691 \h </w:instrText>
+            </w:r>
+            <w:r>
+              <w:rPr>
+                <w:noProof/>
+                <w:webHidden/>
+              </w:rPr>
+            </w:r>
+            <w:r>
+              <w:rPr>
+                <w:noProof/>
+                <w:webHidden/>
+              </w:rPr>
+              <w:fldChar w:fldCharType="separate"/>
+            </w:r>
+            <w:r>
+              <w:rPr>
+                <w:noProof/>
+                <w:webHidden/>
+              </w:rPr>
+              <w:t>10</w:t>
+            </w:r>
+            <w:r>
+              <w:rPr>
+                <w:noProof/>
+                <w:webHidden/>
+              </w:rPr>
+              <w:fldChar w:fldCharType="end"/>
+            </w:r>
+          </w:hyperlink>
+        </w:p>
+        <w:p>
+          <w:pPr>
+            <w:pStyle w:val="Sommario3"/>
+            <w:tabs>
+              <w:tab w:val="right" w:pos="9622"/>
+            </w:tabs>
+            <w:rPr>
+              <w:rFonts w:eastAsiaTheme="minorEastAsia"/>
+              <w:smallCaps w:val="0"/>
+              <w:noProof/>
+              <w:sz w:val="24"/>
+              <w:szCs w:val="24"/>
+              <w:lang w:eastAsia="it-IT"/>
+            </w:rPr>
+          </w:pPr>
+          <w:hyperlink w:anchor="_Toc497763692" w:history="1">
+            <w:r>
+              <w:rPr>
+                <w:rStyle w:val="Collegamentoipertestuale"/>
+                <w:rFonts w:ascii="Calibri" w:hAnsi="Calibri"/>
+                <w:b/>
                 <w:noProof/>
               </w:rPr>
               <w:t>SRM – Risorsa</w:t>
@@ -1232,7 +1245,7 @@
                 <w:noProof/>
                 <w:webHidden/>
               </w:rPr>
-              <w:instrText xml:space="preserve"> PAGEREF _Toc497762997 \h </w:instrText>
+              <w:instrText xml:space="preserve"> PAGEREF _Toc497763692 \h </w:instrText>
             </w:r>
             <w:r>
               <w:rPr>
@@ -1294,8 +1307,6 @@
         </w:rPr>
         <w:br w:type="page"/>
       </w:r>
-      <w:bookmarkStart w:id="0" w:name="_GoBack"/>
-      <w:bookmarkEnd w:id="0"/>
     </w:p>
     <w:p>
       <w:pPr>
@@ -1306,7 +1317,7 @@
           <w:b/>
         </w:rPr>
       </w:pPr>
-      <w:bookmarkStart w:id="1" w:name="_Toc497762988"/>
+      <w:bookmarkStart w:id="0" w:name="_Toc497763683"/>
       <w:r>
         <w:rPr>
           <w:rFonts w:ascii="Calibri" w:hAnsi="Calibri"/>
@@ -1315,7 +1326,7 @@
         <w:lastRenderedPageBreak/>
         <w:t>Introduzione</w:t>
       </w:r>
-      <w:bookmarkEnd w:id="1"/>
+      <w:bookmarkEnd w:id="0"/>
     </w:p>
     <w:p/>
     <w:p>
@@ -1507,7 +1518,7 @@
           <w:sz w:val="32"/>
         </w:rPr>
       </w:pPr>
-      <w:bookmarkStart w:id="2" w:name="_Toc497762989"/>
+      <w:bookmarkStart w:id="1" w:name="_Toc497763684"/>
       <w:r>
         <w:rPr>
           <w:rFonts w:ascii="Calibri" w:hAnsi="Calibri"/>
@@ -1517,7 +1528,7 @@
         </w:rPr>
         <w:t>Assunzioni</w:t>
       </w:r>
-      <w:bookmarkEnd w:id="2"/>
+      <w:bookmarkEnd w:id="1"/>
     </w:p>
     <w:p/>
     <w:p>
@@ -1625,7 +1636,7 @@
           <w:sz w:val="32"/>
         </w:rPr>
       </w:pPr>
-      <w:bookmarkStart w:id="3" w:name="_Toc497762990"/>
+      <w:bookmarkStart w:id="2" w:name="_Toc497763685"/>
       <w:r>
         <w:rPr>
           <w:rFonts w:ascii="Calibri" w:hAnsi="Calibri"/>
@@ -1635,7 +1646,7 @@
         </w:rPr>
         <w:t>Ricerca della soluzione</w:t>
       </w:r>
-      <w:bookmarkEnd w:id="3"/>
+      <w:bookmarkEnd w:id="2"/>
     </w:p>
     <w:p/>
     <w:p>
@@ -1679,7 +1690,7 @@
           <w:b/>
         </w:rPr>
       </w:pPr>
-      <w:bookmarkStart w:id="4" w:name="_Toc497762991"/>
+      <w:bookmarkStart w:id="3" w:name="_Toc497763686"/>
       <w:r>
         <w:rPr>
           <w:rFonts w:ascii="Calibri" w:hAnsi="Calibri"/>
@@ -1702,7 +1713,7 @@
         </w:rPr>
         <w:t>Dictionary</w:t>
       </w:r>
-      <w:bookmarkEnd w:id="4"/>
+      <w:bookmarkEnd w:id="3"/>
     </w:p>
     <w:p/>
     <w:p>
@@ -1877,7 +1888,7 @@
           <w:b/>
         </w:rPr>
       </w:pPr>
-      <w:bookmarkStart w:id="5" w:name="_Toc497762992"/>
+      <w:bookmarkStart w:id="4" w:name="_Toc497763687"/>
       <w:r>
         <w:rPr>
           <w:rFonts w:ascii="Calibri" w:hAnsi="Calibri"/>
@@ -1894,7 +1905,7 @@
         </w:rPr>
         <w:t>Diagram</w:t>
       </w:r>
-      <w:bookmarkEnd w:id="5"/>
+      <w:bookmarkEnd w:id="4"/>
       <w:proofErr w:type="spellEnd"/>
     </w:p>
     <w:p>
@@ -1938,13 +1949,13 @@
     <w:p>
       <w:pPr>
         <w:pStyle w:val="Titolo"/>
-        <w:outlineLvl w:val="0"/>
+        <w:outlineLvl w:val="1"/>
         <w:rPr>
           <w:noProof/>
           <w:lang w:eastAsia="it-IT"/>
         </w:rPr>
       </w:pPr>
-      <w:bookmarkStart w:id="6" w:name="_Toc497762993"/>
+      <w:bookmarkStart w:id="5" w:name="_Toc497763688"/>
       <w:r>
         <w:rPr>
           <w:rFonts w:ascii="Calibri" w:hAnsi="Calibri"/>
@@ -1957,7 +1968,7 @@
         </w:rPr>
         <w:t>Tema Comune (libreria JSON-RPC)</w:t>
       </w:r>
-      <w:bookmarkEnd w:id="6"/>
+      <w:bookmarkEnd w:id="5"/>
       <w:r>
         <w:rPr>
           <w:noProof/>
@@ -2092,9 +2103,9 @@
     <w:p>
       <w:pPr>
         <w:pStyle w:val="Titolo"/>
-        <w:outlineLvl w:val="0"/>
-      </w:pPr>
-      <w:bookmarkStart w:id="7" w:name="_Toc497762994"/>
+        <w:outlineLvl w:val="1"/>
+      </w:pPr>
+      <w:bookmarkStart w:id="6" w:name="_Toc497763689"/>
       <w:r>
         <w:rPr>
           <w:rFonts w:ascii="Calibri" w:hAnsi="Calibri"/>
@@ -2194,7 +2205,7 @@
         </w:rPr>
         <w:t>)</w:t>
       </w:r>
-      <w:bookmarkEnd w:id="7"/>
+      <w:bookmarkEnd w:id="6"/>
     </w:p>
     <w:p>
       <w:r>
@@ -2607,7 +2618,7 @@
     </w:p>
     <w:p>
       <w:pPr>
-        <w:pStyle w:val="Titolo2"/>
+        <w:pStyle w:val="Titolo3"/>
         <w:rPr>
           <w:rFonts w:ascii="Calibri" w:hAnsi="Calibri"/>
           <w:b/>
@@ -2615,7 +2626,7 @@
           <w:sz w:val="32"/>
         </w:rPr>
       </w:pPr>
-      <w:bookmarkStart w:id="8" w:name="_Toc497762995"/>
+      <w:bookmarkStart w:id="7" w:name="_Toc497763690"/>
       <w:r>
         <w:rPr>
           <w:rFonts w:ascii="Calibri" w:hAnsi="Calibri"/>
@@ -2635,9 +2646,10 @@
         </w:rPr>
         <w:t>M – Client</w:t>
       </w:r>
-      <w:bookmarkEnd w:id="8"/>
-    </w:p>
-    <w:p>
+      <w:bookmarkEnd w:id="7"/>
+    </w:p>
+    <w:p>
+      <w:bookmarkStart w:id="8" w:name="_GoBack"/>
       <w:r>
         <w:rPr>
           <w:noProof/>
@@ -2689,6 +2701,7 @@
           </wp:inline>
         </w:drawing>
       </w:r>
+      <w:bookmarkEnd w:id="8"/>
     </w:p>
     <w:p>
       <w:pPr>
@@ -2902,7 +2915,7 @@
     <w:p/>
     <w:p>
       <w:pPr>
-        <w:pStyle w:val="Titolo2"/>
+        <w:pStyle w:val="Titolo3"/>
         <w:rPr>
           <w:rFonts w:ascii="Calibri" w:hAnsi="Calibri"/>
           <w:b/>
@@ -2910,7 +2923,7 @@
           <w:sz w:val="32"/>
         </w:rPr>
       </w:pPr>
-      <w:bookmarkStart w:id="9" w:name="_Toc497762996"/>
+      <w:bookmarkStart w:id="9" w:name="_Toc497763691"/>
       <w:r>
         <w:rPr>
           <w:rFonts w:ascii="Calibri" w:hAnsi="Calibri"/>
@@ -3222,7 +3235,7 @@
     </w:p>
     <w:p>
       <w:pPr>
-        <w:pStyle w:val="Titolo2"/>
+        <w:pStyle w:val="Titolo3"/>
         <w:rPr>
           <w:rFonts w:ascii="Calibri" w:hAnsi="Calibri"/>
           <w:b/>
@@ -3230,7 +3243,7 @@
           <w:sz w:val="32"/>
         </w:rPr>
       </w:pPr>
-      <w:bookmarkStart w:id="10" w:name="_Toc497762997"/>
+      <w:bookmarkStart w:id="10" w:name="_Toc497763692"/>
       <w:r>
         <w:rPr>
           <w:rFonts w:ascii="Calibri" w:hAnsi="Calibri"/>
@@ -3734,7 +3747,7 @@
         <w:rStyle w:val="Numeropagina"/>
         <w:noProof/>
       </w:rPr>
-      <w:t>2</w:t>
+      <w:t>5</w:t>
     </w:r>
     <w:r>
       <w:rPr>
@@ -4840,6 +4853,27 @@
       <w:szCs w:val="26"/>
     </w:rPr>
   </w:style>
+  <w:style w:type="paragraph" w:styleId="Titolo3">
+    <w:name w:val="heading 3"/>
+    <w:basedOn w:val="Normale"/>
+    <w:next w:val="Normale"/>
+    <w:link w:val="Titolo3Carattere"/>
+    <w:uiPriority w:val="9"/>
+    <w:semiHidden/>
+    <w:unhideWhenUsed/>
+    <w:qFormat/>
+    <w:rsid w:val="000A6A7F"/>
+    <w:pPr>
+      <w:keepNext/>
+      <w:keepLines/>
+      <w:spacing w:before="40"/>
+      <w:outlineLvl w:val="2"/>
+    </w:pPr>
+    <w:rPr>
+      <w:rFonts w:asciiTheme="majorHAnsi" w:eastAsiaTheme="majorEastAsia" w:hAnsiTheme="majorHAnsi" w:cstheme="majorBidi"/>
+      <w:color w:val="1F3763" w:themeColor="accent1" w:themeShade="7F"/>
+    </w:rPr>
+  </w:style>
   <w:style w:type="character" w:default="1" w:styleId="Carpredefinitoparagrafo">
     <w:name w:val="Default Paragraph Font"/>
     <w:uiPriority w:val="1"/>
@@ -4992,7 +5026,6 @@
     <w:next w:val="Normale"/>
     <w:autoRedefine/>
     <w:uiPriority w:val="39"/>
-    <w:semiHidden/>
     <w:unhideWhenUsed/>
     <w:rsid w:val="00E4007B"/>
     <w:rPr>
@@ -5214,6 +5247,18 @@
       <w:rFonts w:ascii="Tahoma" w:hAnsi="Tahoma" w:cs="Tahoma"/>
       <w:sz w:val="16"/>
       <w:szCs w:val="16"/>
+    </w:rPr>
+  </w:style>
+  <w:style w:type="character" w:customStyle="1" w:styleId="Titolo3Carattere">
+    <w:name w:val="Titolo 3 Carattere"/>
+    <w:basedOn w:val="Carpredefinitoparagrafo"/>
+    <w:link w:val="Titolo3"/>
+    <w:uiPriority w:val="9"/>
+    <w:semiHidden/>
+    <w:rsid w:val="000A6A7F"/>
+    <w:rPr>
+      <w:rFonts w:asciiTheme="majorHAnsi" w:eastAsiaTheme="majorEastAsia" w:hAnsiTheme="majorHAnsi" w:cstheme="majorBidi"/>
+      <w:color w:val="1F3763" w:themeColor="accent1" w:themeShade="7F"/>
     </w:rPr>
   </w:style>
 </w:styles>
@@ -5485,7 +5530,7 @@
 </file>
 
 <file path=customXml/itemProps1.xml><?xml version="1.0" encoding="utf-8"?>
-<ds:datastoreItem xmlns:ds="http://schemas.openxmlformats.org/officeDocument/2006/customXml" ds:itemID="{9509F7FD-1639-E24D-8F8E-5DA15AC4F1BC}">
+<ds:datastoreItem xmlns:ds="http://schemas.openxmlformats.org/officeDocument/2006/customXml" ds:itemID="{9F4ED581-8F6F-484C-8F2C-229F6D916E0A}">
   <ds:schemaRefs>
     <ds:schemaRef ds:uri="http://schemas.openxmlformats.org/officeDocument/2006/bibliography"/>
   </ds:schemaRefs>

</xml_diff>

<commit_message>
Effettuate correzioni relative alla parte Requisiti
</commit_message>
<xml_diff>
--- a/requisiti/ParteI_Requisiti.docx
+++ b/requisiti/ParteI_Requisiti.docx
@@ -278,7 +278,6 @@
           <w:sz w:val="96"/>
         </w:rPr>
       </w:pPr>
-      <w:proofErr w:type="spellStart"/>
       <w:r>
         <w:rPr>
           <w:b/>
@@ -287,7 +286,6 @@
         </w:rPr>
         <w:t>AuthOK</w:t>
       </w:r>
-      <w:proofErr w:type="spellEnd"/>
     </w:p>
     <w:p>
       <w:pPr>
@@ -377,28 +375,12 @@
           <w:sz w:val="28"/>
         </w:rPr>
       </w:pPr>
-      <w:proofErr w:type="spellStart"/>
       <w:r>
         <w:rPr>
           <w:sz w:val="28"/>
         </w:rPr>
-        <w:t>Gumus</w:t>
-      </w:r>
-      <w:proofErr w:type="spellEnd"/>
-      <w:r>
-        <w:rPr>
-          <w:sz w:val="28"/>
-        </w:rPr>
-        <w:t xml:space="preserve"> </w:t>
-      </w:r>
-      <w:proofErr w:type="spellStart"/>
-      <w:r>
-        <w:rPr>
-          <w:sz w:val="28"/>
-        </w:rPr>
-        <w:t>Tayfun</w:t>
-      </w:r>
-      <w:proofErr w:type="spellEnd"/>
+        <w:t>Gumus Tayfun</w:t>
+      </w:r>
     </w:p>
     <w:p>
       <w:pPr>
@@ -516,7 +498,7 @@
             </w:rPr>
             <w:fldChar w:fldCharType="separate"/>
           </w:r>
-          <w:hyperlink w:anchor="_Toc497763683" w:history="1">
+          <w:hyperlink w:anchor="_Toc498680345" w:history="1">
             <w:r>
               <w:rPr>
                 <w:rStyle w:val="Collegamentoipertestuale"/>
@@ -544,7 +526,7 @@
                 <w:noProof/>
                 <w:webHidden/>
               </w:rPr>
-              <w:instrText xml:space="preserve"> PAGEREF _Toc497763683 \h </w:instrText>
+              <w:instrText xml:space="preserve"> PAGEREF _Toc498680345 \h </w:instrText>
             </w:r>
             <w:r>
               <w:rPr>
@@ -592,7 +574,7 @@
               <w:lang w:eastAsia="it-IT"/>
             </w:rPr>
           </w:pPr>
-          <w:hyperlink w:anchor="_Toc497763684" w:history="1">
+          <w:hyperlink w:anchor="_Toc498680346" w:history="1">
             <w:r>
               <w:rPr>
                 <w:rStyle w:val="Collegamentoipertestuale"/>
@@ -620,7 +602,7 @@
                 <w:noProof/>
                 <w:webHidden/>
               </w:rPr>
-              <w:instrText xml:space="preserve"> PAGEREF _Toc497763684 \h </w:instrText>
+              <w:instrText xml:space="preserve"> PAGEREF _Toc498680346 \h </w:instrText>
             </w:r>
             <w:r>
               <w:rPr>
@@ -668,7 +650,7 @@
               <w:lang w:eastAsia="it-IT"/>
             </w:rPr>
           </w:pPr>
-          <w:hyperlink w:anchor="_Toc497763685" w:history="1">
+          <w:hyperlink w:anchor="_Toc498680347" w:history="1">
             <w:r>
               <w:rPr>
                 <w:rStyle w:val="Collegamentoipertestuale"/>
@@ -696,7 +678,7 @@
                 <w:noProof/>
                 <w:webHidden/>
               </w:rPr>
-              <w:instrText xml:space="preserve"> PAGEREF _Toc497763685 \h </w:instrText>
+              <w:instrText xml:space="preserve"> PAGEREF _Toc498680347 \h </w:instrText>
             </w:r>
             <w:r>
               <w:rPr>
@@ -745,7 +727,7 @@
               <w:lang w:eastAsia="it-IT"/>
             </w:rPr>
           </w:pPr>
-          <w:hyperlink w:anchor="_Toc497763686" w:history="1">
+          <w:hyperlink w:anchor="_Toc498680348" w:history="1">
             <w:r>
               <w:rPr>
                 <w:rStyle w:val="Collegamentoipertestuale"/>
@@ -773,7 +755,7 @@
                 <w:noProof/>
                 <w:webHidden/>
               </w:rPr>
-              <w:instrText xml:space="preserve"> PAGEREF _Toc497763686 \h </w:instrText>
+              <w:instrText xml:space="preserve"> PAGEREF _Toc498680348 \h </w:instrText>
             </w:r>
             <w:r>
               <w:rPr>
@@ -822,7 +804,7 @@
               <w:lang w:eastAsia="it-IT"/>
             </w:rPr>
           </w:pPr>
-          <w:hyperlink w:anchor="_Toc497763687" w:history="1">
+          <w:hyperlink w:anchor="_Toc498680349" w:history="1">
             <w:r>
               <w:rPr>
                 <w:rStyle w:val="Collegamentoipertestuale"/>
@@ -850,7 +832,7 @@
                 <w:noProof/>
                 <w:webHidden/>
               </w:rPr>
-              <w:instrText xml:space="preserve"> PAGEREF _Toc497763687 \h </w:instrText>
+              <w:instrText xml:space="preserve"> PAGEREF _Toc498680349 \h </w:instrText>
             </w:r>
             <w:r>
               <w:rPr>
@@ -898,7 +880,7 @@
               <w:lang w:eastAsia="it-IT"/>
             </w:rPr>
           </w:pPr>
-          <w:hyperlink w:anchor="_Toc497763688" w:history="1">
+          <w:hyperlink w:anchor="_Toc498680350" w:history="1">
             <w:r>
               <w:rPr>
                 <w:rStyle w:val="Collegamentoipertestuale"/>
@@ -926,7 +908,7 @@
                 <w:noProof/>
                 <w:webHidden/>
               </w:rPr>
-              <w:instrText xml:space="preserve"> PAGEREF _Toc497763688 \h </w:instrText>
+              <w:instrText xml:space="preserve"> PAGEREF _Toc498680350 \h </w:instrText>
             </w:r>
             <w:r>
               <w:rPr>
@@ -974,7 +956,7 @@
               <w:lang w:eastAsia="it-IT"/>
             </w:rPr>
           </w:pPr>
-          <w:hyperlink w:anchor="_Toc497763689" w:history="1">
+          <w:hyperlink w:anchor="_Toc498680351" w:history="1">
             <w:r>
               <w:rPr>
                 <w:rStyle w:val="Collegamentoipertestuale"/>
@@ -1002,7 +984,7 @@
                 <w:noProof/>
                 <w:webHidden/>
               </w:rPr>
-              <w:instrText xml:space="preserve"> PAGEREF _Toc497763689 \h </w:instrText>
+              <w:instrText xml:space="preserve"> PAGEREF _Toc498680351 \h </w:instrText>
             </w:r>
             <w:r>
               <w:rPr>
@@ -1048,7 +1030,7 @@
               <w:lang w:eastAsia="it-IT"/>
             </w:rPr>
           </w:pPr>
-          <w:hyperlink w:anchor="_Toc497763690" w:history="1">
+          <w:hyperlink w:anchor="_Toc498680352" w:history="1">
             <w:r>
               <w:rPr>
                 <w:rStyle w:val="Collegamentoipertestuale"/>
@@ -1056,25 +1038,7 @@
                 <w:b/>
                 <w:noProof/>
               </w:rPr>
-              <w:t>S</w:t>
-            </w:r>
-            <w:r>
-              <w:rPr>
-                <w:rStyle w:val="Collegamentoipertestuale"/>
-                <w:rFonts w:ascii="Calibri" w:hAnsi="Calibri"/>
-                <w:b/>
-                <w:noProof/>
-              </w:rPr>
-              <w:t>R</w:t>
-            </w:r>
-            <w:r>
-              <w:rPr>
-                <w:rStyle w:val="Collegamentoipertestuale"/>
-                <w:rFonts w:ascii="Calibri" w:hAnsi="Calibri"/>
-                <w:b/>
-                <w:noProof/>
-              </w:rPr>
-              <w:t>M – Client</w:t>
+              <w:t>SRM – Client</w:t>
             </w:r>
             <w:r>
               <w:rPr>
@@ -1095,7 +1059,7 @@
                 <w:noProof/>
                 <w:webHidden/>
               </w:rPr>
-              <w:instrText xml:space="preserve"> PAGEREF _Toc497763690 \h </w:instrText>
+              <w:instrText xml:space="preserve"> PAGEREF _Toc498680352 \h </w:instrText>
             </w:r>
             <w:r>
               <w:rPr>
@@ -1141,7 +1105,7 @@
               <w:lang w:eastAsia="it-IT"/>
             </w:rPr>
           </w:pPr>
-          <w:hyperlink w:anchor="_Toc497763691" w:history="1">
+          <w:hyperlink w:anchor="_Toc498680353" w:history="1">
             <w:r>
               <w:rPr>
                 <w:rStyle w:val="Collegamentoipertestuale"/>
@@ -1170,7 +1134,7 @@
                 <w:noProof/>
                 <w:webHidden/>
               </w:rPr>
-              <w:instrText xml:space="preserve"> PAGEREF _Toc497763691 \h </w:instrText>
+              <w:instrText xml:space="preserve"> PAGEREF _Toc498680353 \h </w:instrText>
             </w:r>
             <w:r>
               <w:rPr>
@@ -1216,7 +1180,7 @@
               <w:lang w:eastAsia="it-IT"/>
             </w:rPr>
           </w:pPr>
-          <w:hyperlink w:anchor="_Toc497763692" w:history="1">
+          <w:hyperlink w:anchor="_Toc498680354" w:history="1">
             <w:r>
               <w:rPr>
                 <w:rStyle w:val="Collegamentoipertestuale"/>
@@ -1245,7 +1209,7 @@
                 <w:noProof/>
                 <w:webHidden/>
               </w:rPr>
-              <w:instrText xml:space="preserve"> PAGEREF _Toc497763692 \h </w:instrText>
+              <w:instrText xml:space="preserve"> PAGEREF _Toc498680354 \h </w:instrText>
             </w:r>
             <w:r>
               <w:rPr>
@@ -1317,7 +1281,7 @@
           <w:b/>
         </w:rPr>
       </w:pPr>
-      <w:bookmarkStart w:id="0" w:name="_Toc497763683"/>
+      <w:bookmarkStart w:id="0" w:name="_Toc498680345"/>
       <w:r>
         <w:rPr>
           <w:rFonts w:ascii="Calibri" w:hAnsi="Calibri"/>
@@ -1339,14 +1303,12 @@
         </w:rPr>
         <w:t>è “</w:t>
       </w:r>
-      <w:proofErr w:type="spellStart"/>
       <w:r>
         <w:rPr>
           <w:color w:val="000000" w:themeColor="text1"/>
         </w:rPr>
         <w:t>AuthOK</w:t>
       </w:r>
-      <w:proofErr w:type="spellEnd"/>
       <w:r>
         <w:rPr>
           <w:color w:val="000000" w:themeColor="text1"/>
@@ -1458,52 +1420,12 @@
         </w:numPr>
       </w:pPr>
       <w:r>
-        <w:t xml:space="preserve">Chiedere un </w:t>
-      </w:r>
-      <w:proofErr w:type="spellStart"/>
-      <w:r>
-        <w:t>token</w:t>
-      </w:r>
-      <w:proofErr w:type="spellEnd"/>
-      <w:r>
-        <w:t xml:space="preserve"> di accesso a una risorsa: il sistema riceve la richiesta con il codice della risorsa e la chiave utente, verifica se la chiave è compatibile con il livello di risorsa richiesto e in caso positivo genera un </w:t>
-      </w:r>
-      <w:proofErr w:type="spellStart"/>
-      <w:r>
-        <w:t>token</w:t>
-      </w:r>
-      <w:proofErr w:type="spellEnd"/>
-      <w:r>
-        <w:t xml:space="preserve"> della durata di 24 ore per accedere alla risorsa.</w:t>
-      </w:r>
-    </w:p>
-    <w:p>
-      <w:r>
-        <w:t xml:space="preserve">Una risorsa può verificare sul sistema in ogni momento la validità di un </w:t>
-      </w:r>
-      <w:proofErr w:type="spellStart"/>
-      <w:r>
-        <w:t>token</w:t>
-      </w:r>
-      <w:proofErr w:type="spellEnd"/>
-      <w:r>
-        <w:t xml:space="preserve">: dato </w:t>
-      </w:r>
-      <w:proofErr w:type="spellStart"/>
-      <w:r>
-        <w:t>token</w:t>
-      </w:r>
-      <w:proofErr w:type="spellEnd"/>
-      <w:r>
-        <w:t xml:space="preserve"> valido, il sistema restituisce per quanto tempo è ancora valido. Dato un </w:t>
-      </w:r>
-      <w:proofErr w:type="spellStart"/>
-      <w:r>
-        <w:t>token</w:t>
-      </w:r>
-      <w:proofErr w:type="spellEnd"/>
-      <w:r>
-        <w:t xml:space="preserve"> scaduto o inesistente, il sistema restituisce errore.</w:t>
+        <w:t>Chiedere un token di accesso a una risorsa: il sistema riceve la richiesta con il codice della risorsa e la chiave utente, verifica se la chiave è compatibile con il livello di risorsa richiesto e in caso positivo genera un token della durata di 24 ore per accedere alla risorsa.</w:t>
+      </w:r>
+    </w:p>
+    <w:p>
+      <w:r>
+        <w:t>Una risorsa può verificare sul sistema in ogni momento la validità di un token: dato token valido, il sistema restituisce per quanto tempo è ancora valido. Dato un token scaduto o inesistente, il sistema restituisce errore.</w:t>
       </w:r>
     </w:p>
     <w:p/>
@@ -1518,7 +1440,7 @@
           <w:sz w:val="32"/>
         </w:rPr>
       </w:pPr>
-      <w:bookmarkStart w:id="1" w:name="_Toc497763684"/>
+      <w:bookmarkStart w:id="1" w:name="_Toc498680346"/>
       <w:r>
         <w:rPr>
           <w:rFonts w:ascii="Calibri" w:hAnsi="Calibri"/>
@@ -1592,24 +1514,14 @@
         <w:t xml:space="preserve">. </w:t>
       </w:r>
       <w:r>
-        <w:t xml:space="preserve">La gestione delle risorse rimane quindi un goal interno del sistema </w:t>
-      </w:r>
-      <w:proofErr w:type="spellStart"/>
-      <w:r>
-        <w:t>autorizzatore</w:t>
-      </w:r>
-      <w:proofErr w:type="spellEnd"/>
-      <w:r>
-        <w:t xml:space="preserve">, che è in grado di gestire queste funzionalità, ma non è un </w:t>
-      </w:r>
-      <w:proofErr w:type="spellStart"/>
+        <w:t xml:space="preserve">La gestione delle risorse rimane quindi un goal interno del sistema autorizzatore, che è in grado di gestire queste funzionalità, ma non è un </w:t>
+      </w:r>
       <w:r>
         <w:rPr>
           <w:i/>
         </w:rPr>
         <w:t>dependee</w:t>
       </w:r>
-      <w:proofErr w:type="spellEnd"/>
       <w:r>
         <w:t xml:space="preserve"> per alcun obiettivo esterno. </w:t>
       </w:r>
@@ -1636,7 +1548,7 @@
           <w:sz w:val="32"/>
         </w:rPr>
       </w:pPr>
-      <w:bookmarkStart w:id="2" w:name="_Toc497763685"/>
+      <w:bookmarkStart w:id="2" w:name="_Toc498680347"/>
       <w:r>
         <w:rPr>
           <w:rFonts w:ascii="Calibri" w:hAnsi="Calibri"/>
@@ -1651,15 +1563,7 @@
     <w:p/>
     <w:p>
       <w:r>
-        <w:t xml:space="preserve">Al fine di effettuare l’analisi dei requisiti siamo scesi nel dettaglio utilizzando gli strumenti che ci sono stati forniti. In parallelo alla redazione di un Data Dictionary, nel quale vengono descritte in modo più approfondito le entità principali del progetto, abbiamo sviluppato l’SDM e l’SRM del Goal </w:t>
-      </w:r>
-      <w:proofErr w:type="spellStart"/>
-      <w:r>
-        <w:t>Diagram</w:t>
-      </w:r>
-      <w:proofErr w:type="spellEnd"/>
-      <w:r>
-        <w:t xml:space="preserve">. </w:t>
+        <w:t xml:space="preserve">Al fine di effettuare l’analisi dei requisiti siamo scesi nel dettaglio utilizzando gli strumenti che ci sono stati forniti. In parallelo alla redazione di un Data Dictionary, nel quale vengono descritte in modo più approfondito le entità principali del progetto, abbiamo sviluppato l’SDM e l’SRM del Goal Diagram. </w:t>
       </w:r>
       <w:r>
         <w:t xml:space="preserve">A causa della semplicità del diagramma I* riguardante il tema comune (libreria </w:t>
@@ -1690,7 +1594,7 @@
           <w:b/>
         </w:rPr>
       </w:pPr>
-      <w:bookmarkStart w:id="3" w:name="_Toc497763686"/>
+      <w:bookmarkStart w:id="3" w:name="_Toc498680348"/>
       <w:r>
         <w:rPr>
           <w:rFonts w:ascii="Calibri" w:hAnsi="Calibri"/>
@@ -1727,18 +1631,10 @@
         <w:t xml:space="preserve"> di due Data Dictionary. Il primo riguarda il tema comune del progetto, che prevede la realizzazione dell’inte</w:t>
       </w:r>
       <w:r>
-        <w:t xml:space="preserve">rfaccia di comunicazione </w:t>
-      </w:r>
-      <w:proofErr w:type="spellStart"/>
-      <w:r>
-        <w:t>client-</w:t>
-      </w:r>
-      <w:r>
-        <w:t>server</w:t>
-      </w:r>
-      <w:proofErr w:type="spellEnd"/>
-      <w:r>
-        <w:t xml:space="preserve"> mediante l’implementazione della libreria JSON. </w:t>
+        <w:t>rfaccia di comunicazione client-</w:t>
+      </w:r>
+      <w:r>
+        <w:t xml:space="preserve">server mediante l’implementazione della libreria JSON. </w:t>
       </w:r>
     </w:p>
     <w:p>
@@ -1888,25 +1784,16 @@
           <w:b/>
         </w:rPr>
       </w:pPr>
-      <w:bookmarkStart w:id="4" w:name="_Toc497763687"/>
+      <w:bookmarkStart w:id="4" w:name="_Toc498680349"/>
       <w:r>
         <w:rPr>
           <w:rFonts w:ascii="Calibri" w:hAnsi="Calibri"/>
           <w:b/>
         </w:rPr>
         <w:lastRenderedPageBreak/>
-        <w:t xml:space="preserve">Goal </w:t>
-      </w:r>
-      <w:proofErr w:type="spellStart"/>
-      <w:r>
-        <w:rPr>
-          <w:rFonts w:ascii="Calibri" w:hAnsi="Calibri"/>
-          <w:b/>
-        </w:rPr>
-        <w:t>Diagram</w:t>
+        <w:t>Goal Diagram</w:t>
       </w:r>
       <w:bookmarkEnd w:id="4"/>
-      <w:proofErr w:type="spellEnd"/>
     </w:p>
     <w:p>
       <w:pPr>
@@ -1923,18 +1810,10 @@
     </w:p>
     <w:p>
       <w:r>
-        <w:t xml:space="preserve">La stesura del Goal </w:t>
-      </w:r>
-      <w:proofErr w:type="spellStart"/>
-      <w:r>
-        <w:t>D</w:t>
-      </w:r>
-      <w:r>
-        <w:t>iagram</w:t>
-      </w:r>
-      <w:proofErr w:type="spellEnd"/>
-      <w:r>
-        <w:t xml:space="preserve"> relativa al progetto ha come obiettivo primario quello di mantenere una struttura il più possibile semplice ed intuitiva in modo da fornire uno strumento per la comprensione immediata del funzionamento ad alto livello dell'applicazione</w:t>
+        <w:t>La stesura del Goal D</w:t>
+      </w:r>
+      <w:r>
+        <w:t>iagram relativa al progetto ha come obiettivo primario quello di mantenere una struttura il più possibile semplice ed intuitiva in modo da fornire uno strumento per la comprensione immediata del funzionamento ad alto livello dell'applicazione</w:t>
       </w:r>
       <w:r>
         <w:t xml:space="preserve"> mediante la scelta di attori, relazioni, obiettivi e risorse</w:t>
@@ -1955,7 +1834,7 @@
           <w:lang w:eastAsia="it-IT"/>
         </w:rPr>
       </w:pPr>
-      <w:bookmarkStart w:id="5" w:name="_Toc497763688"/>
+      <w:bookmarkStart w:id="5" w:name="_Toc498680350"/>
       <w:r>
         <w:rPr>
           <w:rFonts w:ascii="Calibri" w:hAnsi="Calibri"/>
@@ -1983,27 +1862,29 @@
           <w:lang w:eastAsia="it-IT"/>
         </w:rPr>
       </w:pPr>
-    </w:p>
-    <w:p>
-      <w:pPr>
+      <w:r>
         <w:rPr>
           <w:rFonts w:ascii="Calibri" w:hAnsi="Calibri"/>
           <w:b/>
+          <w:noProof/>
           <w:color w:val="000000" w:themeColor="text1"/>
           <w:sz w:val="32"/>
           <w:szCs w:val="26"/>
-        </w:rPr>
-      </w:pPr>
-      <w:r>
-        <w:rPr>
-          <w:noProof/>
           <w:lang w:eastAsia="it-IT"/>
         </w:rPr>
         <w:drawing>
-          <wp:inline distT="0" distB="0" distL="0" distR="0" wp14:anchorId="2D32E91A" wp14:editId="15255693">
-            <wp:extent cx="6111875" cy="2646680"/>
+          <wp:anchor distT="0" distB="0" distL="114300" distR="114300" simplePos="0" relativeHeight="251660288" behindDoc="0" locked="0" layoutInCell="1" allowOverlap="1" wp14:anchorId="70C29FD5" wp14:editId="4D8F3F7C">
+            <wp:simplePos x="0" y="0"/>
+            <wp:positionH relativeFrom="column">
+              <wp:posOffset>-21590</wp:posOffset>
+            </wp:positionH>
+            <wp:positionV relativeFrom="paragraph">
+              <wp:posOffset>283210</wp:posOffset>
+            </wp:positionV>
+            <wp:extent cx="6295390" cy="2726055"/>
             <wp:effectExtent l="0" t="0" r="0" b="0"/>
-            <wp:docPr id="2" name="Immagine 2" descr="../../../../../Downloads/sweng_proj/TemaComune.png"/>
+            <wp:wrapSquare wrapText="bothSides"/>
+            <wp:docPr id="5" name="Immagine 5" descr="sweng_proj/TemaComune.png"/>
             <wp:cNvGraphicFramePr>
               <a:graphicFrameLocks xmlns:a="http://schemas.openxmlformats.org/drawingml/2006/main" noChangeAspect="1"/>
             </wp:cNvGraphicFramePr>
@@ -2011,7 +1892,7 @@
               <a:graphicData uri="http://schemas.openxmlformats.org/drawingml/2006/picture">
                 <pic:pic xmlns:pic="http://schemas.openxmlformats.org/drawingml/2006/picture">
                   <pic:nvPicPr>
-                    <pic:cNvPr id="0" name="Picture 1" descr="../../../../../Downloads/sweng_proj/TemaComune.png"/>
+                    <pic:cNvPr id="0" name="Picture 1" descr="sweng_proj/TemaComune.png"/>
                     <pic:cNvPicPr>
                       <a:picLocks noChangeAspect="1" noChangeArrowheads="1"/>
                     </pic:cNvPicPr>
@@ -2032,7 +1913,496 @@
                   <pic:spPr bwMode="auto">
                     <a:xfrm>
                       <a:off x="0" y="0"/>
-                      <a:ext cx="6111875" cy="2646680"/>
+                      <a:ext cx="6295390" cy="2726055"/>
+                    </a:xfrm>
+                    <a:prstGeom prst="rect">
+                      <a:avLst/>
+                    </a:prstGeom>
+                    <a:noFill/>
+                    <a:ln>
+                      <a:noFill/>
+                    </a:ln>
+                  </pic:spPr>
+                </pic:pic>
+              </a:graphicData>
+            </a:graphic>
+            <wp14:sizeRelH relativeFrom="page">
+              <wp14:pctWidth>0</wp14:pctWidth>
+            </wp14:sizeRelH>
+            <wp14:sizeRelV relativeFrom="page">
+              <wp14:pctHeight>0</wp14:pctHeight>
+            </wp14:sizeRelV>
+          </wp:anchor>
+        </w:drawing>
+      </w:r>
+    </w:p>
+    <w:p>
+      <w:pPr>
+        <w:rPr>
+          <w:rFonts w:ascii="Calibri" w:hAnsi="Calibri"/>
+          <w:b/>
+          <w:color w:val="000000" w:themeColor="text1"/>
+          <w:sz w:val="32"/>
+          <w:szCs w:val="26"/>
+        </w:rPr>
+      </w:pPr>
+    </w:p>
+    <w:p>
+      <w:r>
+        <w:t xml:space="preserve">Il diagramma ci guida a una prima visione del progetto. Partiamo con una rappresentazione grafica del funzionamento della libreria </w:t>
+      </w:r>
+      <w:r>
+        <w:t>JSON</w:t>
+      </w:r>
+      <w:r>
+        <w:t xml:space="preserve"> che vogliamo implementare. Tale libreria gestisce il formato di comunicazi</w:t>
+      </w:r>
+      <w:r>
+        <w:t xml:space="preserve">one tra un client ed un server, </w:t>
+      </w:r>
+      <w:r>
+        <w:t>attori del diagramma.</w:t>
+      </w:r>
+    </w:p>
+    <w:p>
+      <w:r>
+        <w:t xml:space="preserve">Come si può notare dal grafico, il server riceve richieste </w:t>
+      </w:r>
+      <w:r>
+        <w:t xml:space="preserve">e notifiche </w:t>
+      </w:r>
+      <w:r>
+        <w:t xml:space="preserve">dal client che a sua volta riceve risposte dal server. L'invio e la ricezione di richieste, risposte e notifiche (tutte </w:t>
+      </w:r>
+      <w:r>
+        <w:t xml:space="preserve">identificate come risorse) </w:t>
+      </w:r>
+      <w:r>
+        <w:t xml:space="preserve">sono gli obiettivi dei due attori e </w:t>
+      </w:r>
+      <w:r>
+        <w:t xml:space="preserve">vengono raggiunti attraverso i </w:t>
+      </w:r>
+      <w:r>
+        <w:t>task indicati.</w:t>
+      </w:r>
+      <w:r>
+        <w:br w:type="page"/>
+      </w:r>
+    </w:p>
+    <w:p>
+      <w:pPr>
+        <w:pStyle w:val="Titolo"/>
+        <w:outlineLvl w:val="1"/>
+      </w:pPr>
+      <w:bookmarkStart w:id="6" w:name="_Toc498680351"/>
+      <w:r>
+        <w:rPr>
+          <w:rFonts w:ascii="Calibri" w:hAnsi="Calibri"/>
+          <w:b/>
+          <w:color w:val="000000" w:themeColor="text1"/>
+          <w:spacing w:val="0"/>
+          <w:kern w:val="0"/>
+          <w:sz w:val="32"/>
+          <w:szCs w:val="26"/>
+        </w:rPr>
+        <w:lastRenderedPageBreak/>
+        <w:t xml:space="preserve">Tema A - </w:t>
+      </w:r>
+      <w:r>
+        <w:rPr>
+          <w:rFonts w:ascii="Calibri" w:hAnsi="Calibri"/>
+          <w:b/>
+          <w:color w:val="000000" w:themeColor="text1"/>
+          <w:spacing w:val="0"/>
+          <w:kern w:val="0"/>
+          <w:sz w:val="32"/>
+          <w:szCs w:val="26"/>
+        </w:rPr>
+        <w:t>SDM</w:t>
+      </w:r>
+      <w:r>
+        <w:rPr>
+          <w:rFonts w:ascii="Calibri" w:hAnsi="Calibri"/>
+          <w:b/>
+          <w:color w:val="000000" w:themeColor="text1"/>
+          <w:spacing w:val="0"/>
+          <w:kern w:val="0"/>
+          <w:sz w:val="32"/>
+          <w:szCs w:val="26"/>
+        </w:rPr>
+        <w:t xml:space="preserve"> (</w:t>
+      </w:r>
+      <w:r>
+        <w:rPr>
+          <w:rFonts w:ascii="Calibri" w:hAnsi="Calibri"/>
+          <w:b/>
+          <w:color w:val="000000" w:themeColor="text1"/>
+          <w:spacing w:val="0"/>
+          <w:kern w:val="0"/>
+          <w:sz w:val="32"/>
+          <w:szCs w:val="26"/>
+        </w:rPr>
+        <w:t>Strategic</w:t>
+      </w:r>
+      <w:r>
+        <w:rPr>
+          <w:rFonts w:ascii="Calibri" w:hAnsi="Calibri"/>
+          <w:b/>
+          <w:color w:val="000000" w:themeColor="text1"/>
+          <w:spacing w:val="0"/>
+          <w:kern w:val="0"/>
+          <w:sz w:val="32"/>
+          <w:szCs w:val="26"/>
+        </w:rPr>
+        <w:t xml:space="preserve"> </w:t>
+      </w:r>
+      <w:r>
+        <w:rPr>
+          <w:rFonts w:ascii="Calibri" w:hAnsi="Calibri"/>
+          <w:b/>
+          <w:color w:val="000000" w:themeColor="text1"/>
+          <w:spacing w:val="0"/>
+          <w:kern w:val="0"/>
+          <w:sz w:val="32"/>
+          <w:szCs w:val="26"/>
+        </w:rPr>
+        <w:t>Dependency Model</w:t>
+      </w:r>
+      <w:r>
+        <w:rPr>
+          <w:rFonts w:ascii="Calibri" w:hAnsi="Calibri"/>
+          <w:b/>
+          <w:color w:val="000000" w:themeColor="text1"/>
+          <w:spacing w:val="0"/>
+          <w:kern w:val="0"/>
+          <w:sz w:val="32"/>
+          <w:szCs w:val="26"/>
+        </w:rPr>
+        <w:t>)</w:t>
+      </w:r>
+      <w:bookmarkEnd w:id="6"/>
+    </w:p>
+    <w:p>
+      <w:r>
+        <w:rPr>
+          <w:b/>
+          <w:noProof/>
+          <w:lang w:eastAsia="it-IT"/>
+        </w:rPr>
+        <w:drawing>
+          <wp:anchor distT="0" distB="0" distL="114300" distR="114300" simplePos="0" relativeHeight="251661312" behindDoc="0" locked="0" layoutInCell="1" allowOverlap="1" wp14:anchorId="1CF2CC22" wp14:editId="5D1D54DB">
+            <wp:simplePos x="0" y="0"/>
+            <wp:positionH relativeFrom="column">
+              <wp:posOffset>-326390</wp:posOffset>
+            </wp:positionH>
+            <wp:positionV relativeFrom="paragraph">
+              <wp:posOffset>262255</wp:posOffset>
+            </wp:positionV>
+            <wp:extent cx="6670040" cy="1563370"/>
+            <wp:effectExtent l="0" t="0" r="0" b="0"/>
+            <wp:wrapSquare wrapText="bothSides"/>
+            <wp:docPr id="6" name="Immagine 6" descr="sweng_proj/TemaA_SDM.png"/>
+            <wp:cNvGraphicFramePr>
+              <a:graphicFrameLocks xmlns:a="http://schemas.openxmlformats.org/drawingml/2006/main" noChangeAspect="1"/>
+            </wp:cNvGraphicFramePr>
+            <a:graphic xmlns:a="http://schemas.openxmlformats.org/drawingml/2006/main">
+              <a:graphicData uri="http://schemas.openxmlformats.org/drawingml/2006/picture">
+                <pic:pic xmlns:pic="http://schemas.openxmlformats.org/drawingml/2006/picture">
+                  <pic:nvPicPr>
+                    <pic:cNvPr id="0" name="Picture 2" descr="sweng_proj/TemaA_SDM.png"/>
+                    <pic:cNvPicPr>
+                      <a:picLocks noChangeAspect="1" noChangeArrowheads="1"/>
+                    </pic:cNvPicPr>
+                  </pic:nvPicPr>
+                  <pic:blipFill>
+                    <a:blip r:embed="rId13">
+                      <a:extLst>
+                        <a:ext uri="{28A0092B-C50C-407E-A947-70E740481C1C}">
+                          <a14:useLocalDpi xmlns:a14="http://schemas.microsoft.com/office/drawing/2010/main" val="0"/>
+                        </a:ext>
+                      </a:extLst>
+                    </a:blip>
+                    <a:srcRect/>
+                    <a:stretch>
+                      <a:fillRect/>
+                    </a:stretch>
+                  </pic:blipFill>
+                  <pic:spPr bwMode="auto">
+                    <a:xfrm>
+                      <a:off x="0" y="0"/>
+                      <a:ext cx="6670040" cy="1563370"/>
+                    </a:xfrm>
+                    <a:prstGeom prst="rect">
+                      <a:avLst/>
+                    </a:prstGeom>
+                    <a:noFill/>
+                    <a:ln>
+                      <a:noFill/>
+                    </a:ln>
+                  </pic:spPr>
+                </pic:pic>
+              </a:graphicData>
+            </a:graphic>
+            <wp14:sizeRelH relativeFrom="page">
+              <wp14:pctWidth>0</wp14:pctWidth>
+            </wp14:sizeRelH>
+            <wp14:sizeRelV relativeFrom="page">
+              <wp14:pctHeight>0</wp14:pctHeight>
+            </wp14:sizeRelV>
+          </wp:anchor>
+        </w:drawing>
+      </w:r>
+    </w:p>
+    <w:p/>
+    <w:p/>
+    <w:p>
+      <w:r>
+        <w:t xml:space="preserve">Abbiamo </w:t>
+      </w:r>
+      <w:r>
+        <w:t xml:space="preserve">identificato </w:t>
+      </w:r>
+      <w:r>
+        <w:t xml:space="preserve">tre attori; denominati </w:t>
+      </w:r>
+      <w:r>
+        <w:rPr>
+          <w:b/>
+        </w:rPr>
+        <w:t>Client</w:t>
+      </w:r>
+      <w:r>
+        <w:t>,</w:t>
+      </w:r>
+      <w:r>
+        <w:rPr>
+          <w:b/>
+        </w:rPr>
+        <w:t xml:space="preserve"> Autorizzatore </w:t>
+      </w:r>
+      <w:r>
+        <w:t xml:space="preserve">e </w:t>
+      </w:r>
+      <w:r>
+        <w:rPr>
+          <w:b/>
+        </w:rPr>
+        <w:t>Risorsa</w:t>
+      </w:r>
+      <w:r>
+        <w:t xml:space="preserve">; </w:t>
+      </w:r>
+      <w:r>
+        <w:t>e due obiettivi principali</w:t>
+      </w:r>
+      <w:r>
+        <w:t xml:space="preserve">, nello </w:t>
+      </w:r>
+      <w:r>
+        <w:t>sp</w:t>
+      </w:r>
+      <w:r>
+        <w:t>ecifico:</w:t>
+      </w:r>
+    </w:p>
+    <w:p>
+      <w:pPr>
+        <w:pStyle w:val="Paragrafoelenco"/>
+        <w:numPr>
+          <w:ilvl w:val="0"/>
+          <w:numId w:val="5"/>
+        </w:numPr>
+      </w:pPr>
+      <w:r>
+        <w:t>Per il client</w:t>
+      </w:r>
+    </w:p>
+    <w:p>
+      <w:pPr>
+        <w:pStyle w:val="Paragrafoelenco"/>
+        <w:numPr>
+          <w:ilvl w:val="1"/>
+          <w:numId w:val="4"/>
+        </w:numPr>
+      </w:pPr>
+      <w:r>
+        <w:rPr>
+          <w:b/>
+        </w:rPr>
+        <w:t>revocare autorizzazioni</w:t>
+      </w:r>
+    </w:p>
+    <w:p>
+      <w:pPr>
+        <w:pStyle w:val="Paragrafoelenco"/>
+        <w:numPr>
+          <w:ilvl w:val="0"/>
+          <w:numId w:val="5"/>
+        </w:numPr>
+      </w:pPr>
+      <w:r>
+        <w:t>Per la risorsa</w:t>
+      </w:r>
+    </w:p>
+    <w:p>
+      <w:pPr>
+        <w:pStyle w:val="Paragrafoelenco"/>
+        <w:numPr>
+          <w:ilvl w:val="1"/>
+          <w:numId w:val="4"/>
+        </w:numPr>
+      </w:pPr>
+      <w:r>
+        <w:t xml:space="preserve"> </w:t>
+      </w:r>
+      <w:r>
+        <w:rPr>
+          <w:b/>
+        </w:rPr>
+        <w:t>verificare la validità di un token</w:t>
+      </w:r>
+    </w:p>
+    <w:p/>
+    <w:p>
+      <w:r>
+        <w:t xml:space="preserve">Nel grafico vengono poi rappresentate le risorse “Chiave” e “Token” che l’Autorizzatore invia al client il quale ha l’obiettivo di ottenere un’autorizzazione e di ottenere un token per l’accesso a una Risorsa. </w:t>
+      </w:r>
+    </w:p>
+    <w:p>
+      <w:r>
+        <w:t>Si noti che l'attore Client del tema comune è un elemento differente dall'attore Client del tema A. Il primo è una delle due entità che comunicano attraverso un protocollo implementato dalla libreria, mentre il secondo è l'utilizzatore di un servizio di autorizzazione e di accesso a risorse.</w:t>
+      </w:r>
+    </w:p>
+    <w:p/>
+    <w:p>
+      <w:r>
+        <w:t xml:space="preserve">Per raggiungere </w:t>
+      </w:r>
+      <w:r>
+        <w:t xml:space="preserve">i </w:t>
+      </w:r>
+      <w:r>
+        <w:t>suoi obiettivi</w:t>
+      </w:r>
+      <w:r>
+        <w:t xml:space="preserve"> il Client dipende dal</w:t>
+      </w:r>
+      <w:r>
+        <w:t>l’Autorizzatore</w:t>
+      </w:r>
+      <w:r>
+        <w:t>. La Risorsa, invece,</w:t>
+      </w:r>
+      <w:r>
+        <w:t xml:space="preserve"> dipende dall'Autorizzatore per poter verificare la validità di un token.</w:t>
+      </w:r>
+    </w:p>
+    <w:p/>
+    <w:p>
+      <w:r>
+        <w:t>Il sistema non prevede l’implementazione dell’accesso da parte di un Client ad una Risorsa.</w:t>
+      </w:r>
+    </w:p>
+    <w:p/>
+    <w:p>
+      <w:r>
+        <w:t xml:space="preserve">Dopo aver completato l'analisi dei goal e delle dipendenze strategiche si è passati alla realizzazione di uno schema </w:t>
+      </w:r>
+      <w:r>
+        <w:rPr>
+          <w:b/>
+        </w:rPr>
+        <w:t>SRM</w:t>
+      </w:r>
+      <w:r>
+        <w:rPr>
+          <w:b/>
+        </w:rPr>
+        <w:t xml:space="preserve"> (Strategic Rationale</w:t>
+      </w:r>
+      <w:r>
+        <w:rPr>
+          <w:b/>
+        </w:rPr>
+        <w:t xml:space="preserve"> Model)</w:t>
+      </w:r>
+      <w:r>
+        <w:t>, che riportiamo scomposto nei diversi attori per comodità di lettura.</w:t>
+      </w:r>
+    </w:p>
+    <w:p>
+      <w:pPr>
+        <w:pStyle w:val="Titolo3"/>
+        <w:rPr>
+          <w:rFonts w:ascii="Calibri" w:hAnsi="Calibri"/>
+          <w:b/>
+          <w:color w:val="000000" w:themeColor="text1"/>
+          <w:sz w:val="32"/>
+        </w:rPr>
+      </w:pPr>
+      <w:bookmarkStart w:id="7" w:name="_Toc498680352"/>
+      <w:r>
+        <w:rPr>
+          <w:rFonts w:ascii="Calibri" w:hAnsi="Calibri"/>
+          <w:b/>
+          <w:color w:val="000000" w:themeColor="text1"/>
+          <w:sz w:val="32"/>
+        </w:rPr>
+        <w:lastRenderedPageBreak/>
+        <w:t>SR</w:t>
+      </w:r>
+      <w:r>
+        <w:rPr>
+          <w:rFonts w:ascii="Calibri" w:hAnsi="Calibri"/>
+          <w:b/>
+          <w:color w:val="000000" w:themeColor="text1"/>
+          <w:sz w:val="32"/>
+        </w:rPr>
+        <w:t>M – Client</w:t>
+      </w:r>
+      <w:bookmarkEnd w:id="7"/>
+    </w:p>
+    <w:p>
+      <w:r>
+        <w:rPr>
+          <w:noProof/>
+          <w:lang w:eastAsia="it-IT"/>
+        </w:rPr>
+        <w:drawing>
+          <wp:inline distT="0" distB="0" distL="0" distR="0" wp14:anchorId="4F9E619C" wp14:editId="541DC734">
+            <wp:extent cx="5977890" cy="4994910"/>
+            <wp:effectExtent l="0" t="0" r="0" b="0"/>
+            <wp:docPr id="14" name="Immagine 14" descr="sweng_proj/TemaA_SRM_Client.png"/>
+            <wp:cNvGraphicFramePr>
+              <a:graphicFrameLocks xmlns:a="http://schemas.openxmlformats.org/drawingml/2006/main" noChangeAspect="1"/>
+            </wp:cNvGraphicFramePr>
+            <a:graphic xmlns:a="http://schemas.openxmlformats.org/drawingml/2006/main">
+              <a:graphicData uri="http://schemas.openxmlformats.org/drawingml/2006/picture">
+                <pic:pic xmlns:pic="http://schemas.openxmlformats.org/drawingml/2006/picture">
+                  <pic:nvPicPr>
+                    <pic:cNvPr id="0" name="Picture 6" descr="sweng_proj/TemaA_SRM_Client.png"/>
+                    <pic:cNvPicPr>
+                      <a:picLocks noChangeAspect="1" noChangeArrowheads="1"/>
+                    </pic:cNvPicPr>
+                  </pic:nvPicPr>
+                  <pic:blipFill>
+                    <a:blip r:embed="rId14">
+                      <a:extLst>
+                        <a:ext uri="{28A0092B-C50C-407E-A947-70E740481C1C}">
+                          <a14:useLocalDpi xmlns:a14="http://schemas.microsoft.com/office/drawing/2010/main" val="0"/>
+                        </a:ext>
+                      </a:extLst>
+                    </a:blip>
+                    <a:srcRect/>
+                    <a:stretch>
+                      <a:fillRect/>
+                    </a:stretch>
+                  </pic:blipFill>
+                  <pic:spPr bwMode="auto">
+                    <a:xfrm>
+                      <a:off x="0" y="0"/>
+                      <a:ext cx="5977890" cy="4994910"/>
                     </a:xfrm>
                     <a:prstGeom prst="rect">
                       <a:avLst/>
@@ -2050,162 +2420,207 @@
       </w:r>
     </w:p>
     <w:p>
-      <w:r>
-        <w:t xml:space="preserve">Il diagramma ci guida a una prima visione del progetto. Partiamo con una rappresentazione grafica del funzionamento della libreria </w:t>
-      </w:r>
-      <w:r>
-        <w:t>JSON</w:t>
-      </w:r>
-      <w:r>
-        <w:t xml:space="preserve"> che vogliamo implementare. Tale libreria gestisce il formato di comunicazi</w:t>
-      </w:r>
-      <w:r>
-        <w:t xml:space="preserve">one tra un client ed un server, </w:t>
-      </w:r>
-      <w:r>
-        <w:t>attori del diagramma.</w:t>
-      </w:r>
-    </w:p>
-    <w:p>
-      <w:r>
-        <w:t xml:space="preserve">Come si può notare dal grafico, il server riceve richieste </w:t>
-      </w:r>
-      <w:r>
-        <w:t xml:space="preserve">e notifiche </w:t>
-      </w:r>
-      <w:r>
-        <w:t xml:space="preserve">dal client che a sua volta riceve risposte dal server. L'invio e la ricezione di richieste, risposte e notifiche (tutte </w:t>
-      </w:r>
-      <w:r>
-        <w:t xml:space="preserve">identificate come risorse) </w:t>
-      </w:r>
-      <w:r>
-        <w:t xml:space="preserve">sono gli obiettivi dei due attori e </w:t>
-      </w:r>
-      <w:r>
-        <w:t xml:space="preserve">vengono raggiunti attraverso </w:t>
-      </w:r>
-      <w:proofErr w:type="gramStart"/>
-      <w:r>
-        <w:t xml:space="preserve">i </w:t>
-      </w:r>
-      <w:r>
-        <w:t>task</w:t>
-      </w:r>
-      <w:proofErr w:type="gramEnd"/>
-      <w:r>
-        <w:t xml:space="preserve"> indicati.</w:t>
-      </w:r>
+      <w:pPr>
+        <w:jc w:val="center"/>
+      </w:pPr>
+    </w:p>
+    <w:p>
+      <w:r>
+        <w:t xml:space="preserve">Il primo </w:t>
+      </w:r>
+      <w:r>
+        <w:t>goal</w:t>
+      </w:r>
+      <w:r>
+        <w:t xml:space="preserve"> da soddisfare per il Client è </w:t>
+      </w:r>
+      <w:r>
+        <w:rPr>
+          <w:b/>
+        </w:rPr>
+        <w:t>ottenere un’autorizzazione</w:t>
+      </w:r>
+      <w:r>
+        <w:t>. Per fare ciò si dovrà p</w:t>
+      </w:r>
+      <w:r>
+        <w:t xml:space="preserve">rocedere con l’esecuzione dei task </w:t>
+      </w:r>
+      <w:r>
+        <w:t>che portano alla compilazione di una richiesta</w:t>
+      </w:r>
+      <w:r>
+        <w:t>, fornendo le informazioni necessarie</w:t>
+      </w:r>
+      <w:r>
+        <w:t xml:space="preserve">. </w:t>
+      </w:r>
+      <w:r>
+        <w:t>Il C</w:t>
+      </w:r>
+      <w:r>
+        <w:t>lient ha inoltre la possibilità</w:t>
+      </w:r>
+      <w:r>
+        <w:t xml:space="preserve"> </w:t>
+      </w:r>
+      <w:r>
+        <w:t xml:space="preserve">di </w:t>
+      </w:r>
+      <w:r>
+        <w:rPr>
+          <w:b/>
+        </w:rPr>
+        <w:t>r</w:t>
+      </w:r>
+      <w:r>
+        <w:rPr>
+          <w:b/>
+        </w:rPr>
+        <w:t xml:space="preserve">evocare </w:t>
+      </w:r>
+      <w:r>
+        <w:rPr>
+          <w:b/>
+        </w:rPr>
+        <w:t>un’</w:t>
+      </w:r>
+      <w:r>
+        <w:rPr>
+          <w:b/>
+        </w:rPr>
+        <w:t>autorizzazione</w:t>
+      </w:r>
+      <w:r>
+        <w:t>,</w:t>
+      </w:r>
+      <w:r>
+        <w:t xml:space="preserve"> identificato </w:t>
+      </w:r>
+      <w:r>
+        <w:t>come</w:t>
+      </w:r>
+      <w:r>
+        <w:t xml:space="preserve"> ulteriore obiettivo</w:t>
+      </w:r>
+      <w:r>
+        <w:t>.</w:t>
+      </w:r>
+      <w:r>
+        <w:t xml:space="preserve"> Poiché nelle specifiche non viene precisato tale aspetto, ammettiamo che un utente qualsiasi possa </w:t>
+      </w:r>
+      <w:r>
+        <w:t>richiedere</w:t>
+      </w:r>
+      <w:r>
+        <w:t xml:space="preserve"> e revocare </w:t>
+      </w:r>
+      <w:r>
+        <w:t>l’autorizzazione per</w:t>
+      </w:r>
+      <w:r>
+        <w:t xml:space="preserve"> chiunque</w:t>
+      </w:r>
+      <w:r>
+        <w:t>.</w:t>
+      </w:r>
+      <w:r>
+        <w:t xml:space="preserve"> Per accedere ad una risor</w:t>
+      </w:r>
+      <w:r>
+        <w:t xml:space="preserve">sa sarà necessario </w:t>
+      </w:r>
+      <w:r>
+        <w:rPr>
+          <w:b/>
+        </w:rPr>
+        <w:t>o</w:t>
+      </w:r>
+      <w:r>
+        <w:rPr>
+          <w:b/>
+        </w:rPr>
+        <w:t>ttenere un token</w:t>
+      </w:r>
+      <w:r>
+        <w:t xml:space="preserve">, </w:t>
+      </w:r>
+      <w:r>
+        <w:t>goal</w:t>
+      </w:r>
+      <w:r>
+        <w:t xml:space="preserve"> raggiungibile </w:t>
+      </w:r>
+      <w:r>
+        <w:t>attraverso la richiesta di assegnamento di</w:t>
+      </w:r>
+      <w:r>
+        <w:t xml:space="preserve"> una chiave</w:t>
+      </w:r>
+      <w:r>
+        <w:t xml:space="preserve"> segreta</w:t>
+      </w:r>
+      <w:r>
+        <w:t xml:space="preserve">. </w:t>
+      </w:r>
+    </w:p>
+    <w:p/>
+    <w:p>
       <w:r>
         <w:br w:type="page"/>
       </w:r>
     </w:p>
     <w:p>
       <w:pPr>
-        <w:pStyle w:val="Titolo"/>
-        <w:outlineLvl w:val="1"/>
-      </w:pPr>
-      <w:bookmarkStart w:id="6" w:name="_Toc497763689"/>
-      <w:r>
+        <w:pStyle w:val="Titolo3"/>
         <w:rPr>
           <w:rFonts w:ascii="Calibri" w:hAnsi="Calibri"/>
           <w:b/>
           <w:color w:val="000000" w:themeColor="text1"/>
-          <w:spacing w:val="0"/>
-          <w:kern w:val="0"/>
+          <w:sz w:val="32"/>
+        </w:rPr>
+      </w:pPr>
+      <w:bookmarkStart w:id="8" w:name="_Toc498680353"/>
+      <w:r>
+        <w:rPr>
+          <w:rFonts w:ascii="Calibri" w:hAnsi="Calibri"/>
+          <w:b/>
+          <w:color w:val="000000" w:themeColor="text1"/>
+          <w:sz w:val="32"/>
+        </w:rPr>
+        <w:lastRenderedPageBreak/>
+        <w:t>SR</w:t>
+      </w:r>
+      <w:r>
+        <w:rPr>
+          <w:rFonts w:ascii="Calibri" w:hAnsi="Calibri"/>
+          <w:b/>
+          <w:color w:val="000000" w:themeColor="text1"/>
+          <w:sz w:val="32"/>
+        </w:rPr>
+        <w:t xml:space="preserve">M – </w:t>
+      </w:r>
+      <w:r>
+        <w:rPr>
+          <w:rFonts w:ascii="Calibri" w:hAnsi="Calibri"/>
+          <w:b/>
+          <w:color w:val="000000" w:themeColor="text1"/>
+          <w:sz w:val="32"/>
+        </w:rPr>
+        <w:t>Autorizzatore</w:t>
+      </w:r>
+      <w:bookmarkEnd w:id="8"/>
+    </w:p>
+    <w:p>
+      <w:pPr>
+        <w:rPr>
+          <w:rFonts w:ascii="Calibri" w:eastAsiaTheme="majorEastAsia" w:hAnsi="Calibri" w:cstheme="majorBidi"/>
+          <w:b/>
+          <w:color w:val="000000" w:themeColor="text1"/>
           <w:sz w:val="32"/>
           <w:szCs w:val="26"/>
         </w:rPr>
-        <w:lastRenderedPageBreak/>
-        <w:t xml:space="preserve">Tema A - </w:t>
-      </w:r>
-      <w:r>
-        <w:rPr>
-          <w:rFonts w:ascii="Calibri" w:hAnsi="Calibri"/>
-          <w:b/>
-          <w:color w:val="000000" w:themeColor="text1"/>
-          <w:spacing w:val="0"/>
-          <w:kern w:val="0"/>
-          <w:sz w:val="32"/>
-          <w:szCs w:val="26"/>
-        </w:rPr>
-        <w:t>SDM</w:t>
-      </w:r>
-      <w:r>
-        <w:rPr>
-          <w:rFonts w:ascii="Calibri" w:hAnsi="Calibri"/>
-          <w:b/>
-          <w:color w:val="000000" w:themeColor="text1"/>
-          <w:spacing w:val="0"/>
-          <w:kern w:val="0"/>
-          <w:sz w:val="32"/>
-          <w:szCs w:val="26"/>
-        </w:rPr>
-        <w:t xml:space="preserve"> (</w:t>
-      </w:r>
-      <w:r>
-        <w:rPr>
-          <w:rFonts w:ascii="Calibri" w:hAnsi="Calibri"/>
-          <w:b/>
-          <w:color w:val="000000" w:themeColor="text1"/>
-          <w:spacing w:val="0"/>
-          <w:kern w:val="0"/>
-          <w:sz w:val="32"/>
-          <w:szCs w:val="26"/>
-        </w:rPr>
-        <w:t>Strategic</w:t>
-      </w:r>
-      <w:r>
-        <w:rPr>
-          <w:rFonts w:ascii="Calibri" w:hAnsi="Calibri"/>
-          <w:b/>
-          <w:color w:val="000000" w:themeColor="text1"/>
-          <w:spacing w:val="0"/>
-          <w:kern w:val="0"/>
-          <w:sz w:val="32"/>
-          <w:szCs w:val="26"/>
-        </w:rPr>
-        <w:t xml:space="preserve"> </w:t>
-      </w:r>
-      <w:proofErr w:type="spellStart"/>
-      <w:r>
-        <w:rPr>
-          <w:rFonts w:ascii="Calibri" w:hAnsi="Calibri"/>
-          <w:b/>
-          <w:color w:val="000000" w:themeColor="text1"/>
-          <w:spacing w:val="0"/>
-          <w:kern w:val="0"/>
-          <w:sz w:val="32"/>
-          <w:szCs w:val="26"/>
-        </w:rPr>
-        <w:t>Dependency</w:t>
-      </w:r>
-      <w:proofErr w:type="spellEnd"/>
-      <w:r>
-        <w:rPr>
-          <w:rFonts w:ascii="Calibri" w:hAnsi="Calibri"/>
-          <w:b/>
-          <w:color w:val="000000" w:themeColor="text1"/>
-          <w:spacing w:val="0"/>
-          <w:kern w:val="0"/>
-          <w:sz w:val="32"/>
-          <w:szCs w:val="26"/>
-        </w:rPr>
-        <w:t xml:space="preserve"> Model</w:t>
-      </w:r>
-      <w:r>
-        <w:rPr>
-          <w:rFonts w:ascii="Calibri" w:hAnsi="Calibri"/>
-          <w:b/>
-          <w:color w:val="000000" w:themeColor="text1"/>
-          <w:spacing w:val="0"/>
-          <w:kern w:val="0"/>
-          <w:sz w:val="32"/>
-          <w:szCs w:val="26"/>
-        </w:rPr>
-        <w:t>)</w:t>
-      </w:r>
-      <w:bookmarkEnd w:id="6"/>
+      </w:pPr>
     </w:p>
     <w:p>
       <w:r>
@@ -2214,10 +2629,10 @@
           <w:lang w:eastAsia="it-IT"/>
         </w:rPr>
         <w:drawing>
-          <wp:inline distT="0" distB="0" distL="0" distR="0" wp14:anchorId="759FE663" wp14:editId="12565E53">
-            <wp:extent cx="6116320" cy="2665832"/>
-            <wp:effectExtent l="19050" t="0" r="0" b="0"/>
-            <wp:docPr id="7" name="Immagine 7"/>
+          <wp:inline distT="0" distB="0" distL="0" distR="0" wp14:anchorId="6E16BF15" wp14:editId="29DF7EE5">
+            <wp:extent cx="6114415" cy="4817745"/>
+            <wp:effectExtent l="0" t="0" r="0" b="0"/>
+            <wp:docPr id="13" name="Immagine 13" descr="sweng_proj/TemaA_SRM_Autorizzatore.png"/>
             <wp:cNvGraphicFramePr>
               <a:graphicFrameLocks xmlns:a="http://schemas.openxmlformats.org/drawingml/2006/main" noChangeAspect="1"/>
             </wp:cNvGraphicFramePr>
@@ -2225,13 +2640,19 @@
               <a:graphicData uri="http://schemas.openxmlformats.org/drawingml/2006/picture">
                 <pic:pic xmlns:pic="http://schemas.openxmlformats.org/drawingml/2006/picture">
                   <pic:nvPicPr>
-                    <pic:cNvPr id="0" name="Picture 7"/>
+                    <pic:cNvPr id="0" name="Picture 5" descr="sweng_proj/TemaA_SRM_Autorizzatore.png"/>
                     <pic:cNvPicPr>
                       <a:picLocks noChangeAspect="1" noChangeArrowheads="1"/>
                     </pic:cNvPicPr>
                   </pic:nvPicPr>
                   <pic:blipFill>
-                    <a:blip r:embed="rId13" cstate="print"/>
+                    <a:blip r:embed="rId15">
+                      <a:extLst>
+                        <a:ext uri="{28A0092B-C50C-407E-A947-70E740481C1C}">
+                          <a14:useLocalDpi xmlns:a14="http://schemas.microsoft.com/office/drawing/2010/main" val="0"/>
+                        </a:ext>
+                      </a:extLst>
+                    </a:blip>
                     <a:srcRect/>
                     <a:stretch>
                       <a:fillRect/>
@@ -2240,17 +2661,14 @@
                   <pic:spPr bwMode="auto">
                     <a:xfrm>
                       <a:off x="0" y="0"/>
-                      <a:ext cx="6116320" cy="2665832"/>
+                      <a:ext cx="6114415" cy="4817745"/>
                     </a:xfrm>
                     <a:prstGeom prst="rect">
                       <a:avLst/>
                     </a:prstGeom>
                     <a:noFill/>
-                    <a:ln w="9525">
+                    <a:ln>
                       <a:noFill/>
-                      <a:miter lim="800000"/>
-                      <a:headEnd/>
-                      <a:tailEnd/>
                     </a:ln>
                   </pic:spPr>
                 </pic:pic>
@@ -2260,360 +2678,128 @@
         </w:drawing>
       </w:r>
     </w:p>
-    <w:p>
-      <w:r>
-        <w:t xml:space="preserve">Abbiamo </w:t>
-      </w:r>
-      <w:r>
-        <w:t xml:space="preserve">identificato </w:t>
-      </w:r>
-      <w:r>
-        <w:t xml:space="preserve">tre attori; denominati </w:t>
-      </w:r>
-      <w:r>
-        <w:rPr>
-          <w:b/>
-        </w:rPr>
-        <w:t>Client</w:t>
-      </w:r>
-      <w:r>
-        <w:t>,</w:t>
-      </w:r>
-      <w:r>
-        <w:rPr>
-          <w:b/>
-        </w:rPr>
+    <w:p/>
+    <w:p/>
+    <w:p>
+      <w:r>
+        <w:t xml:space="preserve">L’Autorizzatore </w:t>
+      </w:r>
+      <w:r>
+        <w:rPr>
+          <w:b/>
+        </w:rPr>
+        <w:t>gestisce le risorse</w:t>
+      </w:r>
+      <w:r>
+        <w:t xml:space="preserve"> mediante le </w:t>
+      </w:r>
+      <w:r>
+        <w:t>attività</w:t>
+      </w:r>
+      <w:r>
+        <w:t xml:space="preserve"> di creazione, modifica e cancellazione. In modo analogo </w:t>
+      </w:r>
+      <w:r>
+        <w:rPr>
+          <w:b/>
+        </w:rPr>
+        <w:t>gestisce le autorizzazioni</w:t>
+      </w:r>
+      <w:r>
+        <w:t xml:space="preserve">, </w:t>
+      </w:r>
+      <w:r>
+        <w:t>consentendo quindi la creazione di una nuova autorizzazione e la revoca.</w:t>
+      </w:r>
+      <w:r>
+        <w:t xml:space="preserve"> La concessione di un’</w:t>
+      </w:r>
+      <w:r>
+        <w:t>autorizzazione prevede la</w:t>
+      </w:r>
+      <w:r>
         <w:t xml:space="preserve"> </w:t>
       </w:r>
-      <w:proofErr w:type="spellStart"/>
-      <w:r>
-        <w:rPr>
-          <w:b/>
-        </w:rPr>
-        <w:t>Autorizzatore</w:t>
-      </w:r>
-      <w:proofErr w:type="spellEnd"/>
-      <w:r>
-        <w:rPr>
-          <w:b/>
-        </w:rPr>
+      <w:r>
+        <w:rPr>
+          <w:b/>
+        </w:rPr>
+        <w:t>generazione di una chiave segreta</w:t>
+      </w:r>
+      <w:r>
+        <w:t xml:space="preserve"> che viene</w:t>
+      </w:r>
+      <w:r>
+        <w:t xml:space="preserve"> restituita al Client come risorsa. </w:t>
+      </w:r>
+      <w:r>
+        <w:t xml:space="preserve">L’Autorizzatore </w:t>
+      </w:r>
+      <w:r>
+        <w:t xml:space="preserve">inoltre si occupa della </w:t>
+      </w:r>
+      <w:r>
+        <w:rPr>
+          <w:b/>
+        </w:rPr>
+        <w:t>generazione</w:t>
+      </w:r>
+      <w:r>
+        <w:rPr>
+          <w:b/>
+        </w:rPr>
+        <w:t xml:space="preserve"> di un token</w:t>
+      </w:r>
+      <w:r>
+        <w:t>.</w:t>
+      </w:r>
+      <w:r>
         <w:t xml:space="preserve"> </w:t>
       </w:r>
       <w:r>
-        <w:t xml:space="preserve">e </w:t>
-      </w:r>
-      <w:r>
-        <w:rPr>
-          <w:b/>
-        </w:rPr>
-        <w:t>Risorsa</w:t>
-      </w:r>
-      <w:r>
-        <w:t xml:space="preserve">; </w:t>
-      </w:r>
-      <w:r>
-        <w:t xml:space="preserve">ed </w:t>
-      </w:r>
-      <w:r>
-        <w:t>una</w:t>
-      </w:r>
-      <w:r>
-        <w:t xml:space="preserve"> serie di obiettivi, nello </w:t>
-      </w:r>
-      <w:r>
-        <w:t>sp</w:t>
-      </w:r>
-      <w:r>
-        <w:t>ecifico:</w:t>
-      </w:r>
-    </w:p>
-    <w:p>
-      <w:pPr>
-        <w:pStyle w:val="Paragrafoelenco"/>
-        <w:numPr>
-          <w:ilvl w:val="0"/>
-          <w:numId w:val="5"/>
-        </w:numPr>
-      </w:pPr>
-      <w:r>
-        <w:t>Per il client</w:t>
-      </w:r>
-    </w:p>
-    <w:p>
-      <w:pPr>
-        <w:pStyle w:val="Paragrafoelenco"/>
-        <w:numPr>
-          <w:ilvl w:val="1"/>
-          <w:numId w:val="4"/>
-        </w:numPr>
-      </w:pPr>
-      <w:r>
-        <w:rPr>
-          <w:b/>
-        </w:rPr>
-        <w:t>ottenere</w:t>
-      </w:r>
-      <w:r>
-        <w:rPr>
-          <w:b/>
-        </w:rPr>
-        <w:t xml:space="preserve"> autorizzazion</w:t>
-      </w:r>
-      <w:r>
-        <w:rPr>
-          <w:b/>
-        </w:rPr>
-        <w:t>i</w:t>
+        <w:t>Per fare ciò procede</w:t>
+      </w:r>
+      <w:r>
+        <w:t xml:space="preserve"> alla verifica della richiesta proveniente dal Client </w:t>
+      </w:r>
+      <w:r>
+        <w:t>ed una volta generato il token lo restituisce al Client come risorsa.</w:t>
       </w:r>
       <w:r>
         <w:t xml:space="preserve"> </w:t>
       </w:r>
-    </w:p>
-    <w:p>
-      <w:pPr>
-        <w:pStyle w:val="Paragrafoelenco"/>
-        <w:numPr>
-          <w:ilvl w:val="1"/>
-          <w:numId w:val="4"/>
-        </w:numPr>
-      </w:pPr>
-      <w:r>
-        <w:rPr>
-          <w:b/>
-        </w:rPr>
-        <w:t>revocare autorizzazioni</w:t>
-      </w:r>
-    </w:p>
-    <w:p>
-      <w:pPr>
-        <w:pStyle w:val="Paragrafoelenco"/>
-        <w:numPr>
-          <w:ilvl w:val="1"/>
-          <w:numId w:val="4"/>
-        </w:numPr>
-      </w:pPr>
-      <w:r>
-        <w:rPr>
-          <w:b/>
-        </w:rPr>
-        <w:t>ottenere</w:t>
-      </w:r>
-      <w:r>
-        <w:rPr>
-          <w:b/>
-        </w:rPr>
-        <w:t xml:space="preserve"> un </w:t>
-      </w:r>
-      <w:proofErr w:type="spellStart"/>
-      <w:r>
-        <w:rPr>
-          <w:b/>
-        </w:rPr>
-        <w:t>token</w:t>
-      </w:r>
-      <w:proofErr w:type="spellEnd"/>
-      <w:r>
-        <w:t xml:space="preserve"> </w:t>
-      </w:r>
-    </w:p>
-    <w:p>
-      <w:pPr>
-        <w:pStyle w:val="Paragrafoelenco"/>
-        <w:numPr>
-          <w:ilvl w:val="1"/>
-          <w:numId w:val="4"/>
-        </w:numPr>
-      </w:pPr>
-      <w:r>
-        <w:rPr>
-          <w:b/>
-        </w:rPr>
-        <w:t>o</w:t>
-      </w:r>
-      <w:r>
-        <w:rPr>
-          <w:b/>
-        </w:rPr>
-        <w:t>ttenere</w:t>
-      </w:r>
-      <w:r>
-        <w:rPr>
-          <w:b/>
-        </w:rPr>
-        <w:t xml:space="preserve"> l'accesso ad</w:t>
-      </w:r>
-      <w:r>
-        <w:rPr>
-          <w:b/>
-        </w:rPr>
-        <w:t xml:space="preserve"> una risorsa</w:t>
-      </w:r>
-      <w:r>
-        <w:t xml:space="preserve"> </w:t>
-      </w:r>
-    </w:p>
-    <w:p>
-      <w:pPr>
-        <w:pStyle w:val="Paragrafoelenco"/>
-        <w:numPr>
-          <w:ilvl w:val="0"/>
-          <w:numId w:val="5"/>
-        </w:numPr>
-      </w:pPr>
-      <w:r>
-        <w:t>Per la risorsa</w:t>
-      </w:r>
-    </w:p>
-    <w:p>
-      <w:pPr>
-        <w:pStyle w:val="Paragrafoelenco"/>
-        <w:numPr>
-          <w:ilvl w:val="1"/>
-          <w:numId w:val="4"/>
-        </w:numPr>
-      </w:pPr>
-      <w:r>
-        <w:t xml:space="preserve"> </w:t>
-      </w:r>
-      <w:r>
-        <w:rPr>
-          <w:b/>
-        </w:rPr>
-        <w:t xml:space="preserve">verificare la validità di un </w:t>
-      </w:r>
-      <w:proofErr w:type="spellStart"/>
-      <w:r>
-        <w:rPr>
-          <w:b/>
-        </w:rPr>
-        <w:t>token</w:t>
-      </w:r>
-      <w:proofErr w:type="spellEnd"/>
-    </w:p>
-    <w:p>
-      <w:r>
-        <w:t>Si noti che l'attore Client del tema comune è un elemento differente dall'attore Client del tema A. Il primo è una delle due entità che comunicano attraverso un protocollo implementato dalla libreria, mentre il secondo è l'utilizzatore di un servizio di autorizzazione e di accesso a risorse.</w:t>
-      </w:r>
-    </w:p>
-    <w:p/>
-    <w:p>
-      <w:r>
-        <w:t xml:space="preserve">Per raggiungere </w:t>
-      </w:r>
-      <w:r>
-        <w:t xml:space="preserve">i primi tre obiettivi </w:t>
-      </w:r>
-      <w:r>
-        <w:t>citati il Client dipende dal</w:t>
-      </w:r>
-      <w:r>
-        <w:t>l’</w:t>
-      </w:r>
-      <w:proofErr w:type="spellStart"/>
-      <w:r>
-        <w:t>Autorizzatore</w:t>
-      </w:r>
-      <w:proofErr w:type="spellEnd"/>
-      <w:r>
-        <w:t>, mentre dipende dalla Risorsa per poterci accedere. Quest'ultima dipende dall'</w:t>
-      </w:r>
-      <w:proofErr w:type="spellStart"/>
-      <w:r>
-        <w:t>Autorizzatore</w:t>
-      </w:r>
-      <w:proofErr w:type="spellEnd"/>
-      <w:r>
-        <w:t xml:space="preserve"> per poter verificare la validità di un </w:t>
-      </w:r>
-      <w:proofErr w:type="spellStart"/>
-      <w:r>
-        <w:t>token</w:t>
-      </w:r>
-      <w:proofErr w:type="spellEnd"/>
-      <w:r>
-        <w:t>.</w:t>
-      </w:r>
-    </w:p>
-    <w:p>
-      <w:r>
-        <w:t>L'</w:t>
-      </w:r>
-      <w:proofErr w:type="spellStart"/>
-      <w:r>
-        <w:t>A</w:t>
-      </w:r>
-      <w:r>
-        <w:t>utorizzatore</w:t>
-      </w:r>
-      <w:proofErr w:type="spellEnd"/>
-      <w:r>
-        <w:t xml:space="preserve"> invia le risorse </w:t>
-      </w:r>
-      <w:r>
-        <w:rPr>
-          <w:i/>
-        </w:rPr>
-        <w:t>chiave segreta</w:t>
-      </w:r>
-      <w:r>
-        <w:t xml:space="preserve"> e </w:t>
-      </w:r>
-      <w:proofErr w:type="spellStart"/>
-      <w:r>
-        <w:rPr>
-          <w:i/>
-        </w:rPr>
-        <w:t>token</w:t>
-      </w:r>
-      <w:proofErr w:type="spellEnd"/>
-      <w:r>
-        <w:t xml:space="preserve"> al Client, mentre il Client invia il </w:t>
-      </w:r>
-      <w:proofErr w:type="spellStart"/>
-      <w:r>
-        <w:rPr>
-          <w:i/>
-        </w:rPr>
-        <w:t>token</w:t>
-      </w:r>
-      <w:proofErr w:type="spellEnd"/>
-      <w:r>
-        <w:t xml:space="preserve"> alla risorsa.</w:t>
-      </w:r>
-    </w:p>
-    <w:p/>
-    <w:p>
-      <w:r>
-        <w:t xml:space="preserve">Dopo aver completato l'analisi dei goal e delle dipendenze strategiche si è passati alla realizzazione di uno schema </w:t>
-      </w:r>
-      <w:r>
-        <w:rPr>
-          <w:b/>
-        </w:rPr>
-        <w:t>SRM</w:t>
-      </w:r>
-      <w:r>
-        <w:rPr>
-          <w:b/>
-        </w:rPr>
-        <w:t xml:space="preserve"> (Strategic </w:t>
-      </w:r>
-      <w:proofErr w:type="spellStart"/>
-      <w:r>
-        <w:rPr>
-          <w:b/>
-        </w:rPr>
-        <w:t>Rationale</w:t>
-      </w:r>
-      <w:proofErr w:type="spellEnd"/>
-      <w:r>
-        <w:rPr>
-          <w:b/>
-        </w:rPr>
-        <w:t xml:space="preserve"> Model)</w:t>
-      </w:r>
-      <w:r>
-        <w:t>, che riportiamo scomposto nei diversi attori per comodità di lettura.</w:t>
+      <w:r>
+        <w:t xml:space="preserve">L’Autorizzatore </w:t>
+      </w:r>
+      <w:r>
+        <w:t>inoltre permette alla Risors</w:t>
+      </w:r>
+      <w:r>
+        <w:t xml:space="preserve">a di soddisfare l'obiettivo di </w:t>
+      </w:r>
+      <w:r>
+        <w:rPr>
+          <w:b/>
+        </w:rPr>
+        <w:t>verifica</w:t>
+      </w:r>
+      <w:r>
+        <w:rPr>
+          <w:b/>
+        </w:rPr>
+        <w:t xml:space="preserve"> la</w:t>
+      </w:r>
+      <w:r>
+        <w:rPr>
+          <w:b/>
+        </w:rPr>
+        <w:t xml:space="preserve"> validità di un token</w:t>
+      </w:r>
+      <w:r>
+        <w:t xml:space="preserve"> eseguendo il task necessario.</w:t>
+      </w:r>
+      <w:r>
+        <w:br w:type="page"/>
       </w:r>
     </w:p>
     <w:p>
@@ -2626,7 +2812,7 @@
           <w:sz w:val="32"/>
         </w:rPr>
       </w:pPr>
-      <w:bookmarkStart w:id="7" w:name="_Toc497763690"/>
+      <w:bookmarkStart w:id="9" w:name="_Toc498680354"/>
       <w:r>
         <w:rPr>
           <w:rFonts w:ascii="Calibri" w:hAnsi="Calibri"/>
@@ -2644,22 +2830,41 @@
           <w:color w:val="000000" w:themeColor="text1"/>
           <w:sz w:val="32"/>
         </w:rPr>
-        <w:t>M – Client</w:t>
-      </w:r>
-      <w:bookmarkEnd w:id="7"/>
-    </w:p>
-    <w:p>
-      <w:bookmarkStart w:id="8" w:name="_GoBack"/>
+        <w:t>M – Risorsa</w:t>
+      </w:r>
+      <w:bookmarkEnd w:id="9"/>
+      <w:r>
+        <w:rPr>
+          <w:rFonts w:ascii="Calibri" w:hAnsi="Calibri"/>
+          <w:b/>
+          <w:color w:val="000000" w:themeColor="text1"/>
+          <w:sz w:val="32"/>
+        </w:rPr>
+        <w:t xml:space="preserve"> </w:t>
+      </w:r>
+    </w:p>
+    <w:p>
+      <w:pPr>
+        <w:jc w:val="center"/>
+      </w:pPr>
       <w:r>
         <w:rPr>
           <w:noProof/>
           <w:lang w:eastAsia="it-IT"/>
         </w:rPr>
         <w:drawing>
-          <wp:inline distT="0" distB="0" distL="0" distR="0" wp14:anchorId="166D6175" wp14:editId="7D408E08">
-            <wp:extent cx="6116320" cy="6717547"/>
-            <wp:effectExtent l="19050" t="0" r="0" b="0"/>
-            <wp:docPr id="10" name="Immagine 10"/>
+          <wp:anchor distT="0" distB="0" distL="114300" distR="114300" simplePos="0" relativeHeight="251662336" behindDoc="0" locked="0" layoutInCell="1" allowOverlap="1" wp14:anchorId="5CBDD53B" wp14:editId="48A00A06">
+            <wp:simplePos x="0" y="0"/>
+            <wp:positionH relativeFrom="column">
+              <wp:posOffset>816610</wp:posOffset>
+            </wp:positionH>
+            <wp:positionV relativeFrom="paragraph">
+              <wp:posOffset>150495</wp:posOffset>
+            </wp:positionV>
+            <wp:extent cx="4298950" cy="2593340"/>
+            <wp:effectExtent l="0" t="0" r="0" b="0"/>
+            <wp:wrapSquare wrapText="bothSides"/>
+            <wp:docPr id="15" name="Immagine 15" descr="sweng_proj/TemaA_SRM_Risorsa.png"/>
             <wp:cNvGraphicFramePr>
               <a:graphicFrameLocks xmlns:a="http://schemas.openxmlformats.org/drawingml/2006/main" noChangeAspect="1"/>
             </wp:cNvGraphicFramePr>
@@ -2667,13 +2872,19 @@
               <a:graphicData uri="http://schemas.openxmlformats.org/drawingml/2006/picture">
                 <pic:pic xmlns:pic="http://schemas.openxmlformats.org/drawingml/2006/picture">
                   <pic:nvPicPr>
-                    <pic:cNvPr id="0" name="Picture 10"/>
+                    <pic:cNvPr id="0" name="Picture 7" descr="sweng_proj/TemaA_SRM_Risorsa.png"/>
                     <pic:cNvPicPr>
                       <a:picLocks noChangeAspect="1" noChangeArrowheads="1"/>
                     </pic:cNvPicPr>
                   </pic:nvPicPr>
                   <pic:blipFill>
-                    <a:blip r:embed="rId14" cstate="print"/>
+                    <a:blip r:embed="rId16">
+                      <a:extLst>
+                        <a:ext uri="{28A0092B-C50C-407E-A947-70E740481C1C}">
+                          <a14:useLocalDpi xmlns:a14="http://schemas.microsoft.com/office/drawing/2010/main" val="0"/>
+                        </a:ext>
+                      </a:extLst>
+                    </a:blip>
                     <a:srcRect/>
                     <a:stretch>
                       <a:fillRect/>
@@ -2682,340 +2893,7 @@
                   <pic:spPr bwMode="auto">
                     <a:xfrm>
                       <a:off x="0" y="0"/>
-                      <a:ext cx="6116320" cy="6717547"/>
-                    </a:xfrm>
-                    <a:prstGeom prst="rect">
-                      <a:avLst/>
-                    </a:prstGeom>
-                    <a:noFill/>
-                    <a:ln w="9525">
-                      <a:noFill/>
-                      <a:miter lim="800000"/>
-                      <a:headEnd/>
-                      <a:tailEnd/>
-                    </a:ln>
-                  </pic:spPr>
-                </pic:pic>
-              </a:graphicData>
-            </a:graphic>
-          </wp:inline>
-        </w:drawing>
-      </w:r>
-      <w:bookmarkEnd w:id="8"/>
-    </w:p>
-    <w:p>
-      <w:pPr>
-        <w:jc w:val="center"/>
-      </w:pPr>
-    </w:p>
-    <w:p>
-      <w:r>
-        <w:t xml:space="preserve">Il primo </w:t>
-      </w:r>
-      <w:r>
-        <w:t>goal</w:t>
-      </w:r>
-      <w:r>
-        <w:t xml:space="preserve"> da soddisfare per il Client è </w:t>
-      </w:r>
-      <w:r>
-        <w:rPr>
-          <w:b/>
-        </w:rPr>
-        <w:t>ottenere un’autorizzazione</w:t>
-      </w:r>
-      <w:r>
-        <w:t>. Per fare ciò si dovrà p</w:t>
-      </w:r>
-      <w:r>
-        <w:t xml:space="preserve">rocedere con l’esecuzione </w:t>
-      </w:r>
-      <w:proofErr w:type="gramStart"/>
-      <w:r>
-        <w:t>dei task</w:t>
-      </w:r>
-      <w:proofErr w:type="gramEnd"/>
-      <w:r>
-        <w:t xml:space="preserve"> </w:t>
-      </w:r>
-      <w:r>
-        <w:t>che portano alla compilazione di una richiesta</w:t>
-      </w:r>
-      <w:r>
-        <w:t>, fornendo le informazioni necessarie</w:t>
-      </w:r>
-      <w:r>
-        <w:t xml:space="preserve">. </w:t>
-      </w:r>
-      <w:r>
-        <w:t>Il C</w:t>
-      </w:r>
-      <w:r>
-        <w:t>lient ha inoltre la possibilità</w:t>
-      </w:r>
-      <w:r>
-        <w:t xml:space="preserve"> </w:t>
-      </w:r>
-      <w:r>
-        <w:t xml:space="preserve">di </w:t>
-      </w:r>
-      <w:r>
-        <w:rPr>
-          <w:b/>
-        </w:rPr>
-        <w:t>r</w:t>
-      </w:r>
-      <w:r>
-        <w:rPr>
-          <w:b/>
-        </w:rPr>
-        <w:t xml:space="preserve">evocare </w:t>
-      </w:r>
-      <w:r>
-        <w:rPr>
-          <w:b/>
-        </w:rPr>
-        <w:t>un’</w:t>
-      </w:r>
-      <w:r>
-        <w:rPr>
-          <w:b/>
-        </w:rPr>
-        <w:t>autorizzazione</w:t>
-      </w:r>
-      <w:r>
-        <w:t>,</w:t>
-      </w:r>
-      <w:r>
-        <w:t xml:space="preserve"> identificato </w:t>
-      </w:r>
-      <w:r>
-        <w:t>come</w:t>
-      </w:r>
-      <w:r>
-        <w:t xml:space="preserve"> ulteriore obiettivo</w:t>
-      </w:r>
-      <w:r>
-        <w:t>.</w:t>
-      </w:r>
-      <w:r>
-        <w:t xml:space="preserve"> Poiché nelle specifiche non viene precisato tale aspetto, ammettiamo che un utente qualsiasi possa </w:t>
-      </w:r>
-      <w:r>
-        <w:t>richiedere</w:t>
-      </w:r>
-      <w:r>
-        <w:t xml:space="preserve"> e revocare </w:t>
-      </w:r>
-      <w:r>
-        <w:t>l’autorizzazione per</w:t>
-      </w:r>
-      <w:r>
-        <w:t xml:space="preserve"> chiunque</w:t>
-      </w:r>
-      <w:r>
-        <w:t>.</w:t>
-      </w:r>
-      <w:r>
-        <w:t xml:space="preserve"> Per accedere ad una risor</w:t>
-      </w:r>
-      <w:r>
-        <w:t xml:space="preserve">sa sarà necessario </w:t>
-      </w:r>
-      <w:r>
-        <w:rPr>
-          <w:b/>
-        </w:rPr>
-        <w:t>o</w:t>
-      </w:r>
-      <w:r>
-        <w:rPr>
-          <w:b/>
-        </w:rPr>
-        <w:t xml:space="preserve">ttenere un </w:t>
-      </w:r>
-      <w:proofErr w:type="spellStart"/>
-      <w:r>
-        <w:rPr>
-          <w:b/>
-        </w:rPr>
-        <w:t>token</w:t>
-      </w:r>
-      <w:proofErr w:type="spellEnd"/>
-      <w:r>
-        <w:t xml:space="preserve">, </w:t>
-      </w:r>
-      <w:r>
-        <w:t>goal</w:t>
-      </w:r>
-      <w:r>
-        <w:t xml:space="preserve"> raggiungibile </w:t>
-      </w:r>
-      <w:r>
-        <w:t>attraverso la richiesta di assegnamento di</w:t>
-      </w:r>
-      <w:r>
-        <w:t xml:space="preserve"> una chiave</w:t>
-      </w:r>
-      <w:r>
-        <w:t xml:space="preserve"> segreta</w:t>
-      </w:r>
-      <w:r>
-        <w:t>. Il C</w:t>
-      </w:r>
-      <w:r>
-        <w:t xml:space="preserve">lient ha inoltre l'obiettivo </w:t>
-      </w:r>
-      <w:r>
-        <w:t xml:space="preserve">di </w:t>
-      </w:r>
-      <w:r>
-        <w:rPr>
-          <w:b/>
-        </w:rPr>
-        <w:t>a</w:t>
-      </w:r>
-      <w:r>
-        <w:rPr>
-          <w:b/>
-        </w:rPr>
-        <w:t>ccedere a</w:t>
-      </w:r>
-      <w:r>
-        <w:rPr>
-          <w:b/>
-        </w:rPr>
-        <w:t>d una</w:t>
-      </w:r>
-      <w:r>
-        <w:rPr>
-          <w:b/>
-        </w:rPr>
-        <w:t xml:space="preserve"> risorsa</w:t>
-      </w:r>
-      <w:r>
-        <w:t xml:space="preserve"> fornendo un </w:t>
-      </w:r>
-      <w:proofErr w:type="spellStart"/>
-      <w:r>
-        <w:t>token</w:t>
-      </w:r>
-      <w:proofErr w:type="spellEnd"/>
-      <w:r>
-        <w:t xml:space="preserve"> di cui potrà essere verific</w:t>
-      </w:r>
-      <w:r>
-        <w:t>ata la validità da parte della R</w:t>
-      </w:r>
-      <w:r>
-        <w:t>isorsa stessa.</w:t>
-      </w:r>
-    </w:p>
-    <w:p/>
-    <w:p/>
-    <w:p>
-      <w:pPr>
-        <w:pStyle w:val="Titolo3"/>
-        <w:rPr>
-          <w:rFonts w:ascii="Calibri" w:hAnsi="Calibri"/>
-          <w:b/>
-          <w:color w:val="000000" w:themeColor="text1"/>
-          <w:sz w:val="32"/>
-        </w:rPr>
-      </w:pPr>
-      <w:bookmarkStart w:id="9" w:name="_Toc497763691"/>
-      <w:r>
-        <w:rPr>
-          <w:rFonts w:ascii="Calibri" w:hAnsi="Calibri"/>
-          <w:b/>
-          <w:color w:val="000000" w:themeColor="text1"/>
-          <w:sz w:val="32"/>
-        </w:rPr>
-        <w:lastRenderedPageBreak/>
-        <w:t>SR</w:t>
-      </w:r>
-      <w:r>
-        <w:rPr>
-          <w:rFonts w:ascii="Calibri" w:hAnsi="Calibri"/>
-          <w:b/>
-          <w:color w:val="000000" w:themeColor="text1"/>
-          <w:sz w:val="32"/>
-        </w:rPr>
-        <w:t xml:space="preserve">M – </w:t>
-      </w:r>
-      <w:proofErr w:type="spellStart"/>
-      <w:r>
-        <w:rPr>
-          <w:rFonts w:ascii="Calibri" w:hAnsi="Calibri"/>
-          <w:b/>
-          <w:color w:val="000000" w:themeColor="text1"/>
-          <w:sz w:val="32"/>
-        </w:rPr>
-        <w:t>Autorizzatore</w:t>
-      </w:r>
-      <w:bookmarkEnd w:id="9"/>
-      <w:proofErr w:type="spellEnd"/>
-    </w:p>
-    <w:p>
-      <w:pPr>
-        <w:rPr>
-          <w:rFonts w:ascii="Calibri" w:eastAsiaTheme="majorEastAsia" w:hAnsi="Calibri" w:cstheme="majorBidi"/>
-          <w:b/>
-          <w:color w:val="000000" w:themeColor="text1"/>
-          <w:sz w:val="32"/>
-          <w:szCs w:val="26"/>
-        </w:rPr>
-      </w:pPr>
-      <w:r>
-        <w:rPr>
-          <w:rFonts w:ascii="Calibri" w:eastAsiaTheme="majorEastAsia" w:hAnsi="Calibri" w:cstheme="majorBidi"/>
-          <w:b/>
-          <w:noProof/>
-          <w:color w:val="000000" w:themeColor="text1"/>
-          <w:sz w:val="32"/>
-          <w:szCs w:val="26"/>
-          <w:lang w:eastAsia="it-IT"/>
-        </w:rPr>
-        <w:drawing>
-          <wp:anchor distT="0" distB="0" distL="114300" distR="114300" simplePos="0" relativeHeight="251659264" behindDoc="0" locked="0" layoutInCell="1" allowOverlap="1" wp14:anchorId="3095C284" wp14:editId="7C54144C">
-            <wp:simplePos x="0" y="0"/>
-            <wp:positionH relativeFrom="column">
-              <wp:posOffset>-21590</wp:posOffset>
-            </wp:positionH>
-            <wp:positionV relativeFrom="paragraph">
-              <wp:posOffset>260985</wp:posOffset>
-            </wp:positionV>
-            <wp:extent cx="6115685" cy="4619625"/>
-            <wp:effectExtent l="0" t="0" r="0" b="0"/>
-            <wp:wrapSquare wrapText="bothSides"/>
-            <wp:docPr id="8" name="Immagine 13"/>
-            <wp:cNvGraphicFramePr>
-              <a:graphicFrameLocks xmlns:a="http://schemas.openxmlformats.org/drawingml/2006/main" noChangeAspect="1"/>
-            </wp:cNvGraphicFramePr>
-            <a:graphic xmlns:a="http://schemas.openxmlformats.org/drawingml/2006/main">
-              <a:graphicData uri="http://schemas.openxmlformats.org/drawingml/2006/picture">
-                <pic:pic xmlns:pic="http://schemas.openxmlformats.org/drawingml/2006/picture">
-                  <pic:nvPicPr>
-                    <pic:cNvPr id="0" name="Picture 13"/>
-                    <pic:cNvPicPr>
-                      <a:picLocks noChangeAspect="1" noChangeArrowheads="1"/>
-                    </pic:cNvPicPr>
-                  </pic:nvPicPr>
-                  <pic:blipFill rotWithShape="1">
-                    <a:blip r:embed="rId15" cstate="print">
-                      <a:extLst>
-                        <a:ext uri="{28A0092B-C50C-407E-A947-70E740481C1C}">
-                          <a14:useLocalDpi xmlns:a14="http://schemas.microsoft.com/office/drawing/2010/main" val="0"/>
-                        </a:ext>
-                      </a:extLst>
-                    </a:blip>
-                    <a:srcRect b="2960"/>
-                    <a:stretch/>
-                  </pic:blipFill>
-                  <pic:spPr bwMode="auto">
-                    <a:xfrm>
-                      <a:off x="0" y="0"/>
-                      <a:ext cx="6115685" cy="4619625"/>
+                      <a:ext cx="4298950" cy="2593340"/>
                     </a:xfrm>
                     <a:prstGeom prst="rect">
                       <a:avLst/>
@@ -3024,11 +2902,6 @@
                     <a:ln>
                       <a:noFill/>
                     </a:ln>
-                    <a:extLst>
-                      <a:ext uri="{53640926-AAD7-44D8-BBD7-CCE9431645EC}">
-                        <a14:shadowObscured xmlns:a14="http://schemas.microsoft.com/office/drawing/2010/main"/>
-                      </a:ext>
-                    </a:extLst>
                   </pic:spPr>
                 </pic:pic>
               </a:graphicData>
@@ -3044,338 +2917,26 @@
       </w:r>
     </w:p>
     <w:p/>
-    <w:p>
-      <w:r>
-        <w:t>L’</w:t>
-      </w:r>
-      <w:proofErr w:type="spellStart"/>
-      <w:r>
-        <w:t>Autorizzatore</w:t>
-      </w:r>
-      <w:proofErr w:type="spellEnd"/>
-      <w:r>
-        <w:t xml:space="preserve"> </w:t>
-      </w:r>
-      <w:r>
-        <w:rPr>
-          <w:b/>
-        </w:rPr>
-        <w:t>gestisce le risorse</w:t>
-      </w:r>
-      <w:r>
-        <w:t xml:space="preserve"> mediante le </w:t>
-      </w:r>
-      <w:r>
-        <w:t>attività</w:t>
-      </w:r>
-      <w:r>
-        <w:t xml:space="preserve"> di creazione, modifica e cancellazione. In modo analogo </w:t>
-      </w:r>
-      <w:r>
-        <w:rPr>
-          <w:b/>
-        </w:rPr>
-        <w:t>gestisce le autorizzazioni</w:t>
-      </w:r>
-      <w:r>
-        <w:t>, rendendo possibile il raggiungimento degli obiettivi del client che ne dipendono</w:t>
-      </w:r>
-      <w:r>
-        <w:t>.</w:t>
-      </w:r>
-      <w:r>
-        <w:t xml:space="preserve"> La concessione di un’</w:t>
-      </w:r>
-      <w:r>
-        <w:t xml:space="preserve">autorizzazione prevede un </w:t>
-      </w:r>
-      <w:proofErr w:type="spellStart"/>
-      <w:r>
-        <w:t>sottotask</w:t>
-      </w:r>
-      <w:proofErr w:type="spellEnd"/>
-      <w:r>
-        <w:t xml:space="preserve"> necessario </w:t>
-      </w:r>
-      <w:r>
-        <w:t xml:space="preserve">alla </w:t>
-      </w:r>
-      <w:r>
-        <w:rPr>
-          <w:b/>
-        </w:rPr>
-        <w:t>generazione di una chiave segreta</w:t>
-      </w:r>
-      <w:r>
-        <w:t xml:space="preserve"> che viene</w:t>
-      </w:r>
-      <w:r>
-        <w:t xml:space="preserve"> restituita al Client come risorsa. </w:t>
-      </w:r>
-      <w:r>
-        <w:t>L’</w:t>
-      </w:r>
-      <w:proofErr w:type="spellStart"/>
-      <w:r>
-        <w:t>Autorizzatore</w:t>
-      </w:r>
-      <w:proofErr w:type="spellEnd"/>
-      <w:r>
-        <w:t xml:space="preserve"> </w:t>
-      </w:r>
-      <w:r>
-        <w:t xml:space="preserve">inoltre si occupa della </w:t>
-      </w:r>
-      <w:r>
-        <w:rPr>
-          <w:b/>
-        </w:rPr>
-        <w:t>generazione</w:t>
-      </w:r>
-      <w:r>
-        <w:rPr>
-          <w:b/>
-        </w:rPr>
-        <w:t xml:space="preserve"> di un </w:t>
-      </w:r>
-      <w:proofErr w:type="spellStart"/>
-      <w:r>
-        <w:rPr>
-          <w:b/>
-        </w:rPr>
-        <w:t>token</w:t>
-      </w:r>
-      <w:proofErr w:type="spellEnd"/>
-      <w:r>
-        <w:t>, da cui dipende il relativo goal del client</w:t>
-      </w:r>
-      <w:r>
-        <w:t>.</w:t>
-      </w:r>
-      <w:r>
-        <w:t xml:space="preserve"> </w:t>
-      </w:r>
-      <w:r>
-        <w:t>Per fare ciò procede</w:t>
-      </w:r>
-      <w:r>
-        <w:t xml:space="preserve"> alla verifica della richiesta proveniente dal Client </w:t>
-      </w:r>
-      <w:r>
-        <w:t xml:space="preserve">ed una volta generato il </w:t>
-      </w:r>
-      <w:proofErr w:type="spellStart"/>
-      <w:r>
-        <w:t>token</w:t>
-      </w:r>
-      <w:proofErr w:type="spellEnd"/>
-      <w:r>
-        <w:t xml:space="preserve"> lo restituisce al Client come risorsa.</w:t>
-      </w:r>
-      <w:r>
-        <w:t xml:space="preserve"> </w:t>
-      </w:r>
-      <w:r>
-        <w:t>L’</w:t>
-      </w:r>
-      <w:proofErr w:type="spellStart"/>
-      <w:r>
-        <w:t>Autorizzatore</w:t>
-      </w:r>
-      <w:proofErr w:type="spellEnd"/>
-      <w:r>
-        <w:t xml:space="preserve"> </w:t>
-      </w:r>
-      <w:r>
-        <w:t>inoltre permette alla Risors</w:t>
-      </w:r>
-      <w:r>
-        <w:t xml:space="preserve">a di soddisfare l'obiettivo di </w:t>
-      </w:r>
-      <w:r>
-        <w:rPr>
-          <w:b/>
-        </w:rPr>
-        <w:t>verifica</w:t>
-      </w:r>
-      <w:r>
-        <w:rPr>
-          <w:b/>
-        </w:rPr>
-        <w:t xml:space="preserve"> la</w:t>
-      </w:r>
-      <w:r>
-        <w:rPr>
-          <w:b/>
-        </w:rPr>
-        <w:t xml:space="preserve"> validità di un </w:t>
-      </w:r>
-      <w:proofErr w:type="spellStart"/>
-      <w:r>
-        <w:rPr>
-          <w:b/>
-        </w:rPr>
-        <w:t>token</w:t>
-      </w:r>
-      <w:proofErr w:type="spellEnd"/>
-      <w:r>
-        <w:t xml:space="preserve"> eseguendo </w:t>
-      </w:r>
-      <w:proofErr w:type="gramStart"/>
-      <w:r>
-        <w:t>il task</w:t>
-      </w:r>
-      <w:proofErr w:type="gramEnd"/>
-      <w:r>
-        <w:t xml:space="preserve"> necessario.</w:t>
-      </w:r>
-      <w:r>
-        <w:br w:type="page"/>
-      </w:r>
-    </w:p>
-    <w:p>
-      <w:pPr>
-        <w:pStyle w:val="Titolo3"/>
-        <w:rPr>
-          <w:rFonts w:ascii="Calibri" w:hAnsi="Calibri"/>
-          <w:b/>
-          <w:color w:val="000000" w:themeColor="text1"/>
-          <w:sz w:val="32"/>
-        </w:rPr>
-      </w:pPr>
-      <w:bookmarkStart w:id="10" w:name="_Toc497763692"/>
-      <w:r>
-        <w:rPr>
-          <w:rFonts w:ascii="Calibri" w:hAnsi="Calibri"/>
-          <w:b/>
-          <w:color w:val="000000" w:themeColor="text1"/>
-          <w:sz w:val="32"/>
-        </w:rPr>
-        <w:lastRenderedPageBreak/>
-        <w:t>SR</w:t>
-      </w:r>
-      <w:r>
-        <w:rPr>
-          <w:rFonts w:ascii="Calibri" w:hAnsi="Calibri"/>
-          <w:b/>
-          <w:color w:val="000000" w:themeColor="text1"/>
-          <w:sz w:val="32"/>
-        </w:rPr>
-        <w:t>M – Risorsa</w:t>
-      </w:r>
+    <w:p/>
+    <w:p/>
+    <w:p/>
+    <w:p/>
+    <w:p/>
+    <w:p/>
+    <w:p/>
+    <w:p/>
+    <w:p/>
+    <w:p/>
+    <w:p/>
+    <w:p/>
+    <w:p/>
+    <w:p/>
+    <w:p>
+      <w:r>
+        <w:t>La Risorsa ha la possibilità di verificare in qualunque momento la validità di un token che le viene fornito. Nel seguente progetto non viene implementato l’accesso da parte del Client ad una Risorsa.</w:t>
+      </w:r>
+      <w:bookmarkStart w:id="10" w:name="_GoBack"/>
       <w:bookmarkEnd w:id="10"/>
-      <w:r>
-        <w:rPr>
-          <w:rFonts w:ascii="Calibri" w:hAnsi="Calibri"/>
-          <w:b/>
-          <w:color w:val="000000" w:themeColor="text1"/>
-          <w:sz w:val="32"/>
-        </w:rPr>
-        <w:t xml:space="preserve"> </w:t>
-      </w:r>
-    </w:p>
-    <w:p>
-      <w:pPr>
-        <w:jc w:val="center"/>
-      </w:pPr>
-      <w:r>
-        <w:rPr>
-          <w:noProof/>
-          <w:lang w:eastAsia="it-IT"/>
-        </w:rPr>
-        <w:drawing>
-          <wp:inline distT="0" distB="0" distL="0" distR="0" wp14:anchorId="1AA799F3" wp14:editId="2AC9C87C">
-            <wp:extent cx="6116320" cy="3765869"/>
-            <wp:effectExtent l="19050" t="0" r="0" b="0"/>
-            <wp:docPr id="22" name="Immagine 22"/>
-            <wp:cNvGraphicFramePr>
-              <a:graphicFrameLocks xmlns:a="http://schemas.openxmlformats.org/drawingml/2006/main" noChangeAspect="1"/>
-            </wp:cNvGraphicFramePr>
-            <a:graphic xmlns:a="http://schemas.openxmlformats.org/drawingml/2006/main">
-              <a:graphicData uri="http://schemas.openxmlformats.org/drawingml/2006/picture">
-                <pic:pic xmlns:pic="http://schemas.openxmlformats.org/drawingml/2006/picture">
-                  <pic:nvPicPr>
-                    <pic:cNvPr id="0" name="Picture 22"/>
-                    <pic:cNvPicPr>
-                      <a:picLocks noChangeAspect="1" noChangeArrowheads="1"/>
-                    </pic:cNvPicPr>
-                  </pic:nvPicPr>
-                  <pic:blipFill>
-                    <a:blip r:embed="rId16" cstate="print"/>
-                    <a:srcRect/>
-                    <a:stretch>
-                      <a:fillRect/>
-                    </a:stretch>
-                  </pic:blipFill>
-                  <pic:spPr bwMode="auto">
-                    <a:xfrm>
-                      <a:off x="0" y="0"/>
-                      <a:ext cx="6116320" cy="3765869"/>
-                    </a:xfrm>
-                    <a:prstGeom prst="rect">
-                      <a:avLst/>
-                    </a:prstGeom>
-                    <a:noFill/>
-                    <a:ln w="9525">
-                      <a:noFill/>
-                      <a:miter lim="800000"/>
-                      <a:headEnd/>
-                      <a:tailEnd/>
-                    </a:ln>
-                  </pic:spPr>
-                </pic:pic>
-              </a:graphicData>
-            </a:graphic>
-          </wp:inline>
-        </w:drawing>
-      </w:r>
-    </w:p>
-    <w:p/>
-    <w:p>
-      <w:r>
-        <w:t xml:space="preserve">L'obiettivo del client di accedere ad una risorsa è soddisfatto da </w:t>
-      </w:r>
-      <w:proofErr w:type="gramStart"/>
-      <w:r>
-        <w:t>un task</w:t>
-      </w:r>
-      <w:proofErr w:type="gramEnd"/>
-      <w:r>
-        <w:t xml:space="preserve"> della risorsa, mentre l'obiettivo della risorsa relativo alla verifica della validità di un </w:t>
-      </w:r>
-      <w:proofErr w:type="spellStart"/>
-      <w:r>
-        <w:t>token</w:t>
-      </w:r>
-      <w:proofErr w:type="spellEnd"/>
-      <w:r>
-        <w:t xml:space="preserve"> dipende dalla risorsa </w:t>
-      </w:r>
-      <w:proofErr w:type="spellStart"/>
-      <w:r>
-        <w:t>token</w:t>
-      </w:r>
-      <w:proofErr w:type="spellEnd"/>
-      <w:r>
-        <w:t xml:space="preserve"> fornita dal client e</w:t>
-      </w:r>
-      <w:r>
-        <w:t xml:space="preserve"> dal task corrispondente dell'</w:t>
-      </w:r>
-      <w:proofErr w:type="spellStart"/>
-      <w:r>
-        <w:t>A</w:t>
-      </w:r>
-      <w:r>
-        <w:t>utorizzatore</w:t>
-      </w:r>
-      <w:proofErr w:type="spellEnd"/>
-      <w:r>
-        <w:t>.</w:t>
-      </w:r>
-      <w:r>
-        <w:br w:type="page"/>
-      </w:r>
     </w:p>
     <w:p/>
     <w:p/>
@@ -3523,29 +3084,8 @@
           <w:color w:val="000000" w:themeColor="text1"/>
         </w:rPr>
         <w:tab/>
-      </w:r>
-      <w:proofErr w:type="spellStart"/>
-      <w:r>
-        <w:rPr>
-          <w:color w:val="000000" w:themeColor="text1"/>
-        </w:rPr>
-        <w:t>Gumus</w:t>
-      </w:r>
-      <w:proofErr w:type="spellEnd"/>
-      <w:r>
-        <w:rPr>
-          <w:color w:val="000000" w:themeColor="text1"/>
-        </w:rPr>
-        <w:t xml:space="preserve"> </w:t>
-      </w:r>
-      <w:proofErr w:type="spellStart"/>
-      <w:r>
-        <w:rPr>
-          <w:color w:val="000000" w:themeColor="text1"/>
-        </w:rPr>
-        <w:t>Tayfun</w:t>
-      </w:r>
-      <w:proofErr w:type="spellEnd"/>
+        <w:t>Gumus Tayfun</w:t>
+      </w:r>
       <w:r>
         <w:rPr>
           <w:color w:val="000000" w:themeColor="text1"/>
@@ -3747,7 +3287,7 @@
         <w:rStyle w:val="Numeropagina"/>
         <w:noProof/>
       </w:rPr>
-      <w:t>5</w:t>
+      <w:t>11</w:t>
     </w:r>
     <w:r>
       <w:rPr>
@@ -3809,15 +3349,7 @@
     </w:r>
     <w:r>
       <w:tab/>
-      <w:t xml:space="preserve">Ferrario, </w:t>
-    </w:r>
-    <w:proofErr w:type="spellStart"/>
-    <w:r>
-      <w:t>Gumus</w:t>
-    </w:r>
-    <w:proofErr w:type="spellEnd"/>
-    <w:r>
-      <w:t>, Isella, Martinese</w:t>
+      <w:t>Ferrario, Gumus, Isella, Martinese</w:t>
     </w:r>
   </w:p>
 </w:hdr>
@@ -4859,7 +4391,6 @@
     <w:next w:val="Normale"/>
     <w:link w:val="Titolo3Carattere"/>
     <w:uiPriority w:val="9"/>
-    <w:semiHidden/>
     <w:unhideWhenUsed/>
     <w:qFormat/>
     <w:rsid w:val="000A6A7F"/>
@@ -5254,7 +4785,6 @@
     <w:basedOn w:val="Carpredefinitoparagrafo"/>
     <w:link w:val="Titolo3"/>
     <w:uiPriority w:val="9"/>
-    <w:semiHidden/>
     <w:rsid w:val="000A6A7F"/>
     <w:rPr>
       <w:rFonts w:asciiTheme="majorHAnsi" w:eastAsiaTheme="majorEastAsia" w:hAnsiTheme="majorHAnsi" w:cstheme="majorBidi"/>
@@ -5530,7 +5060,7 @@
 </file>
 
 <file path=customXml/itemProps1.xml><?xml version="1.0" encoding="utf-8"?>
-<ds:datastoreItem xmlns:ds="http://schemas.openxmlformats.org/officeDocument/2006/customXml" ds:itemID="{9F4ED581-8F6F-484C-8F2C-229F6D916E0A}">
+<ds:datastoreItem xmlns:ds="http://schemas.openxmlformats.org/officeDocument/2006/customXml" ds:itemID="{57E86997-81C3-5642-8067-4DF664F69CEC}">
   <ds:schemaRefs>
     <ds:schemaRef ds:uri="http://schemas.openxmlformats.org/officeDocument/2006/bibliography"/>
   </ds:schemaRefs>

</xml_diff>